<commit_message>
Doc: avance del plan de pruebas
</commit_message>
<xml_diff>
--- a/2. Etapa de elaboración/Iteración 2/Plan de pruebas/Plan de Pruebas_Vesta Risk Manager_T-Code.docx
+++ b/2. Etapa de elaboración/Iteración 2/Plan de pruebas/Plan de Pruebas_Vesta Risk Manager_T-Code.docx
@@ -408,7 +408,7 @@
               <w:rFonts w:asciiTheme="majorHAnsi" w:eastAsiaTheme="majorEastAsia" w:hAnsiTheme="majorHAnsi" w:cstheme="majorBidi"/>
               <w:sz w:val="36"/>
               <w:szCs w:val="36"/>
-              <w:lang w:val="es-AR"/>
+              <w:lang w:val="en-US"/>
             </w:rPr>
             <w:alias w:val="Subtítulo"/>
             <w:id w:val="14700077"/>
@@ -423,7 +423,7 @@
                   <w:rFonts w:asciiTheme="majorHAnsi" w:eastAsiaTheme="majorEastAsia" w:hAnsiTheme="majorHAnsi" w:cstheme="majorBidi"/>
                   <w:sz w:val="36"/>
                   <w:szCs w:val="36"/>
-                  <w:lang w:val="es-AR"/>
+                  <w:lang w:val="en-US"/>
                 </w:rPr>
               </w:pPr>
               <w:r>
@@ -431,29 +431,9 @@
                   <w:rFonts w:asciiTheme="majorHAnsi" w:eastAsiaTheme="majorEastAsia" w:hAnsiTheme="majorHAnsi" w:cstheme="majorBidi"/>
                   <w:sz w:val="36"/>
                   <w:szCs w:val="36"/>
-                  <w:lang w:val="es-AR"/>
+                  <w:lang w:val="en-US"/>
                 </w:rPr>
-                <w:t xml:space="preserve">Vesta </w:t>
-              </w:r>
-              <w:proofErr w:type="spellStart"/>
-              <w:r>
-                <w:rPr>
-                  <w:rFonts w:asciiTheme="majorHAnsi" w:eastAsiaTheme="majorEastAsia" w:hAnsiTheme="majorHAnsi" w:cstheme="majorBidi"/>
-                  <w:sz w:val="36"/>
-                  <w:szCs w:val="36"/>
-                  <w:lang w:val="es-AR"/>
-                </w:rPr>
-                <w:t>Risk</w:t>
-              </w:r>
-              <w:proofErr w:type="spellEnd"/>
-              <w:r>
-                <w:rPr>
-                  <w:rFonts w:asciiTheme="majorHAnsi" w:eastAsiaTheme="majorEastAsia" w:hAnsiTheme="majorHAnsi" w:cstheme="majorBidi"/>
-                  <w:sz w:val="36"/>
-                  <w:szCs w:val="36"/>
-                  <w:lang w:val="es-AR"/>
-                </w:rPr>
-                <w:t xml:space="preserve"> Manager</w:t>
+                <w:t>Vesta Risk Manager</w:t>
               </w:r>
             </w:p>
           </w:sdtContent>
@@ -462,7 +442,7 @@
           <w:pPr>
             <w:pStyle w:val="Sinespaciado"/>
             <w:rPr>
-              <w:lang w:val="es-AR"/>
+              <w:lang w:val="en-US"/>
             </w:rPr>
           </w:pPr>
         </w:p>
@@ -470,7 +450,7 @@
           <w:pPr>
             <w:pStyle w:val="Sinespaciado"/>
             <w:rPr>
-              <w:lang w:val="es-AR"/>
+              <w:lang w:val="en-US"/>
             </w:rPr>
           </w:pPr>
         </w:p>
@@ -478,7 +458,7 @@
           <w:pPr>
             <w:pStyle w:val="Sinespaciado"/>
             <w:rPr>
-              <w:lang w:val="es-AR"/>
+              <w:lang w:val="en-US"/>
             </w:rPr>
           </w:pPr>
         </w:p>
@@ -486,14 +466,14 @@
           <w:pPr>
             <w:pStyle w:val="Sinespaciado"/>
             <w:rPr>
-              <w:lang w:val="es-AR"/>
+              <w:lang w:val="en-US"/>
             </w:rPr>
           </w:pPr>
         </w:p>
         <w:sdt>
           <w:sdtPr>
             <w:rPr>
-              <w:lang w:val="es-AR"/>
+              <w:lang w:val="en-US"/>
             </w:rPr>
             <w:alias w:val="Compañía"/>
             <w:id w:val="3224807"/>
@@ -505,12 +485,12 @@
               <w:pPr>
                 <w:pStyle w:val="Sinespaciado"/>
                 <w:rPr>
-                  <w:lang w:val="es-AR"/>
+                  <w:lang w:val="en-US"/>
                 </w:rPr>
               </w:pPr>
               <w:r>
                 <w:rPr>
-                  <w:lang w:val="es-AR"/>
+                  <w:lang w:val="en-US"/>
                 </w:rPr>
                 <w:t>T-Code</w:t>
               </w:r>
@@ -729,15 +709,7 @@
                                   <w:pStyle w:val="PSI-Comentario"/>
                                 </w:pPr>
                                 <w:r>
-                                  <w:t xml:space="preserve">El propósito del plan de pruebas es explicitar el alcance, enfoque, recursos requeridos, calendario, responsables y manejo de riesgos </w:t>
-                                </w:r>
-                                <w:proofErr w:type="gramStart"/>
-                                <w:r>
-                                  <w:t>de  un</w:t>
-                                </w:r>
-                                <w:proofErr w:type="gramEnd"/>
-                                <w:r>
-                                  <w:t xml:space="preserve"> proceso de pruebas.</w:t>
+                                  <w:t>El propósito del plan de pruebas es explicitar el alcance, enfoque, recursos requeridos, calendario, responsables y manejo de riesgos de  un proceso de pruebas.</w:t>
                                 </w:r>
                               </w:p>
                               <w:p>
@@ -4551,6 +4523,14 @@
     </w:p>
     <w:p>
       <w:pPr>
+        <w:ind w:left="0" w:firstLine="0"/>
+      </w:pPr>
+      <w:r>
+        <w:t>El plan de pruebas define las actividades necesarias para garantizar el correcto funcionamiento del sistema Vesta Risk Manager. Se realizarán pruebas unitarias, de integración, de sistema y de validación y verificación.</w:t>
+      </w:r>
+    </w:p>
+    <w:p>
+      <w:pPr>
         <w:pStyle w:val="PSI-Comentario"/>
       </w:pPr>
     </w:p>
@@ -4604,6 +4584,14 @@
     </w:p>
     <w:p>
       <w:pPr>
+        <w:ind w:left="0" w:firstLine="0"/>
+      </w:pPr>
+      <w:r>
+        <w:t xml:space="preserve">Las pruebas que se realizarán tendrán como objetivo encontrar errores en los componentes individuales y en la integración de los componentes, así como desviaciones con la especificación de requerimientos, con el modelo de diseño y con el modelo de análisis. </w:t>
+      </w:r>
+    </w:p>
+    <w:p>
+      <w:pPr>
         <w:pStyle w:val="PSI-ComentarioVieta"/>
       </w:pPr>
     </w:p>
@@ -4721,11 +4709,8 @@
         <w:pStyle w:val="PSI-ComentarioVieta"/>
       </w:pPr>
       <w:r>
-        <w:t>Responsables de realizar la prueba: tanto por parte de la Junta de Protección Social como de la empresa desarrolladora</w:t>
-      </w:r>
-      <w:proofErr w:type="gramStart"/>
-      <w:r>
-        <w:t>.</w:t>
+        <w:lastRenderedPageBreak/>
+        <w:t>Responsables de realizar la prueba: tanto por parte de la Junta de Protección Social como de la empresa desarrolladora.</w:t>
       </w:r>
       <w:r>
         <w:t xml:space="preserve"> </w:t>
@@ -4733,7 +4718,6 @@
       <w:r>
         <w:t>]</w:t>
       </w:r>
-      <w:proofErr w:type="gramEnd"/>
     </w:p>
     <w:p>
       <w:pPr>
@@ -4802,15 +4786,7 @@
         <w:pStyle w:val="PSI-Comentario"/>
       </w:pPr>
       <w:r>
-        <w:t xml:space="preserve">¿Qué lecciones de las </w:t>
-      </w:r>
-      <w:proofErr w:type="gramStart"/>
-      <w:r>
-        <w:t>pruebas  realizadas</w:t>
-      </w:r>
-      <w:proofErr w:type="gramEnd"/>
-      <w:r>
-        <w:t xml:space="preserve"> anteriormente se han aprendido? </w:t>
+        <w:t xml:space="preserve">¿Qué lecciones de las pruebas  realizadas anteriormente se han aprendido? </w:t>
       </w:r>
     </w:p>
     <w:p>
@@ -4846,16 +4822,11 @@
         <w:pStyle w:val="PSI-Comentario"/>
       </w:pPr>
       <w:r>
-        <w:t>Bloques de datos muy grandes pueden algunas veces causar que nuestro sistema falle si el espacio usado para datos temporales se agota. Nuestros planes de pruebas deberán incluir más pruebas con volúmenes grandes de datos</w:t>
-      </w:r>
-      <w:proofErr w:type="gramStart"/>
-      <w:r>
-        <w:t xml:space="preserve">. </w:t>
+        <w:t xml:space="preserve">Bloques de datos muy grandes pueden algunas veces causar que nuestro sistema falle si el espacio usado para datos temporales se agota. Nuestros planes de pruebas deberán incluir más pruebas con volúmenes grandes de datos. </w:t>
       </w:r>
       <w:r>
         <w:t>]</w:t>
       </w:r>
-      <w:proofErr w:type="gramEnd"/>
     </w:p>
     <w:p>
       <w:pPr>
@@ -4942,11 +4913,7 @@
         <w:pStyle w:val="PSI-ComentarioVieta"/>
       </w:pPr>
       <w:r>
-        <w:t>Otros</w:t>
-      </w:r>
-      <w:proofErr w:type="gramStart"/>
-      <w:r>
-        <w:t>.</w:t>
+        <w:t>Otros.</w:t>
       </w:r>
       <w:r>
         <w:t xml:space="preserve"> </w:t>
@@ -4954,7 +4921,14 @@
       <w:r>
         <w:t>]</w:t>
       </w:r>
-      <w:proofErr w:type="gramEnd"/>
+    </w:p>
+    <w:p>
+      <w:pPr>
+        <w:ind w:left="0" w:firstLine="0"/>
+      </w:pPr>
+      <w:r>
+        <w:t xml:space="preserve">El plan de pruebas es necesario para seleccionar y coordinar todas las actividades necesarias para encontrar y depurar errores en el sistema y así asegurar que se desarrolle un producto de calidad. </w:t>
+      </w:r>
     </w:p>
     <w:p>
       <w:pPr>
@@ -5010,6 +4984,7 @@
         <w:pStyle w:val="PSI-ComentarioVieta"/>
       </w:pPr>
       <w:r>
+        <w:lastRenderedPageBreak/>
         <w:t>Requerimientos no Funcionales</w:t>
       </w:r>
     </w:p>
@@ -5026,12 +5001,7 @@
         <w:pStyle w:val="PSI-ComentarioVieta"/>
       </w:pPr>
       <w:r>
-        <w:lastRenderedPageBreak/>
-        <w:t>Otros</w:t>
-      </w:r>
-      <w:proofErr w:type="gramStart"/>
-      <w:r>
-        <w:t>.</w:t>
+        <w:t>Otros.</w:t>
       </w:r>
       <w:r>
         <w:t xml:space="preserve"> </w:t>
@@ -5039,7 +5009,62 @@
       <w:r>
         <w:t>]</w:t>
       </w:r>
-      <w:proofErr w:type="gramEnd"/>
+    </w:p>
+    <w:p>
+      <w:r>
+        <w:t xml:space="preserve">Los principales elementos que crearon la necesidad de realizar este plan de pruebas </w:t>
+      </w:r>
+      <w:r>
+        <w:t>son:</w:t>
+      </w:r>
+    </w:p>
+    <w:p>
+      <w:pPr>
+        <w:pStyle w:val="Prrafodelista"/>
+        <w:numPr>
+          <w:ilvl w:val="0"/>
+          <w:numId w:val="36"/>
+        </w:numPr>
+      </w:pPr>
+      <w:r>
+        <w:t>Requerimientos de sistema.</w:t>
+      </w:r>
+    </w:p>
+    <w:p>
+      <w:pPr>
+        <w:pStyle w:val="Prrafodelista"/>
+        <w:numPr>
+          <w:ilvl w:val="0"/>
+          <w:numId w:val="36"/>
+        </w:numPr>
+      </w:pPr>
+      <w:r>
+        <w:t>Cambios en los requerimientos.</w:t>
+      </w:r>
+    </w:p>
+    <w:p>
+      <w:pPr>
+        <w:pStyle w:val="Prrafodelista"/>
+        <w:numPr>
+          <w:ilvl w:val="0"/>
+          <w:numId w:val="36"/>
+        </w:numPr>
+      </w:pPr>
+      <w:r>
+        <w:t>Diseño de la interfaz gráfica.</w:t>
+      </w:r>
+    </w:p>
+    <w:p>
+      <w:pPr>
+        <w:pStyle w:val="Prrafodelista"/>
+        <w:numPr>
+          <w:ilvl w:val="0"/>
+          <w:numId w:val="36"/>
+        </w:numPr>
+      </w:pPr>
+      <w:r>
+        <w:t>Integración con UARGflow</w:t>
+      </w:r>
     </w:p>
     <w:p>
       <w:pPr>
@@ -5141,6 +5166,35 @@
       </w:r>
       <w:r>
         <w:t>]</w:t>
+      </w:r>
+    </w:p>
+    <w:p>
+      <w:r>
+        <w:t>Los objetos a ser evaluados son:</w:t>
+      </w:r>
+    </w:p>
+    <w:p>
+      <w:pPr>
+        <w:pStyle w:val="Prrafodelista"/>
+        <w:numPr>
+          <w:ilvl w:val="0"/>
+          <w:numId w:val="38"/>
+        </w:numPr>
+      </w:pPr>
+      <w:r>
+        <w:t>Componentes de la interfaz.</w:t>
+      </w:r>
+    </w:p>
+    <w:p>
+      <w:pPr>
+        <w:pStyle w:val="Prrafodelista"/>
+        <w:numPr>
+          <w:ilvl w:val="0"/>
+          <w:numId w:val="38"/>
+        </w:numPr>
+      </w:pPr>
+      <w:r>
+        <w:t>Componentes del sistema.</w:t>
       </w:r>
     </w:p>
     <w:p>
@@ -5241,28 +5295,16 @@
         <w:t xml:space="preserve"> para probar la implementación de la solución en su entorno. Estas pruebas se describen en la sección Ca</w:t>
       </w:r>
       <w:r>
-        <w:t xml:space="preserve">sos de </w:t>
-      </w:r>
-      <w:proofErr w:type="gramStart"/>
-      <w:r>
-        <w:t>prueba.</w:t>
-      </w:r>
-      <w:r>
-        <w:t>.</w:t>
-      </w:r>
-      <w:proofErr w:type="gramEnd"/>
-      <w:r>
-        <w:t xml:space="preserve"> List</w:t>
+        <w:t>sos de prueba.</w:t>
+      </w:r>
+      <w:r>
+        <w:t>. List</w:t>
       </w:r>
       <w:r>
         <w:t>ar</w:t>
       </w:r>
       <w:r>
-        <w:t xml:space="preserve"> las características a ser evaluadas</w:t>
-      </w:r>
-      <w:proofErr w:type="gramStart"/>
-      <w:r>
-        <w:t>.</w:t>
+        <w:t xml:space="preserve"> las características a ser evaluadas.</w:t>
       </w:r>
       <w:r>
         <w:t xml:space="preserve"> </w:t>
@@ -5270,7 +5312,6 @@
       <w:r>
         <w:t>]</w:t>
       </w:r>
-      <w:proofErr w:type="gramEnd"/>
     </w:p>
     <w:p>
       <w:pPr>
@@ -5287,6 +5328,7 @@
       <w:bookmarkStart w:id="20" w:name="_Toc165473669"/>
       <w:bookmarkStart w:id="21" w:name="_Toc259313023"/>
       <w:r>
+        <w:lastRenderedPageBreak/>
         <w:t>Fuera del Ámbito</w:t>
       </w:r>
       <w:bookmarkEnd w:id="20"/>
@@ -5327,18 +5369,10 @@
         <w:t>,</w:t>
       </w:r>
       <w:r>
-        <w:t xml:space="preserve"> las cuales pudieron haber sido establecidas dentro del mismo, justifique brevemente </w:t>
-      </w:r>
-      <w:proofErr w:type="spellStart"/>
-      <w:r>
-        <w:t>el</w:t>
-      </w:r>
-      <w:r>
-        <w:t xml:space="preserve"> porqué</w:t>
-      </w:r>
-      <w:proofErr w:type="spellEnd"/>
-      <w:r>
-        <w:t xml:space="preserve"> no fueron introducidas.</w:t>
+        <w:t xml:space="preserve"> las cuales pudieron haber sido establecidas dentro del mismo, justifique brevemente el</w:t>
+      </w:r>
+      <w:r>
+        <w:t xml:space="preserve"> porqué no fueron introducidas.</w:t>
       </w:r>
       <w:r>
         <w:t>]</w:t>
@@ -5374,125 +5408,148 @@
     </w:p>
     <w:p>
       <w:pPr>
-        <w:pStyle w:val="PSI-Comentario"/>
-      </w:pPr>
-      <w:r>
-        <w:t>[</w:t>
-      </w:r>
-      <w:r>
-        <w:t xml:space="preserve">En esta sección se exponen las ideas que potencialmente serán las pruebas más útiles a realizar. La Lista de Ideas de las Pruebas ayuda a pensar sobre las pruebas desde etapas muy tempranas y sobre las primeras pruebas a ejecutarse. Es particularmente útil cuando los artefactos </w:t>
-      </w:r>
-      <w:proofErr w:type="gramStart"/>
-      <w:r>
-        <w:t xml:space="preserve">están </w:t>
-      </w:r>
-      <w:r>
-        <w:t xml:space="preserve"> incompletos</w:t>
-      </w:r>
-      <w:proofErr w:type="gramEnd"/>
-      <w:r>
-        <w:t>.</w:t>
+        <w:tabs>
+          <w:tab w:val="left" w:pos="0"/>
+        </w:tabs>
+        <w:ind w:left="0" w:firstLine="0"/>
+      </w:pPr>
+      <w:r>
+        <w:t>Las pruebas serán identificadas siguiendo la técnica de generación de casos de prueba a través de los casos de uso, detallando los siguientes pasos:</w:t>
+      </w:r>
+    </w:p>
+    <w:p>
+      <w:pPr>
+        <w:pStyle w:val="Prrafodelista"/>
+        <w:numPr>
+          <w:ilvl w:val="0"/>
+          <w:numId w:val="39"/>
+        </w:numPr>
+        <w:tabs>
+          <w:tab w:val="left" w:pos="0"/>
+        </w:tabs>
+      </w:pPr>
+      <w:r>
+        <w:t>Para cada caso de uso, se identifican los caminos posibles, permitiendo establecer los escenarios.</w:t>
+      </w:r>
+    </w:p>
+    <w:p>
+      <w:pPr>
+        <w:pStyle w:val="Prrafodelista"/>
+        <w:numPr>
+          <w:ilvl w:val="0"/>
+          <w:numId w:val="39"/>
+        </w:numPr>
+        <w:tabs>
+          <w:tab w:val="left" w:pos="0"/>
+        </w:tabs>
+      </w:pPr>
+      <w:r>
+        <w:t>Para cada uno de los caminos, se identifican los conjuntos de valores de entrada y precondiciones, al igual que el resultado esperado.</w:t>
+      </w:r>
+    </w:p>
+    <w:p>
+      <w:pPr>
+        <w:pStyle w:val="Prrafodelista"/>
+        <w:numPr>
+          <w:ilvl w:val="0"/>
+          <w:numId w:val="39"/>
+        </w:numPr>
+        <w:tabs>
+          <w:tab w:val="left" w:pos="0"/>
+        </w:tabs>
+      </w:pPr>
+      <w:r>
+        <w:t>Se hace, a través de una tabla, un resumen por cada caso de uso que muestre los distintos caminos posibles con sus entradas y salidas.</w:t>
+      </w:r>
+    </w:p>
+    <w:p>
+      <w:pPr>
+        <w:tabs>
+          <w:tab w:val="left" w:pos="0"/>
+        </w:tabs>
+        <w:ind w:left="0" w:firstLine="0"/>
+      </w:pPr>
+      <w:r>
+        <w:t>Los recursos utilizados para la identificación de las pruebas se mencionan a continuación:</w:t>
+      </w:r>
+    </w:p>
+    <w:p>
+      <w:pPr>
+        <w:pStyle w:val="Prrafodelista"/>
+        <w:numPr>
+          <w:ilvl w:val="0"/>
+          <w:numId w:val="40"/>
+        </w:numPr>
+        <w:tabs>
+          <w:tab w:val="left" w:pos="0"/>
+        </w:tabs>
+      </w:pPr>
+      <w:r>
+        <w:t>El documento de especificación de requerimientos del software.</w:t>
+      </w:r>
+    </w:p>
+    <w:p>
+      <w:pPr>
+        <w:pStyle w:val="Prrafodelista"/>
+        <w:numPr>
+          <w:ilvl w:val="0"/>
+          <w:numId w:val="40"/>
+        </w:numPr>
+        <w:tabs>
+          <w:tab w:val="left" w:pos="0"/>
+        </w:tabs>
+      </w:pPr>
+      <w:r>
+        <w:t>El documento de arquitectura de software.</w:t>
+      </w:r>
+    </w:p>
+    <w:p>
+      <w:pPr>
+        <w:pStyle w:val="Prrafodelista"/>
+        <w:numPr>
+          <w:ilvl w:val="0"/>
+          <w:numId w:val="40"/>
+        </w:numPr>
+        <w:tabs>
+          <w:tab w:val="left" w:pos="0"/>
+        </w:tabs>
+      </w:pPr>
+      <w:r>
+        <w:t>Generación de pruebas de sistema a partir de la especificación funcional.</w:t>
+      </w:r>
+    </w:p>
+    <w:p>
+      <w:pPr>
+        <w:pStyle w:val="Prrafodelista"/>
+        <w:numPr>
+          <w:ilvl w:val="0"/>
+          <w:numId w:val="40"/>
+        </w:numPr>
+        <w:tabs>
+          <w:tab w:val="left" w:pos="0"/>
+        </w:tabs>
+      </w:pPr>
+      <w:r>
+        <w:t>Mejora de la calidad de los requisitos mediante la generación de pruebas.</w:t>
+      </w:r>
+    </w:p>
+    <w:p>
+      <w:pPr>
+        <w:pStyle w:val="Prrafodelista"/>
+        <w:numPr>
+          <w:ilvl w:val="0"/>
+          <w:numId w:val="40"/>
+        </w:numPr>
+        <w:tabs>
+          <w:tab w:val="left" w:pos="0"/>
+        </w:tabs>
+      </w:pPr>
+      <w:r>
+        <w:t>Especificación e implementación de casos de prueba.</w:t>
       </w:r>
       <w:r>
         <w:t xml:space="preserve"> </w:t>
       </w:r>
-    </w:p>
-    <w:p>
-      <w:pPr>
-        <w:pStyle w:val="PSI-Comentario"/>
-      </w:pPr>
-      <w:r>
-        <w:lastRenderedPageBreak/>
-        <w:t>Las pruebas serán identificadas siguiendo la técnica de generación de casos de prueba a través de los casos de uso, detallando los siguientes pasos:</w:t>
-      </w:r>
-    </w:p>
-    <w:p>
-      <w:pPr>
-        <w:pStyle w:val="PSI-ComentarioVieta"/>
-      </w:pPr>
-    </w:p>
-    <w:p>
-      <w:pPr>
-        <w:pStyle w:val="PSI-ComentarioVieta"/>
-      </w:pPr>
-      <w:r>
-        <w:t>Para cada caso de uso, se identifican los caminos posibles, permitiendo establecer los escenarios.</w:t>
-      </w:r>
-    </w:p>
-    <w:p>
-      <w:pPr>
-        <w:pStyle w:val="PSI-ComentarioVieta"/>
-      </w:pPr>
-      <w:r>
-        <w:t>Para cada uno de los caminos, se identifican los conjuntos de valores de entrada y precondiciones, al igual que el resultado esperado.</w:t>
-      </w:r>
-    </w:p>
-    <w:p>
-      <w:pPr>
-        <w:pStyle w:val="PSI-ComentarioVieta"/>
-      </w:pPr>
-      <w:r>
-        <w:t>Se hace, a través de una tabla, un resumen por cada caso de uso que muestre los distintos caminos posibles con sus entradas y salidas.</w:t>
-      </w:r>
-    </w:p>
-    <w:p>
-      <w:pPr>
-        <w:pStyle w:val="PSI-ComentarioVieta"/>
-      </w:pPr>
-      <w:r>
-        <w:t>Los recursos utilizados para la identificación de las pruebas se mencionan a continuación:</w:t>
-      </w:r>
-    </w:p>
-    <w:p>
-      <w:pPr>
-        <w:pStyle w:val="PSI-ComentarioVieta"/>
-      </w:pPr>
-      <w:r>
-        <w:t>El documento de especificación de requerimientos del software.</w:t>
-      </w:r>
-    </w:p>
-    <w:p>
-      <w:pPr>
-        <w:pStyle w:val="PSI-ComentarioVieta"/>
-      </w:pPr>
-      <w:r>
-        <w:t>El documento de arquitectura de software.</w:t>
-      </w:r>
-    </w:p>
-    <w:p>
-      <w:pPr>
-        <w:pStyle w:val="PSI-ComentarioVieta"/>
-      </w:pPr>
-      <w:r>
-        <w:t>Generación de pruebas de sistema a partir de la especificación funcional.</w:t>
-      </w:r>
-    </w:p>
-    <w:p>
-      <w:pPr>
-        <w:pStyle w:val="PSI-ComentarioVieta"/>
-      </w:pPr>
-      <w:r>
-        <w:t>Mejora de la calidad de los requisitos mediante la generación de pruebas.</w:t>
-      </w:r>
-    </w:p>
-    <w:p>
-      <w:pPr>
-        <w:pStyle w:val="PSI-ComentarioVieta"/>
-      </w:pPr>
-      <w:r>
-        <w:t>Especificación e implementación de casos de prueba</w:t>
-      </w:r>
-      <w:proofErr w:type="gramStart"/>
-      <w:r>
-        <w:t>.</w:t>
-      </w:r>
-      <w:r>
-        <w:t xml:space="preserve"> </w:t>
-      </w:r>
-      <w:r>
-        <w:t>]</w:t>
-      </w:r>
-      <w:proofErr w:type="gramEnd"/>
     </w:p>
     <w:p>
       <w:pPr>
@@ -5531,15 +5588,7 @@
         <w:t xml:space="preserve"> las pruebas</w:t>
       </w:r>
       <w:r>
-        <w:t xml:space="preserve">. Para ello se debe describir para cada tipo de prueba las técnicas a emplear, los propósitos de </w:t>
-      </w:r>
-      <w:proofErr w:type="gramStart"/>
-      <w:r>
-        <w:t>estas,  los</w:t>
-      </w:r>
-      <w:proofErr w:type="gramEnd"/>
-      <w:r>
-        <w:t xml:space="preserve"> cursos de acción a seguir, los recursos necesarios y las fases que estas contienen.</w:t>
+        <w:t>. Para ello se debe describir para cada tipo de prueba las técnicas a emplear, los propósitos de estas,  los cursos de acción a seguir, los recursos necesarios y las fases que estas contienen.</w:t>
       </w:r>
     </w:p>
     <w:p>
@@ -5547,18 +5596,10 @@
         <w:pStyle w:val="PSI-Comentario"/>
       </w:pPr>
       <w:r>
-        <w:t xml:space="preserve">Entre </w:t>
-      </w:r>
-      <w:proofErr w:type="gramStart"/>
-      <w:r>
-        <w:t xml:space="preserve">algunos </w:t>
-      </w:r>
-      <w:r>
-        <w:t xml:space="preserve"> tipos</w:t>
-      </w:r>
-      <w:proofErr w:type="gramEnd"/>
-      <w:r>
-        <w:t xml:space="preserve"> de pruebas tenemos:</w:t>
+        <w:t xml:space="preserve">Entre algunos </w:t>
+      </w:r>
+      <w:r>
+        <w:t xml:space="preserve"> tipos de pruebas tenemos:</w:t>
       </w:r>
     </w:p>
     <w:p>
@@ -5638,6 +5679,7 @@
         <w:pStyle w:val="PSI-ComentarioVieta"/>
       </w:pPr>
       <w:r>
+        <w:lastRenderedPageBreak/>
         <w:t>Pruebas de Seguridad y Control de Acceso</w:t>
       </w:r>
     </w:p>
@@ -5662,15 +5704,7 @@
         <w:t>Señale cada uno</w:t>
       </w:r>
       <w:r>
-        <w:t xml:space="preserve"> de los tipos de </w:t>
-      </w:r>
-      <w:proofErr w:type="gramStart"/>
-      <w:r>
-        <w:t>prueba  a</w:t>
-      </w:r>
-      <w:proofErr w:type="gramEnd"/>
-      <w:r>
-        <w:t xml:space="preserve"> emplear en una tabla como la mostrada seguidamente y añada o elimine detalles según corresponda:</w:t>
+        <w:t xml:space="preserve"> de los tipos de prueba  a emplear en una tabla como la mostrada seguidamente y añada o elimine detalles según corresponda:</w:t>
       </w:r>
     </w:p>
     <w:p>
@@ -5947,13 +5981,8 @@
             <w:r>
               <w:t>[</w:t>
             </w:r>
-            <w:proofErr w:type="gramStart"/>
-            <w:r>
-              <w:t>1.Criterios</w:t>
-            </w:r>
-            <w:proofErr w:type="gramEnd"/>
-            <w:r>
-              <w:t xml:space="preserve"> de entrada: inicio de la fase</w:t>
+            <w:r>
+              <w:t>1.Criterios de entrada: inicio de la fase</w:t>
             </w:r>
           </w:p>
           <w:p>
@@ -6329,11 +6358,7 @@
         <w:t>De ser necesario para una mejor comprensión realice los diagramas necesarios que ilustren la estrategia de la prueba, como puede ser u</w:t>
       </w:r>
       <w:r>
-        <w:t>n diagrama de red, entre otros</w:t>
-      </w:r>
-      <w:proofErr w:type="gramStart"/>
-      <w:r>
-        <w:t>.</w:t>
+        <w:t>n diagrama de red, entre otros.</w:t>
       </w:r>
       <w:r>
         <w:t xml:space="preserve"> </w:t>
@@ -6341,7 +6366,6 @@
       <w:r>
         <w:t>]</w:t>
       </w:r>
-      <w:proofErr w:type="gramEnd"/>
     </w:p>
     <w:p>
       <w:pPr>
@@ -6386,7 +6410,6 @@
       <w:bookmarkStart w:id="28" w:name="_Toc165473673"/>
       <w:bookmarkStart w:id="29" w:name="_Toc259313027"/>
       <w:r>
-        <w:lastRenderedPageBreak/>
         <w:t>Software</w:t>
       </w:r>
       <w:bookmarkEnd w:id="28"/>
@@ -6411,15 +6434,7 @@
         <w:br/>
       </w:r>
       <w:r>
-        <w:t xml:space="preserve">Herramienta_1: se trata de una herramienta de </w:t>
-      </w:r>
-      <w:proofErr w:type="gramStart"/>
-      <w:r>
-        <w:t>utilidades  que</w:t>
-      </w:r>
-      <w:proofErr w:type="gramEnd"/>
-      <w:r>
-        <w:t xml:space="preserve"> puede utilizarse para la instalación, configuración y resolución de problemas de las entidades emisoras.</w:t>
+        <w:t>Herramienta_1: se trata de una herramienta de utilidades  que puede utilizarse para la instalación, configuración y resolución de problemas de las entidades emisoras.</w:t>
       </w:r>
       <w:r>
         <w:br/>
@@ -6430,11 +6445,7 @@
         <w:pStyle w:val="PSI-ComentarioVieta"/>
       </w:pPr>
       <w:r>
-        <w:t>Herramienta_2: se usa para restaurar y hacer copias de seguridad de archivos</w:t>
-      </w:r>
-      <w:proofErr w:type="gramStart"/>
-      <w:r>
-        <w:t>.</w:t>
+        <w:t>Herramienta_2: se usa para restaurar y hacer copias de seguridad de archivos.</w:t>
       </w:r>
       <w:r>
         <w:t xml:space="preserve"> </w:t>
@@ -6442,7 +6453,6 @@
       <w:r>
         <w:t>]</w:t>
       </w:r>
-      <w:proofErr w:type="gramEnd"/>
     </w:p>
     <w:p>
       <w:pPr>
@@ -6637,11 +6647,7 @@
         <w:t>Herramienta_2</w:t>
       </w:r>
       <w:r>
-        <w:t>: se utiliza para comprobar la coherencia de la base de datos</w:t>
-      </w:r>
-      <w:proofErr w:type="gramStart"/>
-      <w:r>
-        <w:t>.</w:t>
+        <w:t>: se utiliza para comprobar la coherencia de la base de datos.</w:t>
       </w:r>
       <w:r>
         <w:t xml:space="preserve"> </w:t>
@@ -6649,7 +6655,6 @@
       <w:r>
         <w:t>]</w:t>
       </w:r>
-      <w:proofErr w:type="gramEnd"/>
     </w:p>
     <w:p>
       <w:pPr>
@@ -6897,6 +6902,7 @@
       <w:bookmarkStart w:id="34" w:name="_Toc165473676"/>
       <w:bookmarkStart w:id="35" w:name="_Toc259313030"/>
       <w:r>
+        <w:lastRenderedPageBreak/>
         <w:t>Hardware</w:t>
       </w:r>
       <w:bookmarkEnd w:id="34"/>
@@ -6916,11 +6922,7 @@
         <w:t>Señale cada uno de los dispositivos</w:t>
       </w:r>
       <w:r>
-        <w:t xml:space="preserve"> físicos que comprenden el sistema de computación a utilizar para la realización del conjunto de pruebas. Lo más recomendable que el sistema simule el ambiente de producción</w:t>
-      </w:r>
-      <w:proofErr w:type="gramStart"/>
-      <w:r>
-        <w:t>.</w:t>
+        <w:t xml:space="preserve"> físicos que comprenden el sistema de computación a utilizar para la realización del conjunto de pruebas. Lo más recomendable que el sistema simule el ambiente de producción.</w:t>
       </w:r>
       <w:r>
         <w:t xml:space="preserve"> </w:t>
@@ -6928,7 +6930,6 @@
       <w:r>
         <w:t>]</w:t>
       </w:r>
-      <w:proofErr w:type="gramEnd"/>
     </w:p>
     <w:p>
       <w:pPr>
@@ -6969,7 +6970,6 @@
               <w:pStyle w:val="PSI-Normal"/>
             </w:pPr>
             <w:r>
-              <w:lastRenderedPageBreak/>
               <w:t>Recurso</w:t>
             </w:r>
           </w:p>
@@ -7097,13 +7097,8 @@
       <w:r>
         <w:t>[</w:t>
       </w:r>
-      <w:proofErr w:type="gramStart"/>
-      <w:r>
-        <w:t>Las  configuraciones</w:t>
-      </w:r>
-      <w:proofErr w:type="gramEnd"/>
-      <w:r>
-        <w:t xml:space="preserve"> del ambiente de Prueba deben ser provistas y soportadas por este proyecto.</w:t>
+      <w:r>
+        <w:t>Las  configuraciones del ambiente de Prueba deben ser provistas y soportadas por este proyecto.</w:t>
       </w:r>
       <w:r>
         <w:t>]</w:t>
@@ -9117,14 +9112,7 @@
         <w:rPr>
           <w:lang w:val="es-ES_tradnl"/>
         </w:rPr>
-        <w:t>Liste las características a ser evaluadas</w:t>
-      </w:r>
-      <w:proofErr w:type="gramStart"/>
-      <w:r>
-        <w:rPr>
-          <w:lang w:val="es-ES_tradnl"/>
-        </w:rPr>
-        <w:t>.</w:t>
+        <w:t>Liste las características a ser evaluadas.</w:t>
       </w:r>
       <w:r>
         <w:t xml:space="preserve"> </w:t>
@@ -9132,7 +9120,6 @@
       <w:r>
         <w:t>]</w:t>
       </w:r>
-      <w:proofErr w:type="gramEnd"/>
     </w:p>
     <w:p>
       <w:pPr>
@@ -9142,23 +9129,323 @@
         </w:rPr>
       </w:pPr>
     </w:p>
+    <w:tbl>
+      <w:tblPr>
+        <w:tblStyle w:val="Tablaconcuadrcula"/>
+        <w:tblW w:w="0" w:type="auto"/>
+        <w:tblInd w:w="357" w:type="dxa"/>
+        <w:tblLook w:val="04A0" w:firstRow="1" w:lastRow="0" w:firstColumn="1" w:lastColumn="0" w:noHBand="0" w:noVBand="1"/>
+      </w:tblPr>
+      <w:tblGrid>
+        <w:gridCol w:w="1438"/>
+        <w:gridCol w:w="6699"/>
+      </w:tblGrid>
+      <w:tr>
+        <w:tc>
+          <w:tcPr>
+            <w:tcW w:w="1438" w:type="dxa"/>
+          </w:tcPr>
+          <w:p>
+            <w:pPr>
+              <w:ind w:left="0" w:firstLine="0"/>
+              <w:rPr>
+                <w:b/>
+                <w:bCs/>
+              </w:rPr>
+            </w:pPr>
+            <w:bookmarkStart w:id="51" w:name="_Toc165473684"/>
+            <w:bookmarkStart w:id="52" w:name="byusecase"/>
+            <w:bookmarkEnd w:id="52"/>
+            <w:r>
+              <w:rPr>
+                <w:b/>
+                <w:bCs/>
+              </w:rPr>
+              <w:t>Esenciales</w:t>
+            </w:r>
+          </w:p>
+        </w:tc>
+        <w:tc>
+          <w:tcPr>
+            <w:tcW w:w="6699" w:type="dxa"/>
+          </w:tcPr>
+          <w:p>
+            <w:pPr>
+              <w:pStyle w:val="Prrafodelista"/>
+              <w:numPr>
+                <w:ilvl w:val="0"/>
+                <w:numId w:val="41"/>
+              </w:numPr>
+            </w:pPr>
+            <w:r>
+              <w:t>Probar control de</w:t>
+            </w:r>
+            <w:r>
+              <w:t xml:space="preserve"> acceso al sistema.</w:t>
+            </w:r>
+          </w:p>
+          <w:p>
+            <w:pPr>
+              <w:pStyle w:val="Prrafodelista"/>
+              <w:numPr>
+                <w:ilvl w:val="0"/>
+                <w:numId w:val="41"/>
+              </w:numPr>
+            </w:pPr>
+            <w:r>
+              <w:t>Probar i</w:t>
+            </w:r>
+            <w:r>
+              <w:t>nicio de sesión por medio de la cuenta de Google.</w:t>
+            </w:r>
+          </w:p>
+          <w:p>
+            <w:pPr>
+              <w:pStyle w:val="Prrafodelista"/>
+              <w:numPr>
+                <w:ilvl w:val="0"/>
+                <w:numId w:val="41"/>
+              </w:numPr>
+            </w:pPr>
+            <w:r>
+              <w:t>Probar c</w:t>
+            </w:r>
+            <w:r>
+              <w:t>reación de proyectos</w:t>
+            </w:r>
+            <w:r>
+              <w:t xml:space="preserve"> y asignación de participantes.</w:t>
+            </w:r>
+          </w:p>
+          <w:p>
+            <w:pPr>
+              <w:pStyle w:val="Prrafodelista"/>
+              <w:numPr>
+                <w:ilvl w:val="0"/>
+                <w:numId w:val="41"/>
+              </w:numPr>
+            </w:pPr>
+            <w:r>
+              <w:t>Probar añadir riesgos a la lista de riesgos de un proyecto.</w:t>
+            </w:r>
+          </w:p>
+          <w:p>
+            <w:pPr>
+              <w:pStyle w:val="Prrafodelista"/>
+              <w:numPr>
+                <w:ilvl w:val="0"/>
+                <w:numId w:val="41"/>
+              </w:numPr>
+            </w:pPr>
+            <w:r>
+              <w:t>Probar modificar riesgos.</w:t>
+            </w:r>
+          </w:p>
+          <w:p>
+            <w:pPr>
+              <w:pStyle w:val="Prrafodelista"/>
+              <w:numPr>
+                <w:ilvl w:val="0"/>
+                <w:numId w:val="41"/>
+              </w:numPr>
+            </w:pPr>
+            <w:r>
+              <w:t>Probar evaluar riesgos.</w:t>
+            </w:r>
+          </w:p>
+          <w:p>
+            <w:pPr>
+              <w:pStyle w:val="Prrafodelista"/>
+              <w:numPr>
+                <w:ilvl w:val="0"/>
+                <w:numId w:val="41"/>
+              </w:numPr>
+            </w:pPr>
+            <w:r>
+              <w:t>Probar planificación de riesgos.</w:t>
+            </w:r>
+          </w:p>
+        </w:tc>
+      </w:tr>
+      <w:tr>
+        <w:tc>
+          <w:tcPr>
+            <w:tcW w:w="1438" w:type="dxa"/>
+          </w:tcPr>
+          <w:p>
+            <w:pPr>
+              <w:ind w:left="0" w:firstLine="0"/>
+              <w:rPr>
+                <w:b/>
+                <w:bCs/>
+              </w:rPr>
+            </w:pPr>
+            <w:r>
+              <w:rPr>
+                <w:b/>
+                <w:bCs/>
+              </w:rPr>
+              <w:t>Esperados</w:t>
+            </w:r>
+          </w:p>
+        </w:tc>
+        <w:tc>
+          <w:tcPr>
+            <w:tcW w:w="6699" w:type="dxa"/>
+          </w:tcPr>
+          <w:p>
+            <w:pPr>
+              <w:pStyle w:val="Prrafodelista"/>
+              <w:numPr>
+                <w:ilvl w:val="0"/>
+                <w:numId w:val="42"/>
+              </w:numPr>
+            </w:pPr>
+            <w:r>
+              <w:t>Probar listar riesgos prioritarios.</w:t>
+            </w:r>
+          </w:p>
+          <w:p>
+            <w:pPr>
+              <w:pStyle w:val="Prrafodelista"/>
+              <w:numPr>
+                <w:ilvl w:val="0"/>
+                <w:numId w:val="42"/>
+              </w:numPr>
+            </w:pPr>
+            <w:r>
+              <w:t>Probar modificar información de proyectos.</w:t>
+            </w:r>
+          </w:p>
+          <w:p>
+            <w:pPr>
+              <w:pStyle w:val="Prrafodelista"/>
+              <w:numPr>
+                <w:ilvl w:val="0"/>
+                <w:numId w:val="42"/>
+              </w:numPr>
+            </w:pPr>
+            <w:r>
+              <w:t>Probar modificar categorías de riesgos.</w:t>
+            </w:r>
+          </w:p>
+          <w:p>
+            <w:pPr>
+              <w:pStyle w:val="Prrafodelista"/>
+              <w:numPr>
+                <w:ilvl w:val="0"/>
+                <w:numId w:val="42"/>
+              </w:numPr>
+            </w:pPr>
+            <w:r>
+              <w:t>Probar programación de futuras evaluaciones.</w:t>
+            </w:r>
+          </w:p>
+          <w:p>
+            <w:pPr>
+              <w:pStyle w:val="Prrafodelista"/>
+              <w:numPr>
+                <w:ilvl w:val="0"/>
+                <w:numId w:val="42"/>
+              </w:numPr>
+            </w:pPr>
+            <w:r>
+              <w:t>Probar marcar evaluaciones y planificación pendiente.</w:t>
+            </w:r>
+          </w:p>
+          <w:p>
+            <w:pPr>
+              <w:pStyle w:val="Prrafodelista"/>
+              <w:numPr>
+                <w:ilvl w:val="0"/>
+                <w:numId w:val="42"/>
+              </w:numPr>
+            </w:pPr>
+            <w:r>
+              <w:t>Probar generar informes.</w:t>
+            </w:r>
+          </w:p>
+        </w:tc>
+      </w:tr>
+      <w:tr>
+        <w:tc>
+          <w:tcPr>
+            <w:tcW w:w="1438" w:type="dxa"/>
+          </w:tcPr>
+          <w:p>
+            <w:pPr>
+              <w:ind w:left="0" w:firstLine="0"/>
+              <w:rPr>
+                <w:b/>
+                <w:bCs/>
+              </w:rPr>
+            </w:pPr>
+            <w:r>
+              <w:rPr>
+                <w:b/>
+                <w:bCs/>
+              </w:rPr>
+              <w:t>Deseados</w:t>
+            </w:r>
+          </w:p>
+        </w:tc>
+        <w:tc>
+          <w:tcPr>
+            <w:tcW w:w="6699" w:type="dxa"/>
+          </w:tcPr>
+          <w:p>
+            <w:pPr>
+              <w:pStyle w:val="Prrafodelista"/>
+              <w:numPr>
+                <w:ilvl w:val="0"/>
+                <w:numId w:val="43"/>
+              </w:numPr>
+            </w:pPr>
+            <w:r>
+              <w:t>Probar generación de resúmenes y gráficos estadísticos.</w:t>
+            </w:r>
+          </w:p>
+          <w:p>
+            <w:pPr>
+              <w:pStyle w:val="Prrafodelista"/>
+              <w:numPr>
+                <w:ilvl w:val="0"/>
+                <w:numId w:val="43"/>
+              </w:numPr>
+            </w:pPr>
+            <w:r>
+              <w:t>Probar presentación de la evolución de los riegos.</w:t>
+            </w:r>
+          </w:p>
+          <w:p>
+            <w:pPr>
+              <w:pStyle w:val="Prrafodelista"/>
+              <w:numPr>
+                <w:ilvl w:val="0"/>
+                <w:numId w:val="43"/>
+              </w:numPr>
+            </w:pPr>
+            <w:r>
+              <w:t>Probar exportar informes, resúmenes y graficos.</w:t>
+            </w:r>
+          </w:p>
+        </w:tc>
+      </w:tr>
+    </w:tbl>
     <w:p>
       <w:pPr>
         <w:pStyle w:val="PSI-Ttulo2"/>
       </w:pPr>
-      <w:bookmarkStart w:id="51" w:name="byusecase"/>
-      <w:bookmarkStart w:id="52" w:name="_Toc165473684"/>
+    </w:p>
+    <w:p>
+      <w:pPr>
+        <w:pStyle w:val="PSI-Ttulo2"/>
+      </w:pPr>
+      <w:bookmarkStart w:id="53" w:name="_Toc259313038"/>
+      <w:r>
+        <w:t>Casos de Pruebas por Prioridad de Caso de Uso</w:t>
+      </w:r>
       <w:bookmarkEnd w:id="51"/>
-    </w:p>
-    <w:p>
-      <w:pPr>
-        <w:pStyle w:val="PSI-Ttulo2"/>
-      </w:pPr>
-      <w:bookmarkStart w:id="53" w:name="_Toc259313038"/>
-      <w:r>
-        <w:t>Casos de Pruebas por Prioridad de Caso de Uso</w:t>
-      </w:r>
-      <w:bookmarkEnd w:id="52"/>
       <w:bookmarkEnd w:id="53"/>
     </w:p>
     <w:p>
@@ -9275,22 +9562,12 @@
         <w:pStyle w:val="InfoBlue"/>
         <w:spacing w:after="120"/>
         <w:ind w:left="1305"/>
+      </w:pPr>
+      <w:r>
         <w:rPr>
           <w:lang w:val="es-ES_tradnl"/>
         </w:rPr>
-      </w:pPr>
-      <w:r>
-        <w:rPr>
-          <w:lang w:val="es-ES_tradnl"/>
-        </w:rPr>
-        <w:t>Liste los casos de uso a ser evaluadas</w:t>
-      </w:r>
-      <w:proofErr w:type="gramStart"/>
-      <w:r>
-        <w:rPr>
-          <w:lang w:val="es-ES_tradnl"/>
-        </w:rPr>
-        <w:t>.</w:t>
+        <w:t>Liste los casos de uso a ser evaluadas.</w:t>
       </w:r>
       <w:r>
         <w:t xml:space="preserve"> </w:t>
@@ -9298,8 +9575,260 @@
       <w:r>
         <w:t>]</w:t>
       </w:r>
-      <w:proofErr w:type="gramEnd"/>
-    </w:p>
+    </w:p>
+    <w:tbl>
+      <w:tblPr>
+        <w:tblStyle w:val="Tablaconcuadrcula"/>
+        <w:tblW w:w="0" w:type="auto"/>
+        <w:tblInd w:w="357" w:type="dxa"/>
+        <w:tblLook w:val="04A0" w:firstRow="1" w:lastRow="0" w:firstColumn="1" w:lastColumn="0" w:noHBand="0" w:noVBand="1"/>
+      </w:tblPr>
+      <w:tblGrid>
+        <w:gridCol w:w="4060"/>
+        <w:gridCol w:w="4077"/>
+      </w:tblGrid>
+      <w:tr>
+        <w:tc>
+          <w:tcPr>
+            <w:tcW w:w="4247" w:type="dxa"/>
+          </w:tcPr>
+          <w:p>
+            <w:pPr>
+              <w:ind w:left="0" w:firstLine="0"/>
+              <w:rPr>
+                <w:b/>
+                <w:bCs/>
+              </w:rPr>
+            </w:pPr>
+            <w:r>
+              <w:rPr>
+                <w:b/>
+                <w:bCs/>
+              </w:rPr>
+              <w:t>Esenciales</w:t>
+            </w:r>
+          </w:p>
+        </w:tc>
+        <w:tc>
+          <w:tcPr>
+            <w:tcW w:w="4247" w:type="dxa"/>
+          </w:tcPr>
+          <w:p>
+            <w:pPr>
+              <w:pStyle w:val="Prrafodelista"/>
+              <w:numPr>
+                <w:ilvl w:val="0"/>
+                <w:numId w:val="44"/>
+              </w:numPr>
+            </w:pPr>
+            <w:r>
+              <w:t>CU1</w:t>
+            </w:r>
+          </w:p>
+          <w:p>
+            <w:pPr>
+              <w:pStyle w:val="Prrafodelista"/>
+              <w:numPr>
+                <w:ilvl w:val="0"/>
+                <w:numId w:val="44"/>
+              </w:numPr>
+            </w:pPr>
+            <w:r>
+              <w:t>CU2</w:t>
+            </w:r>
+          </w:p>
+          <w:p>
+            <w:pPr>
+              <w:pStyle w:val="Prrafodelista"/>
+              <w:numPr>
+                <w:ilvl w:val="0"/>
+                <w:numId w:val="44"/>
+              </w:numPr>
+            </w:pPr>
+            <w:r>
+              <w:t>CU3</w:t>
+            </w:r>
+          </w:p>
+          <w:p>
+            <w:pPr>
+              <w:pStyle w:val="Prrafodelista"/>
+              <w:numPr>
+                <w:ilvl w:val="0"/>
+                <w:numId w:val="44"/>
+              </w:numPr>
+            </w:pPr>
+            <w:r>
+              <w:t>CU4</w:t>
+            </w:r>
+          </w:p>
+          <w:p>
+            <w:pPr>
+              <w:pStyle w:val="Prrafodelista"/>
+              <w:numPr>
+                <w:ilvl w:val="0"/>
+                <w:numId w:val="44"/>
+              </w:numPr>
+            </w:pPr>
+            <w:r>
+              <w:t>CU5</w:t>
+            </w:r>
+          </w:p>
+          <w:p>
+            <w:pPr>
+              <w:pStyle w:val="Prrafodelista"/>
+              <w:numPr>
+                <w:ilvl w:val="0"/>
+                <w:numId w:val="44"/>
+              </w:numPr>
+            </w:pPr>
+            <w:r>
+              <w:t>CU7</w:t>
+            </w:r>
+          </w:p>
+          <w:p>
+            <w:pPr>
+              <w:pStyle w:val="Prrafodelista"/>
+              <w:numPr>
+                <w:ilvl w:val="0"/>
+                <w:numId w:val="44"/>
+              </w:numPr>
+            </w:pPr>
+            <w:r>
+              <w:t>CU8</w:t>
+            </w:r>
+          </w:p>
+          <w:p>
+            <w:pPr>
+              <w:pStyle w:val="Prrafodelista"/>
+              <w:numPr>
+                <w:ilvl w:val="0"/>
+                <w:numId w:val="44"/>
+              </w:numPr>
+            </w:pPr>
+            <w:r>
+              <w:t>CU9</w:t>
+            </w:r>
+          </w:p>
+        </w:tc>
+      </w:tr>
+      <w:tr>
+        <w:tc>
+          <w:tcPr>
+            <w:tcW w:w="4247" w:type="dxa"/>
+          </w:tcPr>
+          <w:p>
+            <w:pPr>
+              <w:ind w:left="0" w:firstLine="0"/>
+              <w:rPr>
+                <w:b/>
+                <w:bCs/>
+              </w:rPr>
+            </w:pPr>
+            <w:r>
+              <w:rPr>
+                <w:b/>
+                <w:bCs/>
+              </w:rPr>
+              <w:t>Esperados</w:t>
+            </w:r>
+          </w:p>
+        </w:tc>
+        <w:tc>
+          <w:tcPr>
+            <w:tcW w:w="4247" w:type="dxa"/>
+          </w:tcPr>
+          <w:p>
+            <w:pPr>
+              <w:pStyle w:val="Prrafodelista"/>
+              <w:numPr>
+                <w:ilvl w:val="0"/>
+                <w:numId w:val="45"/>
+              </w:numPr>
+            </w:pPr>
+            <w:r>
+              <w:t>CU6</w:t>
+            </w:r>
+          </w:p>
+          <w:p>
+            <w:pPr>
+              <w:pStyle w:val="Prrafodelista"/>
+              <w:numPr>
+                <w:ilvl w:val="0"/>
+                <w:numId w:val="45"/>
+              </w:numPr>
+            </w:pPr>
+            <w:r>
+              <w:t>CU10</w:t>
+            </w:r>
+          </w:p>
+          <w:p>
+            <w:pPr>
+              <w:pStyle w:val="Prrafodelista"/>
+              <w:numPr>
+                <w:ilvl w:val="0"/>
+                <w:numId w:val="45"/>
+              </w:numPr>
+            </w:pPr>
+            <w:r>
+              <w:t>CU11</w:t>
+            </w:r>
+          </w:p>
+          <w:p>
+            <w:pPr>
+              <w:pStyle w:val="Prrafodelista"/>
+              <w:numPr>
+                <w:ilvl w:val="0"/>
+                <w:numId w:val="45"/>
+              </w:numPr>
+            </w:pPr>
+            <w:r>
+              <w:t>CU13</w:t>
+            </w:r>
+          </w:p>
+        </w:tc>
+      </w:tr>
+      <w:tr>
+        <w:tc>
+          <w:tcPr>
+            <w:tcW w:w="4247" w:type="dxa"/>
+          </w:tcPr>
+          <w:p>
+            <w:pPr>
+              <w:ind w:left="0" w:firstLine="0"/>
+              <w:rPr>
+                <w:b/>
+                <w:bCs/>
+              </w:rPr>
+            </w:pPr>
+            <w:r>
+              <w:rPr>
+                <w:b/>
+                <w:bCs/>
+              </w:rPr>
+              <w:t>Deseados</w:t>
+            </w:r>
+          </w:p>
+        </w:tc>
+        <w:tc>
+          <w:tcPr>
+            <w:tcW w:w="4247" w:type="dxa"/>
+          </w:tcPr>
+          <w:p>
+            <w:pPr>
+              <w:pStyle w:val="Prrafodelista"/>
+              <w:numPr>
+                <w:ilvl w:val="0"/>
+                <w:numId w:val="46"/>
+              </w:numPr>
+            </w:pPr>
+            <w:r>
+              <w:t>CU12</w:t>
+            </w:r>
+          </w:p>
+        </w:tc>
+      </w:tr>
+    </w:tbl>
+    <w:p/>
     <w:p>
       <w:pPr>
         <w:pStyle w:val="Textoindependiente"/>
@@ -9328,15 +9857,7 @@
         <w:t>[</w:t>
       </w:r>
       <w:r>
-        <w:t xml:space="preserve">Para una mejor comprensión realice los diagramas necesarios que ilustren el flujo de </w:t>
-      </w:r>
-      <w:proofErr w:type="gramStart"/>
-      <w:r>
-        <w:t>trabajo  a</w:t>
-      </w:r>
-      <w:proofErr w:type="gramEnd"/>
-      <w:r>
-        <w:t xml:space="preserve"> seguir por el grupo de pruebas en el desarrollo y ejecución del plan de pruebas. Este diagrama puede ser representado de diversas formas dependiendo del proyecto, este puede ser un diagrama de Gantt, un listado de tareas, etc.</w:t>
+        <w:t>Para una mejor comprensión realice los diagramas necesarios que ilustren el flujo de trabajo  a seguir por el grupo de pruebas en el desarrollo y ejecución del plan de pruebas. Este diagrama puede ser representado de diversas formas dependiendo del proyecto, este puede ser un diagrama de Gantt, un listado de tareas, etc.</w:t>
       </w:r>
     </w:p>
     <w:p>
@@ -9344,12 +9865,7 @@
         <w:pStyle w:val="PSI-Comentario"/>
       </w:pPr>
       <w:r>
-        <w:lastRenderedPageBreak/>
-        <w:t>De acuerdo con la naturaleza del proyecto, proporcionar un resumen que explique el proceso que su equipo utiliza para manejar el planeamiento detallado de la tarea y proporcionar una referencia adonde se encuentran los detalles, si es apropiado</w:t>
-      </w:r>
-      <w:proofErr w:type="gramStart"/>
-      <w:r>
-        <w:t>.</w:t>
+        <w:t>De acuerdo con la naturaleza del proyecto, proporcionar un resumen que explique el proceso que su equipo utiliza para manejar el planeamiento detallado de la tarea y proporcionar una referencia adonde se encuentran los detalles, si es apropiado.</w:t>
       </w:r>
       <w:r>
         <w:t xml:space="preserve"> </w:t>
@@ -9357,7 +9873,6 @@
       <w:r>
         <w:t>]</w:t>
       </w:r>
-      <w:proofErr w:type="gramEnd"/>
     </w:p>
     <w:p>
       <w:pPr>
@@ -9412,16 +9927,11 @@
         <w:t>[</w:t>
       </w:r>
       <w:r>
-        <w:t>Especifique en esta sección, los entregables que serán producto de las pruebas a realizar, los cuales serán distribuidos y utilizados por los   involucrados en el desarrollo del sistema para brindarles información relevante de los resultados obtenidos y de los avances logrados</w:t>
-      </w:r>
-      <w:proofErr w:type="gramStart"/>
-      <w:r>
-        <w:t xml:space="preserve">. </w:t>
+        <w:t xml:space="preserve">Especifique en esta sección, los entregables que serán producto de las pruebas a realizar, los cuales serán distribuidos y utilizados por los   involucrados en el desarrollo del sistema para brindarles información relevante de los resultados obtenidos y de los avances logrados. </w:t>
       </w:r>
       <w:r>
         <w:t>]</w:t>
       </w:r>
-      <w:proofErr w:type="gramEnd"/>
     </w:p>
     <w:p>
       <w:pPr>
@@ -9512,14 +10022,12 @@
             <w:r>
               <w:t>[</w:t>
             </w:r>
-            <w:proofErr w:type="gramStart"/>
             <w:r>
               <w:t xml:space="preserve">Nombre </w:t>
             </w:r>
             <w:r>
               <w:t>]</w:t>
             </w:r>
-            <w:proofErr w:type="gramEnd"/>
           </w:p>
         </w:tc>
         <w:tc>
@@ -9546,16 +10054,11 @@
               <w:t>[</w:t>
             </w:r>
             <w:r>
-              <w:t xml:space="preserve">Proporcione una breve reseña de la forma y del contenido del </w:t>
-            </w:r>
-            <w:proofErr w:type="gramStart"/>
-            <w:r>
-              <w:t>entregable</w:t>
+              <w:t>Proporcione una breve reseña de la forma y del contenido del entregable</w:t>
             </w:r>
             <w:r>
               <w:t xml:space="preserve"> ]</w:t>
             </w:r>
-            <w:proofErr w:type="gramEnd"/>
           </w:p>
         </w:tc>
       </w:tr>
@@ -11848,6 +12351,35 @@
       </w:r>
     </w:p>
     <w:p>
+      <w:r>
+        <w:t>Para poder iniciar el plan de pruebas será necesario:</w:t>
+      </w:r>
+    </w:p>
+    <w:p>
+      <w:pPr>
+        <w:pStyle w:val="Prrafodelista"/>
+        <w:numPr>
+          <w:ilvl w:val="0"/>
+          <w:numId w:val="46"/>
+        </w:numPr>
+      </w:pPr>
+      <w:r>
+        <w:t>Contar con el equipo en el que se ejecutaran las pruebas.</w:t>
+      </w:r>
+    </w:p>
+    <w:p>
+      <w:pPr>
+        <w:pStyle w:val="Prrafodelista"/>
+        <w:numPr>
+          <w:ilvl w:val="0"/>
+          <w:numId w:val="46"/>
+        </w:numPr>
+      </w:pPr>
+      <w:r>
+        <w:t>Disponibilidad del miembro del equipo encargado de ejecutar las pruebas.</w:t>
+      </w:r>
+    </w:p>
+    <w:p>
       <w:pPr>
         <w:pStyle w:val="Textoindependiente"/>
         <w:ind w:left="707"/>
@@ -11884,6 +12416,14 @@
     </w:p>
     <w:p>
       <w:pPr>
+        <w:ind w:left="0" w:firstLine="0"/>
+      </w:pPr>
+      <w:r>
+        <w:t>Para poder dar por concluido el plan de pruebas será necesario haber ejecutado todos los casos de prueba diseñados, haber corregido todos los errores encontrados durante las pruebas ejecutadas y realizado las pruebas de regresión correspondientes.</w:t>
+      </w:r>
+    </w:p>
+    <w:p>
+      <w:pPr>
         <w:pStyle w:val="Textoindependiente"/>
         <w:rPr>
           <w:lang w:val="es-AR"/>
@@ -11905,14 +12445,6 @@
     <w:p>
       <w:pPr>
         <w:pStyle w:val="PSI-Comentario"/>
-        <w:rPr>
-          <w:rFonts w:asciiTheme="majorHAnsi" w:eastAsiaTheme="majorEastAsia" w:hAnsiTheme="majorHAnsi" w:cstheme="majorBidi"/>
-          <w:b/>
-          <w:bCs/>
-          <w:color w:val="365F91" w:themeColor="accent1" w:themeShade="BF"/>
-          <w:sz w:val="28"/>
-          <w:szCs w:val="28"/>
-        </w:rPr>
       </w:pPr>
       <w:r>
         <w:t>[</w:t>
@@ -11924,123 +12456,231 @@
         <w:t>]</w:t>
       </w:r>
       <w:bookmarkStart w:id="82" w:name="_Toc165473698"/>
-      <w:r>
-        <w:br w:type="page"/>
-      </w:r>
-    </w:p>
-    <w:p>
-      <w:pPr>
-        <w:pStyle w:val="PSI-Ttulo1"/>
-      </w:pPr>
-      <w:bookmarkStart w:id="83" w:name="_Toc259313052"/>
-      <w:r>
-        <w:lastRenderedPageBreak/>
-        <w:t>Criterios para el Lanzamiento</w:t>
-      </w:r>
-      <w:bookmarkEnd w:id="82"/>
-      <w:bookmarkEnd w:id="83"/>
-    </w:p>
-    <w:p>
-      <w:pPr>
-        <w:pStyle w:val="PSI-Ttulo2"/>
-      </w:pPr>
-      <w:bookmarkStart w:id="84" w:name="_Toc165473699"/>
-      <w:bookmarkStart w:id="85" w:name="_Toc259313053"/>
-      <w:r>
-        <w:t>Criterios de Evaluación</w:t>
-      </w:r>
-      <w:bookmarkEnd w:id="84"/>
-      <w:bookmarkEnd w:id="85"/>
-      <w:r>
-        <w:t xml:space="preserve"> </w:t>
-      </w:r>
-    </w:p>
-    <w:p>
-      <w:pPr>
-        <w:pStyle w:val="PSI-Comentario"/>
-      </w:pPr>
-      <w:r>
-        <w:t>[</w:t>
-      </w:r>
-      <w:r>
-        <w:t>Ver</w:t>
-      </w:r>
-      <w:r>
-        <w:t xml:space="preserve"> </w:t>
-      </w:r>
-      <w:proofErr w:type="spellStart"/>
-      <w:r>
-        <w:t>que</w:t>
-      </w:r>
-      <w:proofErr w:type="spellEnd"/>
-      <w:r>
-        <w:t xml:space="preserve"> aspectos serán tomados para determinar que un producto ha superado satisfactoriamente el plan de pruebas y el mismo está listo para pasar a una siguiente fase. El lanzamiento principal de la solución está vinculado a la gravedad y la prioridad de errores sin resolver de acuerdo con los</w:t>
-      </w:r>
-      <w:r>
-        <w:t xml:space="preserve"> siguientes</w:t>
-      </w:r>
-      <w:r>
-        <w:t xml:space="preserve"> criterios:</w:t>
-      </w:r>
-    </w:p>
-    <w:p>
-      <w:pPr>
-        <w:pStyle w:val="InfoBlue"/>
-        <w:ind w:left="885"/>
-      </w:pPr>
-    </w:p>
-    <w:p>
-      <w:pPr>
-        <w:pStyle w:val="InfoBlue"/>
-        <w:ind w:left="885"/>
-      </w:pPr>
-    </w:p>
-    <w:p>
-      <w:pPr>
-        <w:pStyle w:val="PSI-ComentarioVieta"/>
-        <w:numPr>
-          <w:ilvl w:val="0"/>
-          <w:numId w:val="34"/>
-        </w:numPr>
-      </w:pPr>
-      <w:r>
-        <w:t>No existen errores sin solucionar de Gravedad 1 o Gravedad 2.</w:t>
-      </w:r>
-    </w:p>
-    <w:p>
-      <w:pPr>
-        <w:pStyle w:val="PSI-ComentarioVieta"/>
-        <w:numPr>
-          <w:ilvl w:val="0"/>
-          <w:numId w:val="34"/>
-        </w:numPr>
-      </w:pPr>
-      <w:r>
-        <w:t>No existen errores sin solucionar de Prioridad 1 o Prioridad 2 de ningún nivel de gravedad.</w:t>
-      </w:r>
-    </w:p>
-    <w:p>
-      <w:pPr>
-        <w:pStyle w:val="PSI-ComentarioVieta"/>
-        <w:numPr>
-          <w:ilvl w:val="0"/>
-          <w:numId w:val="34"/>
-        </w:numPr>
-      </w:pPr>
-      <w:r>
-        <w:t>Todos los casos de prueba del entorno de laboratorio de prueba se han completado satisfactoriamente.</w:t>
-      </w:r>
-      <w:r>
-        <w:t>]</w:t>
-      </w:r>
-    </w:p>
-    <w:p>
-      <w:pPr>
-        <w:pStyle w:val="Textoindependiente"/>
+    </w:p>
+    <w:p>
+      <w:pPr>
+        <w:ind w:left="0" w:firstLine="0"/>
         <w:rPr>
           <w:lang w:val="es-AR"/>
         </w:rPr>
       </w:pPr>
+      <w:r>
+        <w:rPr>
+          <w:lang w:val="es-AR"/>
+        </w:rPr>
+        <w:t>Se suspenderá la ejecución de las pruebas bajo las siguientes condiciones:</w:t>
+      </w:r>
+    </w:p>
+    <w:p>
+      <w:pPr>
+        <w:pStyle w:val="Prrafodelista"/>
+        <w:numPr>
+          <w:ilvl w:val="0"/>
+          <w:numId w:val="50"/>
+        </w:numPr>
+        <w:rPr>
+          <w:lang w:val="es-AR"/>
+        </w:rPr>
+      </w:pPr>
+      <w:r>
+        <w:rPr>
+          <w:lang w:val="es-AR"/>
+        </w:rPr>
+        <w:t>Ausencia del miembro encargado de ejecutar los casos de prueba.</w:t>
+      </w:r>
+    </w:p>
+    <w:p>
+      <w:pPr>
+        <w:pStyle w:val="Prrafodelista"/>
+        <w:numPr>
+          <w:ilvl w:val="0"/>
+          <w:numId w:val="50"/>
+        </w:numPr>
+        <w:rPr>
+          <w:lang w:val="es-AR"/>
+        </w:rPr>
+      </w:pPr>
+      <w:r>
+        <w:rPr>
+          <w:lang w:val="es-AR"/>
+        </w:rPr>
+        <w:t>Ocurrencia de e</w:t>
+      </w:r>
+      <w:r>
+        <w:rPr>
+          <w:lang w:val="es-AR"/>
+        </w:rPr>
+        <w:t>rror</w:t>
+      </w:r>
+      <w:r>
+        <w:rPr>
+          <w:lang w:val="es-AR"/>
+        </w:rPr>
+        <w:t xml:space="preserve">es críticos </w:t>
+      </w:r>
+      <w:r>
+        <w:rPr>
+          <w:lang w:val="es-AR"/>
+        </w:rPr>
+        <w:t>que imposibilite</w:t>
+      </w:r>
+      <w:r>
+        <w:rPr>
+          <w:lang w:val="es-AR"/>
+        </w:rPr>
+        <w:t>n</w:t>
+      </w:r>
+      <w:r>
+        <w:rPr>
+          <w:lang w:val="es-AR"/>
+        </w:rPr>
+        <w:t xml:space="preserve"> continuar con la ejecución de un caso de prueba.</w:t>
+      </w:r>
+    </w:p>
+    <w:p>
+      <w:pPr>
+        <w:pStyle w:val="Prrafodelista"/>
+        <w:numPr>
+          <w:ilvl w:val="0"/>
+          <w:numId w:val="50"/>
+        </w:numPr>
+        <w:rPr>
+          <w:lang w:val="es-AR"/>
+        </w:rPr>
+      </w:pPr>
+      <w:r>
+        <w:rPr>
+          <w:lang w:val="es-AR"/>
+        </w:rPr>
+        <w:t>Retraso en la ejecución de casos de prueba previos.</w:t>
+      </w:r>
+    </w:p>
+    <w:p>
+      <w:pPr>
+        <w:rPr>
+          <w:lang w:val="es-AR"/>
+        </w:rPr>
+      </w:pPr>
+      <w:r>
+        <w:rPr>
+          <w:lang w:val="es-AR"/>
+        </w:rPr>
+        <w:t>Se reanudará la ejecución de las pruebas bajo las siguientes condiciones:</w:t>
+      </w:r>
+    </w:p>
+    <w:p>
+      <w:pPr>
+        <w:pStyle w:val="Prrafodelista"/>
+        <w:numPr>
+          <w:ilvl w:val="0"/>
+          <w:numId w:val="51"/>
+        </w:numPr>
+        <w:rPr>
+          <w:lang w:val="es-AR"/>
+        </w:rPr>
+      </w:pPr>
+      <w:r>
+        <w:rPr>
+          <w:lang w:val="es-AR"/>
+        </w:rPr>
+        <w:t>Miembro encargado de ejecutar las pruebas nuevamente disponibles, o reasignación de personal para ejecutar las pruebas.</w:t>
+      </w:r>
+    </w:p>
+    <w:p>
+      <w:pPr>
+        <w:pStyle w:val="Prrafodelista"/>
+        <w:numPr>
+          <w:ilvl w:val="0"/>
+          <w:numId w:val="51"/>
+        </w:numPr>
+        <w:rPr>
+          <w:lang w:val="es-AR"/>
+        </w:rPr>
+      </w:pPr>
+      <w:r>
+        <w:rPr>
+          <w:lang w:val="es-AR"/>
+        </w:rPr>
+        <w:t>Corrección de errores críticos.</w:t>
+      </w:r>
+    </w:p>
+    <w:p>
+      <w:pPr>
+        <w:pStyle w:val="Prrafodelista"/>
+        <w:numPr>
+          <w:ilvl w:val="0"/>
+          <w:numId w:val="51"/>
+        </w:numPr>
+        <w:rPr>
+          <w:lang w:val="es-AR"/>
+        </w:rPr>
+      </w:pPr>
+      <w:r>
+        <w:rPr>
+          <w:lang w:val="es-AR"/>
+        </w:rPr>
+        <w:t>Ejecución exitosa de los casos de prueba necesarios para continuar con casos de prueba posteriores.</w:t>
+      </w:r>
+    </w:p>
+    <w:p>
+      <w:pPr>
+        <w:rPr>
+          <w:lang w:val="es-AR"/>
+        </w:rPr>
+      </w:pPr>
+    </w:p>
+    <w:p>
+      <w:pPr>
+        <w:ind w:left="0" w:firstLine="0"/>
+        <w:rPr>
+          <w:lang w:val="es-AR"/>
+        </w:rPr>
+      </w:pPr>
+      <w:r>
+        <w:lastRenderedPageBreak/>
+        <w:br w:type="page"/>
+      </w:r>
+    </w:p>
+    <w:p>
+      <w:pPr>
+        <w:pStyle w:val="PSI-Ttulo1"/>
+      </w:pPr>
+      <w:bookmarkStart w:id="83" w:name="_Toc259313052"/>
+      <w:r>
+        <w:lastRenderedPageBreak/>
+        <w:t>Criterios para el Lanzamiento</w:t>
+      </w:r>
+      <w:bookmarkEnd w:id="82"/>
+      <w:bookmarkEnd w:id="83"/>
+    </w:p>
+    <w:p>
+      <w:pPr>
+        <w:pStyle w:val="PSI-Ttulo2"/>
+      </w:pPr>
+      <w:bookmarkStart w:id="84" w:name="_Toc165473699"/>
+      <w:bookmarkStart w:id="85" w:name="_Toc259313053"/>
+      <w:r>
+        <w:t>Criterios de Evaluación</w:t>
+      </w:r>
+      <w:bookmarkEnd w:id="84"/>
+      <w:bookmarkEnd w:id="85"/>
+      <w:r>
+        <w:t xml:space="preserve"> </w:t>
+      </w:r>
+    </w:p>
+    <w:p>
+      <w:pPr>
+        <w:ind w:left="0" w:firstLine="0"/>
+      </w:pPr>
+      <w:r>
+        <w:t xml:space="preserve">El producto de software solo será lanzado una vez se haya ejecutado con éxito todos los casos de prueba diseñados para probar las funcionalidades principales del </w:t>
+      </w:r>
+      <w:r>
+        <w:t>mismo</w:t>
+      </w:r>
+      <w:r>
+        <w:t>.</w:t>
+      </w:r>
     </w:p>
     <w:p>
       <w:pPr>
@@ -12183,9 +12823,6 @@
             </w:tcBorders>
           </w:tcPr>
           <w:p>
-            <w:pPr>
-              <w:pStyle w:val="PSI-ComentarioenTabla"/>
-            </w:pPr>
             <w:r>
               <w:t>1</w:t>
             </w:r>
@@ -12208,16 +12845,10 @@
           </w:tcPr>
           <w:p>
             <w:pPr>
-              <w:pStyle w:val="PSI-ComentarioenTabla"/>
-            </w:pPr>
-            <w:r>
-              <w:t>[</w:t>
-            </w:r>
+              <w:ind w:left="61" w:firstLine="0"/>
+            </w:pPr>
             <w:r>
               <w:t>El error provoca el bloqueo del sistema o la pérdida de datos.</w:t>
-            </w:r>
-            <w:r>
-              <w:t>]</w:t>
             </w:r>
           </w:p>
         </w:tc>
@@ -12239,25 +12870,17 @@
           </w:tcPr>
           <w:p>
             <w:pPr>
-              <w:pStyle w:val="PSI-ComentarioenTabla"/>
-            </w:pPr>
-            <w:r>
-              <w:t>[</w:t>
-            </w:r>
+              <w:ind w:left="61" w:firstLine="0"/>
+            </w:pPr>
             <w:r>
               <w:t>El error debe corregirse lo antes posible. El error b</w:t>
             </w:r>
             <w:r>
-              <w:t xml:space="preserve">loquea el progreso en esta </w:t>
-            </w:r>
-            <w:proofErr w:type="gramStart"/>
-            <w:r>
-              <w:t>área</w:t>
-            </w:r>
-            <w:r>
-              <w:t xml:space="preserve"> ]</w:t>
-            </w:r>
-            <w:proofErr w:type="gramEnd"/>
+              <w:t>loquea el progreso en esta área</w:t>
+            </w:r>
+            <w:r>
+              <w:t xml:space="preserve"> </w:t>
+            </w:r>
           </w:p>
         </w:tc>
       </w:tr>
@@ -12277,9 +12900,6 @@
             </w:tcMar>
           </w:tcPr>
           <w:p>
-            <w:pPr>
-              <w:pStyle w:val="PSI-ComentarioenTabla"/>
-            </w:pPr>
             <w:r>
               <w:t>2</w:t>
             </w:r>
@@ -12301,16 +12921,10 @@
           </w:tcPr>
           <w:p>
             <w:pPr>
-              <w:pStyle w:val="PSI-ComentarioenTabla"/>
-            </w:pPr>
-            <w:r>
-              <w:t>[</w:t>
-            </w:r>
+              <w:ind w:left="61" w:firstLine="0"/>
+            </w:pPr>
             <w:r>
               <w:t>El error causa problemas graves en la funcionalidad u otros aspectos importantes; el producto se bloquea en casos poco claros.</w:t>
-            </w:r>
-            <w:r>
-              <w:t>]</w:t>
             </w:r>
           </w:p>
         </w:tc>
@@ -12331,22 +12945,17 @@
           </w:tcPr>
           <w:p>
             <w:pPr>
-              <w:pStyle w:val="PSI-ComentarioenTabla"/>
-            </w:pPr>
-            <w:r>
-              <w:t>[</w:t>
-            </w:r>
+              <w:ind w:left="61" w:firstLine="0"/>
+            </w:pPr>
             <w:r>
               <w:t xml:space="preserve">El error debe corregirse antes del lanzamiento del </w:t>
             </w:r>
-            <w:proofErr w:type="gramStart"/>
             <w:r>
               <w:t>producto</w:t>
             </w:r>
             <w:r>
-              <w:t xml:space="preserve"> ]</w:t>
-            </w:r>
-            <w:proofErr w:type="gramEnd"/>
+              <w:t>.</w:t>
+            </w:r>
           </w:p>
         </w:tc>
       </w:tr>
@@ -12377,17 +12986,8 @@
       <w:bookmarkEnd w:id="93"/>
     </w:p>
     <w:p>
-      <w:pPr>
-        <w:pStyle w:val="PSI-Comentario"/>
-      </w:pPr>
-      <w:r>
-        <w:t>[</w:t>
-      </w:r>
-      <w:r>
-        <w:t>En esta sección se deben indicar las conclusiones de las pruebas realizadas.</w:t>
-      </w:r>
-      <w:r>
-        <w:t>]</w:t>
+      <w:r>
+        <w:t>Se irá completando esta sección a medida que se ejecuten los casos de prueba.</w:t>
       </w:r>
     </w:p>
     <w:p>
@@ -12461,15 +13061,7 @@
         <w:t xml:space="preserve"> plan de pruebas, e identificar </w:t>
       </w:r>
       <w:r>
-        <w:t xml:space="preserve">las estrategias de la mitigación, contingencia </w:t>
-      </w:r>
-      <w:proofErr w:type="gramStart"/>
-      <w:r>
-        <w:t>y  el</w:t>
-      </w:r>
-      <w:proofErr w:type="gramEnd"/>
-      <w:r>
-        <w:t xml:space="preserve"> impacto que pueden generarse por cada riesgo. Para detalles muy específicos emple</w:t>
+        <w:t>las estrategias de la mitigación, contingencia y  el impacto que pueden generarse por cada riesgo. Para detalles muy específicos emple</w:t>
       </w:r>
       <w:r>
         <w:t>ar</w:t>
@@ -12481,15 +13073,7 @@
         <w:t>ando</w:t>
       </w:r>
       <w:r>
-        <w:t xml:space="preserve"> </w:t>
-      </w:r>
-      <w:proofErr w:type="gramStart"/>
-      <w:r>
-        <w:t>aquí  solo</w:t>
-      </w:r>
-      <w:proofErr w:type="gramEnd"/>
-      <w:r>
-        <w:t xml:space="preserve"> los riesgos a manera general.</w:t>
+        <w:t xml:space="preserve"> aquí  solo los riesgos a manera general.</w:t>
       </w:r>
     </w:p>
     <w:p>
@@ -12531,6 +13115,7 @@
               <w:pStyle w:val="PSI-Normal"/>
             </w:pPr>
             <w:r>
+              <w:lastRenderedPageBreak/>
               <w:t>Riesgos</w:t>
             </w:r>
           </w:p>
@@ -12805,11 +13390,7 @@
         <w:t>Detallar</w:t>
       </w:r>
       <w:r>
-        <w:t xml:space="preserve"> los roles requeridos y la cantidad de los mismos, para la realización del plan de pruebas según el esfuerzo necesario para realizar el mismo</w:t>
-      </w:r>
-      <w:proofErr w:type="gramStart"/>
-      <w:r>
-        <w:t>.</w:t>
+        <w:t xml:space="preserve"> los roles requeridos y la cantidad de los mismos, para la realización del plan de pruebas según el esfuerzo necesario para realizar el mismo.</w:t>
       </w:r>
       <w:r>
         <w:t xml:space="preserve"> </w:t>
@@ -12817,7 +13398,6 @@
       <w:r>
         <w:t>]</w:t>
       </w:r>
-      <w:proofErr w:type="gramEnd"/>
     </w:p>
     <w:p>
       <w:pPr>
@@ -12925,15 +13505,179 @@
             <w:tcBorders>
               <w:top w:val="single" w:sz="2" w:space="0" w:color="000000"/>
               <w:left w:val="single" w:sz="1" w:space="0" w:color="000000"/>
+              <w:bottom w:val="single" w:sz="2" w:space="0" w:color="000000"/>
+            </w:tcBorders>
+          </w:tcPr>
+          <w:p>
+            <w:pPr>
+              <w:ind w:left="0" w:firstLine="0"/>
+            </w:pPr>
+            <w:r>
+              <w:t>Administrador del plan de pruebas</w:t>
+            </w:r>
+          </w:p>
+        </w:tc>
+        <w:tc>
+          <w:tcPr>
+            <w:tcW w:w="1557" w:type="dxa"/>
+            <w:tcBorders>
+              <w:top w:val="single" w:sz="2" w:space="0" w:color="000000"/>
+              <w:left w:val="single" w:sz="1" w:space="0" w:color="000000"/>
+              <w:bottom w:val="single" w:sz="2" w:space="0" w:color="000000"/>
+            </w:tcBorders>
+          </w:tcPr>
+          <w:p>
+            <w:pPr>
+              <w:ind w:left="0" w:firstLine="0"/>
+            </w:pPr>
+            <w:r>
+              <w:t>1</w:t>
+            </w:r>
+            <w:r>
+              <w:t xml:space="preserve"> </w:t>
+            </w:r>
+          </w:p>
+        </w:tc>
+        <w:tc>
+          <w:tcPr>
+            <w:tcW w:w="1207" w:type="dxa"/>
+            <w:tcBorders>
+              <w:top w:val="single" w:sz="2" w:space="0" w:color="000000"/>
+              <w:left w:val="single" w:sz="1" w:space="0" w:color="000000"/>
+              <w:bottom w:val="single" w:sz="2" w:space="0" w:color="000000"/>
+            </w:tcBorders>
+          </w:tcPr>
+          <w:p>
+            <w:pPr>
+              <w:ind w:left="0" w:firstLine="0"/>
+            </w:pPr>
+            <w:r>
+              <w:t>Pendiente</w:t>
+            </w:r>
+            <w:r>
+              <w:t xml:space="preserve"> </w:t>
+            </w:r>
+          </w:p>
+        </w:tc>
+        <w:tc>
+          <w:tcPr>
+            <w:tcW w:w="4037" w:type="dxa"/>
+            <w:tcBorders>
+              <w:top w:val="single" w:sz="2" w:space="0" w:color="000000"/>
+              <w:left w:val="single" w:sz="1" w:space="0" w:color="000000"/>
+              <w:bottom w:val="single" w:sz="2" w:space="0" w:color="000000"/>
+              <w:right w:val="single" w:sz="1" w:space="0" w:color="000000"/>
+            </w:tcBorders>
+          </w:tcPr>
+          <w:p>
+            <w:pPr>
+              <w:ind w:left="0" w:firstLine="0"/>
+            </w:pPr>
+            <w:r>
+              <w:t>Comprobar que el plan de pruebas y los casos de prueba se estén ejecutando según lo planificado.</w:t>
+            </w:r>
+          </w:p>
+        </w:tc>
+      </w:tr>
+      <w:tr>
+        <w:trPr>
+          <w:cantSplit/>
+          <w:tblHeader/>
+        </w:trPr>
+        <w:tc>
+          <w:tcPr>
+            <w:tcW w:w="1704" w:type="dxa"/>
+            <w:tcBorders>
+              <w:top w:val="single" w:sz="2" w:space="0" w:color="000000"/>
+              <w:left w:val="single" w:sz="1" w:space="0" w:color="000000"/>
+              <w:bottom w:val="single" w:sz="2" w:space="0" w:color="000000"/>
+            </w:tcBorders>
+          </w:tcPr>
+          <w:p>
+            <w:pPr>
+              <w:ind w:left="0" w:firstLine="0"/>
+            </w:pPr>
+            <w:r>
+              <w:t>Tester</w:t>
+            </w:r>
+          </w:p>
+        </w:tc>
+        <w:tc>
+          <w:tcPr>
+            <w:tcW w:w="1557" w:type="dxa"/>
+            <w:tcBorders>
+              <w:top w:val="single" w:sz="2" w:space="0" w:color="000000"/>
+              <w:left w:val="single" w:sz="1" w:space="0" w:color="000000"/>
+              <w:bottom w:val="single" w:sz="2" w:space="0" w:color="000000"/>
+            </w:tcBorders>
+          </w:tcPr>
+          <w:p>
+            <w:pPr>
+              <w:ind w:left="0" w:firstLine="0"/>
+            </w:pPr>
+            <w:r>
+              <w:t>1</w:t>
+            </w:r>
+          </w:p>
+        </w:tc>
+        <w:tc>
+          <w:tcPr>
+            <w:tcW w:w="1207" w:type="dxa"/>
+            <w:tcBorders>
+              <w:top w:val="single" w:sz="2" w:space="0" w:color="000000"/>
+              <w:left w:val="single" w:sz="1" w:space="0" w:color="000000"/>
+              <w:bottom w:val="single" w:sz="2" w:space="0" w:color="000000"/>
+            </w:tcBorders>
+          </w:tcPr>
+          <w:p>
+            <w:pPr>
+              <w:ind w:left="0" w:firstLine="0"/>
+            </w:pPr>
+            <w:r>
+              <w:t>Asignado</w:t>
+            </w:r>
+          </w:p>
+        </w:tc>
+        <w:tc>
+          <w:tcPr>
+            <w:tcW w:w="4037" w:type="dxa"/>
+            <w:tcBorders>
+              <w:top w:val="single" w:sz="2" w:space="0" w:color="000000"/>
+              <w:left w:val="single" w:sz="1" w:space="0" w:color="000000"/>
+              <w:bottom w:val="single" w:sz="2" w:space="0" w:color="000000"/>
+              <w:right w:val="single" w:sz="1" w:space="0" w:color="000000"/>
+            </w:tcBorders>
+          </w:tcPr>
+          <w:p>
+            <w:pPr>
+              <w:ind w:left="0" w:firstLine="0"/>
+            </w:pPr>
+            <w:r>
+              <w:t>Ejecutar los casos de prueba diseñados.</w:t>
+            </w:r>
+          </w:p>
+        </w:tc>
+      </w:tr>
+      <w:tr>
+        <w:trPr>
+          <w:cantSplit/>
+          <w:tblHeader/>
+        </w:trPr>
+        <w:tc>
+          <w:tcPr>
+            <w:tcW w:w="1704" w:type="dxa"/>
+            <w:tcBorders>
+              <w:top w:val="single" w:sz="2" w:space="0" w:color="000000"/>
+              <w:left w:val="single" w:sz="1" w:space="0" w:color="000000"/>
               <w:bottom w:val="single" w:sz="1" w:space="0" w:color="000000"/>
             </w:tcBorders>
           </w:tcPr>
           <w:p>
             <w:pPr>
-              <w:pStyle w:val="PSI-Comentario"/>
-            </w:pPr>
-            <w:r>
-              <w:t>Nombre de Rol</w:t>
+              <w:ind w:left="0" w:firstLine="0"/>
+            </w:pPr>
+            <w:r>
+              <w:t>Usuario de pruebas</w:t>
             </w:r>
           </w:p>
         </w:tc>
@@ -12948,11 +13692,8 @@
           </w:tcPr>
           <w:p>
             <w:pPr>
-              <w:pStyle w:val="PSI-ComentarioVieta"/>
-            </w:pPr>
-            <w:r>
-              <w:t xml:space="preserve">Cantidad Necesaria </w:t>
-            </w:r>
+              <w:ind w:left="0" w:firstLine="0"/>
+            </w:pPr>
           </w:p>
         </w:tc>
         <w:tc>
@@ -12966,18 +13707,10 @@
           </w:tcPr>
           <w:p>
             <w:pPr>
-              <w:pStyle w:val="PSI-ComentarioVieta"/>
-            </w:pPr>
-            <w:r>
-              <w:t xml:space="preserve">Asignado </w:t>
-            </w:r>
-            <w:proofErr w:type="gramStart"/>
-            <w:r>
-              <w:t>/  Pendiente</w:t>
-            </w:r>
-            <w:proofErr w:type="gramEnd"/>
-            <w:r>
-              <w:t xml:space="preserve"> </w:t>
+              <w:ind w:left="0" w:firstLine="0"/>
+            </w:pPr>
+            <w:r>
+              <w:t>Pendiente</w:t>
             </w:r>
           </w:p>
         </w:tc>
@@ -12993,26 +13726,10 @@
           </w:tcPr>
           <w:p>
             <w:pPr>
-              <w:pStyle w:val="PSI-ComentarioVieta"/>
-            </w:pPr>
-            <w:r>
-              <w:t>Responsabilidad 1.</w:t>
-            </w:r>
-          </w:p>
-          <w:p>
-            <w:pPr>
-              <w:pStyle w:val="PSI-ComentarioVieta"/>
-            </w:pPr>
-            <w:r>
-              <w:t>Responsabilidad 2.</w:t>
-            </w:r>
-          </w:p>
-          <w:p>
-            <w:pPr>
-              <w:pStyle w:val="PSI-ComentarioVieta"/>
-            </w:pPr>
-            <w:r>
-              <w:t>Responsabilidad N.</w:t>
+              <w:ind w:left="0" w:firstLine="0"/>
+            </w:pPr>
+            <w:r>
+              <w:t xml:space="preserve">Probar el funcionamiento del sistema sin haber sido participe de su desarrollo.  </w:t>
             </w:r>
           </w:p>
         </w:tc>
@@ -13053,15 +13770,7 @@
         <w:t>Especificar</w:t>
       </w:r>
       <w:r>
-        <w:t xml:space="preserve"> </w:t>
-      </w:r>
-      <w:proofErr w:type="gramStart"/>
-      <w:r>
-        <w:t>en  esta</w:t>
-      </w:r>
-      <w:proofErr w:type="gramEnd"/>
-      <w:r>
-        <w:t xml:space="preserve"> sección de ser necesario</w:t>
+        <w:t xml:space="preserve"> en  esta sección de ser necesario</w:t>
       </w:r>
       <w:r>
         <w:t>,</w:t>
@@ -14007,23 +14716,7 @@
             <w:rFonts w:asciiTheme="majorHAnsi" w:eastAsiaTheme="majorEastAsia" w:hAnsiTheme="majorHAnsi" w:cstheme="majorBidi"/>
             <w:szCs w:val="36"/>
           </w:rPr>
-          <w:t xml:space="preserve">Vesta </w:t>
-        </w:r>
-        <w:proofErr w:type="spellStart"/>
-        <w:r>
-          <w:rPr>
-            <w:rFonts w:asciiTheme="majorHAnsi" w:eastAsiaTheme="majorEastAsia" w:hAnsiTheme="majorHAnsi" w:cstheme="majorBidi"/>
-            <w:szCs w:val="36"/>
-          </w:rPr>
-          <w:t>Risk</w:t>
-        </w:r>
-        <w:proofErr w:type="spellEnd"/>
-        <w:r>
-          <w:rPr>
-            <w:rFonts w:asciiTheme="majorHAnsi" w:eastAsiaTheme="majorEastAsia" w:hAnsiTheme="majorHAnsi" w:cstheme="majorBidi"/>
-            <w:szCs w:val="36"/>
-          </w:rPr>
-          <w:t xml:space="preserve"> Manager</w:t>
+          <w:t>Vesta Risk Manager</w:t>
         </w:r>
       </w:sdtContent>
     </w:sdt>
@@ -17261,6 +17954,562 @@
     </w:lvl>
   </w:abstractNum>
   <w:abstractNum w:abstractNumId="20" w15:restartNumberingAfterBreak="0">
+    <w:nsid w:val="07B96EF7"/>
+    <w:multiLevelType w:val="hybridMultilevel"/>
+    <w:tmpl w:val="7EBA2612"/>
+    <w:lvl w:ilvl="0" w:tplc="2C0A0001">
+      <w:start w:val="1"/>
+      <w:numFmt w:val="bullet"/>
+      <w:lvlText w:val=""/>
+      <w:lvlJc w:val="left"/>
+      <w:pPr>
+        <w:ind w:left="720" w:hanging="360"/>
+      </w:pPr>
+      <w:rPr>
+        <w:rFonts w:ascii="Symbol" w:hAnsi="Symbol" w:hint="default"/>
+      </w:rPr>
+    </w:lvl>
+    <w:lvl w:ilvl="1" w:tplc="2C0A0003" w:tentative="1">
+      <w:start w:val="1"/>
+      <w:numFmt w:val="bullet"/>
+      <w:lvlText w:val="o"/>
+      <w:lvlJc w:val="left"/>
+      <w:pPr>
+        <w:ind w:left="1440" w:hanging="360"/>
+      </w:pPr>
+      <w:rPr>
+        <w:rFonts w:ascii="Courier New" w:hAnsi="Courier New" w:cs="Courier New" w:hint="default"/>
+      </w:rPr>
+    </w:lvl>
+    <w:lvl w:ilvl="2" w:tplc="2C0A0005" w:tentative="1">
+      <w:start w:val="1"/>
+      <w:numFmt w:val="bullet"/>
+      <w:lvlText w:val=""/>
+      <w:lvlJc w:val="left"/>
+      <w:pPr>
+        <w:ind w:left="2160" w:hanging="360"/>
+      </w:pPr>
+      <w:rPr>
+        <w:rFonts w:ascii="Wingdings" w:hAnsi="Wingdings" w:hint="default"/>
+      </w:rPr>
+    </w:lvl>
+    <w:lvl w:ilvl="3" w:tplc="2C0A0001" w:tentative="1">
+      <w:start w:val="1"/>
+      <w:numFmt w:val="bullet"/>
+      <w:lvlText w:val=""/>
+      <w:lvlJc w:val="left"/>
+      <w:pPr>
+        <w:ind w:left="2880" w:hanging="360"/>
+      </w:pPr>
+      <w:rPr>
+        <w:rFonts w:ascii="Symbol" w:hAnsi="Symbol" w:hint="default"/>
+      </w:rPr>
+    </w:lvl>
+    <w:lvl w:ilvl="4" w:tplc="2C0A0003" w:tentative="1">
+      <w:start w:val="1"/>
+      <w:numFmt w:val="bullet"/>
+      <w:lvlText w:val="o"/>
+      <w:lvlJc w:val="left"/>
+      <w:pPr>
+        <w:ind w:left="3600" w:hanging="360"/>
+      </w:pPr>
+      <w:rPr>
+        <w:rFonts w:ascii="Courier New" w:hAnsi="Courier New" w:cs="Courier New" w:hint="default"/>
+      </w:rPr>
+    </w:lvl>
+    <w:lvl w:ilvl="5" w:tplc="2C0A0005" w:tentative="1">
+      <w:start w:val="1"/>
+      <w:numFmt w:val="bullet"/>
+      <w:lvlText w:val=""/>
+      <w:lvlJc w:val="left"/>
+      <w:pPr>
+        <w:ind w:left="4320" w:hanging="360"/>
+      </w:pPr>
+      <w:rPr>
+        <w:rFonts w:ascii="Wingdings" w:hAnsi="Wingdings" w:hint="default"/>
+      </w:rPr>
+    </w:lvl>
+    <w:lvl w:ilvl="6" w:tplc="2C0A0001" w:tentative="1">
+      <w:start w:val="1"/>
+      <w:numFmt w:val="bullet"/>
+      <w:lvlText w:val=""/>
+      <w:lvlJc w:val="left"/>
+      <w:pPr>
+        <w:ind w:left="5040" w:hanging="360"/>
+      </w:pPr>
+      <w:rPr>
+        <w:rFonts w:ascii="Symbol" w:hAnsi="Symbol" w:hint="default"/>
+      </w:rPr>
+    </w:lvl>
+    <w:lvl w:ilvl="7" w:tplc="2C0A0003" w:tentative="1">
+      <w:start w:val="1"/>
+      <w:numFmt w:val="bullet"/>
+      <w:lvlText w:val="o"/>
+      <w:lvlJc w:val="left"/>
+      <w:pPr>
+        <w:ind w:left="5760" w:hanging="360"/>
+      </w:pPr>
+      <w:rPr>
+        <w:rFonts w:ascii="Courier New" w:hAnsi="Courier New" w:cs="Courier New" w:hint="default"/>
+      </w:rPr>
+    </w:lvl>
+    <w:lvl w:ilvl="8" w:tplc="2C0A0005" w:tentative="1">
+      <w:start w:val="1"/>
+      <w:numFmt w:val="bullet"/>
+      <w:lvlText w:val=""/>
+      <w:lvlJc w:val="left"/>
+      <w:pPr>
+        <w:ind w:left="6480" w:hanging="360"/>
+      </w:pPr>
+      <w:rPr>
+        <w:rFonts w:ascii="Wingdings" w:hAnsi="Wingdings" w:hint="default"/>
+      </w:rPr>
+    </w:lvl>
+  </w:abstractNum>
+  <w:abstractNum w:abstractNumId="21" w15:restartNumberingAfterBreak="0">
+    <w:nsid w:val="08596247"/>
+    <w:multiLevelType w:val="hybridMultilevel"/>
+    <w:tmpl w:val="19065390"/>
+    <w:lvl w:ilvl="0" w:tplc="2C0A0001">
+      <w:start w:val="1"/>
+      <w:numFmt w:val="bullet"/>
+      <w:lvlText w:val=""/>
+      <w:lvlJc w:val="left"/>
+      <w:pPr>
+        <w:ind w:left="720" w:hanging="360"/>
+      </w:pPr>
+      <w:rPr>
+        <w:rFonts w:ascii="Symbol" w:hAnsi="Symbol" w:hint="default"/>
+      </w:rPr>
+    </w:lvl>
+    <w:lvl w:ilvl="1" w:tplc="2C0A0003" w:tentative="1">
+      <w:start w:val="1"/>
+      <w:numFmt w:val="bullet"/>
+      <w:lvlText w:val="o"/>
+      <w:lvlJc w:val="left"/>
+      <w:pPr>
+        <w:ind w:left="1440" w:hanging="360"/>
+      </w:pPr>
+      <w:rPr>
+        <w:rFonts w:ascii="Courier New" w:hAnsi="Courier New" w:cs="Courier New" w:hint="default"/>
+      </w:rPr>
+    </w:lvl>
+    <w:lvl w:ilvl="2" w:tplc="2C0A0005" w:tentative="1">
+      <w:start w:val="1"/>
+      <w:numFmt w:val="bullet"/>
+      <w:lvlText w:val=""/>
+      <w:lvlJc w:val="left"/>
+      <w:pPr>
+        <w:ind w:left="2160" w:hanging="360"/>
+      </w:pPr>
+      <w:rPr>
+        <w:rFonts w:ascii="Wingdings" w:hAnsi="Wingdings" w:hint="default"/>
+      </w:rPr>
+    </w:lvl>
+    <w:lvl w:ilvl="3" w:tplc="2C0A0001" w:tentative="1">
+      <w:start w:val="1"/>
+      <w:numFmt w:val="bullet"/>
+      <w:lvlText w:val=""/>
+      <w:lvlJc w:val="left"/>
+      <w:pPr>
+        <w:ind w:left="2880" w:hanging="360"/>
+      </w:pPr>
+      <w:rPr>
+        <w:rFonts w:ascii="Symbol" w:hAnsi="Symbol" w:hint="default"/>
+      </w:rPr>
+    </w:lvl>
+    <w:lvl w:ilvl="4" w:tplc="2C0A0003" w:tentative="1">
+      <w:start w:val="1"/>
+      <w:numFmt w:val="bullet"/>
+      <w:lvlText w:val="o"/>
+      <w:lvlJc w:val="left"/>
+      <w:pPr>
+        <w:ind w:left="3600" w:hanging="360"/>
+      </w:pPr>
+      <w:rPr>
+        <w:rFonts w:ascii="Courier New" w:hAnsi="Courier New" w:cs="Courier New" w:hint="default"/>
+      </w:rPr>
+    </w:lvl>
+    <w:lvl w:ilvl="5" w:tplc="2C0A0005" w:tentative="1">
+      <w:start w:val="1"/>
+      <w:numFmt w:val="bullet"/>
+      <w:lvlText w:val=""/>
+      <w:lvlJc w:val="left"/>
+      <w:pPr>
+        <w:ind w:left="4320" w:hanging="360"/>
+      </w:pPr>
+      <w:rPr>
+        <w:rFonts w:ascii="Wingdings" w:hAnsi="Wingdings" w:hint="default"/>
+      </w:rPr>
+    </w:lvl>
+    <w:lvl w:ilvl="6" w:tplc="2C0A0001" w:tentative="1">
+      <w:start w:val="1"/>
+      <w:numFmt w:val="bullet"/>
+      <w:lvlText w:val=""/>
+      <w:lvlJc w:val="left"/>
+      <w:pPr>
+        <w:ind w:left="5040" w:hanging="360"/>
+      </w:pPr>
+      <w:rPr>
+        <w:rFonts w:ascii="Symbol" w:hAnsi="Symbol" w:hint="default"/>
+      </w:rPr>
+    </w:lvl>
+    <w:lvl w:ilvl="7" w:tplc="2C0A0003" w:tentative="1">
+      <w:start w:val="1"/>
+      <w:numFmt w:val="bullet"/>
+      <w:lvlText w:val="o"/>
+      <w:lvlJc w:val="left"/>
+      <w:pPr>
+        <w:ind w:left="5760" w:hanging="360"/>
+      </w:pPr>
+      <w:rPr>
+        <w:rFonts w:ascii="Courier New" w:hAnsi="Courier New" w:cs="Courier New" w:hint="default"/>
+      </w:rPr>
+    </w:lvl>
+    <w:lvl w:ilvl="8" w:tplc="2C0A0005" w:tentative="1">
+      <w:start w:val="1"/>
+      <w:numFmt w:val="bullet"/>
+      <w:lvlText w:val=""/>
+      <w:lvlJc w:val="left"/>
+      <w:pPr>
+        <w:ind w:left="6480" w:hanging="360"/>
+      </w:pPr>
+      <w:rPr>
+        <w:rFonts w:ascii="Wingdings" w:hAnsi="Wingdings" w:hint="default"/>
+      </w:rPr>
+    </w:lvl>
+  </w:abstractNum>
+  <w:abstractNum w:abstractNumId="22" w15:restartNumberingAfterBreak="0">
+    <w:nsid w:val="09DD0A30"/>
+    <w:multiLevelType w:val="multilevel"/>
+    <w:tmpl w:val="15583144"/>
+    <w:lvl w:ilvl="0">
+      <w:numFmt w:val="bullet"/>
+      <w:lvlText w:val="•"/>
+      <w:lvlJc w:val="left"/>
+      <w:pPr>
+        <w:ind w:left="720" w:hanging="360"/>
+      </w:pPr>
+      <w:rPr>
+        <w:rFonts w:ascii="OpenSymbol" w:eastAsia="OpenSymbol" w:hAnsi="OpenSymbol" w:cs="OpenSymbol"/>
+      </w:rPr>
+    </w:lvl>
+    <w:lvl w:ilvl="1">
+      <w:numFmt w:val="bullet"/>
+      <w:lvlText w:val="◦"/>
+      <w:lvlJc w:val="left"/>
+      <w:pPr>
+        <w:ind w:left="1080" w:hanging="360"/>
+      </w:pPr>
+      <w:rPr>
+        <w:rFonts w:ascii="OpenSymbol" w:eastAsia="OpenSymbol" w:hAnsi="OpenSymbol" w:cs="OpenSymbol"/>
+      </w:rPr>
+    </w:lvl>
+    <w:lvl w:ilvl="2">
+      <w:numFmt w:val="bullet"/>
+      <w:lvlText w:val="▪"/>
+      <w:lvlJc w:val="left"/>
+      <w:pPr>
+        <w:ind w:left="1440" w:hanging="360"/>
+      </w:pPr>
+      <w:rPr>
+        <w:rFonts w:ascii="OpenSymbol" w:eastAsia="OpenSymbol" w:hAnsi="OpenSymbol" w:cs="OpenSymbol"/>
+      </w:rPr>
+    </w:lvl>
+    <w:lvl w:ilvl="3">
+      <w:numFmt w:val="bullet"/>
+      <w:lvlText w:val="•"/>
+      <w:lvlJc w:val="left"/>
+      <w:pPr>
+        <w:ind w:left="1800" w:hanging="360"/>
+      </w:pPr>
+      <w:rPr>
+        <w:rFonts w:ascii="OpenSymbol" w:eastAsia="OpenSymbol" w:hAnsi="OpenSymbol" w:cs="OpenSymbol"/>
+      </w:rPr>
+    </w:lvl>
+    <w:lvl w:ilvl="4">
+      <w:numFmt w:val="bullet"/>
+      <w:lvlText w:val="◦"/>
+      <w:lvlJc w:val="left"/>
+      <w:pPr>
+        <w:ind w:left="2160" w:hanging="360"/>
+      </w:pPr>
+      <w:rPr>
+        <w:rFonts w:ascii="OpenSymbol" w:eastAsia="OpenSymbol" w:hAnsi="OpenSymbol" w:cs="OpenSymbol"/>
+      </w:rPr>
+    </w:lvl>
+    <w:lvl w:ilvl="5">
+      <w:numFmt w:val="bullet"/>
+      <w:lvlText w:val="▪"/>
+      <w:lvlJc w:val="left"/>
+      <w:pPr>
+        <w:ind w:left="2520" w:hanging="360"/>
+      </w:pPr>
+      <w:rPr>
+        <w:rFonts w:ascii="OpenSymbol" w:eastAsia="OpenSymbol" w:hAnsi="OpenSymbol" w:cs="OpenSymbol"/>
+      </w:rPr>
+    </w:lvl>
+    <w:lvl w:ilvl="6">
+      <w:numFmt w:val="bullet"/>
+      <w:lvlText w:val="•"/>
+      <w:lvlJc w:val="left"/>
+      <w:pPr>
+        <w:ind w:left="2880" w:hanging="360"/>
+      </w:pPr>
+      <w:rPr>
+        <w:rFonts w:ascii="OpenSymbol" w:eastAsia="OpenSymbol" w:hAnsi="OpenSymbol" w:cs="OpenSymbol"/>
+      </w:rPr>
+    </w:lvl>
+    <w:lvl w:ilvl="7">
+      <w:numFmt w:val="bullet"/>
+      <w:lvlText w:val="◦"/>
+      <w:lvlJc w:val="left"/>
+      <w:pPr>
+        <w:ind w:left="3240" w:hanging="360"/>
+      </w:pPr>
+      <w:rPr>
+        <w:rFonts w:ascii="OpenSymbol" w:eastAsia="OpenSymbol" w:hAnsi="OpenSymbol" w:cs="OpenSymbol"/>
+      </w:rPr>
+    </w:lvl>
+    <w:lvl w:ilvl="8">
+      <w:numFmt w:val="bullet"/>
+      <w:lvlText w:val="▪"/>
+      <w:lvlJc w:val="left"/>
+      <w:pPr>
+        <w:ind w:left="3600" w:hanging="360"/>
+      </w:pPr>
+      <w:rPr>
+        <w:rFonts w:ascii="OpenSymbol" w:eastAsia="OpenSymbol" w:hAnsi="OpenSymbol" w:cs="OpenSymbol"/>
+      </w:rPr>
+    </w:lvl>
+  </w:abstractNum>
+  <w:abstractNum w:abstractNumId="23" w15:restartNumberingAfterBreak="0">
+    <w:nsid w:val="09F810B1"/>
+    <w:multiLevelType w:val="hybridMultilevel"/>
+    <w:tmpl w:val="1116BC9C"/>
+    <w:lvl w:ilvl="0" w:tplc="2C0A0001">
+      <w:start w:val="1"/>
+      <w:numFmt w:val="bullet"/>
+      <w:lvlText w:val=""/>
+      <w:lvlJc w:val="left"/>
+      <w:pPr>
+        <w:ind w:left="720" w:hanging="360"/>
+      </w:pPr>
+      <w:rPr>
+        <w:rFonts w:ascii="Symbol" w:hAnsi="Symbol" w:hint="default"/>
+      </w:rPr>
+    </w:lvl>
+    <w:lvl w:ilvl="1" w:tplc="2C0A0003" w:tentative="1">
+      <w:start w:val="1"/>
+      <w:numFmt w:val="bullet"/>
+      <w:lvlText w:val="o"/>
+      <w:lvlJc w:val="left"/>
+      <w:pPr>
+        <w:ind w:left="1440" w:hanging="360"/>
+      </w:pPr>
+      <w:rPr>
+        <w:rFonts w:ascii="Courier New" w:hAnsi="Courier New" w:cs="Courier New" w:hint="default"/>
+      </w:rPr>
+    </w:lvl>
+    <w:lvl w:ilvl="2" w:tplc="2C0A0005" w:tentative="1">
+      <w:start w:val="1"/>
+      <w:numFmt w:val="bullet"/>
+      <w:lvlText w:val=""/>
+      <w:lvlJc w:val="left"/>
+      <w:pPr>
+        <w:ind w:left="2160" w:hanging="360"/>
+      </w:pPr>
+      <w:rPr>
+        <w:rFonts w:ascii="Wingdings" w:hAnsi="Wingdings" w:hint="default"/>
+      </w:rPr>
+    </w:lvl>
+    <w:lvl w:ilvl="3" w:tplc="2C0A0001" w:tentative="1">
+      <w:start w:val="1"/>
+      <w:numFmt w:val="bullet"/>
+      <w:lvlText w:val=""/>
+      <w:lvlJc w:val="left"/>
+      <w:pPr>
+        <w:ind w:left="2880" w:hanging="360"/>
+      </w:pPr>
+      <w:rPr>
+        <w:rFonts w:ascii="Symbol" w:hAnsi="Symbol" w:hint="default"/>
+      </w:rPr>
+    </w:lvl>
+    <w:lvl w:ilvl="4" w:tplc="2C0A0003" w:tentative="1">
+      <w:start w:val="1"/>
+      <w:numFmt w:val="bullet"/>
+      <w:lvlText w:val="o"/>
+      <w:lvlJc w:val="left"/>
+      <w:pPr>
+        <w:ind w:left="3600" w:hanging="360"/>
+      </w:pPr>
+      <w:rPr>
+        <w:rFonts w:ascii="Courier New" w:hAnsi="Courier New" w:cs="Courier New" w:hint="default"/>
+      </w:rPr>
+    </w:lvl>
+    <w:lvl w:ilvl="5" w:tplc="2C0A0005" w:tentative="1">
+      <w:start w:val="1"/>
+      <w:numFmt w:val="bullet"/>
+      <w:lvlText w:val=""/>
+      <w:lvlJc w:val="left"/>
+      <w:pPr>
+        <w:ind w:left="4320" w:hanging="360"/>
+      </w:pPr>
+      <w:rPr>
+        <w:rFonts w:ascii="Wingdings" w:hAnsi="Wingdings" w:hint="default"/>
+      </w:rPr>
+    </w:lvl>
+    <w:lvl w:ilvl="6" w:tplc="2C0A0001" w:tentative="1">
+      <w:start w:val="1"/>
+      <w:numFmt w:val="bullet"/>
+      <w:lvlText w:val=""/>
+      <w:lvlJc w:val="left"/>
+      <w:pPr>
+        <w:ind w:left="5040" w:hanging="360"/>
+      </w:pPr>
+      <w:rPr>
+        <w:rFonts w:ascii="Symbol" w:hAnsi="Symbol" w:hint="default"/>
+      </w:rPr>
+    </w:lvl>
+    <w:lvl w:ilvl="7" w:tplc="2C0A0003" w:tentative="1">
+      <w:start w:val="1"/>
+      <w:numFmt w:val="bullet"/>
+      <w:lvlText w:val="o"/>
+      <w:lvlJc w:val="left"/>
+      <w:pPr>
+        <w:ind w:left="5760" w:hanging="360"/>
+      </w:pPr>
+      <w:rPr>
+        <w:rFonts w:ascii="Courier New" w:hAnsi="Courier New" w:cs="Courier New" w:hint="default"/>
+      </w:rPr>
+    </w:lvl>
+    <w:lvl w:ilvl="8" w:tplc="2C0A0005" w:tentative="1">
+      <w:start w:val="1"/>
+      <w:numFmt w:val="bullet"/>
+      <w:lvlText w:val=""/>
+      <w:lvlJc w:val="left"/>
+      <w:pPr>
+        <w:ind w:left="6480" w:hanging="360"/>
+      </w:pPr>
+      <w:rPr>
+        <w:rFonts w:ascii="Wingdings" w:hAnsi="Wingdings" w:hint="default"/>
+      </w:rPr>
+    </w:lvl>
+  </w:abstractNum>
+  <w:abstractNum w:abstractNumId="24" w15:restartNumberingAfterBreak="0">
+    <w:nsid w:val="105D6EE2"/>
+    <w:multiLevelType w:val="hybridMultilevel"/>
+    <w:tmpl w:val="3BFC8AFA"/>
+    <w:lvl w:ilvl="0" w:tplc="2C0A0001">
+      <w:start w:val="1"/>
+      <w:numFmt w:val="bullet"/>
+      <w:lvlText w:val=""/>
+      <w:lvlJc w:val="left"/>
+      <w:pPr>
+        <w:ind w:left="720" w:hanging="360"/>
+      </w:pPr>
+      <w:rPr>
+        <w:rFonts w:ascii="Symbol" w:hAnsi="Symbol" w:hint="default"/>
+      </w:rPr>
+    </w:lvl>
+    <w:lvl w:ilvl="1" w:tplc="2C0A0003" w:tentative="1">
+      <w:start w:val="1"/>
+      <w:numFmt w:val="bullet"/>
+      <w:lvlText w:val="o"/>
+      <w:lvlJc w:val="left"/>
+      <w:pPr>
+        <w:ind w:left="1440" w:hanging="360"/>
+      </w:pPr>
+      <w:rPr>
+        <w:rFonts w:ascii="Courier New" w:hAnsi="Courier New" w:cs="Courier New" w:hint="default"/>
+      </w:rPr>
+    </w:lvl>
+    <w:lvl w:ilvl="2" w:tplc="2C0A0005" w:tentative="1">
+      <w:start w:val="1"/>
+      <w:numFmt w:val="bullet"/>
+      <w:lvlText w:val=""/>
+      <w:lvlJc w:val="left"/>
+      <w:pPr>
+        <w:ind w:left="2160" w:hanging="360"/>
+      </w:pPr>
+      <w:rPr>
+        <w:rFonts w:ascii="Wingdings" w:hAnsi="Wingdings" w:hint="default"/>
+      </w:rPr>
+    </w:lvl>
+    <w:lvl w:ilvl="3" w:tplc="2C0A0001" w:tentative="1">
+      <w:start w:val="1"/>
+      <w:numFmt w:val="bullet"/>
+      <w:lvlText w:val=""/>
+      <w:lvlJc w:val="left"/>
+      <w:pPr>
+        <w:ind w:left="2880" w:hanging="360"/>
+      </w:pPr>
+      <w:rPr>
+        <w:rFonts w:ascii="Symbol" w:hAnsi="Symbol" w:hint="default"/>
+      </w:rPr>
+    </w:lvl>
+    <w:lvl w:ilvl="4" w:tplc="2C0A0003" w:tentative="1">
+      <w:start w:val="1"/>
+      <w:numFmt w:val="bullet"/>
+      <w:lvlText w:val="o"/>
+      <w:lvlJc w:val="left"/>
+      <w:pPr>
+        <w:ind w:left="3600" w:hanging="360"/>
+      </w:pPr>
+      <w:rPr>
+        <w:rFonts w:ascii="Courier New" w:hAnsi="Courier New" w:cs="Courier New" w:hint="default"/>
+      </w:rPr>
+    </w:lvl>
+    <w:lvl w:ilvl="5" w:tplc="2C0A0005" w:tentative="1">
+      <w:start w:val="1"/>
+      <w:numFmt w:val="bullet"/>
+      <w:lvlText w:val=""/>
+      <w:lvlJc w:val="left"/>
+      <w:pPr>
+        <w:ind w:left="4320" w:hanging="360"/>
+      </w:pPr>
+      <w:rPr>
+        <w:rFonts w:ascii="Wingdings" w:hAnsi="Wingdings" w:hint="default"/>
+      </w:rPr>
+    </w:lvl>
+    <w:lvl w:ilvl="6" w:tplc="2C0A0001" w:tentative="1">
+      <w:start w:val="1"/>
+      <w:numFmt w:val="bullet"/>
+      <w:lvlText w:val=""/>
+      <w:lvlJc w:val="left"/>
+      <w:pPr>
+        <w:ind w:left="5040" w:hanging="360"/>
+      </w:pPr>
+      <w:rPr>
+        <w:rFonts w:ascii="Symbol" w:hAnsi="Symbol" w:hint="default"/>
+      </w:rPr>
+    </w:lvl>
+    <w:lvl w:ilvl="7" w:tplc="2C0A0003" w:tentative="1">
+      <w:start w:val="1"/>
+      <w:numFmt w:val="bullet"/>
+      <w:lvlText w:val="o"/>
+      <w:lvlJc w:val="left"/>
+      <w:pPr>
+        <w:ind w:left="5760" w:hanging="360"/>
+      </w:pPr>
+      <w:rPr>
+        <w:rFonts w:ascii="Courier New" w:hAnsi="Courier New" w:cs="Courier New" w:hint="default"/>
+      </w:rPr>
+    </w:lvl>
+    <w:lvl w:ilvl="8" w:tplc="2C0A0005" w:tentative="1">
+      <w:start w:val="1"/>
+      <w:numFmt w:val="bullet"/>
+      <w:lvlText w:val=""/>
+      <w:lvlJc w:val="left"/>
+      <w:pPr>
+        <w:ind w:left="6480" w:hanging="360"/>
+      </w:pPr>
+      <w:rPr>
+        <w:rFonts w:ascii="Wingdings" w:hAnsi="Wingdings" w:hint="default"/>
+      </w:rPr>
+    </w:lvl>
+  </w:abstractNum>
+  <w:abstractNum w:abstractNumId="25" w15:restartNumberingAfterBreak="0">
     <w:nsid w:val="11EC450D"/>
     <w:multiLevelType w:val="hybridMultilevel"/>
     <w:tmpl w:val="8D1847A2"/>
@@ -17373,7 +18622,7 @@
       </w:rPr>
     </w:lvl>
   </w:abstractNum>
-  <w:abstractNum w:abstractNumId="21" w15:restartNumberingAfterBreak="0">
+  <w:abstractNum w:abstractNumId="26" w15:restartNumberingAfterBreak="0">
     <w:nsid w:val="120170F0"/>
     <w:multiLevelType w:val="hybridMultilevel"/>
     <w:tmpl w:val="F41EB452"/>
@@ -17486,7 +18735,120 @@
       </w:rPr>
     </w:lvl>
   </w:abstractNum>
-  <w:abstractNum w:abstractNumId="22" w15:restartNumberingAfterBreak="0">
+  <w:abstractNum w:abstractNumId="27" w15:restartNumberingAfterBreak="0">
+    <w:nsid w:val="1F8A1E45"/>
+    <w:multiLevelType w:val="hybridMultilevel"/>
+    <w:tmpl w:val="E2DEEA52"/>
+    <w:lvl w:ilvl="0" w:tplc="2C0A0001">
+      <w:start w:val="1"/>
+      <w:numFmt w:val="bullet"/>
+      <w:lvlText w:val=""/>
+      <w:lvlJc w:val="left"/>
+      <w:pPr>
+        <w:ind w:left="3600" w:hanging="360"/>
+      </w:pPr>
+      <w:rPr>
+        <w:rFonts w:ascii="Symbol" w:hAnsi="Symbol" w:hint="default"/>
+      </w:rPr>
+    </w:lvl>
+    <w:lvl w:ilvl="1" w:tplc="2C0A0003" w:tentative="1">
+      <w:start w:val="1"/>
+      <w:numFmt w:val="bullet"/>
+      <w:lvlText w:val="o"/>
+      <w:lvlJc w:val="left"/>
+      <w:pPr>
+        <w:ind w:left="4320" w:hanging="360"/>
+      </w:pPr>
+      <w:rPr>
+        <w:rFonts w:ascii="Courier New" w:hAnsi="Courier New" w:cs="Courier New" w:hint="default"/>
+      </w:rPr>
+    </w:lvl>
+    <w:lvl w:ilvl="2" w:tplc="2C0A0005" w:tentative="1">
+      <w:start w:val="1"/>
+      <w:numFmt w:val="bullet"/>
+      <w:lvlText w:val=""/>
+      <w:lvlJc w:val="left"/>
+      <w:pPr>
+        <w:ind w:left="5040" w:hanging="360"/>
+      </w:pPr>
+      <w:rPr>
+        <w:rFonts w:ascii="Wingdings" w:hAnsi="Wingdings" w:hint="default"/>
+      </w:rPr>
+    </w:lvl>
+    <w:lvl w:ilvl="3" w:tplc="2C0A0001" w:tentative="1">
+      <w:start w:val="1"/>
+      <w:numFmt w:val="bullet"/>
+      <w:lvlText w:val=""/>
+      <w:lvlJc w:val="left"/>
+      <w:pPr>
+        <w:ind w:left="5760" w:hanging="360"/>
+      </w:pPr>
+      <w:rPr>
+        <w:rFonts w:ascii="Symbol" w:hAnsi="Symbol" w:hint="default"/>
+      </w:rPr>
+    </w:lvl>
+    <w:lvl w:ilvl="4" w:tplc="2C0A0003" w:tentative="1">
+      <w:start w:val="1"/>
+      <w:numFmt w:val="bullet"/>
+      <w:lvlText w:val="o"/>
+      <w:lvlJc w:val="left"/>
+      <w:pPr>
+        <w:ind w:left="6480" w:hanging="360"/>
+      </w:pPr>
+      <w:rPr>
+        <w:rFonts w:ascii="Courier New" w:hAnsi="Courier New" w:cs="Courier New" w:hint="default"/>
+      </w:rPr>
+    </w:lvl>
+    <w:lvl w:ilvl="5" w:tplc="2C0A0005" w:tentative="1">
+      <w:start w:val="1"/>
+      <w:numFmt w:val="bullet"/>
+      <w:lvlText w:val=""/>
+      <w:lvlJc w:val="left"/>
+      <w:pPr>
+        <w:ind w:left="7200" w:hanging="360"/>
+      </w:pPr>
+      <w:rPr>
+        <w:rFonts w:ascii="Wingdings" w:hAnsi="Wingdings" w:hint="default"/>
+      </w:rPr>
+    </w:lvl>
+    <w:lvl w:ilvl="6" w:tplc="2C0A0001" w:tentative="1">
+      <w:start w:val="1"/>
+      <w:numFmt w:val="bullet"/>
+      <w:lvlText w:val=""/>
+      <w:lvlJc w:val="left"/>
+      <w:pPr>
+        <w:ind w:left="7920" w:hanging="360"/>
+      </w:pPr>
+      <w:rPr>
+        <w:rFonts w:ascii="Symbol" w:hAnsi="Symbol" w:hint="default"/>
+      </w:rPr>
+    </w:lvl>
+    <w:lvl w:ilvl="7" w:tplc="2C0A0003" w:tentative="1">
+      <w:start w:val="1"/>
+      <w:numFmt w:val="bullet"/>
+      <w:lvlText w:val="o"/>
+      <w:lvlJc w:val="left"/>
+      <w:pPr>
+        <w:ind w:left="8640" w:hanging="360"/>
+      </w:pPr>
+      <w:rPr>
+        <w:rFonts w:ascii="Courier New" w:hAnsi="Courier New" w:cs="Courier New" w:hint="default"/>
+      </w:rPr>
+    </w:lvl>
+    <w:lvl w:ilvl="8" w:tplc="2C0A0005" w:tentative="1">
+      <w:start w:val="1"/>
+      <w:numFmt w:val="bullet"/>
+      <w:lvlText w:val=""/>
+      <w:lvlJc w:val="left"/>
+      <w:pPr>
+        <w:ind w:left="9360" w:hanging="360"/>
+      </w:pPr>
+      <w:rPr>
+        <w:rFonts w:ascii="Wingdings" w:hAnsi="Wingdings" w:hint="default"/>
+      </w:rPr>
+    </w:lvl>
+  </w:abstractNum>
+  <w:abstractNum w:abstractNumId="28" w15:restartNumberingAfterBreak="0">
     <w:nsid w:val="255F5799"/>
     <w:multiLevelType w:val="hybridMultilevel"/>
     <w:tmpl w:val="B8F40458"/>
@@ -17572,7 +18934,7 @@
       </w:pPr>
     </w:lvl>
   </w:abstractNum>
-  <w:abstractNum w:abstractNumId="23" w15:restartNumberingAfterBreak="0">
+  <w:abstractNum w:abstractNumId="29" w15:restartNumberingAfterBreak="0">
     <w:nsid w:val="27C60794"/>
     <w:multiLevelType w:val="hybridMultilevel"/>
     <w:tmpl w:val="B29CBA92"/>
@@ -17685,7 +19047,233 @@
       </w:rPr>
     </w:lvl>
   </w:abstractNum>
-  <w:abstractNum w:abstractNumId="24" w15:restartNumberingAfterBreak="0">
+  <w:abstractNum w:abstractNumId="30" w15:restartNumberingAfterBreak="0">
+    <w:nsid w:val="2AFF34AF"/>
+    <w:multiLevelType w:val="hybridMultilevel"/>
+    <w:tmpl w:val="B91851A0"/>
+    <w:lvl w:ilvl="0" w:tplc="2C0A0001">
+      <w:start w:val="1"/>
+      <w:numFmt w:val="bullet"/>
+      <w:lvlText w:val=""/>
+      <w:lvlJc w:val="left"/>
+      <w:pPr>
+        <w:ind w:left="720" w:hanging="360"/>
+      </w:pPr>
+      <w:rPr>
+        <w:rFonts w:ascii="Symbol" w:hAnsi="Symbol" w:hint="default"/>
+      </w:rPr>
+    </w:lvl>
+    <w:lvl w:ilvl="1" w:tplc="2C0A0003" w:tentative="1">
+      <w:start w:val="1"/>
+      <w:numFmt w:val="bullet"/>
+      <w:lvlText w:val="o"/>
+      <w:lvlJc w:val="left"/>
+      <w:pPr>
+        <w:ind w:left="1440" w:hanging="360"/>
+      </w:pPr>
+      <w:rPr>
+        <w:rFonts w:ascii="Courier New" w:hAnsi="Courier New" w:cs="Courier New" w:hint="default"/>
+      </w:rPr>
+    </w:lvl>
+    <w:lvl w:ilvl="2" w:tplc="2C0A0005" w:tentative="1">
+      <w:start w:val="1"/>
+      <w:numFmt w:val="bullet"/>
+      <w:lvlText w:val=""/>
+      <w:lvlJc w:val="left"/>
+      <w:pPr>
+        <w:ind w:left="2160" w:hanging="360"/>
+      </w:pPr>
+      <w:rPr>
+        <w:rFonts w:ascii="Wingdings" w:hAnsi="Wingdings" w:hint="default"/>
+      </w:rPr>
+    </w:lvl>
+    <w:lvl w:ilvl="3" w:tplc="2C0A0001" w:tentative="1">
+      <w:start w:val="1"/>
+      <w:numFmt w:val="bullet"/>
+      <w:lvlText w:val=""/>
+      <w:lvlJc w:val="left"/>
+      <w:pPr>
+        <w:ind w:left="2880" w:hanging="360"/>
+      </w:pPr>
+      <w:rPr>
+        <w:rFonts w:ascii="Symbol" w:hAnsi="Symbol" w:hint="default"/>
+      </w:rPr>
+    </w:lvl>
+    <w:lvl w:ilvl="4" w:tplc="2C0A0003" w:tentative="1">
+      <w:start w:val="1"/>
+      <w:numFmt w:val="bullet"/>
+      <w:lvlText w:val="o"/>
+      <w:lvlJc w:val="left"/>
+      <w:pPr>
+        <w:ind w:left="3600" w:hanging="360"/>
+      </w:pPr>
+      <w:rPr>
+        <w:rFonts w:ascii="Courier New" w:hAnsi="Courier New" w:cs="Courier New" w:hint="default"/>
+      </w:rPr>
+    </w:lvl>
+    <w:lvl w:ilvl="5" w:tplc="2C0A0005" w:tentative="1">
+      <w:start w:val="1"/>
+      <w:numFmt w:val="bullet"/>
+      <w:lvlText w:val=""/>
+      <w:lvlJc w:val="left"/>
+      <w:pPr>
+        <w:ind w:left="4320" w:hanging="360"/>
+      </w:pPr>
+      <w:rPr>
+        <w:rFonts w:ascii="Wingdings" w:hAnsi="Wingdings" w:hint="default"/>
+      </w:rPr>
+    </w:lvl>
+    <w:lvl w:ilvl="6" w:tplc="2C0A0001" w:tentative="1">
+      <w:start w:val="1"/>
+      <w:numFmt w:val="bullet"/>
+      <w:lvlText w:val=""/>
+      <w:lvlJc w:val="left"/>
+      <w:pPr>
+        <w:ind w:left="5040" w:hanging="360"/>
+      </w:pPr>
+      <w:rPr>
+        <w:rFonts w:ascii="Symbol" w:hAnsi="Symbol" w:hint="default"/>
+      </w:rPr>
+    </w:lvl>
+    <w:lvl w:ilvl="7" w:tplc="2C0A0003" w:tentative="1">
+      <w:start w:val="1"/>
+      <w:numFmt w:val="bullet"/>
+      <w:lvlText w:val="o"/>
+      <w:lvlJc w:val="left"/>
+      <w:pPr>
+        <w:ind w:left="5760" w:hanging="360"/>
+      </w:pPr>
+      <w:rPr>
+        <w:rFonts w:ascii="Courier New" w:hAnsi="Courier New" w:cs="Courier New" w:hint="default"/>
+      </w:rPr>
+    </w:lvl>
+    <w:lvl w:ilvl="8" w:tplc="2C0A0005" w:tentative="1">
+      <w:start w:val="1"/>
+      <w:numFmt w:val="bullet"/>
+      <w:lvlText w:val=""/>
+      <w:lvlJc w:val="left"/>
+      <w:pPr>
+        <w:ind w:left="6480" w:hanging="360"/>
+      </w:pPr>
+      <w:rPr>
+        <w:rFonts w:ascii="Wingdings" w:hAnsi="Wingdings" w:hint="default"/>
+      </w:rPr>
+    </w:lvl>
+  </w:abstractNum>
+  <w:abstractNum w:abstractNumId="31" w15:restartNumberingAfterBreak="0">
+    <w:nsid w:val="2EC56CE7"/>
+    <w:multiLevelType w:val="hybridMultilevel"/>
+    <w:tmpl w:val="72883072"/>
+    <w:lvl w:ilvl="0" w:tplc="2C0A0001">
+      <w:start w:val="1"/>
+      <w:numFmt w:val="bullet"/>
+      <w:lvlText w:val=""/>
+      <w:lvlJc w:val="left"/>
+      <w:pPr>
+        <w:ind w:left="720" w:hanging="360"/>
+      </w:pPr>
+      <w:rPr>
+        <w:rFonts w:ascii="Symbol" w:hAnsi="Symbol" w:hint="default"/>
+      </w:rPr>
+    </w:lvl>
+    <w:lvl w:ilvl="1" w:tplc="2C0A0003" w:tentative="1">
+      <w:start w:val="1"/>
+      <w:numFmt w:val="bullet"/>
+      <w:lvlText w:val="o"/>
+      <w:lvlJc w:val="left"/>
+      <w:pPr>
+        <w:ind w:left="1440" w:hanging="360"/>
+      </w:pPr>
+      <w:rPr>
+        <w:rFonts w:ascii="Courier New" w:hAnsi="Courier New" w:cs="Courier New" w:hint="default"/>
+      </w:rPr>
+    </w:lvl>
+    <w:lvl w:ilvl="2" w:tplc="2C0A0005" w:tentative="1">
+      <w:start w:val="1"/>
+      <w:numFmt w:val="bullet"/>
+      <w:lvlText w:val=""/>
+      <w:lvlJc w:val="left"/>
+      <w:pPr>
+        <w:ind w:left="2160" w:hanging="360"/>
+      </w:pPr>
+      <w:rPr>
+        <w:rFonts w:ascii="Wingdings" w:hAnsi="Wingdings" w:hint="default"/>
+      </w:rPr>
+    </w:lvl>
+    <w:lvl w:ilvl="3" w:tplc="2C0A0001" w:tentative="1">
+      <w:start w:val="1"/>
+      <w:numFmt w:val="bullet"/>
+      <w:lvlText w:val=""/>
+      <w:lvlJc w:val="left"/>
+      <w:pPr>
+        <w:ind w:left="2880" w:hanging="360"/>
+      </w:pPr>
+      <w:rPr>
+        <w:rFonts w:ascii="Symbol" w:hAnsi="Symbol" w:hint="default"/>
+      </w:rPr>
+    </w:lvl>
+    <w:lvl w:ilvl="4" w:tplc="2C0A0003" w:tentative="1">
+      <w:start w:val="1"/>
+      <w:numFmt w:val="bullet"/>
+      <w:lvlText w:val="o"/>
+      <w:lvlJc w:val="left"/>
+      <w:pPr>
+        <w:ind w:left="3600" w:hanging="360"/>
+      </w:pPr>
+      <w:rPr>
+        <w:rFonts w:ascii="Courier New" w:hAnsi="Courier New" w:cs="Courier New" w:hint="default"/>
+      </w:rPr>
+    </w:lvl>
+    <w:lvl w:ilvl="5" w:tplc="2C0A0005" w:tentative="1">
+      <w:start w:val="1"/>
+      <w:numFmt w:val="bullet"/>
+      <w:lvlText w:val=""/>
+      <w:lvlJc w:val="left"/>
+      <w:pPr>
+        <w:ind w:left="4320" w:hanging="360"/>
+      </w:pPr>
+      <w:rPr>
+        <w:rFonts w:ascii="Wingdings" w:hAnsi="Wingdings" w:hint="default"/>
+      </w:rPr>
+    </w:lvl>
+    <w:lvl w:ilvl="6" w:tplc="2C0A0001" w:tentative="1">
+      <w:start w:val="1"/>
+      <w:numFmt w:val="bullet"/>
+      <w:lvlText w:val=""/>
+      <w:lvlJc w:val="left"/>
+      <w:pPr>
+        <w:ind w:left="5040" w:hanging="360"/>
+      </w:pPr>
+      <w:rPr>
+        <w:rFonts w:ascii="Symbol" w:hAnsi="Symbol" w:hint="default"/>
+      </w:rPr>
+    </w:lvl>
+    <w:lvl w:ilvl="7" w:tplc="2C0A0003" w:tentative="1">
+      <w:start w:val="1"/>
+      <w:numFmt w:val="bullet"/>
+      <w:lvlText w:val="o"/>
+      <w:lvlJc w:val="left"/>
+      <w:pPr>
+        <w:ind w:left="5760" w:hanging="360"/>
+      </w:pPr>
+      <w:rPr>
+        <w:rFonts w:ascii="Courier New" w:hAnsi="Courier New" w:cs="Courier New" w:hint="default"/>
+      </w:rPr>
+    </w:lvl>
+    <w:lvl w:ilvl="8" w:tplc="2C0A0005" w:tentative="1">
+      <w:start w:val="1"/>
+      <w:numFmt w:val="bullet"/>
+      <w:lvlText w:val=""/>
+      <w:lvlJc w:val="left"/>
+      <w:pPr>
+        <w:ind w:left="6480" w:hanging="360"/>
+      </w:pPr>
+      <w:rPr>
+        <w:rFonts w:ascii="Wingdings" w:hAnsi="Wingdings" w:hint="default"/>
+      </w:rPr>
+    </w:lvl>
+  </w:abstractNum>
+  <w:abstractNum w:abstractNumId="32" w15:restartNumberingAfterBreak="0">
     <w:nsid w:val="31D56FC2"/>
     <w:multiLevelType w:val="hybridMultilevel"/>
     <w:tmpl w:val="7DE8B0F4"/>
@@ -17804,7 +19392,346 @@
       </w:pPr>
     </w:lvl>
   </w:abstractNum>
-  <w:abstractNum w:abstractNumId="25" w15:restartNumberingAfterBreak="0">
+  <w:abstractNum w:abstractNumId="33" w15:restartNumberingAfterBreak="0">
+    <w:nsid w:val="36692AF3"/>
+    <w:multiLevelType w:val="hybridMultilevel"/>
+    <w:tmpl w:val="EF32E8A8"/>
+    <w:lvl w:ilvl="0" w:tplc="2C0A0001">
+      <w:start w:val="1"/>
+      <w:numFmt w:val="bullet"/>
+      <w:lvlText w:val=""/>
+      <w:lvlJc w:val="left"/>
+      <w:pPr>
+        <w:ind w:left="3960" w:hanging="360"/>
+      </w:pPr>
+      <w:rPr>
+        <w:rFonts w:ascii="Symbol" w:hAnsi="Symbol" w:hint="default"/>
+      </w:rPr>
+    </w:lvl>
+    <w:lvl w:ilvl="1" w:tplc="2C0A0003" w:tentative="1">
+      <w:start w:val="1"/>
+      <w:numFmt w:val="bullet"/>
+      <w:lvlText w:val="o"/>
+      <w:lvlJc w:val="left"/>
+      <w:pPr>
+        <w:ind w:left="4680" w:hanging="360"/>
+      </w:pPr>
+      <w:rPr>
+        <w:rFonts w:ascii="Courier New" w:hAnsi="Courier New" w:cs="Courier New" w:hint="default"/>
+      </w:rPr>
+    </w:lvl>
+    <w:lvl w:ilvl="2" w:tplc="2C0A0005" w:tentative="1">
+      <w:start w:val="1"/>
+      <w:numFmt w:val="bullet"/>
+      <w:lvlText w:val=""/>
+      <w:lvlJc w:val="left"/>
+      <w:pPr>
+        <w:ind w:left="5400" w:hanging="360"/>
+      </w:pPr>
+      <w:rPr>
+        <w:rFonts w:ascii="Wingdings" w:hAnsi="Wingdings" w:hint="default"/>
+      </w:rPr>
+    </w:lvl>
+    <w:lvl w:ilvl="3" w:tplc="2C0A0001" w:tentative="1">
+      <w:start w:val="1"/>
+      <w:numFmt w:val="bullet"/>
+      <w:lvlText w:val=""/>
+      <w:lvlJc w:val="left"/>
+      <w:pPr>
+        <w:ind w:left="6120" w:hanging="360"/>
+      </w:pPr>
+      <w:rPr>
+        <w:rFonts w:ascii="Symbol" w:hAnsi="Symbol" w:hint="default"/>
+      </w:rPr>
+    </w:lvl>
+    <w:lvl w:ilvl="4" w:tplc="2C0A0003" w:tentative="1">
+      <w:start w:val="1"/>
+      <w:numFmt w:val="bullet"/>
+      <w:lvlText w:val="o"/>
+      <w:lvlJc w:val="left"/>
+      <w:pPr>
+        <w:ind w:left="6840" w:hanging="360"/>
+      </w:pPr>
+      <w:rPr>
+        <w:rFonts w:ascii="Courier New" w:hAnsi="Courier New" w:cs="Courier New" w:hint="default"/>
+      </w:rPr>
+    </w:lvl>
+    <w:lvl w:ilvl="5" w:tplc="2C0A0005" w:tentative="1">
+      <w:start w:val="1"/>
+      <w:numFmt w:val="bullet"/>
+      <w:lvlText w:val=""/>
+      <w:lvlJc w:val="left"/>
+      <w:pPr>
+        <w:ind w:left="7560" w:hanging="360"/>
+      </w:pPr>
+      <w:rPr>
+        <w:rFonts w:ascii="Wingdings" w:hAnsi="Wingdings" w:hint="default"/>
+      </w:rPr>
+    </w:lvl>
+    <w:lvl w:ilvl="6" w:tplc="2C0A0001" w:tentative="1">
+      <w:start w:val="1"/>
+      <w:numFmt w:val="bullet"/>
+      <w:lvlText w:val=""/>
+      <w:lvlJc w:val="left"/>
+      <w:pPr>
+        <w:ind w:left="8280" w:hanging="360"/>
+      </w:pPr>
+      <w:rPr>
+        <w:rFonts w:ascii="Symbol" w:hAnsi="Symbol" w:hint="default"/>
+      </w:rPr>
+    </w:lvl>
+    <w:lvl w:ilvl="7" w:tplc="2C0A0003" w:tentative="1">
+      <w:start w:val="1"/>
+      <w:numFmt w:val="bullet"/>
+      <w:lvlText w:val="o"/>
+      <w:lvlJc w:val="left"/>
+      <w:pPr>
+        <w:ind w:left="9000" w:hanging="360"/>
+      </w:pPr>
+      <w:rPr>
+        <w:rFonts w:ascii="Courier New" w:hAnsi="Courier New" w:cs="Courier New" w:hint="default"/>
+      </w:rPr>
+    </w:lvl>
+    <w:lvl w:ilvl="8" w:tplc="2C0A0005" w:tentative="1">
+      <w:start w:val="1"/>
+      <w:numFmt w:val="bullet"/>
+      <w:lvlText w:val=""/>
+      <w:lvlJc w:val="left"/>
+      <w:pPr>
+        <w:ind w:left="9720" w:hanging="360"/>
+      </w:pPr>
+      <w:rPr>
+        <w:rFonts w:ascii="Wingdings" w:hAnsi="Wingdings" w:hint="default"/>
+      </w:rPr>
+    </w:lvl>
+  </w:abstractNum>
+  <w:abstractNum w:abstractNumId="34" w15:restartNumberingAfterBreak="0">
+    <w:nsid w:val="3BEB559D"/>
+    <w:multiLevelType w:val="hybridMultilevel"/>
+    <w:tmpl w:val="7562A552"/>
+    <w:lvl w:ilvl="0" w:tplc="2C0A0001">
+      <w:start w:val="1"/>
+      <w:numFmt w:val="bullet"/>
+      <w:lvlText w:val=""/>
+      <w:lvlJc w:val="left"/>
+      <w:pPr>
+        <w:ind w:left="720" w:hanging="360"/>
+      </w:pPr>
+      <w:rPr>
+        <w:rFonts w:ascii="Symbol" w:hAnsi="Symbol" w:hint="default"/>
+      </w:rPr>
+    </w:lvl>
+    <w:lvl w:ilvl="1" w:tplc="2C0A0003" w:tentative="1">
+      <w:start w:val="1"/>
+      <w:numFmt w:val="bullet"/>
+      <w:lvlText w:val="o"/>
+      <w:lvlJc w:val="left"/>
+      <w:pPr>
+        <w:ind w:left="1440" w:hanging="360"/>
+      </w:pPr>
+      <w:rPr>
+        <w:rFonts w:ascii="Courier New" w:hAnsi="Courier New" w:cs="Courier New" w:hint="default"/>
+      </w:rPr>
+    </w:lvl>
+    <w:lvl w:ilvl="2" w:tplc="2C0A0005" w:tentative="1">
+      <w:start w:val="1"/>
+      <w:numFmt w:val="bullet"/>
+      <w:lvlText w:val=""/>
+      <w:lvlJc w:val="left"/>
+      <w:pPr>
+        <w:ind w:left="2160" w:hanging="360"/>
+      </w:pPr>
+      <w:rPr>
+        <w:rFonts w:ascii="Wingdings" w:hAnsi="Wingdings" w:hint="default"/>
+      </w:rPr>
+    </w:lvl>
+    <w:lvl w:ilvl="3" w:tplc="2C0A0001" w:tentative="1">
+      <w:start w:val="1"/>
+      <w:numFmt w:val="bullet"/>
+      <w:lvlText w:val=""/>
+      <w:lvlJc w:val="left"/>
+      <w:pPr>
+        <w:ind w:left="2880" w:hanging="360"/>
+      </w:pPr>
+      <w:rPr>
+        <w:rFonts w:ascii="Symbol" w:hAnsi="Symbol" w:hint="default"/>
+      </w:rPr>
+    </w:lvl>
+    <w:lvl w:ilvl="4" w:tplc="2C0A0003" w:tentative="1">
+      <w:start w:val="1"/>
+      <w:numFmt w:val="bullet"/>
+      <w:lvlText w:val="o"/>
+      <w:lvlJc w:val="left"/>
+      <w:pPr>
+        <w:ind w:left="3600" w:hanging="360"/>
+      </w:pPr>
+      <w:rPr>
+        <w:rFonts w:ascii="Courier New" w:hAnsi="Courier New" w:cs="Courier New" w:hint="default"/>
+      </w:rPr>
+    </w:lvl>
+    <w:lvl w:ilvl="5" w:tplc="2C0A0005" w:tentative="1">
+      <w:start w:val="1"/>
+      <w:numFmt w:val="bullet"/>
+      <w:lvlText w:val=""/>
+      <w:lvlJc w:val="left"/>
+      <w:pPr>
+        <w:ind w:left="4320" w:hanging="360"/>
+      </w:pPr>
+      <w:rPr>
+        <w:rFonts w:ascii="Wingdings" w:hAnsi="Wingdings" w:hint="default"/>
+      </w:rPr>
+    </w:lvl>
+    <w:lvl w:ilvl="6" w:tplc="2C0A0001" w:tentative="1">
+      <w:start w:val="1"/>
+      <w:numFmt w:val="bullet"/>
+      <w:lvlText w:val=""/>
+      <w:lvlJc w:val="left"/>
+      <w:pPr>
+        <w:ind w:left="5040" w:hanging="360"/>
+      </w:pPr>
+      <w:rPr>
+        <w:rFonts w:ascii="Symbol" w:hAnsi="Symbol" w:hint="default"/>
+      </w:rPr>
+    </w:lvl>
+    <w:lvl w:ilvl="7" w:tplc="2C0A0003" w:tentative="1">
+      <w:start w:val="1"/>
+      <w:numFmt w:val="bullet"/>
+      <w:lvlText w:val="o"/>
+      <w:lvlJc w:val="left"/>
+      <w:pPr>
+        <w:ind w:left="5760" w:hanging="360"/>
+      </w:pPr>
+      <w:rPr>
+        <w:rFonts w:ascii="Courier New" w:hAnsi="Courier New" w:cs="Courier New" w:hint="default"/>
+      </w:rPr>
+    </w:lvl>
+    <w:lvl w:ilvl="8" w:tplc="2C0A0005" w:tentative="1">
+      <w:start w:val="1"/>
+      <w:numFmt w:val="bullet"/>
+      <w:lvlText w:val=""/>
+      <w:lvlJc w:val="left"/>
+      <w:pPr>
+        <w:ind w:left="6480" w:hanging="360"/>
+      </w:pPr>
+      <w:rPr>
+        <w:rFonts w:ascii="Wingdings" w:hAnsi="Wingdings" w:hint="default"/>
+      </w:rPr>
+    </w:lvl>
+  </w:abstractNum>
+  <w:abstractNum w:abstractNumId="35" w15:restartNumberingAfterBreak="0">
+    <w:nsid w:val="411E522A"/>
+    <w:multiLevelType w:val="hybridMultilevel"/>
+    <w:tmpl w:val="BE9845A2"/>
+    <w:lvl w:ilvl="0" w:tplc="2C0A0001">
+      <w:start w:val="1"/>
+      <w:numFmt w:val="bullet"/>
+      <w:lvlText w:val=""/>
+      <w:lvlJc w:val="left"/>
+      <w:pPr>
+        <w:ind w:left="720" w:hanging="360"/>
+      </w:pPr>
+      <w:rPr>
+        <w:rFonts w:ascii="Symbol" w:hAnsi="Symbol" w:hint="default"/>
+      </w:rPr>
+    </w:lvl>
+    <w:lvl w:ilvl="1" w:tplc="2C0A0003" w:tentative="1">
+      <w:start w:val="1"/>
+      <w:numFmt w:val="bullet"/>
+      <w:lvlText w:val="o"/>
+      <w:lvlJc w:val="left"/>
+      <w:pPr>
+        <w:ind w:left="1440" w:hanging="360"/>
+      </w:pPr>
+      <w:rPr>
+        <w:rFonts w:ascii="Courier New" w:hAnsi="Courier New" w:cs="Courier New" w:hint="default"/>
+      </w:rPr>
+    </w:lvl>
+    <w:lvl w:ilvl="2" w:tplc="2C0A0005" w:tentative="1">
+      <w:start w:val="1"/>
+      <w:numFmt w:val="bullet"/>
+      <w:lvlText w:val=""/>
+      <w:lvlJc w:val="left"/>
+      <w:pPr>
+        <w:ind w:left="2160" w:hanging="360"/>
+      </w:pPr>
+      <w:rPr>
+        <w:rFonts w:ascii="Wingdings" w:hAnsi="Wingdings" w:hint="default"/>
+      </w:rPr>
+    </w:lvl>
+    <w:lvl w:ilvl="3" w:tplc="2C0A0001" w:tentative="1">
+      <w:start w:val="1"/>
+      <w:numFmt w:val="bullet"/>
+      <w:lvlText w:val=""/>
+      <w:lvlJc w:val="left"/>
+      <w:pPr>
+        <w:ind w:left="2880" w:hanging="360"/>
+      </w:pPr>
+      <w:rPr>
+        <w:rFonts w:ascii="Symbol" w:hAnsi="Symbol" w:hint="default"/>
+      </w:rPr>
+    </w:lvl>
+    <w:lvl w:ilvl="4" w:tplc="2C0A0003" w:tentative="1">
+      <w:start w:val="1"/>
+      <w:numFmt w:val="bullet"/>
+      <w:lvlText w:val="o"/>
+      <w:lvlJc w:val="left"/>
+      <w:pPr>
+        <w:ind w:left="3600" w:hanging="360"/>
+      </w:pPr>
+      <w:rPr>
+        <w:rFonts w:ascii="Courier New" w:hAnsi="Courier New" w:cs="Courier New" w:hint="default"/>
+      </w:rPr>
+    </w:lvl>
+    <w:lvl w:ilvl="5" w:tplc="2C0A0005" w:tentative="1">
+      <w:start w:val="1"/>
+      <w:numFmt w:val="bullet"/>
+      <w:lvlText w:val=""/>
+      <w:lvlJc w:val="left"/>
+      <w:pPr>
+        <w:ind w:left="4320" w:hanging="360"/>
+      </w:pPr>
+      <w:rPr>
+        <w:rFonts w:ascii="Wingdings" w:hAnsi="Wingdings" w:hint="default"/>
+      </w:rPr>
+    </w:lvl>
+    <w:lvl w:ilvl="6" w:tplc="2C0A0001" w:tentative="1">
+      <w:start w:val="1"/>
+      <w:numFmt w:val="bullet"/>
+      <w:lvlText w:val=""/>
+      <w:lvlJc w:val="left"/>
+      <w:pPr>
+        <w:ind w:left="5040" w:hanging="360"/>
+      </w:pPr>
+      <w:rPr>
+        <w:rFonts w:ascii="Symbol" w:hAnsi="Symbol" w:hint="default"/>
+      </w:rPr>
+    </w:lvl>
+    <w:lvl w:ilvl="7" w:tplc="2C0A0003" w:tentative="1">
+      <w:start w:val="1"/>
+      <w:numFmt w:val="bullet"/>
+      <w:lvlText w:val="o"/>
+      <w:lvlJc w:val="left"/>
+      <w:pPr>
+        <w:ind w:left="5760" w:hanging="360"/>
+      </w:pPr>
+      <w:rPr>
+        <w:rFonts w:ascii="Courier New" w:hAnsi="Courier New" w:cs="Courier New" w:hint="default"/>
+      </w:rPr>
+    </w:lvl>
+    <w:lvl w:ilvl="8" w:tplc="2C0A0005" w:tentative="1">
+      <w:start w:val="1"/>
+      <w:numFmt w:val="bullet"/>
+      <w:lvlText w:val=""/>
+      <w:lvlJc w:val="left"/>
+      <w:pPr>
+        <w:ind w:left="6480" w:hanging="360"/>
+      </w:pPr>
+      <w:rPr>
+        <w:rFonts w:ascii="Wingdings" w:hAnsi="Wingdings" w:hint="default"/>
+      </w:rPr>
+    </w:lvl>
+  </w:abstractNum>
+  <w:abstractNum w:abstractNumId="36" w15:restartNumberingAfterBreak="0">
     <w:nsid w:val="414E1E9F"/>
     <w:multiLevelType w:val="hybridMultilevel"/>
     <w:tmpl w:val="E5685A62"/>
@@ -17944,7 +19871,7 @@
       </w:rPr>
     </w:lvl>
   </w:abstractNum>
-  <w:abstractNum w:abstractNumId="26" w15:restartNumberingAfterBreak="0">
+  <w:abstractNum w:abstractNumId="37" w15:restartNumberingAfterBreak="0">
     <w:nsid w:val="487036EC"/>
     <w:multiLevelType w:val="hybridMultilevel"/>
     <w:tmpl w:val="BDFE724A"/>
@@ -18030,7 +19957,572 @@
       </w:pPr>
     </w:lvl>
   </w:abstractNum>
-  <w:abstractNum w:abstractNumId="27" w15:restartNumberingAfterBreak="0">
+  <w:abstractNum w:abstractNumId="38" w15:restartNumberingAfterBreak="0">
+    <w:nsid w:val="4AEA2B8E"/>
+    <w:multiLevelType w:val="hybridMultilevel"/>
+    <w:tmpl w:val="5F3261CA"/>
+    <w:lvl w:ilvl="0" w:tplc="2C0A0001">
+      <w:start w:val="1"/>
+      <w:numFmt w:val="bullet"/>
+      <w:lvlText w:val=""/>
+      <w:lvlJc w:val="left"/>
+      <w:pPr>
+        <w:ind w:left="720" w:hanging="360"/>
+      </w:pPr>
+      <w:rPr>
+        <w:rFonts w:ascii="Symbol" w:hAnsi="Symbol" w:hint="default"/>
+      </w:rPr>
+    </w:lvl>
+    <w:lvl w:ilvl="1" w:tplc="2C0A0003" w:tentative="1">
+      <w:start w:val="1"/>
+      <w:numFmt w:val="bullet"/>
+      <w:lvlText w:val="o"/>
+      <w:lvlJc w:val="left"/>
+      <w:pPr>
+        <w:ind w:left="1440" w:hanging="360"/>
+      </w:pPr>
+      <w:rPr>
+        <w:rFonts w:ascii="Courier New" w:hAnsi="Courier New" w:cs="Courier New" w:hint="default"/>
+      </w:rPr>
+    </w:lvl>
+    <w:lvl w:ilvl="2" w:tplc="2C0A0005" w:tentative="1">
+      <w:start w:val="1"/>
+      <w:numFmt w:val="bullet"/>
+      <w:lvlText w:val=""/>
+      <w:lvlJc w:val="left"/>
+      <w:pPr>
+        <w:ind w:left="2160" w:hanging="360"/>
+      </w:pPr>
+      <w:rPr>
+        <w:rFonts w:ascii="Wingdings" w:hAnsi="Wingdings" w:hint="default"/>
+      </w:rPr>
+    </w:lvl>
+    <w:lvl w:ilvl="3" w:tplc="2C0A0001" w:tentative="1">
+      <w:start w:val="1"/>
+      <w:numFmt w:val="bullet"/>
+      <w:lvlText w:val=""/>
+      <w:lvlJc w:val="left"/>
+      <w:pPr>
+        <w:ind w:left="2880" w:hanging="360"/>
+      </w:pPr>
+      <w:rPr>
+        <w:rFonts w:ascii="Symbol" w:hAnsi="Symbol" w:hint="default"/>
+      </w:rPr>
+    </w:lvl>
+    <w:lvl w:ilvl="4" w:tplc="2C0A0003" w:tentative="1">
+      <w:start w:val="1"/>
+      <w:numFmt w:val="bullet"/>
+      <w:lvlText w:val="o"/>
+      <w:lvlJc w:val="left"/>
+      <w:pPr>
+        <w:ind w:left="3600" w:hanging="360"/>
+      </w:pPr>
+      <w:rPr>
+        <w:rFonts w:ascii="Courier New" w:hAnsi="Courier New" w:cs="Courier New" w:hint="default"/>
+      </w:rPr>
+    </w:lvl>
+    <w:lvl w:ilvl="5" w:tplc="2C0A0005" w:tentative="1">
+      <w:start w:val="1"/>
+      <w:numFmt w:val="bullet"/>
+      <w:lvlText w:val=""/>
+      <w:lvlJc w:val="left"/>
+      <w:pPr>
+        <w:ind w:left="4320" w:hanging="360"/>
+      </w:pPr>
+      <w:rPr>
+        <w:rFonts w:ascii="Wingdings" w:hAnsi="Wingdings" w:hint="default"/>
+      </w:rPr>
+    </w:lvl>
+    <w:lvl w:ilvl="6" w:tplc="2C0A0001" w:tentative="1">
+      <w:start w:val="1"/>
+      <w:numFmt w:val="bullet"/>
+      <w:lvlText w:val=""/>
+      <w:lvlJc w:val="left"/>
+      <w:pPr>
+        <w:ind w:left="5040" w:hanging="360"/>
+      </w:pPr>
+      <w:rPr>
+        <w:rFonts w:ascii="Symbol" w:hAnsi="Symbol" w:hint="default"/>
+      </w:rPr>
+    </w:lvl>
+    <w:lvl w:ilvl="7" w:tplc="2C0A0003" w:tentative="1">
+      <w:start w:val="1"/>
+      <w:numFmt w:val="bullet"/>
+      <w:lvlText w:val="o"/>
+      <w:lvlJc w:val="left"/>
+      <w:pPr>
+        <w:ind w:left="5760" w:hanging="360"/>
+      </w:pPr>
+      <w:rPr>
+        <w:rFonts w:ascii="Courier New" w:hAnsi="Courier New" w:cs="Courier New" w:hint="default"/>
+      </w:rPr>
+    </w:lvl>
+    <w:lvl w:ilvl="8" w:tplc="2C0A0005" w:tentative="1">
+      <w:start w:val="1"/>
+      <w:numFmt w:val="bullet"/>
+      <w:lvlText w:val=""/>
+      <w:lvlJc w:val="left"/>
+      <w:pPr>
+        <w:ind w:left="6480" w:hanging="360"/>
+      </w:pPr>
+      <w:rPr>
+        <w:rFonts w:ascii="Wingdings" w:hAnsi="Wingdings" w:hint="default"/>
+      </w:rPr>
+    </w:lvl>
+  </w:abstractNum>
+  <w:abstractNum w:abstractNumId="39" w15:restartNumberingAfterBreak="0">
+    <w:nsid w:val="59EC0D4A"/>
+    <w:multiLevelType w:val="hybridMultilevel"/>
+    <w:tmpl w:val="2A06B1CE"/>
+    <w:lvl w:ilvl="0" w:tplc="2C0A0001">
+      <w:start w:val="1"/>
+      <w:numFmt w:val="bullet"/>
+      <w:lvlText w:val=""/>
+      <w:lvlJc w:val="left"/>
+      <w:pPr>
+        <w:ind w:left="720" w:hanging="360"/>
+      </w:pPr>
+      <w:rPr>
+        <w:rFonts w:ascii="Symbol" w:hAnsi="Symbol" w:hint="default"/>
+      </w:rPr>
+    </w:lvl>
+    <w:lvl w:ilvl="1" w:tplc="2C0A0003" w:tentative="1">
+      <w:start w:val="1"/>
+      <w:numFmt w:val="bullet"/>
+      <w:lvlText w:val="o"/>
+      <w:lvlJc w:val="left"/>
+      <w:pPr>
+        <w:ind w:left="1440" w:hanging="360"/>
+      </w:pPr>
+      <w:rPr>
+        <w:rFonts w:ascii="Courier New" w:hAnsi="Courier New" w:cs="Courier New" w:hint="default"/>
+      </w:rPr>
+    </w:lvl>
+    <w:lvl w:ilvl="2" w:tplc="2C0A0005" w:tentative="1">
+      <w:start w:val="1"/>
+      <w:numFmt w:val="bullet"/>
+      <w:lvlText w:val=""/>
+      <w:lvlJc w:val="left"/>
+      <w:pPr>
+        <w:ind w:left="2160" w:hanging="360"/>
+      </w:pPr>
+      <w:rPr>
+        <w:rFonts w:ascii="Wingdings" w:hAnsi="Wingdings" w:hint="default"/>
+      </w:rPr>
+    </w:lvl>
+    <w:lvl w:ilvl="3" w:tplc="2C0A0001" w:tentative="1">
+      <w:start w:val="1"/>
+      <w:numFmt w:val="bullet"/>
+      <w:lvlText w:val=""/>
+      <w:lvlJc w:val="left"/>
+      <w:pPr>
+        <w:ind w:left="2880" w:hanging="360"/>
+      </w:pPr>
+      <w:rPr>
+        <w:rFonts w:ascii="Symbol" w:hAnsi="Symbol" w:hint="default"/>
+      </w:rPr>
+    </w:lvl>
+    <w:lvl w:ilvl="4" w:tplc="2C0A0003" w:tentative="1">
+      <w:start w:val="1"/>
+      <w:numFmt w:val="bullet"/>
+      <w:lvlText w:val="o"/>
+      <w:lvlJc w:val="left"/>
+      <w:pPr>
+        <w:ind w:left="3600" w:hanging="360"/>
+      </w:pPr>
+      <w:rPr>
+        <w:rFonts w:ascii="Courier New" w:hAnsi="Courier New" w:cs="Courier New" w:hint="default"/>
+      </w:rPr>
+    </w:lvl>
+    <w:lvl w:ilvl="5" w:tplc="2C0A0005" w:tentative="1">
+      <w:start w:val="1"/>
+      <w:numFmt w:val="bullet"/>
+      <w:lvlText w:val=""/>
+      <w:lvlJc w:val="left"/>
+      <w:pPr>
+        <w:ind w:left="4320" w:hanging="360"/>
+      </w:pPr>
+      <w:rPr>
+        <w:rFonts w:ascii="Wingdings" w:hAnsi="Wingdings" w:hint="default"/>
+      </w:rPr>
+    </w:lvl>
+    <w:lvl w:ilvl="6" w:tplc="2C0A0001" w:tentative="1">
+      <w:start w:val="1"/>
+      <w:numFmt w:val="bullet"/>
+      <w:lvlText w:val=""/>
+      <w:lvlJc w:val="left"/>
+      <w:pPr>
+        <w:ind w:left="5040" w:hanging="360"/>
+      </w:pPr>
+      <w:rPr>
+        <w:rFonts w:ascii="Symbol" w:hAnsi="Symbol" w:hint="default"/>
+      </w:rPr>
+    </w:lvl>
+    <w:lvl w:ilvl="7" w:tplc="2C0A0003" w:tentative="1">
+      <w:start w:val="1"/>
+      <w:numFmt w:val="bullet"/>
+      <w:lvlText w:val="o"/>
+      <w:lvlJc w:val="left"/>
+      <w:pPr>
+        <w:ind w:left="5760" w:hanging="360"/>
+      </w:pPr>
+      <w:rPr>
+        <w:rFonts w:ascii="Courier New" w:hAnsi="Courier New" w:cs="Courier New" w:hint="default"/>
+      </w:rPr>
+    </w:lvl>
+    <w:lvl w:ilvl="8" w:tplc="2C0A0005" w:tentative="1">
+      <w:start w:val="1"/>
+      <w:numFmt w:val="bullet"/>
+      <w:lvlText w:val=""/>
+      <w:lvlJc w:val="left"/>
+      <w:pPr>
+        <w:ind w:left="6480" w:hanging="360"/>
+      </w:pPr>
+      <w:rPr>
+        <w:rFonts w:ascii="Wingdings" w:hAnsi="Wingdings" w:hint="default"/>
+      </w:rPr>
+    </w:lvl>
+  </w:abstractNum>
+  <w:abstractNum w:abstractNumId="40" w15:restartNumberingAfterBreak="0">
+    <w:nsid w:val="5C380816"/>
+    <w:multiLevelType w:val="hybridMultilevel"/>
+    <w:tmpl w:val="D68EBACA"/>
+    <w:lvl w:ilvl="0" w:tplc="2C0A0001">
+      <w:start w:val="1"/>
+      <w:numFmt w:val="bullet"/>
+      <w:lvlText w:val=""/>
+      <w:lvlJc w:val="left"/>
+      <w:pPr>
+        <w:ind w:left="720" w:hanging="360"/>
+      </w:pPr>
+      <w:rPr>
+        <w:rFonts w:ascii="Symbol" w:hAnsi="Symbol" w:hint="default"/>
+      </w:rPr>
+    </w:lvl>
+    <w:lvl w:ilvl="1" w:tplc="2C0A0003" w:tentative="1">
+      <w:start w:val="1"/>
+      <w:numFmt w:val="bullet"/>
+      <w:lvlText w:val="o"/>
+      <w:lvlJc w:val="left"/>
+      <w:pPr>
+        <w:ind w:left="1440" w:hanging="360"/>
+      </w:pPr>
+      <w:rPr>
+        <w:rFonts w:ascii="Courier New" w:hAnsi="Courier New" w:cs="Courier New" w:hint="default"/>
+      </w:rPr>
+    </w:lvl>
+    <w:lvl w:ilvl="2" w:tplc="2C0A0005" w:tentative="1">
+      <w:start w:val="1"/>
+      <w:numFmt w:val="bullet"/>
+      <w:lvlText w:val=""/>
+      <w:lvlJc w:val="left"/>
+      <w:pPr>
+        <w:ind w:left="2160" w:hanging="360"/>
+      </w:pPr>
+      <w:rPr>
+        <w:rFonts w:ascii="Wingdings" w:hAnsi="Wingdings" w:hint="default"/>
+      </w:rPr>
+    </w:lvl>
+    <w:lvl w:ilvl="3" w:tplc="2C0A0001" w:tentative="1">
+      <w:start w:val="1"/>
+      <w:numFmt w:val="bullet"/>
+      <w:lvlText w:val=""/>
+      <w:lvlJc w:val="left"/>
+      <w:pPr>
+        <w:ind w:left="2880" w:hanging="360"/>
+      </w:pPr>
+      <w:rPr>
+        <w:rFonts w:ascii="Symbol" w:hAnsi="Symbol" w:hint="default"/>
+      </w:rPr>
+    </w:lvl>
+    <w:lvl w:ilvl="4" w:tplc="2C0A0003" w:tentative="1">
+      <w:start w:val="1"/>
+      <w:numFmt w:val="bullet"/>
+      <w:lvlText w:val="o"/>
+      <w:lvlJc w:val="left"/>
+      <w:pPr>
+        <w:ind w:left="3600" w:hanging="360"/>
+      </w:pPr>
+      <w:rPr>
+        <w:rFonts w:ascii="Courier New" w:hAnsi="Courier New" w:cs="Courier New" w:hint="default"/>
+      </w:rPr>
+    </w:lvl>
+    <w:lvl w:ilvl="5" w:tplc="2C0A0005" w:tentative="1">
+      <w:start w:val="1"/>
+      <w:numFmt w:val="bullet"/>
+      <w:lvlText w:val=""/>
+      <w:lvlJc w:val="left"/>
+      <w:pPr>
+        <w:ind w:left="4320" w:hanging="360"/>
+      </w:pPr>
+      <w:rPr>
+        <w:rFonts w:ascii="Wingdings" w:hAnsi="Wingdings" w:hint="default"/>
+      </w:rPr>
+    </w:lvl>
+    <w:lvl w:ilvl="6" w:tplc="2C0A0001" w:tentative="1">
+      <w:start w:val="1"/>
+      <w:numFmt w:val="bullet"/>
+      <w:lvlText w:val=""/>
+      <w:lvlJc w:val="left"/>
+      <w:pPr>
+        <w:ind w:left="5040" w:hanging="360"/>
+      </w:pPr>
+      <w:rPr>
+        <w:rFonts w:ascii="Symbol" w:hAnsi="Symbol" w:hint="default"/>
+      </w:rPr>
+    </w:lvl>
+    <w:lvl w:ilvl="7" w:tplc="2C0A0003" w:tentative="1">
+      <w:start w:val="1"/>
+      <w:numFmt w:val="bullet"/>
+      <w:lvlText w:val="o"/>
+      <w:lvlJc w:val="left"/>
+      <w:pPr>
+        <w:ind w:left="5760" w:hanging="360"/>
+      </w:pPr>
+      <w:rPr>
+        <w:rFonts w:ascii="Courier New" w:hAnsi="Courier New" w:cs="Courier New" w:hint="default"/>
+      </w:rPr>
+    </w:lvl>
+    <w:lvl w:ilvl="8" w:tplc="2C0A0005" w:tentative="1">
+      <w:start w:val="1"/>
+      <w:numFmt w:val="bullet"/>
+      <w:lvlText w:val=""/>
+      <w:lvlJc w:val="left"/>
+      <w:pPr>
+        <w:ind w:left="6480" w:hanging="360"/>
+      </w:pPr>
+      <w:rPr>
+        <w:rFonts w:ascii="Wingdings" w:hAnsi="Wingdings" w:hint="default"/>
+      </w:rPr>
+    </w:lvl>
+  </w:abstractNum>
+  <w:abstractNum w:abstractNumId="41" w15:restartNumberingAfterBreak="0">
+    <w:nsid w:val="5E0B1D2F"/>
+    <w:multiLevelType w:val="hybridMultilevel"/>
+    <w:tmpl w:val="27683054"/>
+    <w:lvl w:ilvl="0" w:tplc="2C0A0001">
+      <w:start w:val="1"/>
+      <w:numFmt w:val="bullet"/>
+      <w:lvlText w:val=""/>
+      <w:lvlJc w:val="left"/>
+      <w:pPr>
+        <w:ind w:left="720" w:hanging="360"/>
+      </w:pPr>
+      <w:rPr>
+        <w:rFonts w:ascii="Symbol" w:hAnsi="Symbol" w:hint="default"/>
+      </w:rPr>
+    </w:lvl>
+    <w:lvl w:ilvl="1" w:tplc="2C0A0003" w:tentative="1">
+      <w:start w:val="1"/>
+      <w:numFmt w:val="bullet"/>
+      <w:lvlText w:val="o"/>
+      <w:lvlJc w:val="left"/>
+      <w:pPr>
+        <w:ind w:left="1440" w:hanging="360"/>
+      </w:pPr>
+      <w:rPr>
+        <w:rFonts w:ascii="Courier New" w:hAnsi="Courier New" w:cs="Courier New" w:hint="default"/>
+      </w:rPr>
+    </w:lvl>
+    <w:lvl w:ilvl="2" w:tplc="2C0A0005" w:tentative="1">
+      <w:start w:val="1"/>
+      <w:numFmt w:val="bullet"/>
+      <w:lvlText w:val=""/>
+      <w:lvlJc w:val="left"/>
+      <w:pPr>
+        <w:ind w:left="2160" w:hanging="360"/>
+      </w:pPr>
+      <w:rPr>
+        <w:rFonts w:ascii="Wingdings" w:hAnsi="Wingdings" w:hint="default"/>
+      </w:rPr>
+    </w:lvl>
+    <w:lvl w:ilvl="3" w:tplc="2C0A0001" w:tentative="1">
+      <w:start w:val="1"/>
+      <w:numFmt w:val="bullet"/>
+      <w:lvlText w:val=""/>
+      <w:lvlJc w:val="left"/>
+      <w:pPr>
+        <w:ind w:left="2880" w:hanging="360"/>
+      </w:pPr>
+      <w:rPr>
+        <w:rFonts w:ascii="Symbol" w:hAnsi="Symbol" w:hint="default"/>
+      </w:rPr>
+    </w:lvl>
+    <w:lvl w:ilvl="4" w:tplc="2C0A0003" w:tentative="1">
+      <w:start w:val="1"/>
+      <w:numFmt w:val="bullet"/>
+      <w:lvlText w:val="o"/>
+      <w:lvlJc w:val="left"/>
+      <w:pPr>
+        <w:ind w:left="3600" w:hanging="360"/>
+      </w:pPr>
+      <w:rPr>
+        <w:rFonts w:ascii="Courier New" w:hAnsi="Courier New" w:cs="Courier New" w:hint="default"/>
+      </w:rPr>
+    </w:lvl>
+    <w:lvl w:ilvl="5" w:tplc="2C0A0005" w:tentative="1">
+      <w:start w:val="1"/>
+      <w:numFmt w:val="bullet"/>
+      <w:lvlText w:val=""/>
+      <w:lvlJc w:val="left"/>
+      <w:pPr>
+        <w:ind w:left="4320" w:hanging="360"/>
+      </w:pPr>
+      <w:rPr>
+        <w:rFonts w:ascii="Wingdings" w:hAnsi="Wingdings" w:hint="default"/>
+      </w:rPr>
+    </w:lvl>
+    <w:lvl w:ilvl="6" w:tplc="2C0A0001" w:tentative="1">
+      <w:start w:val="1"/>
+      <w:numFmt w:val="bullet"/>
+      <w:lvlText w:val=""/>
+      <w:lvlJc w:val="left"/>
+      <w:pPr>
+        <w:ind w:left="5040" w:hanging="360"/>
+      </w:pPr>
+      <w:rPr>
+        <w:rFonts w:ascii="Symbol" w:hAnsi="Symbol" w:hint="default"/>
+      </w:rPr>
+    </w:lvl>
+    <w:lvl w:ilvl="7" w:tplc="2C0A0003" w:tentative="1">
+      <w:start w:val="1"/>
+      <w:numFmt w:val="bullet"/>
+      <w:lvlText w:val="o"/>
+      <w:lvlJc w:val="left"/>
+      <w:pPr>
+        <w:ind w:left="5760" w:hanging="360"/>
+      </w:pPr>
+      <w:rPr>
+        <w:rFonts w:ascii="Courier New" w:hAnsi="Courier New" w:cs="Courier New" w:hint="default"/>
+      </w:rPr>
+    </w:lvl>
+    <w:lvl w:ilvl="8" w:tplc="2C0A0005" w:tentative="1">
+      <w:start w:val="1"/>
+      <w:numFmt w:val="bullet"/>
+      <w:lvlText w:val=""/>
+      <w:lvlJc w:val="left"/>
+      <w:pPr>
+        <w:ind w:left="6480" w:hanging="360"/>
+      </w:pPr>
+      <w:rPr>
+        <w:rFonts w:ascii="Wingdings" w:hAnsi="Wingdings" w:hint="default"/>
+      </w:rPr>
+    </w:lvl>
+  </w:abstractNum>
+  <w:abstractNum w:abstractNumId="42" w15:restartNumberingAfterBreak="0">
+    <w:nsid w:val="5E9D6F2E"/>
+    <w:multiLevelType w:val="hybridMultilevel"/>
+    <w:tmpl w:val="2E281326"/>
+    <w:lvl w:ilvl="0" w:tplc="2C0A0001">
+      <w:start w:val="1"/>
+      <w:numFmt w:val="bullet"/>
+      <w:lvlText w:val=""/>
+      <w:lvlJc w:val="left"/>
+      <w:pPr>
+        <w:ind w:left="720" w:hanging="360"/>
+      </w:pPr>
+      <w:rPr>
+        <w:rFonts w:ascii="Symbol" w:hAnsi="Symbol" w:hint="default"/>
+      </w:rPr>
+    </w:lvl>
+    <w:lvl w:ilvl="1" w:tplc="2C0A0003" w:tentative="1">
+      <w:start w:val="1"/>
+      <w:numFmt w:val="bullet"/>
+      <w:lvlText w:val="o"/>
+      <w:lvlJc w:val="left"/>
+      <w:pPr>
+        <w:ind w:left="1440" w:hanging="360"/>
+      </w:pPr>
+      <w:rPr>
+        <w:rFonts w:ascii="Courier New" w:hAnsi="Courier New" w:cs="Courier New" w:hint="default"/>
+      </w:rPr>
+    </w:lvl>
+    <w:lvl w:ilvl="2" w:tplc="2C0A0005" w:tentative="1">
+      <w:start w:val="1"/>
+      <w:numFmt w:val="bullet"/>
+      <w:lvlText w:val=""/>
+      <w:lvlJc w:val="left"/>
+      <w:pPr>
+        <w:ind w:left="2160" w:hanging="360"/>
+      </w:pPr>
+      <w:rPr>
+        <w:rFonts w:ascii="Wingdings" w:hAnsi="Wingdings" w:hint="default"/>
+      </w:rPr>
+    </w:lvl>
+    <w:lvl w:ilvl="3" w:tplc="2C0A0001" w:tentative="1">
+      <w:start w:val="1"/>
+      <w:numFmt w:val="bullet"/>
+      <w:lvlText w:val=""/>
+      <w:lvlJc w:val="left"/>
+      <w:pPr>
+        <w:ind w:left="2880" w:hanging="360"/>
+      </w:pPr>
+      <w:rPr>
+        <w:rFonts w:ascii="Symbol" w:hAnsi="Symbol" w:hint="default"/>
+      </w:rPr>
+    </w:lvl>
+    <w:lvl w:ilvl="4" w:tplc="2C0A0003" w:tentative="1">
+      <w:start w:val="1"/>
+      <w:numFmt w:val="bullet"/>
+      <w:lvlText w:val="o"/>
+      <w:lvlJc w:val="left"/>
+      <w:pPr>
+        <w:ind w:left="3600" w:hanging="360"/>
+      </w:pPr>
+      <w:rPr>
+        <w:rFonts w:ascii="Courier New" w:hAnsi="Courier New" w:cs="Courier New" w:hint="default"/>
+      </w:rPr>
+    </w:lvl>
+    <w:lvl w:ilvl="5" w:tplc="2C0A0005" w:tentative="1">
+      <w:start w:val="1"/>
+      <w:numFmt w:val="bullet"/>
+      <w:lvlText w:val=""/>
+      <w:lvlJc w:val="left"/>
+      <w:pPr>
+        <w:ind w:left="4320" w:hanging="360"/>
+      </w:pPr>
+      <w:rPr>
+        <w:rFonts w:ascii="Wingdings" w:hAnsi="Wingdings" w:hint="default"/>
+      </w:rPr>
+    </w:lvl>
+    <w:lvl w:ilvl="6" w:tplc="2C0A0001" w:tentative="1">
+      <w:start w:val="1"/>
+      <w:numFmt w:val="bullet"/>
+      <w:lvlText w:val=""/>
+      <w:lvlJc w:val="left"/>
+      <w:pPr>
+        <w:ind w:left="5040" w:hanging="360"/>
+      </w:pPr>
+      <w:rPr>
+        <w:rFonts w:ascii="Symbol" w:hAnsi="Symbol" w:hint="default"/>
+      </w:rPr>
+    </w:lvl>
+    <w:lvl w:ilvl="7" w:tplc="2C0A0003" w:tentative="1">
+      <w:start w:val="1"/>
+      <w:numFmt w:val="bullet"/>
+      <w:lvlText w:val="o"/>
+      <w:lvlJc w:val="left"/>
+      <w:pPr>
+        <w:ind w:left="5760" w:hanging="360"/>
+      </w:pPr>
+      <w:rPr>
+        <w:rFonts w:ascii="Courier New" w:hAnsi="Courier New" w:cs="Courier New" w:hint="default"/>
+      </w:rPr>
+    </w:lvl>
+    <w:lvl w:ilvl="8" w:tplc="2C0A0005" w:tentative="1">
+      <w:start w:val="1"/>
+      <w:numFmt w:val="bullet"/>
+      <w:lvlText w:val=""/>
+      <w:lvlJc w:val="left"/>
+      <w:pPr>
+        <w:ind w:left="6480" w:hanging="360"/>
+      </w:pPr>
+      <w:rPr>
+        <w:rFonts w:ascii="Wingdings" w:hAnsi="Wingdings" w:hint="default"/>
+      </w:rPr>
+    </w:lvl>
+  </w:abstractNum>
+  <w:abstractNum w:abstractNumId="43" w15:restartNumberingAfterBreak="0">
     <w:nsid w:val="602D6C4C"/>
     <w:multiLevelType w:val="hybridMultilevel"/>
     <w:tmpl w:val="7DE8B0F4"/>
@@ -18152,7 +20644,7 @@
       </w:pPr>
     </w:lvl>
   </w:abstractNum>
-  <w:abstractNum w:abstractNumId="28" w15:restartNumberingAfterBreak="0">
+  <w:abstractNum w:abstractNumId="44" w15:restartNumberingAfterBreak="0">
     <w:nsid w:val="64F43F78"/>
     <w:multiLevelType w:val="hybridMultilevel"/>
     <w:tmpl w:val="B580966A"/>
@@ -18265,7 +20757,7 @@
       </w:rPr>
     </w:lvl>
   </w:abstractNum>
-  <w:abstractNum w:abstractNumId="29" w15:restartNumberingAfterBreak="0">
+  <w:abstractNum w:abstractNumId="45" w15:restartNumberingAfterBreak="0">
     <w:nsid w:val="6C71778C"/>
     <w:multiLevelType w:val="singleLevel"/>
     <w:tmpl w:val="C966EFC0"/>
@@ -18283,7 +20775,7 @@
       </w:rPr>
     </w:lvl>
   </w:abstractNum>
-  <w:abstractNum w:abstractNumId="30" w15:restartNumberingAfterBreak="0">
+  <w:abstractNum w:abstractNumId="46" w15:restartNumberingAfterBreak="0">
     <w:nsid w:val="708E589C"/>
     <w:multiLevelType w:val="multilevel"/>
     <w:tmpl w:val="381042DE"/>
@@ -18423,7 +20915,233 @@
       </w:rPr>
     </w:lvl>
   </w:abstractNum>
-  <w:abstractNum w:abstractNumId="31" w15:restartNumberingAfterBreak="0">
+  <w:abstractNum w:abstractNumId="47" w15:restartNumberingAfterBreak="0">
+    <w:nsid w:val="745F437B"/>
+    <w:multiLevelType w:val="hybridMultilevel"/>
+    <w:tmpl w:val="26724CB2"/>
+    <w:lvl w:ilvl="0" w:tplc="2C0A0001">
+      <w:start w:val="1"/>
+      <w:numFmt w:val="bullet"/>
+      <w:lvlText w:val=""/>
+      <w:lvlJc w:val="left"/>
+      <w:pPr>
+        <w:ind w:left="720" w:hanging="360"/>
+      </w:pPr>
+      <w:rPr>
+        <w:rFonts w:ascii="Symbol" w:hAnsi="Symbol" w:hint="default"/>
+      </w:rPr>
+    </w:lvl>
+    <w:lvl w:ilvl="1" w:tplc="2C0A0003" w:tentative="1">
+      <w:start w:val="1"/>
+      <w:numFmt w:val="bullet"/>
+      <w:lvlText w:val="o"/>
+      <w:lvlJc w:val="left"/>
+      <w:pPr>
+        <w:ind w:left="1440" w:hanging="360"/>
+      </w:pPr>
+      <w:rPr>
+        <w:rFonts w:ascii="Courier New" w:hAnsi="Courier New" w:cs="Courier New" w:hint="default"/>
+      </w:rPr>
+    </w:lvl>
+    <w:lvl w:ilvl="2" w:tplc="2C0A0005" w:tentative="1">
+      <w:start w:val="1"/>
+      <w:numFmt w:val="bullet"/>
+      <w:lvlText w:val=""/>
+      <w:lvlJc w:val="left"/>
+      <w:pPr>
+        <w:ind w:left="2160" w:hanging="360"/>
+      </w:pPr>
+      <w:rPr>
+        <w:rFonts w:ascii="Wingdings" w:hAnsi="Wingdings" w:hint="default"/>
+      </w:rPr>
+    </w:lvl>
+    <w:lvl w:ilvl="3" w:tplc="2C0A0001" w:tentative="1">
+      <w:start w:val="1"/>
+      <w:numFmt w:val="bullet"/>
+      <w:lvlText w:val=""/>
+      <w:lvlJc w:val="left"/>
+      <w:pPr>
+        <w:ind w:left="2880" w:hanging="360"/>
+      </w:pPr>
+      <w:rPr>
+        <w:rFonts w:ascii="Symbol" w:hAnsi="Symbol" w:hint="default"/>
+      </w:rPr>
+    </w:lvl>
+    <w:lvl w:ilvl="4" w:tplc="2C0A0003" w:tentative="1">
+      <w:start w:val="1"/>
+      <w:numFmt w:val="bullet"/>
+      <w:lvlText w:val="o"/>
+      <w:lvlJc w:val="left"/>
+      <w:pPr>
+        <w:ind w:left="3600" w:hanging="360"/>
+      </w:pPr>
+      <w:rPr>
+        <w:rFonts w:ascii="Courier New" w:hAnsi="Courier New" w:cs="Courier New" w:hint="default"/>
+      </w:rPr>
+    </w:lvl>
+    <w:lvl w:ilvl="5" w:tplc="2C0A0005" w:tentative="1">
+      <w:start w:val="1"/>
+      <w:numFmt w:val="bullet"/>
+      <w:lvlText w:val=""/>
+      <w:lvlJc w:val="left"/>
+      <w:pPr>
+        <w:ind w:left="4320" w:hanging="360"/>
+      </w:pPr>
+      <w:rPr>
+        <w:rFonts w:ascii="Wingdings" w:hAnsi="Wingdings" w:hint="default"/>
+      </w:rPr>
+    </w:lvl>
+    <w:lvl w:ilvl="6" w:tplc="2C0A0001" w:tentative="1">
+      <w:start w:val="1"/>
+      <w:numFmt w:val="bullet"/>
+      <w:lvlText w:val=""/>
+      <w:lvlJc w:val="left"/>
+      <w:pPr>
+        <w:ind w:left="5040" w:hanging="360"/>
+      </w:pPr>
+      <w:rPr>
+        <w:rFonts w:ascii="Symbol" w:hAnsi="Symbol" w:hint="default"/>
+      </w:rPr>
+    </w:lvl>
+    <w:lvl w:ilvl="7" w:tplc="2C0A0003" w:tentative="1">
+      <w:start w:val="1"/>
+      <w:numFmt w:val="bullet"/>
+      <w:lvlText w:val="o"/>
+      <w:lvlJc w:val="left"/>
+      <w:pPr>
+        <w:ind w:left="5760" w:hanging="360"/>
+      </w:pPr>
+      <w:rPr>
+        <w:rFonts w:ascii="Courier New" w:hAnsi="Courier New" w:cs="Courier New" w:hint="default"/>
+      </w:rPr>
+    </w:lvl>
+    <w:lvl w:ilvl="8" w:tplc="2C0A0005" w:tentative="1">
+      <w:start w:val="1"/>
+      <w:numFmt w:val="bullet"/>
+      <w:lvlText w:val=""/>
+      <w:lvlJc w:val="left"/>
+      <w:pPr>
+        <w:ind w:left="6480" w:hanging="360"/>
+      </w:pPr>
+      <w:rPr>
+        <w:rFonts w:ascii="Wingdings" w:hAnsi="Wingdings" w:hint="default"/>
+      </w:rPr>
+    </w:lvl>
+  </w:abstractNum>
+  <w:abstractNum w:abstractNumId="48" w15:restartNumberingAfterBreak="0">
+    <w:nsid w:val="7A283354"/>
+    <w:multiLevelType w:val="hybridMultilevel"/>
+    <w:tmpl w:val="D8909CF8"/>
+    <w:lvl w:ilvl="0" w:tplc="2C0A0001">
+      <w:start w:val="1"/>
+      <w:numFmt w:val="bullet"/>
+      <w:lvlText w:val=""/>
+      <w:lvlJc w:val="left"/>
+      <w:pPr>
+        <w:ind w:left="720" w:hanging="360"/>
+      </w:pPr>
+      <w:rPr>
+        <w:rFonts w:ascii="Symbol" w:hAnsi="Symbol" w:hint="default"/>
+      </w:rPr>
+    </w:lvl>
+    <w:lvl w:ilvl="1" w:tplc="2C0A0003" w:tentative="1">
+      <w:start w:val="1"/>
+      <w:numFmt w:val="bullet"/>
+      <w:lvlText w:val="o"/>
+      <w:lvlJc w:val="left"/>
+      <w:pPr>
+        <w:ind w:left="1440" w:hanging="360"/>
+      </w:pPr>
+      <w:rPr>
+        <w:rFonts w:ascii="Courier New" w:hAnsi="Courier New" w:cs="Courier New" w:hint="default"/>
+      </w:rPr>
+    </w:lvl>
+    <w:lvl w:ilvl="2" w:tplc="2C0A0005" w:tentative="1">
+      <w:start w:val="1"/>
+      <w:numFmt w:val="bullet"/>
+      <w:lvlText w:val=""/>
+      <w:lvlJc w:val="left"/>
+      <w:pPr>
+        <w:ind w:left="2160" w:hanging="360"/>
+      </w:pPr>
+      <w:rPr>
+        <w:rFonts w:ascii="Wingdings" w:hAnsi="Wingdings" w:hint="default"/>
+      </w:rPr>
+    </w:lvl>
+    <w:lvl w:ilvl="3" w:tplc="2C0A0001" w:tentative="1">
+      <w:start w:val="1"/>
+      <w:numFmt w:val="bullet"/>
+      <w:lvlText w:val=""/>
+      <w:lvlJc w:val="left"/>
+      <w:pPr>
+        <w:ind w:left="2880" w:hanging="360"/>
+      </w:pPr>
+      <w:rPr>
+        <w:rFonts w:ascii="Symbol" w:hAnsi="Symbol" w:hint="default"/>
+      </w:rPr>
+    </w:lvl>
+    <w:lvl w:ilvl="4" w:tplc="2C0A0003" w:tentative="1">
+      <w:start w:val="1"/>
+      <w:numFmt w:val="bullet"/>
+      <w:lvlText w:val="o"/>
+      <w:lvlJc w:val="left"/>
+      <w:pPr>
+        <w:ind w:left="3600" w:hanging="360"/>
+      </w:pPr>
+      <w:rPr>
+        <w:rFonts w:ascii="Courier New" w:hAnsi="Courier New" w:cs="Courier New" w:hint="default"/>
+      </w:rPr>
+    </w:lvl>
+    <w:lvl w:ilvl="5" w:tplc="2C0A0005" w:tentative="1">
+      <w:start w:val="1"/>
+      <w:numFmt w:val="bullet"/>
+      <w:lvlText w:val=""/>
+      <w:lvlJc w:val="left"/>
+      <w:pPr>
+        <w:ind w:left="4320" w:hanging="360"/>
+      </w:pPr>
+      <w:rPr>
+        <w:rFonts w:ascii="Wingdings" w:hAnsi="Wingdings" w:hint="default"/>
+      </w:rPr>
+    </w:lvl>
+    <w:lvl w:ilvl="6" w:tplc="2C0A0001" w:tentative="1">
+      <w:start w:val="1"/>
+      <w:numFmt w:val="bullet"/>
+      <w:lvlText w:val=""/>
+      <w:lvlJc w:val="left"/>
+      <w:pPr>
+        <w:ind w:left="5040" w:hanging="360"/>
+      </w:pPr>
+      <w:rPr>
+        <w:rFonts w:ascii="Symbol" w:hAnsi="Symbol" w:hint="default"/>
+      </w:rPr>
+    </w:lvl>
+    <w:lvl w:ilvl="7" w:tplc="2C0A0003" w:tentative="1">
+      <w:start w:val="1"/>
+      <w:numFmt w:val="bullet"/>
+      <w:lvlText w:val="o"/>
+      <w:lvlJc w:val="left"/>
+      <w:pPr>
+        <w:ind w:left="5760" w:hanging="360"/>
+      </w:pPr>
+      <w:rPr>
+        <w:rFonts w:ascii="Courier New" w:hAnsi="Courier New" w:cs="Courier New" w:hint="default"/>
+      </w:rPr>
+    </w:lvl>
+    <w:lvl w:ilvl="8" w:tplc="2C0A0005" w:tentative="1">
+      <w:start w:val="1"/>
+      <w:numFmt w:val="bullet"/>
+      <w:lvlText w:val=""/>
+      <w:lvlJc w:val="left"/>
+      <w:pPr>
+        <w:ind w:left="6480" w:hanging="360"/>
+      </w:pPr>
+      <w:rPr>
+        <w:rFonts w:ascii="Wingdings" w:hAnsi="Wingdings" w:hint="default"/>
+      </w:rPr>
+    </w:lvl>
+  </w:abstractNum>
+  <w:abstractNum w:abstractNumId="49" w15:restartNumberingAfterBreak="0">
     <w:nsid w:val="7DD64906"/>
     <w:multiLevelType w:val="hybridMultilevel"/>
     <w:tmpl w:val="795E7434"/>
@@ -18537,16 +21255,16 @@
     </w:lvl>
   </w:abstractNum>
   <w:num w:numId="1" w16cid:durableId="799805477">
-    <w:abstractNumId w:val="22"/>
+    <w:abstractNumId w:val="28"/>
   </w:num>
   <w:num w:numId="2" w16cid:durableId="1298218675">
-    <w:abstractNumId w:val="26"/>
+    <w:abstractNumId w:val="37"/>
   </w:num>
   <w:num w:numId="3" w16cid:durableId="688944678">
-    <w:abstractNumId w:val="26"/>
+    <w:abstractNumId w:val="37"/>
   </w:num>
   <w:num w:numId="4" w16cid:durableId="232201835">
-    <w:abstractNumId w:val="26"/>
+    <w:abstractNumId w:val="37"/>
   </w:num>
   <w:num w:numId="5" w16cid:durableId="772945562">
     <w:abstractNumId w:val="2"/>
@@ -18561,16 +21279,16 @@
     <w:abstractNumId w:val="1"/>
   </w:num>
   <w:num w:numId="9" w16cid:durableId="623387219">
-    <w:abstractNumId w:val="30"/>
+    <w:abstractNumId w:val="46"/>
   </w:num>
   <w:num w:numId="10" w16cid:durableId="1546025195">
-    <w:abstractNumId w:val="31"/>
+    <w:abstractNumId w:val="49"/>
   </w:num>
   <w:num w:numId="11" w16cid:durableId="940259389">
-    <w:abstractNumId w:val="20"/>
+    <w:abstractNumId w:val="25"/>
   </w:num>
   <w:num w:numId="12" w16cid:durableId="1419331890">
-    <w:abstractNumId w:val="29"/>
+    <w:abstractNumId w:val="45"/>
   </w:num>
   <w:num w:numId="13" w16cid:durableId="663359332">
     <w:abstractNumId w:val="0"/>
@@ -18621,22 +21339,76 @@
     <w:abstractNumId w:val="19"/>
   </w:num>
   <w:num w:numId="29" w16cid:durableId="1075519465">
+    <w:abstractNumId w:val="32"/>
+  </w:num>
+  <w:num w:numId="30" w16cid:durableId="1902669004">
+    <w:abstractNumId w:val="43"/>
+  </w:num>
+  <w:num w:numId="31" w16cid:durableId="1543708817">
+    <w:abstractNumId w:val="36"/>
+  </w:num>
+  <w:num w:numId="32" w16cid:durableId="1002706013">
+    <w:abstractNumId w:val="29"/>
+  </w:num>
+  <w:num w:numId="33" w16cid:durableId="1996686488">
+    <w:abstractNumId w:val="44"/>
+  </w:num>
+  <w:num w:numId="34" w16cid:durableId="1700424094">
+    <w:abstractNumId w:val="26"/>
+  </w:num>
+  <w:num w:numId="35" w16cid:durableId="1414427857">
+    <w:abstractNumId w:val="38"/>
+  </w:num>
+  <w:num w:numId="36" w16cid:durableId="163083775">
     <w:abstractNumId w:val="24"/>
   </w:num>
-  <w:num w:numId="30" w16cid:durableId="1902669004">
+  <w:num w:numId="37" w16cid:durableId="29771960">
+    <w:abstractNumId w:val="21"/>
+  </w:num>
+  <w:num w:numId="38" w16cid:durableId="441801578">
+    <w:abstractNumId w:val="31"/>
+  </w:num>
+  <w:num w:numId="39" w16cid:durableId="1357465927">
+    <w:abstractNumId w:val="40"/>
+  </w:num>
+  <w:num w:numId="40" w16cid:durableId="1679035719">
+    <w:abstractNumId w:val="20"/>
+  </w:num>
+  <w:num w:numId="41" w16cid:durableId="1601648064">
+    <w:abstractNumId w:val="34"/>
+  </w:num>
+  <w:num w:numId="42" w16cid:durableId="669605555">
+    <w:abstractNumId w:val="35"/>
+  </w:num>
+  <w:num w:numId="43" w16cid:durableId="778112349">
+    <w:abstractNumId w:val="42"/>
+  </w:num>
+  <w:num w:numId="44" w16cid:durableId="1789205050">
+    <w:abstractNumId w:val="39"/>
+  </w:num>
+  <w:num w:numId="45" w16cid:durableId="1602639073">
+    <w:abstractNumId w:val="48"/>
+  </w:num>
+  <w:num w:numId="46" w16cid:durableId="1827621157">
+    <w:abstractNumId w:val="41"/>
+  </w:num>
+  <w:num w:numId="47" w16cid:durableId="930164635">
+    <w:abstractNumId w:val="23"/>
+  </w:num>
+  <w:num w:numId="48" w16cid:durableId="278998389">
     <w:abstractNumId w:val="27"/>
   </w:num>
-  <w:num w:numId="31" w16cid:durableId="1543708817">
-    <w:abstractNumId w:val="25"/>
+  <w:num w:numId="49" w16cid:durableId="856577761">
+    <w:abstractNumId w:val="33"/>
   </w:num>
-  <w:num w:numId="32" w16cid:durableId="1002706013">
-    <w:abstractNumId w:val="23"/>
+  <w:num w:numId="50" w16cid:durableId="28067153">
+    <w:abstractNumId w:val="47"/>
   </w:num>
-  <w:num w:numId="33" w16cid:durableId="1996686488">
-    <w:abstractNumId w:val="28"/>
+  <w:num w:numId="51" w16cid:durableId="444689392">
+    <w:abstractNumId w:val="30"/>
   </w:num>
-  <w:num w:numId="34" w16cid:durableId="1700424094">
-    <w:abstractNumId w:val="21"/>
+  <w:num w:numId="52" w16cid:durableId="825439833">
+    <w:abstractNumId w:val="22"/>
   </w:num>
 </w:numbering>
 </file>
@@ -19233,7 +22005,6 @@
   <w:style w:type="character" w:default="1" w:styleId="Fuentedeprrafopredeter">
     <w:name w:val="Default Paragraph Font"/>
     <w:uiPriority w:val="1"/>
-    <w:semiHidden/>
     <w:unhideWhenUsed/>
   </w:style>
   <w:style w:type="table" w:default="1" w:styleId="Tablanormal">
@@ -20041,6 +22812,37 @@
       <w:szCs w:val="16"/>
     </w:rPr>
   </w:style>
+  <w:style w:type="paragraph" w:styleId="Prrafodelista">
+    <w:name w:val="List Paragraph"/>
+    <w:basedOn w:val="Normal"/>
+    <w:uiPriority w:val="34"/>
+    <w:qFormat/>
+    <w:rsid w:val="00D4711A"/>
+    <w:pPr>
+      <w:ind w:left="720"/>
+      <w:contextualSpacing/>
+    </w:pPr>
+  </w:style>
+  <w:style w:type="paragraph" w:customStyle="1" w:styleId="Index">
+    <w:name w:val="Index"/>
+    <w:basedOn w:val="Normal"/>
+    <w:rsid w:val="00014E67"/>
+    <w:pPr>
+      <w:suppressLineNumbers/>
+      <w:suppressAutoHyphens/>
+      <w:autoSpaceDN w:val="0"/>
+      <w:spacing w:before="0" w:line="240" w:lineRule="auto"/>
+      <w:ind w:left="0" w:firstLine="0"/>
+      <w:textAlignment w:val="baseline"/>
+    </w:pPr>
+    <w:rPr>
+      <w:rFonts w:ascii="Liberation Serif" w:eastAsia="Noto Sans CJK SC Regular" w:hAnsi="Liberation Serif" w:cs="FreeSans"/>
+      <w:kern w:val="3"/>
+      <w:sz w:val="24"/>
+      <w:szCs w:val="24"/>
+      <w:lang w:val="es-AR" w:eastAsia="zh-CN" w:bidi="hi-IN"/>
+    </w:rPr>
+  </w:style>
 </w:styles>
 </file>
 

</xml_diff>

<commit_message>
Doc: Se reviso el documento de modelo de casos de uso
</commit_message>
<xml_diff>
--- a/2. Etapa de elaboración/Iteración 2/Plan de pruebas/Plan de Pruebas_Vesta Risk Manager_T-Code.docx
+++ b/2. Etapa de elaboración/Iteración 2/Plan de pruebas/Plan de Pruebas_Vesta Risk Manager_T-Code.docx
@@ -1,6 +1,6 @@
 
 <file path=word/document.xml><?xml version="1.0" encoding="utf-8"?>
-<w:document xmlns:wpc="http://schemas.microsoft.com/office/word/2010/wordprocessingCanvas" xmlns:mc="http://schemas.openxmlformats.org/markup-compatibility/2006" xmlns:o="urn:schemas-microsoft-com:office:office" xmlns:r="http://schemas.openxmlformats.org/officeDocument/2006/relationships" xmlns:m="http://schemas.openxmlformats.org/officeDocument/2006/math" xmlns:v="urn:schemas-microsoft-com:vml" xmlns:wp14="http://schemas.microsoft.com/office/word/2010/wordprocessingDrawing" xmlns:wp="http://schemas.openxmlformats.org/drawingml/2006/wordprocessingDrawing" xmlns:w10="urn:schemas-microsoft-com:office:word" xmlns:w="http://schemas.openxmlformats.org/wordprocessingml/2006/main" xmlns:w14="http://schemas.microsoft.com/office/word/2010/wordml" xmlns:w15="http://schemas.microsoft.com/office/word/2012/wordml" xmlns:wpg="http://schemas.microsoft.com/office/word/2010/wordprocessingGroup" xmlns:wpi="http://schemas.microsoft.com/office/word/2010/wordprocessingInk" xmlns:wne="http://schemas.microsoft.com/office/word/2006/wordml" xmlns:wps="http://schemas.microsoft.com/office/word/2010/wordprocessingShape" mc:Ignorable="w14 w15 wp14">
+<w:document xmlns:wpc="http://schemas.microsoft.com/office/word/2010/wordprocessingCanvas" xmlns:cx="http://schemas.microsoft.com/office/drawing/2014/chartex" xmlns:cx1="http://schemas.microsoft.com/office/drawing/2015/9/8/chartex" xmlns:cx2="http://schemas.microsoft.com/office/drawing/2015/10/21/chartex" xmlns:cx3="http://schemas.microsoft.com/office/drawing/2016/5/9/chartex" xmlns:cx4="http://schemas.microsoft.com/office/drawing/2016/5/10/chartex" xmlns:cx5="http://schemas.microsoft.com/office/drawing/2016/5/11/chartex" xmlns:cx6="http://schemas.microsoft.com/office/drawing/2016/5/12/chartex" xmlns:cx7="http://schemas.microsoft.com/office/drawing/2016/5/13/chartex" xmlns:cx8="http://schemas.microsoft.com/office/drawing/2016/5/14/chartex" xmlns:mc="http://schemas.openxmlformats.org/markup-compatibility/2006" xmlns:aink="http://schemas.microsoft.com/office/drawing/2016/ink" xmlns:am3d="http://schemas.microsoft.com/office/drawing/2017/model3d" xmlns:o="urn:schemas-microsoft-com:office:office" xmlns:oel="http://schemas.microsoft.com/office/2019/extlst" xmlns:r="http://schemas.openxmlformats.org/officeDocument/2006/relationships" xmlns:m="http://schemas.openxmlformats.org/officeDocument/2006/math" xmlns:v="urn:schemas-microsoft-com:vml" xmlns:wp14="http://schemas.microsoft.com/office/word/2010/wordprocessingDrawing" xmlns:wp="http://schemas.openxmlformats.org/drawingml/2006/wordprocessingDrawing" xmlns:w10="urn:schemas-microsoft-com:office:word" xmlns:w="http://schemas.openxmlformats.org/wordprocessingml/2006/main" xmlns:w14="http://schemas.microsoft.com/office/word/2010/wordml" xmlns:w15="http://schemas.microsoft.com/office/word/2012/wordml" xmlns:w16cex="http://schemas.microsoft.com/office/word/2018/wordml/cex" xmlns:w16cid="http://schemas.microsoft.com/office/word/2016/wordml/cid" xmlns:w16="http://schemas.microsoft.com/office/word/2018/wordml" xmlns:w16du="http://schemas.microsoft.com/office/word/2023/wordml/word16du" xmlns:w16sdtdh="http://schemas.microsoft.com/office/word/2020/wordml/sdtdatahash" xmlns:w16se="http://schemas.microsoft.com/office/word/2015/wordml/symex" xmlns:wpg="http://schemas.microsoft.com/office/word/2010/wordprocessingGroup" xmlns:wpi="http://schemas.microsoft.com/office/word/2010/wordprocessingInk" xmlns:wne="http://schemas.microsoft.com/office/word/2006/wordml" xmlns:wps="http://schemas.microsoft.com/office/word/2010/wordprocessingShape" mc:Ignorable="w14 w15 w16se w16cid w16 w16cex w16sdtdh w16du wp14">
   <w:body>
     <w:sdt>
       <w:sdtPr>
@@ -123,7 +123,7 @@
                   </wp:anchor>
                 </w:drawing>
               </mc:Choice>
-              <mc:Fallback xmlns:w16se="http://schemas.microsoft.com/office/word/2015/wordml/symex" xmlns:w16sdtdh="http://schemas.microsoft.com/office/word/2020/wordml/sdtdatahash" xmlns:w16du="http://schemas.microsoft.com/office/word/2023/wordml/word16du" xmlns:w16="http://schemas.microsoft.com/office/word/2018/wordml" xmlns:w16cid="http://schemas.microsoft.com/office/word/2016/wordml/cid" xmlns:w16cex="http://schemas.microsoft.com/office/word/2018/wordml/cex" xmlns:oel="http://schemas.microsoft.com/office/2019/extlst" xmlns:am3d="http://schemas.microsoft.com/office/drawing/2017/model3d" xmlns:aink="http://schemas.microsoft.com/office/drawing/2016/ink" xmlns:cx8="http://schemas.microsoft.com/office/drawing/2016/5/14/chartex" xmlns:cx7="http://schemas.microsoft.com/office/drawing/2016/5/13/chartex" xmlns:cx6="http://schemas.microsoft.com/office/drawing/2016/5/12/chartex" xmlns:cx5="http://schemas.microsoft.com/office/drawing/2016/5/11/chartex" xmlns:cx4="http://schemas.microsoft.com/office/drawing/2016/5/10/chartex" xmlns:cx3="http://schemas.microsoft.com/office/drawing/2016/5/9/chartex" xmlns:cx2="http://schemas.microsoft.com/office/drawing/2015/10/21/chartex" xmlns:cx1="http://schemas.microsoft.com/office/drawing/2015/9/8/chartex" xmlns:cx="http://schemas.microsoft.com/office/drawing/2014/chartex">
+              <mc:Fallback>
                 <w:pict>
                   <v:rect w14:anchorId="18AE9CB5" id="Rectangle 6" o:spid="_x0000_s1026" style="position:absolute;margin-left:0;margin-top:0;width:623.75pt;height:67.45pt;z-index:251660288;visibility:visible;mso-wrap-style:square;mso-width-percent:1050;mso-height-percent:900;mso-wrap-distance-left:9pt;mso-wrap-distance-top:0;mso-wrap-distance-right:9pt;mso-wrap-distance-bottom:0;mso-position-horizontal:center;mso-position-horizontal-relative:page;mso-position-vertical:bottom;mso-position-vertical-relative:page;mso-width-percent:1050;mso-height-percent:900;mso-width-relative:page;mso-height-relative:top-margin-area;v-text-anchor:top" o:gfxdata="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" o:allowincell="f" fillcolor="#4bacc6 [3208]" strokecolor="#31849b [2408]">
                     <w10:wrap anchorx="page" anchory="page"/>
@@ -203,7 +203,7 @@
                   </wp:anchor>
                 </w:drawing>
               </mc:Choice>
-              <mc:Fallback xmlns:w16se="http://schemas.microsoft.com/office/word/2015/wordml/symex" xmlns:w16sdtdh="http://schemas.microsoft.com/office/word/2020/wordml/sdtdatahash" xmlns:w16du="http://schemas.microsoft.com/office/word/2023/wordml/word16du" xmlns:w16="http://schemas.microsoft.com/office/word/2018/wordml" xmlns:w16cid="http://schemas.microsoft.com/office/word/2016/wordml/cid" xmlns:w16cex="http://schemas.microsoft.com/office/word/2018/wordml/cex" xmlns:oel="http://schemas.microsoft.com/office/2019/extlst" xmlns:am3d="http://schemas.microsoft.com/office/drawing/2017/model3d" xmlns:aink="http://schemas.microsoft.com/office/drawing/2016/ink" xmlns:cx8="http://schemas.microsoft.com/office/drawing/2016/5/14/chartex" xmlns:cx7="http://schemas.microsoft.com/office/drawing/2016/5/13/chartex" xmlns:cx6="http://schemas.microsoft.com/office/drawing/2016/5/12/chartex" xmlns:cx5="http://schemas.microsoft.com/office/drawing/2016/5/11/chartex" xmlns:cx4="http://schemas.microsoft.com/office/drawing/2016/5/10/chartex" xmlns:cx3="http://schemas.microsoft.com/office/drawing/2016/5/9/chartex" xmlns:cx2="http://schemas.microsoft.com/office/drawing/2015/10/21/chartex" xmlns:cx1="http://schemas.microsoft.com/office/drawing/2015/9/8/chartex" xmlns:cx="http://schemas.microsoft.com/office/drawing/2014/chartex">
+              <mc:Fallback>
                 <w:pict>
                   <v:rect w14:anchorId="072609C0" id="Rectangle 9" o:spid="_x0000_s1026" style="position:absolute;margin-left:0;margin-top:0;width:7.15pt;height:882.85pt;z-index:251663360;visibility:visible;mso-wrap-style:square;mso-width-percent:0;mso-height-percent:1050;mso-wrap-distance-left:9pt;mso-wrap-distance-top:0;mso-wrap-distance-right:9pt;mso-wrap-distance-bottom:0;mso-position-horizontal:center;mso-position-horizontal-relative:left-margin-area;mso-position-vertical:center;mso-position-vertical-relative:page;mso-width-percent:0;mso-height-percent:1050;mso-width-relative:page;mso-height-relative:page;v-text-anchor:top" o:gfxdata="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" o:allowincell="f" fillcolor="white [3212]" strokecolor="#31849b [2408]">
                     <w10:wrap anchorx="margin" anchory="page"/>
@@ -283,7 +283,7 @@
                   </wp:anchor>
                 </w:drawing>
               </mc:Choice>
-              <mc:Fallback xmlns:w16se="http://schemas.microsoft.com/office/word/2015/wordml/symex" xmlns:w16sdtdh="http://schemas.microsoft.com/office/word/2020/wordml/sdtdatahash" xmlns:w16du="http://schemas.microsoft.com/office/word/2023/wordml/word16du" xmlns:w16="http://schemas.microsoft.com/office/word/2018/wordml" xmlns:w16cid="http://schemas.microsoft.com/office/word/2016/wordml/cid" xmlns:w16cex="http://schemas.microsoft.com/office/word/2018/wordml/cex" xmlns:oel="http://schemas.microsoft.com/office/2019/extlst" xmlns:am3d="http://schemas.microsoft.com/office/drawing/2017/model3d" xmlns:aink="http://schemas.microsoft.com/office/drawing/2016/ink" xmlns:cx8="http://schemas.microsoft.com/office/drawing/2016/5/14/chartex" xmlns:cx7="http://schemas.microsoft.com/office/drawing/2016/5/13/chartex" xmlns:cx6="http://schemas.microsoft.com/office/drawing/2016/5/12/chartex" xmlns:cx5="http://schemas.microsoft.com/office/drawing/2016/5/11/chartex" xmlns:cx4="http://schemas.microsoft.com/office/drawing/2016/5/10/chartex" xmlns:cx3="http://schemas.microsoft.com/office/drawing/2016/5/9/chartex" xmlns:cx2="http://schemas.microsoft.com/office/drawing/2015/10/21/chartex" xmlns:cx1="http://schemas.microsoft.com/office/drawing/2015/9/8/chartex" xmlns:cx="http://schemas.microsoft.com/office/drawing/2014/chartex">
+              <mc:Fallback>
                 <w:pict>
                   <v:rect w14:anchorId="0EE045CC" id="Rectangle 8" o:spid="_x0000_s1026" style="position:absolute;margin-left:0;margin-top:0;width:7.15pt;height:882.85pt;z-index:251662336;visibility:visible;mso-wrap-style:square;mso-width-percent:0;mso-height-percent:1050;mso-wrap-distance-left:9pt;mso-wrap-distance-top:0;mso-wrap-distance-right:9pt;mso-wrap-distance-bottom:0;mso-position-horizontal:center;mso-position-horizontal-relative:right-margin-area;mso-position-vertical:center;mso-position-vertical-relative:page;mso-width-percent:0;mso-height-percent:1050;mso-width-relative:page;mso-height-relative:page;v-text-anchor:top" o:gfxdata="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" o:allowincell="f" fillcolor="white [3212]" strokecolor="#31849b [2408]">
                     <w10:wrap anchorx="margin" anchory="page"/>
@@ -363,7 +363,7 @@
                   </wp:anchor>
                 </w:drawing>
               </mc:Choice>
-              <mc:Fallback xmlns:w16se="http://schemas.microsoft.com/office/word/2015/wordml/symex" xmlns:w16sdtdh="http://schemas.microsoft.com/office/word/2020/wordml/sdtdatahash" xmlns:w16du="http://schemas.microsoft.com/office/word/2023/wordml/word16du" xmlns:w16="http://schemas.microsoft.com/office/word/2018/wordml" xmlns:w16cid="http://schemas.microsoft.com/office/word/2016/wordml/cid" xmlns:w16cex="http://schemas.microsoft.com/office/word/2018/wordml/cex" xmlns:oel="http://schemas.microsoft.com/office/2019/extlst" xmlns:am3d="http://schemas.microsoft.com/office/drawing/2017/model3d" xmlns:aink="http://schemas.microsoft.com/office/drawing/2016/ink" xmlns:cx8="http://schemas.microsoft.com/office/drawing/2016/5/14/chartex" xmlns:cx7="http://schemas.microsoft.com/office/drawing/2016/5/13/chartex" xmlns:cx6="http://schemas.microsoft.com/office/drawing/2016/5/12/chartex" xmlns:cx5="http://schemas.microsoft.com/office/drawing/2016/5/11/chartex" xmlns:cx4="http://schemas.microsoft.com/office/drawing/2016/5/10/chartex" xmlns:cx3="http://schemas.microsoft.com/office/drawing/2016/5/9/chartex" xmlns:cx2="http://schemas.microsoft.com/office/drawing/2015/10/21/chartex" xmlns:cx1="http://schemas.microsoft.com/office/drawing/2015/9/8/chartex" xmlns:cx="http://schemas.microsoft.com/office/drawing/2014/chartex">
+              <mc:Fallback>
                 <w:pict>
                   <v:rect w14:anchorId="12796628" id="Rectangle 7" o:spid="_x0000_s1026" style="position:absolute;margin-left:0;margin-top:0;width:623.75pt;height:67.45pt;z-index:251661312;visibility:visible;mso-wrap-style:square;mso-width-percent:1050;mso-height-percent:900;mso-wrap-distance-left:9pt;mso-wrap-distance-top:0;mso-wrap-distance-right:9pt;mso-wrap-distance-bottom:0;mso-position-horizontal:center;mso-position-horizontal-relative:page;mso-position-vertical:top;mso-position-vertical-relative:top-margin-area;mso-width-percent:1050;mso-height-percent:900;mso-width-relative:page;mso-height-relative:top-margin-area;v-text-anchor:top" o:gfxdata="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" o:allowincell="f" fillcolor="#4bacc6 [3208]" strokecolor="#31849b [2408]">
                     <w10:wrap anchorx="page" anchory="margin"/>
@@ -385,7 +385,6 @@
             <w:dataBinding w:prefixMappings="xmlns:ns0='http://schemas.openxmlformats.org/package/2006/metadata/core-properties' xmlns:ns1='http://purl.org/dc/elements/1.1/'" w:xpath="/ns0:coreProperties[1]/ns1:title[1]" w:storeItemID="{6C3C8BC8-F283-45AE-878A-BAB7291924A1}"/>
             <w:text/>
           </w:sdtPr>
-          <w:sdtEndPr/>
           <w:sdtContent>
             <w:p>
               <w:pPr>
@@ -430,9 +429,7 @@
               <w:dataBinding w:prefixMappings="xmlns:ns0='http://schemas.openxmlformats.org/package/2006/metadata/core-properties' xmlns:ns1='http://purl.org/dc/elements/1.1/'" w:xpath="/ns0:coreProperties[1]/ns1:subject[1]" w:storeItemID="{6C3C8BC8-F283-45AE-878A-BAB7291924A1}"/>
               <w:text/>
             </w:sdtPr>
-            <w:sdtEndPr/>
             <w:sdtContent>
-              <w:proofErr w:type="spellStart"/>
               <w:r>
                 <w:rPr>
                   <w:rFonts w:asciiTheme="majorHAnsi" w:eastAsiaTheme="majorEastAsia" w:hAnsiTheme="majorHAnsi" w:cstheme="majorBidi"/>
@@ -440,17 +437,7 @@
                   <w:szCs w:val="36"/>
                   <w:lang w:val="en-US"/>
                 </w:rPr>
-                <w:t>Vesta</w:t>
-              </w:r>
-              <w:proofErr w:type="spellEnd"/>
-              <w:r>
-                <w:rPr>
-                  <w:rFonts w:asciiTheme="majorHAnsi" w:eastAsiaTheme="majorEastAsia" w:hAnsiTheme="majorHAnsi" w:cstheme="majorBidi"/>
-                  <w:sz w:val="36"/>
-                  <w:szCs w:val="36"/>
-                  <w:lang w:val="en-US"/>
-                </w:rPr>
-                <w:t xml:space="preserve"> Risk Manager</w:t>
+                <w:t>Vesta Risk Manager</w:t>
               </w:r>
             </w:sdtContent>
           </w:sdt>
@@ -497,7 +484,6 @@
             <w:dataBinding w:prefixMappings="xmlns:ns0='http://schemas.openxmlformats.org/officeDocument/2006/extended-properties' " w:xpath="/ns0:Properties[1]/ns0:Company[1]" w:storeItemID="{6668398D-A668-4E3E-A5EB-62B293D839F1}"/>
             <w:text/>
           </w:sdtPr>
-          <w:sdtEndPr/>
           <w:sdtContent>
             <w:p>
               <w:pPr>
@@ -522,7 +508,6 @@
             <w:dataBinding w:prefixMappings="xmlns:ns0='http://schemas.openxmlformats.org/package/2006/metadata/core-properties' xmlns:ns1='http://purl.org/dc/elements/1.1/'" w:xpath="/ns0:coreProperties[1]/ns1:creator[1]" w:storeItemID="{6C3C8BC8-F283-45AE-878A-BAB7291924A1}"/>
             <w:text/>
           </w:sdtPr>
-          <w:sdtEndPr/>
           <w:sdtContent>
             <w:p>
               <w:pPr>
@@ -758,7 +743,7 @@
                   </wp:anchor>
                 </w:drawing>
               </mc:Choice>
-              <mc:Fallback xmlns:w16se="http://schemas.microsoft.com/office/word/2015/wordml/symex" xmlns:w16sdtdh="http://schemas.microsoft.com/office/word/2020/wordml/sdtdatahash" xmlns:w16du="http://schemas.microsoft.com/office/word/2023/wordml/word16du" xmlns:w16="http://schemas.microsoft.com/office/word/2018/wordml" xmlns:w16cid="http://schemas.microsoft.com/office/word/2016/wordml/cid" xmlns:w16cex="http://schemas.microsoft.com/office/word/2018/wordml/cex" xmlns:oel="http://schemas.microsoft.com/office/2019/extlst" xmlns:am3d="http://schemas.microsoft.com/office/drawing/2017/model3d" xmlns:aink="http://schemas.microsoft.com/office/drawing/2016/ink" xmlns:cx8="http://schemas.microsoft.com/office/drawing/2016/5/14/chartex" xmlns:cx7="http://schemas.microsoft.com/office/drawing/2016/5/13/chartex" xmlns:cx6="http://schemas.microsoft.com/office/drawing/2016/5/12/chartex" xmlns:cx5="http://schemas.microsoft.com/office/drawing/2016/5/11/chartex" xmlns:cx4="http://schemas.microsoft.com/office/drawing/2016/5/10/chartex" xmlns:cx3="http://schemas.microsoft.com/office/drawing/2016/5/9/chartex" xmlns:cx2="http://schemas.microsoft.com/office/drawing/2015/10/21/chartex" xmlns:cx1="http://schemas.microsoft.com/office/drawing/2015/9/8/chartex" xmlns:cx="http://schemas.microsoft.com/office/drawing/2014/chartex">
+              <mc:Fallback>
                 <w:pict>
                   <v:shapetype w14:anchorId="62B497AA" id="_x0000_t202" coordsize="21600,21600" o:spt="202" path="m,l,21600r21600,l21600,xe">
                     <v:stroke joinstyle="miter"/>
@@ -863,7 +848,7 @@
                   </wp:anchor>
                 </w:drawing>
               </mc:Choice>
-              <mc:Fallback xmlns:w16se="http://schemas.microsoft.com/office/word/2015/wordml/symex" xmlns:w16sdtdh="http://schemas.microsoft.com/office/word/2020/wordml/sdtdatahash" xmlns:w16du="http://schemas.microsoft.com/office/word/2023/wordml/word16du" xmlns:w16="http://schemas.microsoft.com/office/word/2018/wordml" xmlns:w16cid="http://schemas.microsoft.com/office/word/2016/wordml/cid" xmlns:w16cex="http://schemas.microsoft.com/office/word/2018/wordml/cex" xmlns:oel="http://schemas.microsoft.com/office/2019/extlst" xmlns:am3d="http://schemas.microsoft.com/office/drawing/2017/model3d" xmlns:aink="http://schemas.microsoft.com/office/drawing/2016/ink" xmlns:cx8="http://schemas.microsoft.com/office/drawing/2016/5/14/chartex" xmlns:cx7="http://schemas.microsoft.com/office/drawing/2016/5/13/chartex" xmlns:cx6="http://schemas.microsoft.com/office/drawing/2016/5/12/chartex" xmlns:cx5="http://schemas.microsoft.com/office/drawing/2016/5/11/chartex" xmlns:cx4="http://schemas.microsoft.com/office/drawing/2016/5/10/chartex" xmlns:cx3="http://schemas.microsoft.com/office/drawing/2016/5/9/chartex" xmlns:cx2="http://schemas.microsoft.com/office/drawing/2015/10/21/chartex" xmlns:cx1="http://schemas.microsoft.com/office/drawing/2015/9/8/chartex" xmlns:cx="http://schemas.microsoft.com/office/drawing/2014/chartex">
+              <mc:Fallback>
                 <w:pict>
                   <v:rect w14:anchorId="4D4A8553" id="Rectangle 17" o:spid="_x0000_s1026" style="position:absolute;margin-left:315.7pt;margin-top:-76.25pt;width:195.35pt;height:844.9pt;z-index:-251643904;visibility:visible;mso-wrap-style:square;mso-width-percent:0;mso-height-percent:0;mso-wrap-distance-left:9pt;mso-wrap-distance-top:0;mso-wrap-distance-right:9pt;mso-wrap-distance-bottom:0;mso-position-horizontal:absolute;mso-position-horizontal-relative:margin;mso-position-vertical:absolute;mso-position-vertical-relative:margin;mso-width-percent:0;mso-height-percent:0;mso-width-relative:page;mso-height-relative:page;v-text-anchor:top" o:gfxdata="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" fillcolor="#4bacc6" strokecolor="#31849b [2408]">
                     <w10:wrap type="square" anchorx="margin" anchory="margin"/>
@@ -957,11 +942,10 @@
           <w:docPartUnique/>
         </w:docPartObj>
       </w:sdtPr>
-      <w:sdtEndPr/>
       <w:sdtContent>
         <w:p>
           <w:pPr>
-            <w:pStyle w:val="TtulodeTDC"/>
+            <w:pStyle w:val="TtuloTDC"/>
           </w:pPr>
           <w:r>
             <w:t>Tabla de contenido</w:t>
@@ -975,9 +959,11 @@
               <w:b w:val="0"/>
               <w:bCs w:val="0"/>
               <w:noProof/>
-              <w:sz w:val="22"/>
-              <w:szCs w:val="22"/>
+              <w:kern w:val="2"/>
+              <w:sz w:val="24"/>
+              <w:szCs w:val="24"/>
               <w:lang w:val="es-AR" w:eastAsia="es-AR"/>
+              <w14:ligatures w14:val="standardContextual"/>
             </w:rPr>
           </w:pPr>
           <w:r>
@@ -989,7 +975,7 @@
           <w:r>
             <w:fldChar w:fldCharType="separate"/>
           </w:r>
-          <w:hyperlink w:anchor="_Toc178075832" w:history="1">
+          <w:hyperlink w:anchor="_Toc178080521" w:history="1">
             <w:r>
               <w:rPr>
                 <w:rStyle w:val="Hipervnculo"/>
@@ -1017,7 +1003,7 @@
                 <w:noProof/>
                 <w:webHidden/>
               </w:rPr>
-              <w:instrText xml:space="preserve"> PAGEREF _Toc178075832 \h </w:instrText>
+              <w:instrText xml:space="preserve"> PAGEREF _Toc178080521 \h </w:instrText>
             </w:r>
             <w:r>
               <w:rPr>
@@ -1056,12 +1042,14 @@
               <w:b w:val="0"/>
               <w:bCs w:val="0"/>
               <w:noProof/>
-              <w:sz w:val="22"/>
-              <w:szCs w:val="22"/>
+              <w:kern w:val="2"/>
+              <w:sz w:val="24"/>
+              <w:szCs w:val="24"/>
               <w:lang w:val="es-AR" w:eastAsia="es-AR"/>
+              <w14:ligatures w14:val="standardContextual"/>
             </w:rPr>
           </w:pPr>
-          <w:hyperlink w:anchor="_Toc178075833" w:history="1">
+          <w:hyperlink w:anchor="_Toc178080522" w:history="1">
             <w:r>
               <w:rPr>
                 <w:rStyle w:val="Hipervnculo"/>
@@ -1089,7 +1077,7 @@
                 <w:noProof/>
                 <w:webHidden/>
               </w:rPr>
-              <w:instrText xml:space="preserve"> PAGEREF _Toc178075833 \h </w:instrText>
+              <w:instrText xml:space="preserve"> PAGEREF _Toc178080522 \h </w:instrText>
             </w:r>
             <w:r>
               <w:rPr>
@@ -1128,12 +1116,14 @@
               <w:b w:val="0"/>
               <w:bCs w:val="0"/>
               <w:noProof/>
-              <w:sz w:val="22"/>
-              <w:szCs w:val="22"/>
+              <w:kern w:val="2"/>
+              <w:sz w:val="24"/>
+              <w:szCs w:val="24"/>
               <w:lang w:val="es-AR" w:eastAsia="es-AR"/>
+              <w14:ligatures w14:val="standardContextual"/>
             </w:rPr>
           </w:pPr>
-          <w:hyperlink w:anchor="_Toc178075834" w:history="1">
+          <w:hyperlink w:anchor="_Toc178080523" w:history="1">
             <w:r>
               <w:rPr>
                 <w:rStyle w:val="Hipervnculo"/>
@@ -1161,7 +1151,7 @@
                 <w:noProof/>
                 <w:webHidden/>
               </w:rPr>
-              <w:instrText xml:space="preserve"> PAGEREF _Toc178075834 \h </w:instrText>
+              <w:instrText xml:space="preserve"> PAGEREF _Toc178080523 \h </w:instrText>
             </w:r>
             <w:r>
               <w:rPr>
@@ -1200,12 +1190,14 @@
               <w:b w:val="0"/>
               <w:bCs w:val="0"/>
               <w:noProof/>
-              <w:sz w:val="22"/>
-              <w:szCs w:val="22"/>
+              <w:kern w:val="2"/>
+              <w:sz w:val="24"/>
+              <w:szCs w:val="24"/>
               <w:lang w:val="es-AR" w:eastAsia="es-AR"/>
+              <w14:ligatures w14:val="standardContextual"/>
             </w:rPr>
           </w:pPr>
-          <w:hyperlink w:anchor="_Toc178075835" w:history="1">
+          <w:hyperlink w:anchor="_Toc178080524" w:history="1">
             <w:r>
               <w:rPr>
                 <w:rStyle w:val="Hipervnculo"/>
@@ -1232,7 +1224,7 @@
                 <w:noProof/>
                 <w:webHidden/>
               </w:rPr>
-              <w:instrText xml:space="preserve"> PAGEREF _Toc178075835 \h </w:instrText>
+              <w:instrText xml:space="preserve"> PAGEREF _Toc178080524 \h </w:instrText>
             </w:r>
             <w:r>
               <w:rPr>
@@ -1252,7 +1244,7 @@
                 <w:noProof/>
                 <w:webHidden/>
               </w:rPr>
-              <w:t>7</w:t>
+              <w:t>6</w:t>
             </w:r>
             <w:r>
               <w:rPr>
@@ -1271,12 +1263,14 @@
               <w:i w:val="0"/>
               <w:iCs w:val="0"/>
               <w:noProof/>
-              <w:sz w:val="22"/>
-              <w:szCs w:val="22"/>
+              <w:kern w:val="2"/>
+              <w:sz w:val="24"/>
+              <w:szCs w:val="24"/>
               <w:lang w:val="es-AR" w:eastAsia="es-AR"/>
+              <w14:ligatures w14:val="standardContextual"/>
             </w:rPr>
           </w:pPr>
-          <w:hyperlink w:anchor="_Toc178075836" w:history="1">
+          <w:hyperlink w:anchor="_Toc178080525" w:history="1">
             <w:r>
               <w:rPr>
                 <w:rStyle w:val="Hipervnculo"/>
@@ -1303,7 +1297,7 @@
                 <w:noProof/>
                 <w:webHidden/>
               </w:rPr>
-              <w:instrText xml:space="preserve"> PAGEREF _Toc178075836 \h </w:instrText>
+              <w:instrText xml:space="preserve"> PAGEREF _Toc178080525 \h </w:instrText>
             </w:r>
             <w:r>
               <w:rPr>
@@ -1323,7 +1317,7 @@
                 <w:noProof/>
                 <w:webHidden/>
               </w:rPr>
-              <w:t>7</w:t>
+              <w:t>6</w:t>
             </w:r>
             <w:r>
               <w:rPr>
@@ -1342,12 +1336,14 @@
               <w:i w:val="0"/>
               <w:iCs w:val="0"/>
               <w:noProof/>
-              <w:sz w:val="22"/>
-              <w:szCs w:val="22"/>
+              <w:kern w:val="2"/>
+              <w:sz w:val="24"/>
+              <w:szCs w:val="24"/>
               <w:lang w:val="es-AR" w:eastAsia="es-AR"/>
+              <w14:ligatures w14:val="standardContextual"/>
             </w:rPr>
           </w:pPr>
-          <w:hyperlink w:anchor="_Toc178075837" w:history="1">
+          <w:hyperlink w:anchor="_Toc178080526" w:history="1">
             <w:r>
               <w:rPr>
                 <w:rStyle w:val="Hipervnculo"/>
@@ -1374,7 +1370,7 @@
                 <w:noProof/>
                 <w:webHidden/>
               </w:rPr>
-              <w:instrText xml:space="preserve"> PAGEREF _Toc178075837 \h </w:instrText>
+              <w:instrText xml:space="preserve"> PAGEREF _Toc178080526 \h </w:instrText>
             </w:r>
             <w:r>
               <w:rPr>
@@ -1394,7 +1390,7 @@
                 <w:noProof/>
                 <w:webHidden/>
               </w:rPr>
-              <w:t>7</w:t>
+              <w:t>6</w:t>
             </w:r>
             <w:r>
               <w:rPr>
@@ -1411,12 +1407,14 @@
             <w:rPr>
               <w:rFonts w:eastAsiaTheme="minorEastAsia"/>
               <w:noProof/>
-              <w:sz w:val="22"/>
-              <w:szCs w:val="22"/>
+              <w:kern w:val="2"/>
+              <w:sz w:val="24"/>
+              <w:szCs w:val="24"/>
               <w:lang w:val="es-AR" w:eastAsia="es-AR"/>
+              <w14:ligatures w14:val="standardContextual"/>
             </w:rPr>
           </w:pPr>
-          <w:hyperlink w:anchor="_Toc178075838" w:history="1">
+          <w:hyperlink w:anchor="_Toc178080527" w:history="1">
             <w:r>
               <w:rPr>
                 <w:rStyle w:val="Hipervnculo"/>
@@ -1444,7 +1442,7 @@
                 <w:noProof/>
                 <w:webHidden/>
               </w:rPr>
-              <w:instrText xml:space="preserve"> PAGEREF _Toc178075838 \h </w:instrText>
+              <w:instrText xml:space="preserve"> PAGEREF _Toc178080527 \h </w:instrText>
             </w:r>
             <w:r>
               <w:rPr>
@@ -1464,7 +1462,7 @@
                 <w:noProof/>
                 <w:webHidden/>
               </w:rPr>
-              <w:t>7</w:t>
+              <w:t>6</w:t>
             </w:r>
             <w:r>
               <w:rPr>
@@ -1483,12 +1481,14 @@
               <w:b w:val="0"/>
               <w:bCs w:val="0"/>
               <w:noProof/>
-              <w:sz w:val="22"/>
-              <w:szCs w:val="22"/>
+              <w:kern w:val="2"/>
+              <w:sz w:val="24"/>
+              <w:szCs w:val="24"/>
               <w:lang w:val="es-AR" w:eastAsia="es-AR"/>
+              <w14:ligatures w14:val="standardContextual"/>
             </w:rPr>
           </w:pPr>
-          <w:hyperlink w:anchor="_Toc178075839" w:history="1">
+          <w:hyperlink w:anchor="_Toc178080528" w:history="1">
             <w:r>
               <w:rPr>
                 <w:rStyle w:val="Hipervnculo"/>
@@ -1515,7 +1515,7 @@
                 <w:noProof/>
                 <w:webHidden/>
               </w:rPr>
-              <w:instrText xml:space="preserve"> PAGEREF _Toc178075839 \h </w:instrText>
+              <w:instrText xml:space="preserve"> PAGEREF _Toc178080528 \h </w:instrText>
             </w:r>
             <w:r>
               <w:rPr>
@@ -1535,7 +1535,7 @@
                 <w:noProof/>
                 <w:webHidden/>
               </w:rPr>
-              <w:t>8</w:t>
+              <w:t>6</w:t>
             </w:r>
             <w:r>
               <w:rPr>
@@ -1554,12 +1554,14 @@
               <w:b w:val="0"/>
               <w:bCs w:val="0"/>
               <w:noProof/>
-              <w:sz w:val="22"/>
-              <w:szCs w:val="22"/>
+              <w:kern w:val="2"/>
+              <w:sz w:val="24"/>
+              <w:szCs w:val="24"/>
               <w:lang w:val="es-AR" w:eastAsia="es-AR"/>
+              <w14:ligatures w14:val="standardContextual"/>
             </w:rPr>
           </w:pPr>
-          <w:hyperlink w:anchor="_Toc178075840" w:history="1">
+          <w:hyperlink w:anchor="_Toc178080529" w:history="1">
             <w:r>
               <w:rPr>
                 <w:rStyle w:val="Hipervnculo"/>
@@ -1586,7 +1588,7 @@
                 <w:noProof/>
                 <w:webHidden/>
               </w:rPr>
-              <w:instrText xml:space="preserve"> PAGEREF _Toc178075840 \h </w:instrText>
+              <w:instrText xml:space="preserve"> PAGEREF _Toc178080529 \h </w:instrText>
             </w:r>
             <w:r>
               <w:rPr>
@@ -1606,7 +1608,7 @@
                 <w:noProof/>
                 <w:webHidden/>
               </w:rPr>
-              <w:t>8</w:t>
+              <w:t>7</w:t>
             </w:r>
             <w:r>
               <w:rPr>
@@ -1625,12 +1627,14 @@
               <w:i w:val="0"/>
               <w:iCs w:val="0"/>
               <w:noProof/>
-              <w:sz w:val="22"/>
-              <w:szCs w:val="22"/>
+              <w:kern w:val="2"/>
+              <w:sz w:val="24"/>
+              <w:szCs w:val="24"/>
               <w:lang w:val="es-AR" w:eastAsia="es-AR"/>
+              <w14:ligatures w14:val="standardContextual"/>
             </w:rPr>
           </w:pPr>
-          <w:hyperlink w:anchor="_Toc178075841" w:history="1">
+          <w:hyperlink w:anchor="_Toc178080530" w:history="1">
             <w:r>
               <w:rPr>
                 <w:rStyle w:val="Hipervnculo"/>
@@ -1657,7 +1661,7 @@
                 <w:noProof/>
                 <w:webHidden/>
               </w:rPr>
-              <w:instrText xml:space="preserve"> PAGEREF _Toc178075841 \h </w:instrText>
+              <w:instrText xml:space="preserve"> PAGEREF _Toc178080530 \h </w:instrText>
             </w:r>
             <w:r>
               <w:rPr>
@@ -1677,7 +1681,7 @@
                 <w:noProof/>
                 <w:webHidden/>
               </w:rPr>
-              <w:t>8</w:t>
+              <w:t>7</w:t>
             </w:r>
             <w:r>
               <w:rPr>
@@ -1696,12 +1700,14 @@
               <w:i w:val="0"/>
               <w:iCs w:val="0"/>
               <w:noProof/>
-              <w:sz w:val="22"/>
-              <w:szCs w:val="22"/>
+              <w:kern w:val="2"/>
+              <w:sz w:val="24"/>
+              <w:szCs w:val="24"/>
               <w:lang w:val="es-AR" w:eastAsia="es-AR"/>
+              <w14:ligatures w14:val="standardContextual"/>
             </w:rPr>
           </w:pPr>
-          <w:hyperlink w:anchor="_Toc178075842" w:history="1">
+          <w:hyperlink w:anchor="_Toc178080531" w:history="1">
             <w:r>
               <w:rPr>
                 <w:rStyle w:val="Hipervnculo"/>
@@ -1728,7 +1734,7 @@
                 <w:noProof/>
                 <w:webHidden/>
               </w:rPr>
-              <w:instrText xml:space="preserve"> PAGEREF _Toc178075842 \h </w:instrText>
+              <w:instrText xml:space="preserve"> PAGEREF _Toc178080531 \h </w:instrText>
             </w:r>
             <w:r>
               <w:rPr>
@@ -1748,7 +1754,7 @@
                 <w:noProof/>
                 <w:webHidden/>
               </w:rPr>
-              <w:t>8</w:t>
+              <w:t>7</w:t>
             </w:r>
             <w:r>
               <w:rPr>
@@ -1767,12 +1773,14 @@
               <w:b w:val="0"/>
               <w:bCs w:val="0"/>
               <w:noProof/>
-              <w:sz w:val="22"/>
-              <w:szCs w:val="22"/>
+              <w:kern w:val="2"/>
+              <w:sz w:val="24"/>
+              <w:szCs w:val="24"/>
               <w:lang w:val="es-AR" w:eastAsia="es-AR"/>
+              <w14:ligatures w14:val="standardContextual"/>
             </w:rPr>
           </w:pPr>
-          <w:hyperlink w:anchor="_Toc178075843" w:history="1">
+          <w:hyperlink w:anchor="_Toc178080532" w:history="1">
             <w:r>
               <w:rPr>
                 <w:rStyle w:val="Hipervnculo"/>
@@ -1799,7 +1807,7 @@
                 <w:noProof/>
                 <w:webHidden/>
               </w:rPr>
-              <w:instrText xml:space="preserve"> PAGEREF _Toc178075843 \h </w:instrText>
+              <w:instrText xml:space="preserve"> PAGEREF _Toc178080532 \h </w:instrText>
             </w:r>
             <w:r>
               <w:rPr>
@@ -1819,7 +1827,7 @@
                 <w:noProof/>
                 <w:webHidden/>
               </w:rPr>
-              <w:t>9</w:t>
+              <w:t>7</w:t>
             </w:r>
             <w:r>
               <w:rPr>
@@ -1838,12 +1846,14 @@
               <w:b w:val="0"/>
               <w:bCs w:val="0"/>
               <w:noProof/>
-              <w:sz w:val="22"/>
-              <w:szCs w:val="22"/>
+              <w:kern w:val="2"/>
+              <w:sz w:val="24"/>
+              <w:szCs w:val="24"/>
               <w:lang w:val="es-AR" w:eastAsia="es-AR"/>
+              <w14:ligatures w14:val="standardContextual"/>
             </w:rPr>
           </w:pPr>
-          <w:hyperlink w:anchor="_Toc178075844" w:history="1">
+          <w:hyperlink w:anchor="_Toc178080533" w:history="1">
             <w:r>
               <w:rPr>
                 <w:rStyle w:val="Hipervnculo"/>
@@ -1870,7 +1880,7 @@
                 <w:noProof/>
                 <w:webHidden/>
               </w:rPr>
-              <w:instrText xml:space="preserve"> PAGEREF _Toc178075844 \h </w:instrText>
+              <w:instrText xml:space="preserve"> PAGEREF _Toc178080533 \h </w:instrText>
             </w:r>
             <w:r>
               <w:rPr>
@@ -1890,7 +1900,7 @@
                 <w:noProof/>
                 <w:webHidden/>
               </w:rPr>
-              <w:t>9</w:t>
+              <w:t>8</w:t>
             </w:r>
             <w:r>
               <w:rPr>
@@ -1909,12 +1919,14 @@
               <w:b w:val="0"/>
               <w:bCs w:val="0"/>
               <w:noProof/>
-              <w:sz w:val="22"/>
-              <w:szCs w:val="22"/>
+              <w:kern w:val="2"/>
+              <w:sz w:val="24"/>
+              <w:szCs w:val="24"/>
               <w:lang w:val="es-AR" w:eastAsia="es-AR"/>
+              <w14:ligatures w14:val="standardContextual"/>
             </w:rPr>
           </w:pPr>
-          <w:hyperlink w:anchor="_Toc178075845" w:history="1">
+          <w:hyperlink w:anchor="_Toc178080534" w:history="1">
             <w:r>
               <w:rPr>
                 <w:rStyle w:val="Hipervnculo"/>
@@ -1941,7 +1953,7 @@
                 <w:noProof/>
                 <w:webHidden/>
               </w:rPr>
-              <w:instrText xml:space="preserve"> PAGEREF _Toc178075845 \h </w:instrText>
+              <w:instrText xml:space="preserve"> PAGEREF _Toc178080534 \h </w:instrText>
             </w:r>
             <w:r>
               <w:rPr>
@@ -1961,7 +1973,7 @@
                 <w:noProof/>
                 <w:webHidden/>
               </w:rPr>
-              <w:t>11</w:t>
+              <w:t>9</w:t>
             </w:r>
             <w:r>
               <w:rPr>
@@ -1980,12 +1992,14 @@
               <w:i w:val="0"/>
               <w:iCs w:val="0"/>
               <w:noProof/>
-              <w:sz w:val="22"/>
-              <w:szCs w:val="22"/>
+              <w:kern w:val="2"/>
+              <w:sz w:val="24"/>
+              <w:szCs w:val="24"/>
               <w:lang w:val="es-AR" w:eastAsia="es-AR"/>
+              <w14:ligatures w14:val="standardContextual"/>
             </w:rPr>
           </w:pPr>
-          <w:hyperlink w:anchor="_Toc178075846" w:history="1">
+          <w:hyperlink w:anchor="_Toc178080535" w:history="1">
             <w:r>
               <w:rPr>
                 <w:rStyle w:val="Hipervnculo"/>
@@ -2012,7 +2026,7 @@
                 <w:noProof/>
                 <w:webHidden/>
               </w:rPr>
-              <w:instrText xml:space="preserve"> PAGEREF _Toc178075846 \h </w:instrText>
+              <w:instrText xml:space="preserve"> PAGEREF _Toc178080535 \h </w:instrText>
             </w:r>
             <w:r>
               <w:rPr>
@@ -2032,7 +2046,7 @@
                 <w:noProof/>
                 <w:webHidden/>
               </w:rPr>
-              <w:t>11</w:t>
+              <w:t>9</w:t>
             </w:r>
             <w:r>
               <w:rPr>
@@ -2051,12 +2065,14 @@
               <w:i w:val="0"/>
               <w:iCs w:val="0"/>
               <w:noProof/>
-              <w:sz w:val="22"/>
-              <w:szCs w:val="22"/>
+              <w:kern w:val="2"/>
+              <w:sz w:val="24"/>
+              <w:szCs w:val="24"/>
               <w:lang w:val="es-AR" w:eastAsia="es-AR"/>
+              <w14:ligatures w14:val="standardContextual"/>
             </w:rPr>
           </w:pPr>
-          <w:hyperlink w:anchor="_Toc178075847" w:history="1">
+          <w:hyperlink w:anchor="_Toc178080536" w:history="1">
             <w:r>
               <w:rPr>
                 <w:rStyle w:val="Hipervnculo"/>
@@ -2083,7 +2099,7 @@
                 <w:noProof/>
                 <w:webHidden/>
               </w:rPr>
-              <w:instrText xml:space="preserve"> PAGEREF _Toc178075847 \h </w:instrText>
+              <w:instrText xml:space="preserve"> PAGEREF _Toc178080536 \h </w:instrText>
             </w:r>
             <w:r>
               <w:rPr>
@@ -2103,7 +2119,7 @@
                 <w:noProof/>
                 <w:webHidden/>
               </w:rPr>
-              <w:t>11</w:t>
+              <w:t>10</w:t>
             </w:r>
             <w:r>
               <w:rPr>
@@ -2122,12 +2138,14 @@
               <w:i w:val="0"/>
               <w:iCs w:val="0"/>
               <w:noProof/>
-              <w:sz w:val="22"/>
-              <w:szCs w:val="22"/>
+              <w:kern w:val="2"/>
+              <w:sz w:val="24"/>
+              <w:szCs w:val="24"/>
               <w:lang w:val="es-AR" w:eastAsia="es-AR"/>
+              <w14:ligatures w14:val="standardContextual"/>
             </w:rPr>
           </w:pPr>
-          <w:hyperlink w:anchor="_Toc178075848" w:history="1">
+          <w:hyperlink w:anchor="_Toc178080537" w:history="1">
             <w:r>
               <w:rPr>
                 <w:rStyle w:val="Hipervnculo"/>
@@ -2154,7 +2172,7 @@
                 <w:noProof/>
                 <w:webHidden/>
               </w:rPr>
-              <w:instrText xml:space="preserve"> PAGEREF _Toc178075848 \h </w:instrText>
+              <w:instrText xml:space="preserve"> PAGEREF _Toc178080537 \h </w:instrText>
             </w:r>
             <w:r>
               <w:rPr>
@@ -2174,7 +2192,7 @@
                 <w:noProof/>
                 <w:webHidden/>
               </w:rPr>
-              <w:t>11</w:t>
+              <w:t>10</w:t>
             </w:r>
             <w:r>
               <w:rPr>
@@ -2193,12 +2211,14 @@
               <w:i w:val="0"/>
               <w:iCs w:val="0"/>
               <w:noProof/>
-              <w:sz w:val="22"/>
-              <w:szCs w:val="22"/>
+              <w:kern w:val="2"/>
+              <w:sz w:val="24"/>
+              <w:szCs w:val="24"/>
               <w:lang w:val="es-AR" w:eastAsia="es-AR"/>
+              <w14:ligatures w14:val="standardContextual"/>
             </w:rPr>
           </w:pPr>
-          <w:hyperlink w:anchor="_Toc178075849" w:history="1">
+          <w:hyperlink w:anchor="_Toc178080538" w:history="1">
             <w:r>
               <w:rPr>
                 <w:rStyle w:val="Hipervnculo"/>
@@ -2225,7 +2245,7 @@
                 <w:noProof/>
                 <w:webHidden/>
               </w:rPr>
-              <w:instrText xml:space="preserve"> PAGEREF _Toc178075849 \h </w:instrText>
+              <w:instrText xml:space="preserve"> PAGEREF _Toc178080538 \h </w:instrText>
             </w:r>
             <w:r>
               <w:rPr>
@@ -2245,7 +2265,7 @@
                 <w:noProof/>
                 <w:webHidden/>
               </w:rPr>
-              <w:t>12</w:t>
+              <w:t>10</w:t>
             </w:r>
             <w:r>
               <w:rPr>
@@ -2264,12 +2284,14 @@
               <w:i w:val="0"/>
               <w:iCs w:val="0"/>
               <w:noProof/>
-              <w:sz w:val="22"/>
-              <w:szCs w:val="22"/>
+              <w:kern w:val="2"/>
+              <w:sz w:val="24"/>
+              <w:szCs w:val="24"/>
               <w:lang w:val="es-AR" w:eastAsia="es-AR"/>
+              <w14:ligatures w14:val="standardContextual"/>
             </w:rPr>
           </w:pPr>
-          <w:hyperlink w:anchor="_Toc178075850" w:history="1">
+          <w:hyperlink w:anchor="_Toc178080539" w:history="1">
             <w:r>
               <w:rPr>
                 <w:rStyle w:val="Hipervnculo"/>
@@ -2296,7 +2318,7 @@
                 <w:noProof/>
                 <w:webHidden/>
               </w:rPr>
-              <w:instrText xml:space="preserve"> PAGEREF _Toc178075850 \h </w:instrText>
+              <w:instrText xml:space="preserve"> PAGEREF _Toc178080539 \h </w:instrText>
             </w:r>
             <w:r>
               <w:rPr>
@@ -2316,7 +2338,7 @@
                 <w:noProof/>
                 <w:webHidden/>
               </w:rPr>
-              <w:t>12</w:t>
+              <w:t>10</w:t>
             </w:r>
             <w:r>
               <w:rPr>
@@ -2335,12 +2357,14 @@
               <w:b w:val="0"/>
               <w:bCs w:val="0"/>
               <w:noProof/>
-              <w:sz w:val="22"/>
-              <w:szCs w:val="22"/>
+              <w:kern w:val="2"/>
+              <w:sz w:val="24"/>
+              <w:szCs w:val="24"/>
               <w:lang w:val="es-AR" w:eastAsia="es-AR"/>
+              <w14:ligatures w14:val="standardContextual"/>
             </w:rPr>
           </w:pPr>
-          <w:hyperlink w:anchor="_Toc178075851" w:history="1">
+          <w:hyperlink w:anchor="_Toc178080540" w:history="1">
             <w:r>
               <w:rPr>
                 <w:rStyle w:val="Hipervnculo"/>
@@ -2367,7 +2391,7 @@
                 <w:noProof/>
                 <w:webHidden/>
               </w:rPr>
-              <w:instrText xml:space="preserve"> PAGEREF _Toc178075851 \h </w:instrText>
+              <w:instrText xml:space="preserve"> PAGEREF _Toc178080540 \h </w:instrText>
             </w:r>
             <w:r>
               <w:rPr>
@@ -2387,7 +2411,7 @@
                 <w:noProof/>
                 <w:webHidden/>
               </w:rPr>
-              <w:t>13</w:t>
+              <w:t>11</w:t>
             </w:r>
             <w:r>
               <w:rPr>
@@ -2406,12 +2430,14 @@
               <w:b w:val="0"/>
               <w:bCs w:val="0"/>
               <w:noProof/>
-              <w:sz w:val="22"/>
-              <w:szCs w:val="22"/>
+              <w:kern w:val="2"/>
+              <w:sz w:val="24"/>
+              <w:szCs w:val="24"/>
               <w:lang w:val="es-AR" w:eastAsia="es-AR"/>
+              <w14:ligatures w14:val="standardContextual"/>
             </w:rPr>
           </w:pPr>
-          <w:hyperlink w:anchor="_Toc178075852" w:history="1">
+          <w:hyperlink w:anchor="_Toc178080541" w:history="1">
             <w:r>
               <w:rPr>
                 <w:rStyle w:val="Hipervnculo"/>
@@ -2438,7 +2464,7 @@
                 <w:noProof/>
                 <w:webHidden/>
               </w:rPr>
-              <w:instrText xml:space="preserve"> PAGEREF _Toc178075852 \h </w:instrText>
+              <w:instrText xml:space="preserve"> PAGEREF _Toc178080541 \h </w:instrText>
             </w:r>
             <w:r>
               <w:rPr>
@@ -2458,7 +2484,7 @@
                 <w:noProof/>
                 <w:webHidden/>
               </w:rPr>
-              <w:t>14</w:t>
+              <w:t>12</w:t>
             </w:r>
             <w:r>
               <w:rPr>
@@ -2477,12 +2503,14 @@
               <w:i w:val="0"/>
               <w:iCs w:val="0"/>
               <w:noProof/>
-              <w:sz w:val="22"/>
-              <w:szCs w:val="22"/>
+              <w:kern w:val="2"/>
+              <w:sz w:val="24"/>
+              <w:szCs w:val="24"/>
               <w:lang w:val="es-AR" w:eastAsia="es-AR"/>
+              <w14:ligatures w14:val="standardContextual"/>
             </w:rPr>
           </w:pPr>
-          <w:hyperlink w:anchor="_Toc178075853" w:history="1">
+          <w:hyperlink w:anchor="_Toc178080542" w:history="1">
             <w:r>
               <w:rPr>
                 <w:rStyle w:val="Hipervnculo"/>
@@ -2509,7 +2537,7 @@
                 <w:noProof/>
                 <w:webHidden/>
               </w:rPr>
-              <w:instrText xml:space="preserve"> PAGEREF _Toc178075853 \h </w:instrText>
+              <w:instrText xml:space="preserve"> PAGEREF _Toc178080542 \h </w:instrText>
             </w:r>
             <w:r>
               <w:rPr>
@@ -2529,7 +2557,7 @@
                 <w:noProof/>
                 <w:webHidden/>
               </w:rPr>
-              <w:t>14</w:t>
+              <w:t>12</w:t>
             </w:r>
             <w:r>
               <w:rPr>
@@ -2546,12 +2574,14 @@
             <w:rPr>
               <w:rFonts w:eastAsiaTheme="minorEastAsia"/>
               <w:noProof/>
-              <w:sz w:val="22"/>
-              <w:szCs w:val="22"/>
+              <w:kern w:val="2"/>
+              <w:sz w:val="24"/>
+              <w:szCs w:val="24"/>
               <w:lang w:val="es-AR" w:eastAsia="es-AR"/>
+              <w14:ligatures w14:val="standardContextual"/>
             </w:rPr>
           </w:pPr>
-          <w:hyperlink w:anchor="_Toc178075854" w:history="1">
+          <w:hyperlink w:anchor="_Toc178080543" w:history="1">
             <w:r>
               <w:rPr>
                 <w:rStyle w:val="Hipervnculo"/>
@@ -2578,7 +2608,7 @@
                 <w:noProof/>
                 <w:webHidden/>
               </w:rPr>
-              <w:instrText xml:space="preserve"> PAGEREF _Toc178075854 \h </w:instrText>
+              <w:instrText xml:space="preserve"> PAGEREF _Toc178080543 \h </w:instrText>
             </w:r>
             <w:r>
               <w:rPr>
@@ -2598,7 +2628,7 @@
                 <w:noProof/>
                 <w:webHidden/>
               </w:rPr>
-              <w:t>14</w:t>
+              <w:t>12</w:t>
             </w:r>
             <w:r>
               <w:rPr>
@@ -2615,12 +2645,14 @@
             <w:rPr>
               <w:rFonts w:eastAsiaTheme="minorEastAsia"/>
               <w:noProof/>
-              <w:sz w:val="22"/>
-              <w:szCs w:val="22"/>
+              <w:kern w:val="2"/>
+              <w:sz w:val="24"/>
+              <w:szCs w:val="24"/>
               <w:lang w:val="es-AR" w:eastAsia="es-AR"/>
+              <w14:ligatures w14:val="standardContextual"/>
             </w:rPr>
           </w:pPr>
-          <w:hyperlink w:anchor="_Toc178075855" w:history="1">
+          <w:hyperlink w:anchor="_Toc178080544" w:history="1">
             <w:r>
               <w:rPr>
                 <w:rStyle w:val="Hipervnculo"/>
@@ -2647,7 +2679,7 @@
                 <w:noProof/>
                 <w:webHidden/>
               </w:rPr>
-              <w:instrText xml:space="preserve"> PAGEREF _Toc178075855 \h </w:instrText>
+              <w:instrText xml:space="preserve"> PAGEREF _Toc178080544 \h </w:instrText>
             </w:r>
             <w:r>
               <w:rPr>
@@ -2667,7 +2699,7 @@
                 <w:noProof/>
                 <w:webHidden/>
               </w:rPr>
-              <w:t>14</w:t>
+              <w:t>12</w:t>
             </w:r>
             <w:r>
               <w:rPr>
@@ -2684,12 +2716,14 @@
             <w:rPr>
               <w:rFonts w:eastAsiaTheme="minorEastAsia"/>
               <w:noProof/>
-              <w:sz w:val="22"/>
-              <w:szCs w:val="22"/>
+              <w:kern w:val="2"/>
+              <w:sz w:val="24"/>
+              <w:szCs w:val="24"/>
               <w:lang w:val="es-AR" w:eastAsia="es-AR"/>
+              <w14:ligatures w14:val="standardContextual"/>
             </w:rPr>
           </w:pPr>
-          <w:hyperlink w:anchor="_Toc178075856" w:history="1">
+          <w:hyperlink w:anchor="_Toc178080545" w:history="1">
             <w:r>
               <w:rPr>
                 <w:rStyle w:val="Hipervnculo"/>
@@ -2716,7 +2750,7 @@
                 <w:noProof/>
                 <w:webHidden/>
               </w:rPr>
-              <w:instrText xml:space="preserve"> PAGEREF _Toc178075856 \h </w:instrText>
+              <w:instrText xml:space="preserve"> PAGEREF _Toc178080545 \h </w:instrText>
             </w:r>
             <w:r>
               <w:rPr>
@@ -2736,7 +2770,7 @@
                 <w:noProof/>
                 <w:webHidden/>
               </w:rPr>
-              <w:t>14</w:t>
+              <w:t>12</w:t>
             </w:r>
             <w:r>
               <w:rPr>
@@ -2755,12 +2789,14 @@
               <w:i w:val="0"/>
               <w:iCs w:val="0"/>
               <w:noProof/>
-              <w:sz w:val="22"/>
-              <w:szCs w:val="22"/>
+              <w:kern w:val="2"/>
+              <w:sz w:val="24"/>
+              <w:szCs w:val="24"/>
               <w:lang w:val="es-AR" w:eastAsia="es-AR"/>
+              <w14:ligatures w14:val="standardContextual"/>
             </w:rPr>
           </w:pPr>
-          <w:hyperlink w:anchor="_Toc178075857" w:history="1">
+          <w:hyperlink w:anchor="_Toc178080546" w:history="1">
             <w:r>
               <w:rPr>
                 <w:rStyle w:val="Hipervnculo"/>
@@ -2787,7 +2823,7 @@
                 <w:noProof/>
                 <w:webHidden/>
               </w:rPr>
-              <w:instrText xml:space="preserve"> PAGEREF _Toc178075857 \h </w:instrText>
+              <w:instrText xml:space="preserve"> PAGEREF _Toc178080546 \h </w:instrText>
             </w:r>
             <w:r>
               <w:rPr>
@@ -2807,7 +2843,7 @@
                 <w:noProof/>
                 <w:webHidden/>
               </w:rPr>
-              <w:t>14</w:t>
+              <w:t>12</w:t>
             </w:r>
             <w:r>
               <w:rPr>
@@ -2824,12 +2860,14 @@
             <w:rPr>
               <w:rFonts w:eastAsiaTheme="minorEastAsia"/>
               <w:noProof/>
-              <w:sz w:val="22"/>
-              <w:szCs w:val="22"/>
+              <w:kern w:val="2"/>
+              <w:sz w:val="24"/>
+              <w:szCs w:val="24"/>
               <w:lang w:val="es-AR" w:eastAsia="es-AR"/>
+              <w14:ligatures w14:val="standardContextual"/>
             </w:rPr>
           </w:pPr>
-          <w:hyperlink w:anchor="_Toc178075858" w:history="1">
+          <w:hyperlink w:anchor="_Toc178080547" w:history="1">
             <w:r>
               <w:rPr>
                 <w:rStyle w:val="Hipervnculo"/>
@@ -2856,7 +2894,7 @@
                 <w:noProof/>
                 <w:webHidden/>
               </w:rPr>
-              <w:instrText xml:space="preserve"> PAGEREF _Toc178075858 \h </w:instrText>
+              <w:instrText xml:space="preserve"> PAGEREF _Toc178080547 \h </w:instrText>
             </w:r>
             <w:r>
               <w:rPr>
@@ -2876,7 +2914,7 @@
                 <w:noProof/>
                 <w:webHidden/>
               </w:rPr>
-              <w:t>14</w:t>
+              <w:t>12</w:t>
             </w:r>
             <w:r>
               <w:rPr>
@@ -2893,12 +2931,14 @@
             <w:rPr>
               <w:rFonts w:eastAsiaTheme="minorEastAsia"/>
               <w:noProof/>
-              <w:sz w:val="22"/>
-              <w:szCs w:val="22"/>
+              <w:kern w:val="2"/>
+              <w:sz w:val="24"/>
+              <w:szCs w:val="24"/>
               <w:lang w:val="es-AR" w:eastAsia="es-AR"/>
+              <w14:ligatures w14:val="standardContextual"/>
             </w:rPr>
           </w:pPr>
-          <w:hyperlink w:anchor="_Toc178075859" w:history="1">
+          <w:hyperlink w:anchor="_Toc178080548" w:history="1">
             <w:r>
               <w:rPr>
                 <w:rStyle w:val="Hipervnculo"/>
@@ -2925,7 +2965,7 @@
                 <w:noProof/>
                 <w:webHidden/>
               </w:rPr>
-              <w:instrText xml:space="preserve"> PAGEREF _Toc178075859 \h </w:instrText>
+              <w:instrText xml:space="preserve"> PAGEREF _Toc178080548 \h </w:instrText>
             </w:r>
             <w:r>
               <w:rPr>
@@ -2945,7 +2985,7 @@
                 <w:noProof/>
                 <w:webHidden/>
               </w:rPr>
-              <w:t>15</w:t>
+              <w:t>13</w:t>
             </w:r>
             <w:r>
               <w:rPr>
@@ -2962,12 +3002,14 @@
             <w:rPr>
               <w:rFonts w:eastAsiaTheme="minorEastAsia"/>
               <w:noProof/>
-              <w:sz w:val="22"/>
-              <w:szCs w:val="22"/>
+              <w:kern w:val="2"/>
+              <w:sz w:val="24"/>
+              <w:szCs w:val="24"/>
               <w:lang w:val="es-AR" w:eastAsia="es-AR"/>
+              <w14:ligatures w14:val="standardContextual"/>
             </w:rPr>
           </w:pPr>
-          <w:hyperlink w:anchor="_Toc178075860" w:history="1">
+          <w:hyperlink w:anchor="_Toc178080549" w:history="1">
             <w:r>
               <w:rPr>
                 <w:rStyle w:val="Hipervnculo"/>
@@ -2994,7 +3036,7 @@
                 <w:noProof/>
                 <w:webHidden/>
               </w:rPr>
-              <w:instrText xml:space="preserve"> PAGEREF _Toc178075860 \h </w:instrText>
+              <w:instrText xml:space="preserve"> PAGEREF _Toc178080549 \h </w:instrText>
             </w:r>
             <w:r>
               <w:rPr>
@@ -3014,7 +3056,7 @@
                 <w:noProof/>
                 <w:webHidden/>
               </w:rPr>
-              <w:t>15</w:t>
+              <w:t>13</w:t>
             </w:r>
             <w:r>
               <w:rPr>
@@ -3033,12 +3075,14 @@
               <w:i w:val="0"/>
               <w:iCs w:val="0"/>
               <w:noProof/>
-              <w:sz w:val="22"/>
-              <w:szCs w:val="22"/>
+              <w:kern w:val="2"/>
+              <w:sz w:val="24"/>
+              <w:szCs w:val="24"/>
               <w:lang w:val="es-AR" w:eastAsia="es-AR"/>
+              <w14:ligatures w14:val="standardContextual"/>
             </w:rPr>
           </w:pPr>
-          <w:hyperlink w:anchor="_Toc178075861" w:history="1">
+          <w:hyperlink w:anchor="_Toc178080550" w:history="1">
             <w:r>
               <w:rPr>
                 <w:rStyle w:val="Hipervnculo"/>
@@ -3065,7 +3109,7 @@
                 <w:noProof/>
                 <w:webHidden/>
               </w:rPr>
-              <w:instrText xml:space="preserve"> PAGEREF _Toc178075861 \h </w:instrText>
+              <w:instrText xml:space="preserve"> PAGEREF _Toc178080550 \h </w:instrText>
             </w:r>
             <w:r>
               <w:rPr>
@@ -3085,7 +3129,7 @@
                 <w:noProof/>
                 <w:webHidden/>
               </w:rPr>
-              <w:t>15</w:t>
+              <w:t>13</w:t>
             </w:r>
             <w:r>
               <w:rPr>
@@ -3104,12 +3148,14 @@
               <w:b w:val="0"/>
               <w:bCs w:val="0"/>
               <w:noProof/>
-              <w:sz w:val="22"/>
-              <w:szCs w:val="22"/>
+              <w:kern w:val="2"/>
+              <w:sz w:val="24"/>
+              <w:szCs w:val="24"/>
               <w:lang w:val="es-AR" w:eastAsia="es-AR"/>
+              <w14:ligatures w14:val="standardContextual"/>
             </w:rPr>
           </w:pPr>
-          <w:hyperlink w:anchor="_Toc178075862" w:history="1">
+          <w:hyperlink w:anchor="_Toc178080551" w:history="1">
             <w:r>
               <w:rPr>
                 <w:rStyle w:val="Hipervnculo"/>
@@ -3136,7 +3182,7 @@
                 <w:noProof/>
                 <w:webHidden/>
               </w:rPr>
-              <w:instrText xml:space="preserve"> PAGEREF _Toc178075862 \h </w:instrText>
+              <w:instrText xml:space="preserve"> PAGEREF _Toc178080551 \h </w:instrText>
             </w:r>
             <w:r>
               <w:rPr>
@@ -3156,7 +3202,7 @@
                 <w:noProof/>
                 <w:webHidden/>
               </w:rPr>
-              <w:t>15</w:t>
+              <w:t>13</w:t>
             </w:r>
             <w:r>
               <w:rPr>
@@ -3175,12 +3221,14 @@
               <w:i w:val="0"/>
               <w:iCs w:val="0"/>
               <w:noProof/>
-              <w:sz w:val="22"/>
-              <w:szCs w:val="22"/>
+              <w:kern w:val="2"/>
+              <w:sz w:val="24"/>
+              <w:szCs w:val="24"/>
               <w:lang w:val="es-AR" w:eastAsia="es-AR"/>
+              <w14:ligatures w14:val="standardContextual"/>
             </w:rPr>
           </w:pPr>
-          <w:hyperlink w:anchor="_Toc178075863" w:history="1">
+          <w:hyperlink w:anchor="_Toc178080552" w:history="1">
             <w:r>
               <w:rPr>
                 <w:rStyle w:val="Hipervnculo"/>
@@ -3207,7 +3255,7 @@
                 <w:noProof/>
                 <w:webHidden/>
               </w:rPr>
-              <w:instrText xml:space="preserve"> PAGEREF _Toc178075863 \h </w:instrText>
+              <w:instrText xml:space="preserve"> PAGEREF _Toc178080552 \h </w:instrText>
             </w:r>
             <w:r>
               <w:rPr>
@@ -3227,7 +3275,7 @@
                 <w:noProof/>
                 <w:webHidden/>
               </w:rPr>
-              <w:t>15</w:t>
+              <w:t>13</w:t>
             </w:r>
             <w:r>
               <w:rPr>
@@ -3246,12 +3294,14 @@
               <w:i w:val="0"/>
               <w:iCs w:val="0"/>
               <w:noProof/>
-              <w:sz w:val="22"/>
-              <w:szCs w:val="22"/>
+              <w:kern w:val="2"/>
+              <w:sz w:val="24"/>
+              <w:szCs w:val="24"/>
               <w:lang w:val="es-AR" w:eastAsia="es-AR"/>
+              <w14:ligatures w14:val="standardContextual"/>
             </w:rPr>
           </w:pPr>
-          <w:hyperlink w:anchor="_Toc178075864" w:history="1">
+          <w:hyperlink w:anchor="_Toc178080553" w:history="1">
             <w:r>
               <w:rPr>
                 <w:rStyle w:val="Hipervnculo"/>
@@ -3278,7 +3328,7 @@
                 <w:noProof/>
                 <w:webHidden/>
               </w:rPr>
-              <w:instrText xml:space="preserve"> PAGEREF _Toc178075864 \h </w:instrText>
+              <w:instrText xml:space="preserve"> PAGEREF _Toc178080553 \h </w:instrText>
             </w:r>
             <w:r>
               <w:rPr>
@@ -3298,7 +3348,7 @@
                 <w:noProof/>
                 <w:webHidden/>
               </w:rPr>
-              <w:t>16</w:t>
+              <w:t>14</w:t>
             </w:r>
             <w:r>
               <w:rPr>
@@ -3317,12 +3367,14 @@
               <w:i w:val="0"/>
               <w:iCs w:val="0"/>
               <w:noProof/>
-              <w:sz w:val="22"/>
-              <w:szCs w:val="22"/>
+              <w:kern w:val="2"/>
+              <w:sz w:val="24"/>
+              <w:szCs w:val="24"/>
               <w:lang w:val="es-AR" w:eastAsia="es-AR"/>
+              <w14:ligatures w14:val="standardContextual"/>
             </w:rPr>
           </w:pPr>
-          <w:hyperlink w:anchor="_Toc178075865" w:history="1">
+          <w:hyperlink w:anchor="_Toc178080554" w:history="1">
             <w:r>
               <w:rPr>
                 <w:rStyle w:val="Hipervnculo"/>
@@ -3349,7 +3401,7 @@
                 <w:noProof/>
                 <w:webHidden/>
               </w:rPr>
-              <w:instrText xml:space="preserve"> PAGEREF _Toc178075865 \h </w:instrText>
+              <w:instrText xml:space="preserve"> PAGEREF _Toc178080554 \h </w:instrText>
             </w:r>
             <w:r>
               <w:rPr>
@@ -3369,7 +3421,7 @@
                 <w:noProof/>
                 <w:webHidden/>
               </w:rPr>
-              <w:t>17</w:t>
+              <w:t>15</w:t>
             </w:r>
             <w:r>
               <w:rPr>
@@ -3388,12 +3440,14 @@
               <w:i w:val="0"/>
               <w:iCs w:val="0"/>
               <w:noProof/>
-              <w:sz w:val="22"/>
-              <w:szCs w:val="22"/>
+              <w:kern w:val="2"/>
+              <w:sz w:val="24"/>
+              <w:szCs w:val="24"/>
               <w:lang w:val="es-AR" w:eastAsia="es-AR"/>
+              <w14:ligatures w14:val="standardContextual"/>
             </w:rPr>
           </w:pPr>
-          <w:hyperlink w:anchor="_Toc178075866" w:history="1">
+          <w:hyperlink w:anchor="_Toc178080555" w:history="1">
             <w:r>
               <w:rPr>
                 <w:rStyle w:val="Hipervnculo"/>
@@ -3420,7 +3474,7 @@
                 <w:noProof/>
                 <w:webHidden/>
               </w:rPr>
-              <w:instrText xml:space="preserve"> PAGEREF _Toc178075866 \h </w:instrText>
+              <w:instrText xml:space="preserve"> PAGEREF _Toc178080555 \h </w:instrText>
             </w:r>
             <w:r>
               <w:rPr>
@@ -3440,7 +3494,7 @@
                 <w:noProof/>
                 <w:webHidden/>
               </w:rPr>
-              <w:t>17</w:t>
+              <w:t>15</w:t>
             </w:r>
             <w:r>
               <w:rPr>
@@ -3459,12 +3513,14 @@
               <w:b w:val="0"/>
               <w:bCs w:val="0"/>
               <w:noProof/>
-              <w:sz w:val="22"/>
-              <w:szCs w:val="22"/>
+              <w:kern w:val="2"/>
+              <w:sz w:val="24"/>
+              <w:szCs w:val="24"/>
               <w:lang w:val="es-AR" w:eastAsia="es-AR"/>
+              <w14:ligatures w14:val="standardContextual"/>
             </w:rPr>
           </w:pPr>
-          <w:hyperlink w:anchor="_Toc178075867" w:history="1">
+          <w:hyperlink w:anchor="_Toc178080556" w:history="1">
             <w:r>
               <w:rPr>
                 <w:rStyle w:val="Hipervnculo"/>
@@ -3491,7 +3547,7 @@
                 <w:noProof/>
                 <w:webHidden/>
               </w:rPr>
-              <w:instrText xml:space="preserve"> PAGEREF _Toc178075867 \h </w:instrText>
+              <w:instrText xml:space="preserve"> PAGEREF _Toc178080556 \h </w:instrText>
             </w:r>
             <w:r>
               <w:rPr>
@@ -3511,7 +3567,7 @@
                 <w:noProof/>
                 <w:webHidden/>
               </w:rPr>
-              <w:t>18</w:t>
+              <w:t>16</w:t>
             </w:r>
             <w:r>
               <w:rPr>
@@ -3530,12 +3586,14 @@
               <w:i w:val="0"/>
               <w:iCs w:val="0"/>
               <w:noProof/>
-              <w:sz w:val="22"/>
-              <w:szCs w:val="22"/>
+              <w:kern w:val="2"/>
+              <w:sz w:val="24"/>
+              <w:szCs w:val="24"/>
               <w:lang w:val="es-AR" w:eastAsia="es-AR"/>
+              <w14:ligatures w14:val="standardContextual"/>
             </w:rPr>
           </w:pPr>
-          <w:hyperlink w:anchor="_Toc178075868" w:history="1">
+          <w:hyperlink w:anchor="_Toc178080557" w:history="1">
             <w:r>
               <w:rPr>
                 <w:rStyle w:val="Hipervnculo"/>
@@ -3562,7 +3620,7 @@
                 <w:noProof/>
                 <w:webHidden/>
               </w:rPr>
-              <w:instrText xml:space="preserve"> PAGEREF _Toc178075868 \h </w:instrText>
+              <w:instrText xml:space="preserve"> PAGEREF _Toc178080557 \h </w:instrText>
             </w:r>
             <w:r>
               <w:rPr>
@@ -3582,7 +3640,7 @@
                 <w:noProof/>
                 <w:webHidden/>
               </w:rPr>
-              <w:t>18</w:t>
+              <w:t>16</w:t>
             </w:r>
             <w:r>
               <w:rPr>
@@ -3601,12 +3659,14 @@
               <w:i w:val="0"/>
               <w:iCs w:val="0"/>
               <w:noProof/>
-              <w:sz w:val="22"/>
-              <w:szCs w:val="22"/>
+              <w:kern w:val="2"/>
+              <w:sz w:val="24"/>
+              <w:szCs w:val="24"/>
               <w:lang w:val="es-AR" w:eastAsia="es-AR"/>
+              <w14:ligatures w14:val="standardContextual"/>
             </w:rPr>
           </w:pPr>
-          <w:hyperlink w:anchor="_Toc178075869" w:history="1">
+          <w:hyperlink w:anchor="_Toc178080558" w:history="1">
             <w:r>
               <w:rPr>
                 <w:rStyle w:val="Hipervnculo"/>
@@ -3633,7 +3693,7 @@
                 <w:noProof/>
                 <w:webHidden/>
               </w:rPr>
-              <w:instrText xml:space="preserve"> PAGEREF _Toc178075869 \h </w:instrText>
+              <w:instrText xml:space="preserve"> PAGEREF _Toc178080558 \h </w:instrText>
             </w:r>
             <w:r>
               <w:rPr>
@@ -3653,7 +3713,7 @@
                 <w:noProof/>
                 <w:webHidden/>
               </w:rPr>
-              <w:t>18</w:t>
+              <w:t>16</w:t>
             </w:r>
             <w:r>
               <w:rPr>
@@ -3672,12 +3732,14 @@
               <w:i w:val="0"/>
               <w:iCs w:val="0"/>
               <w:noProof/>
-              <w:sz w:val="22"/>
-              <w:szCs w:val="22"/>
+              <w:kern w:val="2"/>
+              <w:sz w:val="24"/>
+              <w:szCs w:val="24"/>
               <w:lang w:val="es-AR" w:eastAsia="es-AR"/>
+              <w14:ligatures w14:val="standardContextual"/>
             </w:rPr>
           </w:pPr>
-          <w:hyperlink w:anchor="_Toc178075870" w:history="1">
+          <w:hyperlink w:anchor="_Toc178080559" w:history="1">
             <w:r>
               <w:rPr>
                 <w:rStyle w:val="Hipervnculo"/>
@@ -3704,7 +3766,7 @@
                 <w:noProof/>
                 <w:webHidden/>
               </w:rPr>
-              <w:instrText xml:space="preserve"> PAGEREF _Toc178075870 \h </w:instrText>
+              <w:instrText xml:space="preserve"> PAGEREF _Toc178080559 \h </w:instrText>
             </w:r>
             <w:r>
               <w:rPr>
@@ -3724,7 +3786,7 @@
                 <w:noProof/>
                 <w:webHidden/>
               </w:rPr>
-              <w:t>18</w:t>
+              <w:t>16</w:t>
             </w:r>
             <w:r>
               <w:rPr>
@@ -3743,12 +3805,14 @@
               <w:b w:val="0"/>
               <w:bCs w:val="0"/>
               <w:noProof/>
-              <w:sz w:val="22"/>
-              <w:szCs w:val="22"/>
+              <w:kern w:val="2"/>
+              <w:sz w:val="24"/>
+              <w:szCs w:val="24"/>
               <w:lang w:val="es-AR" w:eastAsia="es-AR"/>
+              <w14:ligatures w14:val="standardContextual"/>
             </w:rPr>
           </w:pPr>
-          <w:hyperlink w:anchor="_Toc178075871" w:history="1">
+          <w:hyperlink w:anchor="_Toc178080560" w:history="1">
             <w:r>
               <w:rPr>
                 <w:rStyle w:val="Hipervnculo"/>
@@ -3775,7 +3839,7 @@
                 <w:noProof/>
                 <w:webHidden/>
               </w:rPr>
-              <w:instrText xml:space="preserve"> PAGEREF _Toc178075871 \h </w:instrText>
+              <w:instrText xml:space="preserve"> PAGEREF _Toc178080560 \h </w:instrText>
             </w:r>
             <w:r>
               <w:rPr>
@@ -3795,7 +3859,7 @@
                 <w:noProof/>
                 <w:webHidden/>
               </w:rPr>
-              <w:t>20</w:t>
+              <w:t>18</w:t>
             </w:r>
             <w:r>
               <w:rPr>
@@ -3814,12 +3878,14 @@
               <w:i w:val="0"/>
               <w:iCs w:val="0"/>
               <w:noProof/>
-              <w:sz w:val="22"/>
-              <w:szCs w:val="22"/>
+              <w:kern w:val="2"/>
+              <w:sz w:val="24"/>
+              <w:szCs w:val="24"/>
               <w:lang w:val="es-AR" w:eastAsia="es-AR"/>
+              <w14:ligatures w14:val="standardContextual"/>
             </w:rPr>
           </w:pPr>
-          <w:hyperlink w:anchor="_Toc178075872" w:history="1">
+          <w:hyperlink w:anchor="_Toc178080561" w:history="1">
             <w:r>
               <w:rPr>
                 <w:rStyle w:val="Hipervnculo"/>
@@ -3846,7 +3912,7 @@
                 <w:noProof/>
                 <w:webHidden/>
               </w:rPr>
-              <w:instrText xml:space="preserve"> PAGEREF _Toc178075872 \h </w:instrText>
+              <w:instrText xml:space="preserve"> PAGEREF _Toc178080561 \h </w:instrText>
             </w:r>
             <w:r>
               <w:rPr>
@@ -3866,7 +3932,7 @@
                 <w:noProof/>
                 <w:webHidden/>
               </w:rPr>
-              <w:t>20</w:t>
+              <w:t>18</w:t>
             </w:r>
             <w:r>
               <w:rPr>
@@ -3885,12 +3951,14 @@
               <w:i w:val="0"/>
               <w:iCs w:val="0"/>
               <w:noProof/>
-              <w:sz w:val="22"/>
-              <w:szCs w:val="22"/>
+              <w:kern w:val="2"/>
+              <w:sz w:val="24"/>
+              <w:szCs w:val="24"/>
               <w:lang w:val="es-AR" w:eastAsia="es-AR"/>
+              <w14:ligatures w14:val="standardContextual"/>
             </w:rPr>
           </w:pPr>
-          <w:hyperlink w:anchor="_Toc178075873" w:history="1">
+          <w:hyperlink w:anchor="_Toc178080562" w:history="1">
             <w:r>
               <w:rPr>
                 <w:rStyle w:val="Hipervnculo"/>
@@ -3917,7 +3985,7 @@
                 <w:noProof/>
                 <w:webHidden/>
               </w:rPr>
-              <w:instrText xml:space="preserve"> PAGEREF _Toc178075873 \h </w:instrText>
+              <w:instrText xml:space="preserve"> PAGEREF _Toc178080562 \h </w:instrText>
             </w:r>
             <w:r>
               <w:rPr>
@@ -3937,7 +4005,7 @@
                 <w:noProof/>
                 <w:webHidden/>
               </w:rPr>
-              <w:t>20</w:t>
+              <w:t>18</w:t>
             </w:r>
             <w:r>
               <w:rPr>
@@ -3956,12 +4024,14 @@
               <w:i w:val="0"/>
               <w:iCs w:val="0"/>
               <w:noProof/>
-              <w:sz w:val="22"/>
-              <w:szCs w:val="22"/>
+              <w:kern w:val="2"/>
+              <w:sz w:val="24"/>
+              <w:szCs w:val="24"/>
               <w:lang w:val="es-AR" w:eastAsia="es-AR"/>
+              <w14:ligatures w14:val="standardContextual"/>
             </w:rPr>
           </w:pPr>
-          <w:hyperlink w:anchor="_Toc178075874" w:history="1">
+          <w:hyperlink w:anchor="_Toc178080563" w:history="1">
             <w:r>
               <w:rPr>
                 <w:rStyle w:val="Hipervnculo"/>
@@ -3988,7 +4058,7 @@
                 <w:noProof/>
                 <w:webHidden/>
               </w:rPr>
-              <w:instrText xml:space="preserve"> PAGEREF _Toc178075874 \h </w:instrText>
+              <w:instrText xml:space="preserve"> PAGEREF _Toc178080563 \h </w:instrText>
             </w:r>
             <w:r>
               <w:rPr>
@@ -4008,7 +4078,7 @@
                 <w:noProof/>
                 <w:webHidden/>
               </w:rPr>
-              <w:t>20</w:t>
+              <w:t>18</w:t>
             </w:r>
             <w:r>
               <w:rPr>
@@ -4027,12 +4097,14 @@
               <w:i w:val="0"/>
               <w:iCs w:val="0"/>
               <w:noProof/>
-              <w:sz w:val="22"/>
-              <w:szCs w:val="22"/>
+              <w:kern w:val="2"/>
+              <w:sz w:val="24"/>
+              <w:szCs w:val="24"/>
               <w:lang w:val="es-AR" w:eastAsia="es-AR"/>
+              <w14:ligatures w14:val="standardContextual"/>
             </w:rPr>
           </w:pPr>
-          <w:hyperlink w:anchor="_Toc178075875" w:history="1">
+          <w:hyperlink w:anchor="_Toc178080564" w:history="1">
             <w:r>
               <w:rPr>
                 <w:rStyle w:val="Hipervnculo"/>
@@ -4059,7 +4131,7 @@
                 <w:noProof/>
                 <w:webHidden/>
               </w:rPr>
-              <w:instrText xml:space="preserve"> PAGEREF _Toc178075875 \h </w:instrText>
+              <w:instrText xml:space="preserve"> PAGEREF _Toc178080564 \h </w:instrText>
             </w:r>
             <w:r>
               <w:rPr>
@@ -4079,7 +4151,7 @@
                 <w:noProof/>
                 <w:webHidden/>
               </w:rPr>
-              <w:t>20</w:t>
+              <w:t>18</w:t>
             </w:r>
             <w:r>
               <w:rPr>
@@ -4098,12 +4170,14 @@
               <w:b w:val="0"/>
               <w:bCs w:val="0"/>
               <w:noProof/>
-              <w:sz w:val="22"/>
-              <w:szCs w:val="22"/>
+              <w:kern w:val="2"/>
+              <w:sz w:val="24"/>
+              <w:szCs w:val="24"/>
               <w:lang w:val="es-AR" w:eastAsia="es-AR"/>
+              <w14:ligatures w14:val="standardContextual"/>
             </w:rPr>
           </w:pPr>
-          <w:hyperlink w:anchor="_Toc178075876" w:history="1">
+          <w:hyperlink w:anchor="_Toc178080565" w:history="1">
             <w:r>
               <w:rPr>
                 <w:rStyle w:val="Hipervnculo"/>
@@ -4130,7 +4204,7 @@
                 <w:noProof/>
                 <w:webHidden/>
               </w:rPr>
-              <w:instrText xml:space="preserve"> PAGEREF _Toc178075876 \h </w:instrText>
+              <w:instrText xml:space="preserve"> PAGEREF _Toc178080565 \h </w:instrText>
             </w:r>
             <w:r>
               <w:rPr>
@@ -4150,7 +4224,7 @@
                 <w:noProof/>
                 <w:webHidden/>
               </w:rPr>
-              <w:t>20</w:t>
+              <w:t>18</w:t>
             </w:r>
             <w:r>
               <w:rPr>
@@ -4169,12 +4243,14 @@
               <w:b w:val="0"/>
               <w:bCs w:val="0"/>
               <w:noProof/>
-              <w:sz w:val="22"/>
-              <w:szCs w:val="22"/>
+              <w:kern w:val="2"/>
+              <w:sz w:val="24"/>
+              <w:szCs w:val="24"/>
               <w:lang w:val="es-AR" w:eastAsia="es-AR"/>
+              <w14:ligatures w14:val="standardContextual"/>
             </w:rPr>
           </w:pPr>
-          <w:hyperlink w:anchor="_Toc178075877" w:history="1">
+          <w:hyperlink w:anchor="_Toc178080566" w:history="1">
             <w:r>
               <w:rPr>
                 <w:rStyle w:val="Hipervnculo"/>
@@ -4201,7 +4277,7 @@
                 <w:noProof/>
                 <w:webHidden/>
               </w:rPr>
-              <w:instrText xml:space="preserve"> PAGEREF _Toc178075877 \h </w:instrText>
+              <w:instrText xml:space="preserve"> PAGEREF _Toc178080566 \h </w:instrText>
             </w:r>
             <w:r>
               <w:rPr>
@@ -4221,7 +4297,7 @@
                 <w:noProof/>
                 <w:webHidden/>
               </w:rPr>
-              <w:t>21</w:t>
+              <w:t>19</w:t>
             </w:r>
             <w:r>
               <w:rPr>
@@ -4240,12 +4316,14 @@
               <w:b w:val="0"/>
               <w:bCs w:val="0"/>
               <w:noProof/>
-              <w:sz w:val="22"/>
-              <w:szCs w:val="22"/>
+              <w:kern w:val="2"/>
+              <w:sz w:val="24"/>
+              <w:szCs w:val="24"/>
               <w:lang w:val="es-AR" w:eastAsia="es-AR"/>
+              <w14:ligatures w14:val="standardContextual"/>
             </w:rPr>
           </w:pPr>
-          <w:hyperlink w:anchor="_Toc178075878" w:history="1">
+          <w:hyperlink w:anchor="_Toc178080567" w:history="1">
             <w:r>
               <w:rPr>
                 <w:rStyle w:val="Hipervnculo"/>
@@ -4272,7 +4350,7 @@
                 <w:noProof/>
                 <w:webHidden/>
               </w:rPr>
-              <w:instrText xml:space="preserve"> PAGEREF _Toc178075878 \h </w:instrText>
+              <w:instrText xml:space="preserve"> PAGEREF _Toc178080567 \h </w:instrText>
             </w:r>
             <w:r>
               <w:rPr>
@@ -4292,7 +4370,7 @@
                 <w:noProof/>
                 <w:webHidden/>
               </w:rPr>
-              <w:t>21</w:t>
+              <w:t>19</w:t>
             </w:r>
             <w:r>
               <w:rPr>
@@ -4311,12 +4389,14 @@
               <w:i w:val="0"/>
               <w:iCs w:val="0"/>
               <w:noProof/>
-              <w:sz w:val="22"/>
-              <w:szCs w:val="22"/>
+              <w:kern w:val="2"/>
+              <w:sz w:val="24"/>
+              <w:szCs w:val="24"/>
               <w:lang w:val="es-AR" w:eastAsia="es-AR"/>
+              <w14:ligatures w14:val="standardContextual"/>
             </w:rPr>
           </w:pPr>
-          <w:hyperlink w:anchor="_Toc178075879" w:history="1">
+          <w:hyperlink w:anchor="_Toc178080568" w:history="1">
             <w:r>
               <w:rPr>
                 <w:rStyle w:val="Hipervnculo"/>
@@ -4343,7 +4423,7 @@
                 <w:noProof/>
                 <w:webHidden/>
               </w:rPr>
-              <w:instrText xml:space="preserve"> PAGEREF _Toc178075879 \h </w:instrText>
+              <w:instrText xml:space="preserve"> PAGEREF _Toc178080568 \h </w:instrText>
             </w:r>
             <w:r>
               <w:rPr>
@@ -4363,7 +4443,7 @@
                 <w:noProof/>
                 <w:webHidden/>
               </w:rPr>
-              <w:t>21</w:t>
+              <w:t>19</w:t>
             </w:r>
             <w:r>
               <w:rPr>
@@ -4382,12 +4462,14 @@
               <w:i w:val="0"/>
               <w:iCs w:val="0"/>
               <w:noProof/>
-              <w:sz w:val="22"/>
-              <w:szCs w:val="22"/>
+              <w:kern w:val="2"/>
+              <w:sz w:val="24"/>
+              <w:szCs w:val="24"/>
               <w:lang w:val="es-AR" w:eastAsia="es-AR"/>
+              <w14:ligatures w14:val="standardContextual"/>
             </w:rPr>
           </w:pPr>
-          <w:hyperlink w:anchor="_Toc178075880" w:history="1">
+          <w:hyperlink w:anchor="_Toc178080569" w:history="1">
             <w:r>
               <w:rPr>
                 <w:rStyle w:val="Hipervnculo"/>
@@ -4414,7 +4496,7 @@
                 <w:noProof/>
                 <w:webHidden/>
               </w:rPr>
-              <w:instrText xml:space="preserve"> PAGEREF _Toc178075880 \h </w:instrText>
+              <w:instrText xml:space="preserve"> PAGEREF _Toc178080569 \h </w:instrText>
             </w:r>
             <w:r>
               <w:rPr>
@@ -4434,7 +4516,7 @@
                 <w:noProof/>
                 <w:webHidden/>
               </w:rPr>
-              <w:t>21</w:t>
+              <w:t>19</w:t>
             </w:r>
             <w:r>
               <w:rPr>
@@ -4465,7 +4547,6 @@
         <w:dataBinding w:prefixMappings="xmlns:ns0='http://purl.org/dc/elements/1.1/' xmlns:ns1='http://schemas.openxmlformats.org/package/2006/metadata/core-properties' " w:xpath="/ns1:coreProperties[1]/ns0:title[1]" w:storeItemID="{6C3C8BC8-F283-45AE-878A-BAB7291924A1}"/>
         <w:text/>
       </w:sdtPr>
-      <w:sdtEndPr/>
       <w:sdtContent>
         <w:p>
           <w:pPr>
@@ -4489,7 +4570,7 @@
       </w:pPr>
       <w:bookmarkStart w:id="0" w:name="_Toc499347678"/>
       <w:bookmarkStart w:id="1" w:name="_Toc165473662"/>
-      <w:bookmarkStart w:id="2" w:name="_Toc178075832"/>
+      <w:bookmarkStart w:id="2" w:name="_Toc178080521"/>
       <w:r>
         <w:rPr>
           <w:rFonts w:eastAsia="Times New Roman"/>
@@ -4525,7 +4606,7 @@
         </w:rPr>
       </w:pPr>
       <w:bookmarkStart w:id="3" w:name="_Toc499347679"/>
-      <w:bookmarkStart w:id="4" w:name="_Toc178075833"/>
+      <w:bookmarkStart w:id="4" w:name="_Toc178080522"/>
       <w:r>
         <w:rPr>
           <w:rFonts w:eastAsia="Times New Roman"/>
@@ -4553,7 +4634,7 @@
         </w:rPr>
       </w:pPr>
       <w:bookmarkStart w:id="5" w:name="_Toc499347680"/>
-      <w:bookmarkStart w:id="6" w:name="_Toc178075834"/>
+      <w:bookmarkStart w:id="6" w:name="_Toc178080523"/>
       <w:r>
         <w:rPr>
           <w:rFonts w:eastAsia="Times New Roman"/>
@@ -4691,7 +4772,7 @@
       <w:pPr>
         <w:pStyle w:val="PSI-Ttulo1"/>
       </w:pPr>
-      <w:bookmarkStart w:id="7" w:name="_Toc178075835"/>
+      <w:bookmarkStart w:id="7" w:name="_Toc178080524"/>
       <w:r>
         <w:lastRenderedPageBreak/>
         <w:t>Antecedentes y Propósito</w:t>
@@ -4707,7 +4788,7 @@
         <w:pStyle w:val="PSI-Ttulo2"/>
       </w:pPr>
       <w:bookmarkStart w:id="8" w:name="_Toc165473663"/>
-      <w:bookmarkStart w:id="9" w:name="_Toc178075836"/>
+      <w:bookmarkStart w:id="9" w:name="_Toc178080525"/>
       <w:r>
         <w:t>Antecedentes</w:t>
       </w:r>
@@ -4734,7 +4815,7 @@
         <w:pStyle w:val="PSI-Ttulo2"/>
       </w:pPr>
       <w:bookmarkStart w:id="10" w:name="_Toc165473664"/>
-      <w:bookmarkStart w:id="11" w:name="_Toc178075837"/>
+      <w:bookmarkStart w:id="11" w:name="_Toc178080526"/>
       <w:r>
         <w:t>Propósito de la Evaluación</w:t>
       </w:r>
@@ -4837,7 +4918,7 @@
         </w:rPr>
       </w:pPr>
       <w:bookmarkStart w:id="12" w:name="_Toc165473665"/>
-      <w:bookmarkStart w:id="13" w:name="_Toc178075838"/>
+      <w:bookmarkStart w:id="13" w:name="_Toc178080527"/>
       <w:r>
         <w:rPr>
           <w:lang w:val="es-ES_tradnl"/>
@@ -4924,7 +5005,7 @@
         <w:pStyle w:val="PSI-Ttulo1"/>
       </w:pPr>
       <w:bookmarkStart w:id="14" w:name="_Toc165473666"/>
-      <w:bookmarkStart w:id="15" w:name="_Toc178075839"/>
+      <w:bookmarkStart w:id="15" w:name="_Toc178080528"/>
       <w:r>
         <w:t>Objetos a ser Evaluados</w:t>
       </w:r>
@@ -4973,7 +5054,7 @@
         <w:pStyle w:val="PSI-Ttulo1"/>
       </w:pPr>
       <w:bookmarkStart w:id="16" w:name="_Toc165473667"/>
-      <w:bookmarkStart w:id="17" w:name="_Toc178075840"/>
+      <w:bookmarkStart w:id="17" w:name="_Toc178080529"/>
       <w:r>
         <w:lastRenderedPageBreak/>
         <w:t>Ámbito de las Pruebas</w:t>
@@ -4989,7 +5070,7 @@
         <w:pStyle w:val="PSI-Ttulo2"/>
       </w:pPr>
       <w:bookmarkStart w:id="18" w:name="_Toc165473668"/>
-      <w:bookmarkStart w:id="19" w:name="_Toc178075841"/>
+      <w:bookmarkStart w:id="19" w:name="_Toc178080530"/>
       <w:r>
         <w:t>Dentro del Ámbito</w:t>
       </w:r>
@@ -5004,7 +5085,19 @@
         <w:t xml:space="preserve">a los que </w:t>
       </w:r>
       <w:r>
-        <w:t>se van a realizar las RFT son los expresados como clave en el plan SQA.</w:t>
+        <w:t xml:space="preserve">se </w:t>
+      </w:r>
+      <w:r>
+        <w:t xml:space="preserve">le </w:t>
+      </w:r>
+      <w:r>
+        <w:t xml:space="preserve">van a realizar las RFT son </w:t>
+      </w:r>
+      <w:r>
+        <w:t xml:space="preserve">aquellos que fueron expresados </w:t>
+      </w:r>
+      <w:r>
+        <w:t>como clave en el plan SQA.</w:t>
       </w:r>
       <w:r>
         <w:t xml:space="preserve"> Por otro lado, cada documento también tendrá una revisión no formal.</w:t>
@@ -5062,7 +5155,7 @@
         <w:pStyle w:val="PSI-Ttulo2"/>
       </w:pPr>
       <w:bookmarkStart w:id="20" w:name="_Toc165473669"/>
-      <w:bookmarkStart w:id="21" w:name="_Toc178075842"/>
+      <w:bookmarkStart w:id="21" w:name="_Toc178080531"/>
       <w:r>
         <w:t>Fuera del Ámbito</w:t>
       </w:r>
@@ -5139,25 +5232,23 @@
       <w:pPr>
         <w:pStyle w:val="Textoindependiente"/>
       </w:pPr>
-      <w:bookmarkStart w:id="22" w:name="_GoBack"/>
+    </w:p>
+    <w:p>
+      <w:pPr>
+        <w:pStyle w:val="PSI-Ttulo1"/>
+      </w:pPr>
+      <w:bookmarkStart w:id="22" w:name="_Toc165473670"/>
+    </w:p>
+    <w:p>
+      <w:pPr>
+        <w:pStyle w:val="PSI-Ttulo1"/>
+      </w:pPr>
+      <w:bookmarkStart w:id="23" w:name="_Toc178080532"/>
+      <w:r>
+        <w:t>Lista de Ideas de las Pruebas</w:t>
+      </w:r>
       <w:bookmarkEnd w:id="22"/>
-    </w:p>
-    <w:p>
-      <w:pPr>
-        <w:pStyle w:val="PSI-Ttulo1"/>
-      </w:pPr>
-      <w:bookmarkStart w:id="23" w:name="_Toc165473670"/>
-    </w:p>
-    <w:p>
-      <w:pPr>
-        <w:pStyle w:val="PSI-Ttulo1"/>
-      </w:pPr>
-      <w:bookmarkStart w:id="24" w:name="_Toc178075843"/>
-      <w:r>
-        <w:t>Lista de Ideas de las Pruebas</w:t>
-      </w:r>
       <w:bookmarkEnd w:id="23"/>
-      <w:bookmarkEnd w:id="24"/>
       <w:r>
         <w:t xml:space="preserve"> </w:t>
       </w:r>
@@ -5280,14 +5371,14 @@
       <w:pPr>
         <w:pStyle w:val="PSI-Ttulo1"/>
       </w:pPr>
-      <w:bookmarkStart w:id="25" w:name="_Toc165473671"/>
-      <w:bookmarkStart w:id="26" w:name="_Toc178075844"/>
+      <w:bookmarkStart w:id="24" w:name="_Toc165473671"/>
+      <w:bookmarkStart w:id="25" w:name="_Toc178080533"/>
       <w:r>
         <w:lastRenderedPageBreak/>
         <w:t>Enfoque de las Pruebas</w:t>
       </w:r>
+      <w:bookmarkEnd w:id="24"/>
       <w:bookmarkEnd w:id="25"/>
-      <w:bookmarkEnd w:id="26"/>
     </w:p>
     <w:p>
       <w:pPr>
@@ -6027,44 +6118,44 @@
       <w:pPr>
         <w:pStyle w:val="PSI-Ttulo1"/>
       </w:pPr>
-      <w:bookmarkStart w:id="27" w:name="_Toc165473672"/>
-      <w:bookmarkStart w:id="28" w:name="_Toc178075845"/>
+      <w:bookmarkStart w:id="26" w:name="_Toc165473672"/>
+      <w:bookmarkStart w:id="27" w:name="_Toc178080534"/>
       <w:r>
         <w:t>Herramientas para las Pruebas</w:t>
       </w:r>
+      <w:bookmarkEnd w:id="26"/>
       <w:bookmarkEnd w:id="27"/>
+    </w:p>
+    <w:p>
+      <w:pPr>
+        <w:pStyle w:val="PSI-Comentario"/>
+      </w:pPr>
+      <w:r>
+        <w:t>[</w:t>
+      </w:r>
+      <w:r>
+        <w:t>Esta sección describe las distintas clases de herramientas utilizadas en la prueba del sistema.</w:t>
+      </w:r>
+      <w:r>
+        <w:t>]</w:t>
+      </w:r>
+    </w:p>
+    <w:p>
+      <w:pPr>
+        <w:pStyle w:val="PSI-Comentario"/>
+      </w:pPr>
+    </w:p>
+    <w:p>
+      <w:pPr>
+        <w:pStyle w:val="PSI-Ttulo2"/>
+      </w:pPr>
+      <w:bookmarkStart w:id="28" w:name="_Toc165473673"/>
+      <w:bookmarkStart w:id="29" w:name="_Toc178080535"/>
+      <w:r>
+        <w:t>Software</w:t>
+      </w:r>
       <w:bookmarkEnd w:id="28"/>
-    </w:p>
-    <w:p>
-      <w:pPr>
-        <w:pStyle w:val="PSI-Comentario"/>
-      </w:pPr>
-      <w:r>
-        <w:t>[</w:t>
-      </w:r>
-      <w:r>
-        <w:t>Esta sección describe las distintas clases de herramientas utilizadas en la prueba del sistema.</w:t>
-      </w:r>
-      <w:r>
-        <w:t>]</w:t>
-      </w:r>
-    </w:p>
-    <w:p>
-      <w:pPr>
-        <w:pStyle w:val="PSI-Comentario"/>
-      </w:pPr>
-    </w:p>
-    <w:p>
-      <w:pPr>
-        <w:pStyle w:val="PSI-Ttulo2"/>
-      </w:pPr>
-      <w:bookmarkStart w:id="29" w:name="_Toc165473673"/>
-      <w:bookmarkStart w:id="30" w:name="_Toc178075846"/>
-      <w:r>
-        <w:t>Software</w:t>
-      </w:r>
       <w:bookmarkEnd w:id="29"/>
-      <w:bookmarkEnd w:id="30"/>
     </w:p>
     <w:p>
       <w:pPr>
@@ -6251,14 +6342,14 @@
       <w:pPr>
         <w:pStyle w:val="PSI-Ttulo2"/>
       </w:pPr>
-      <w:bookmarkStart w:id="31" w:name="_Toc165473674"/>
-      <w:bookmarkStart w:id="32" w:name="_Toc178075847"/>
+      <w:bookmarkStart w:id="30" w:name="_Toc165473674"/>
+      <w:bookmarkStart w:id="31" w:name="_Toc178080536"/>
       <w:r>
         <w:lastRenderedPageBreak/>
         <w:t>Herramientas de Soporte y Productividad</w:t>
       </w:r>
+      <w:bookmarkEnd w:id="30"/>
       <w:bookmarkEnd w:id="31"/>
-      <w:bookmarkEnd w:id="32"/>
     </w:p>
     <w:p>
       <w:pPr>
@@ -6489,55 +6580,55 @@
       <w:pPr>
         <w:pStyle w:val="PSI-Ttulo2"/>
       </w:pPr>
-      <w:bookmarkStart w:id="33" w:name="_Toc165473675"/>
-      <w:bookmarkStart w:id="34" w:name="_Toc178075848"/>
+      <w:bookmarkStart w:id="32" w:name="_Toc165473675"/>
+      <w:bookmarkStart w:id="33" w:name="_Toc178080537"/>
       <w:r>
         <w:t>Secuencias de Comandos Personalizadas (Script de Pruebas)</w:t>
       </w:r>
+      <w:bookmarkEnd w:id="32"/>
       <w:bookmarkEnd w:id="33"/>
+    </w:p>
+    <w:p>
+      <w:pPr>
+        <w:pStyle w:val="PSI-Comentario"/>
+      </w:pPr>
+      <w:r>
+        <w:t>[</w:t>
+      </w:r>
+      <w:r>
+        <w:t>Indique l</w:t>
+      </w:r>
+      <w:r>
+        <w:t xml:space="preserve">as secuencias de comandos (Script de Pruebas) </w:t>
+      </w:r>
+      <w:r>
+        <w:t>utilizadas durante las pruebas en las distintas fases del proyecto].</w:t>
+      </w:r>
+    </w:p>
+    <w:p>
+      <w:pPr>
+        <w:pStyle w:val="PSI-ComentarioVieta"/>
+      </w:pPr>
+      <w:r>
+        <w:br/>
+      </w:r>
+    </w:p>
+    <w:p>
+      <w:pPr>
+        <w:pStyle w:val="Textoindependiente"/>
+      </w:pPr>
+    </w:p>
+    <w:p>
+      <w:pPr>
+        <w:pStyle w:val="PSI-Ttulo2"/>
+      </w:pPr>
+      <w:bookmarkStart w:id="34" w:name="_Toc165473676"/>
+      <w:bookmarkStart w:id="35" w:name="_Toc178080538"/>
+      <w:r>
+        <w:t>Hardware</w:t>
+      </w:r>
       <w:bookmarkEnd w:id="34"/>
-    </w:p>
-    <w:p>
-      <w:pPr>
-        <w:pStyle w:val="PSI-Comentario"/>
-      </w:pPr>
-      <w:r>
-        <w:t>[</w:t>
-      </w:r>
-      <w:r>
-        <w:t>Indique l</w:t>
-      </w:r>
-      <w:r>
-        <w:t xml:space="preserve">as secuencias de comandos (Script de Pruebas) </w:t>
-      </w:r>
-      <w:r>
-        <w:t>utilizadas durante las pruebas en las distintas fases del proyecto].</w:t>
-      </w:r>
-    </w:p>
-    <w:p>
-      <w:pPr>
-        <w:pStyle w:val="PSI-ComentarioVieta"/>
-      </w:pPr>
-      <w:r>
-        <w:br/>
-      </w:r>
-    </w:p>
-    <w:p>
-      <w:pPr>
-        <w:pStyle w:val="Textoindependiente"/>
-      </w:pPr>
-    </w:p>
-    <w:p>
-      <w:pPr>
-        <w:pStyle w:val="PSI-Ttulo2"/>
-      </w:pPr>
-      <w:bookmarkStart w:id="35" w:name="_Toc165473676"/>
-      <w:bookmarkStart w:id="36" w:name="_Toc178075849"/>
-      <w:r>
-        <w:t>Hardware</w:t>
-      </w:r>
       <w:bookmarkEnd w:id="35"/>
-      <w:bookmarkEnd w:id="36"/>
     </w:p>
     <w:p>
       <w:pPr>
@@ -6708,18 +6799,18 @@
       <w:pPr>
         <w:pStyle w:val="PSI-Ttulo2"/>
       </w:pPr>
-      <w:bookmarkStart w:id="37" w:name="_Toc165473677"/>
+      <w:bookmarkStart w:id="36" w:name="_Toc165473677"/>
     </w:p>
     <w:p>
       <w:pPr>
         <w:pStyle w:val="PSI-Ttulo2"/>
       </w:pPr>
-      <w:bookmarkStart w:id="38" w:name="_Toc178075850"/>
+      <w:bookmarkStart w:id="37" w:name="_Toc178080539"/>
       <w:r>
         <w:t>Configuraciones de Pruebas de ambiente</w:t>
       </w:r>
+      <w:bookmarkEnd w:id="36"/>
       <w:bookmarkEnd w:id="37"/>
-      <w:bookmarkEnd w:id="38"/>
     </w:p>
     <w:p>
       <w:pPr>
@@ -6888,7 +6979,7 @@
           <w:lang w:val="es-AR"/>
         </w:rPr>
       </w:pPr>
-      <w:bookmarkStart w:id="39" w:name="_Toc165473678"/>
+      <w:bookmarkStart w:id="38" w:name="_Toc165473678"/>
       <w:r>
         <w:br w:type="page"/>
       </w:r>
@@ -6897,13 +6988,13 @@
       <w:pPr>
         <w:pStyle w:val="PSI-Ttulo1"/>
       </w:pPr>
-      <w:bookmarkStart w:id="40" w:name="_Toc178075851"/>
+      <w:bookmarkStart w:id="39" w:name="_Toc178080540"/>
       <w:r>
         <w:lastRenderedPageBreak/>
         <w:t>Casos de Prueba</w:t>
       </w:r>
+      <w:bookmarkEnd w:id="38"/>
       <w:bookmarkEnd w:id="39"/>
-      <w:bookmarkEnd w:id="40"/>
     </w:p>
     <w:p>
       <w:pPr>
@@ -7152,11 +7243,11 @@
             <w:pPr>
               <w:pStyle w:val="TableContents"/>
             </w:pPr>
-            <w:bookmarkStart w:id="41" w:name="DDE_LINK1"/>
+            <w:bookmarkStart w:id="40" w:name="DDE_LINK1"/>
             <w:r>
               <w:t>ID/Nombre Caso de Prueba:</w:t>
             </w:r>
-            <w:bookmarkEnd w:id="41"/>
+            <w:bookmarkEnd w:id="40"/>
           </w:p>
         </w:tc>
         <w:tc>
@@ -8129,7 +8220,7 @@
           <w:lang w:val="es-AR"/>
         </w:rPr>
       </w:pPr>
-      <w:bookmarkStart w:id="42" w:name="_Toc165473679"/>
+      <w:bookmarkStart w:id="41" w:name="_Toc165473679"/>
       <w:r>
         <w:br w:type="page"/>
       </w:r>
@@ -8143,55 +8234,55 @@
       <w:pPr>
         <w:pStyle w:val="PSI-Ttulo1"/>
       </w:pPr>
-      <w:bookmarkStart w:id="43" w:name="_Toc178075852"/>
+      <w:bookmarkStart w:id="42" w:name="_Toc178080541"/>
       <w:r>
         <w:t>Prioridades</w:t>
       </w:r>
+      <w:bookmarkEnd w:id="41"/>
       <w:bookmarkEnd w:id="42"/>
+      <w:r>
+        <w:t xml:space="preserve"> </w:t>
+      </w:r>
+    </w:p>
+    <w:p>
+      <w:pPr>
+        <w:pStyle w:val="PSI-Ttulo2"/>
+      </w:pPr>
+      <w:bookmarkStart w:id="43" w:name="_Toc165473680"/>
+      <w:bookmarkStart w:id="44" w:name="_Toc178080542"/>
+      <w:r>
+        <w:t>Casos de Prueba por Características de Prioridad</w:t>
+      </w:r>
       <w:bookmarkEnd w:id="43"/>
-      <w:r>
-        <w:t xml:space="preserve"> </w:t>
-      </w:r>
-    </w:p>
-    <w:p>
-      <w:pPr>
-        <w:pStyle w:val="PSI-Ttulo2"/>
-      </w:pPr>
-      <w:bookmarkStart w:id="44" w:name="_Toc165473680"/>
-      <w:bookmarkStart w:id="45" w:name="_Toc178075853"/>
-      <w:r>
-        <w:t>Casos de Prueba por Características de Prioridad</w:t>
-      </w:r>
       <w:bookmarkEnd w:id="44"/>
+    </w:p>
+    <w:p>
+      <w:pPr>
+        <w:pStyle w:val="PSI-Comentario"/>
+      </w:pPr>
+      <w:r>
+        <w:t>[</w:t>
+      </w:r>
+      <w:r>
+        <w:t>Establezca esta guía para asegurarse de que las características de alta prioridad están probadas adecuadamente. Enumere las características por prioridad y luego enumere los casos de prueba para cada característica.</w:t>
+      </w:r>
+    </w:p>
+    <w:p>
+      <w:pPr>
+        <w:pStyle w:val="Textoindependiente"/>
+      </w:pPr>
+    </w:p>
+    <w:p>
+      <w:pPr>
+        <w:pStyle w:val="PSI-Ttulo3"/>
+      </w:pPr>
+      <w:bookmarkStart w:id="45" w:name="_Toc165473681"/>
+      <w:bookmarkStart w:id="46" w:name="_Toc178080543"/>
+      <w:r>
+        <w:t>Esenciales</w:t>
+      </w:r>
       <w:bookmarkEnd w:id="45"/>
-    </w:p>
-    <w:p>
-      <w:pPr>
-        <w:pStyle w:val="PSI-Comentario"/>
-      </w:pPr>
-      <w:r>
-        <w:t>[</w:t>
-      </w:r>
-      <w:r>
-        <w:t>Establezca esta guía para asegurarse de que las características de alta prioridad están probadas adecuadamente. Enumere las características por prioridad y luego enumere los casos de prueba para cada característica.</w:t>
-      </w:r>
-    </w:p>
-    <w:p>
-      <w:pPr>
-        <w:pStyle w:val="Textoindependiente"/>
-      </w:pPr>
-    </w:p>
-    <w:p>
-      <w:pPr>
-        <w:pStyle w:val="PSI-Ttulo3"/>
-      </w:pPr>
-      <w:bookmarkStart w:id="46" w:name="_Toc165473681"/>
-      <w:bookmarkStart w:id="47" w:name="_Toc178075854"/>
-      <w:r>
-        <w:t>Esenciales</w:t>
-      </w:r>
       <w:bookmarkEnd w:id="46"/>
-      <w:bookmarkEnd w:id="47"/>
       <w:r>
         <w:t xml:space="preserve"> </w:t>
       </w:r>
@@ -8220,13 +8311,13 @@
       <w:pPr>
         <w:pStyle w:val="PSI-Ttulo3"/>
       </w:pPr>
-      <w:bookmarkStart w:id="48" w:name="_Toc165473682"/>
-      <w:bookmarkStart w:id="49" w:name="_Toc178075855"/>
+      <w:bookmarkStart w:id="47" w:name="_Toc165473682"/>
+      <w:bookmarkStart w:id="48" w:name="_Toc178080544"/>
       <w:r>
         <w:t>Esperadas</w:t>
       </w:r>
+      <w:bookmarkEnd w:id="47"/>
       <w:bookmarkEnd w:id="48"/>
-      <w:bookmarkEnd w:id="49"/>
       <w:r>
         <w:t xml:space="preserve"> </w:t>
       </w:r>
@@ -8255,13 +8346,13 @@
       <w:pPr>
         <w:pStyle w:val="PSI-Ttulo3"/>
       </w:pPr>
-      <w:bookmarkStart w:id="50" w:name="_Toc165473683"/>
-      <w:bookmarkStart w:id="51" w:name="_Toc178075856"/>
+      <w:bookmarkStart w:id="49" w:name="_Toc165473683"/>
+      <w:bookmarkStart w:id="50" w:name="_Toc178080545"/>
       <w:r>
         <w:t>Deseadas</w:t>
       </w:r>
+      <w:bookmarkEnd w:id="49"/>
       <w:bookmarkEnd w:id="50"/>
-      <w:bookmarkEnd w:id="51"/>
       <w:r>
         <w:t xml:space="preserve"> </w:t>
       </w:r>
@@ -8309,9 +8400,9 @@
             <w:tcW w:w="1438" w:type="dxa"/>
           </w:tcPr>
           <w:p>
-            <w:bookmarkStart w:id="52" w:name="byusecase"/>
-            <w:bookmarkStart w:id="53" w:name="_Toc165473684"/>
-            <w:bookmarkEnd w:id="52"/>
+            <w:bookmarkStart w:id="51" w:name="byusecase"/>
+            <w:bookmarkStart w:id="52" w:name="_Toc165473684"/>
+            <w:bookmarkEnd w:id="51"/>
             <w:r>
               <w:t>Esenciales</w:t>
             </w:r>
@@ -8579,40 +8670,40 @@
       <w:pPr>
         <w:pStyle w:val="PSI-Ttulo2"/>
       </w:pPr>
-      <w:bookmarkStart w:id="54" w:name="_Toc178075857"/>
+      <w:bookmarkStart w:id="53" w:name="_Toc178080546"/>
       <w:r>
         <w:t>Casos de Pruebas por Prioridad de Caso de Uso</w:t>
       </w:r>
+      <w:bookmarkEnd w:id="52"/>
       <w:bookmarkEnd w:id="53"/>
+    </w:p>
+    <w:p>
+      <w:pPr>
+        <w:pStyle w:val="PSI-Comentario"/>
+      </w:pPr>
+      <w:r>
+        <w:t>[</w:t>
+      </w:r>
+      <w:r>
+        <w:t xml:space="preserve">Utilice esta guía para asegurarse de que los casos de uso de alta prioridad están probados adecuadamente. Enumere los casos de uso por prioridad y luego enumere los casos de prueba para cada caso de uso. </w:t>
+      </w:r>
+    </w:p>
+    <w:p>
+      <w:pPr>
+        <w:pStyle w:val="PSI-Comentario"/>
+      </w:pPr>
+    </w:p>
+    <w:p>
+      <w:pPr>
+        <w:pStyle w:val="PSI-Ttulo3"/>
+      </w:pPr>
+      <w:bookmarkStart w:id="54" w:name="_Toc165473685"/>
+      <w:bookmarkStart w:id="55" w:name="_Toc178080547"/>
+      <w:r>
+        <w:t>Esenciales</w:t>
+      </w:r>
       <w:bookmarkEnd w:id="54"/>
-    </w:p>
-    <w:p>
-      <w:pPr>
-        <w:pStyle w:val="PSI-Comentario"/>
-      </w:pPr>
-      <w:r>
-        <w:t>[</w:t>
-      </w:r>
-      <w:r>
-        <w:t xml:space="preserve">Utilice esta guía para asegurarse de que los casos de uso de alta prioridad están probados adecuadamente. Enumere los casos de uso por prioridad y luego enumere los casos de prueba para cada caso de uso. </w:t>
-      </w:r>
-    </w:p>
-    <w:p>
-      <w:pPr>
-        <w:pStyle w:val="PSI-Comentario"/>
-      </w:pPr>
-    </w:p>
-    <w:p>
-      <w:pPr>
-        <w:pStyle w:val="PSI-Ttulo3"/>
-      </w:pPr>
-      <w:bookmarkStart w:id="55" w:name="_Toc165473685"/>
-      <w:bookmarkStart w:id="56" w:name="_Toc178075858"/>
-      <w:r>
-        <w:t>Esenciales</w:t>
-      </w:r>
       <w:bookmarkEnd w:id="55"/>
-      <w:bookmarkEnd w:id="56"/>
       <w:r>
         <w:t xml:space="preserve"> </w:t>
       </w:r>
@@ -8641,13 +8732,13 @@
       <w:pPr>
         <w:pStyle w:val="PSI-Ttulo3"/>
       </w:pPr>
-      <w:bookmarkStart w:id="57" w:name="_Toc165473686"/>
-      <w:bookmarkStart w:id="58" w:name="_Toc178075859"/>
+      <w:bookmarkStart w:id="56" w:name="_Toc165473686"/>
+      <w:bookmarkStart w:id="57" w:name="_Toc178080548"/>
       <w:r>
         <w:t>Esperados</w:t>
       </w:r>
+      <w:bookmarkEnd w:id="56"/>
       <w:bookmarkEnd w:id="57"/>
-      <w:bookmarkEnd w:id="58"/>
       <w:r>
         <w:t xml:space="preserve"> </w:t>
       </w:r>
@@ -8676,13 +8767,13 @@
       <w:pPr>
         <w:pStyle w:val="PSI-Ttulo3"/>
       </w:pPr>
-      <w:bookmarkStart w:id="59" w:name="_Toc165473687"/>
-      <w:bookmarkStart w:id="60" w:name="_Toc178075860"/>
+      <w:bookmarkStart w:id="58" w:name="_Toc165473687"/>
+      <w:bookmarkStart w:id="59" w:name="_Toc178080549"/>
       <w:r>
         <w:t>Deseados</w:t>
       </w:r>
+      <w:bookmarkEnd w:id="58"/>
       <w:bookmarkEnd w:id="59"/>
-      <w:bookmarkEnd w:id="60"/>
       <w:r>
         <w:t xml:space="preserve"> </w:t>
       </w:r>
@@ -8935,13 +9026,13 @@
       <w:pPr>
         <w:pStyle w:val="PSI-Ttulo2"/>
       </w:pPr>
-      <w:bookmarkStart w:id="61" w:name="_Toc165473688"/>
-      <w:bookmarkStart w:id="62" w:name="_Toc178075861"/>
+      <w:bookmarkStart w:id="60" w:name="_Toc165473688"/>
+      <w:bookmarkStart w:id="61" w:name="_Toc178080550"/>
       <w:r>
         <w:t>Flujos de Trabajo de Pruebas</w:t>
       </w:r>
+      <w:bookmarkEnd w:id="60"/>
       <w:bookmarkEnd w:id="61"/>
-      <w:bookmarkEnd w:id="62"/>
     </w:p>
     <w:p>
       <w:pPr>
@@ -8990,25 +9081,25 @@
       <w:pPr>
         <w:pStyle w:val="PSI-Ttulo1"/>
       </w:pPr>
-      <w:bookmarkStart w:id="63" w:name="_Toc165473689"/>
-      <w:bookmarkStart w:id="64" w:name="_Toc178075862"/>
+      <w:bookmarkStart w:id="62" w:name="_Toc165473689"/>
+      <w:bookmarkStart w:id="63" w:name="_Toc178080551"/>
       <w:r>
         <w:t>Entregables</w:t>
       </w:r>
+      <w:bookmarkEnd w:id="62"/>
       <w:bookmarkEnd w:id="63"/>
+    </w:p>
+    <w:p>
+      <w:pPr>
+        <w:pStyle w:val="PSI-Ttulo2"/>
+      </w:pPr>
+      <w:bookmarkStart w:id="64" w:name="_Toc165473690"/>
+      <w:bookmarkStart w:id="65" w:name="_Toc178080552"/>
+      <w:r>
+        <w:t>Lista de Entregables de Pruebas</w:t>
+      </w:r>
       <w:bookmarkEnd w:id="64"/>
-    </w:p>
-    <w:p>
-      <w:pPr>
-        <w:pStyle w:val="PSI-Ttulo2"/>
-      </w:pPr>
-      <w:bookmarkStart w:id="65" w:name="_Toc165473690"/>
-      <w:bookmarkStart w:id="66" w:name="_Toc178075863"/>
-      <w:r>
-        <w:t>Lista de Entregables de Pruebas</w:t>
-      </w:r>
       <w:bookmarkEnd w:id="65"/>
-      <w:bookmarkEnd w:id="66"/>
       <w:r>
         <w:t xml:space="preserve"> </w:t>
       </w:r>
@@ -9021,16 +9112,11 @@
         <w:t>[</w:t>
       </w:r>
       <w:r>
-        <w:t>Especifique en esta sección, los entregables que serán producto de las pruebas a realizar, los cuales serán distribuidos y utilizados por los   involucrados en el desarrollo del sistema para brindarles información relevante de los resultados obtenidos y de los avances logrados</w:t>
-      </w:r>
-      <w:proofErr w:type="gramStart"/>
-      <w:r>
-        <w:t xml:space="preserve">. </w:t>
+        <w:t xml:space="preserve">Especifique en esta sección, los entregables que serán producto de las pruebas a realizar, los cuales serán distribuidos y utilizados por los   involucrados en el desarrollo del sistema para brindarles información relevante de los resultados obtenidos y de los avances logrados. </w:t>
       </w:r>
       <w:r>
         <w:t>]</w:t>
       </w:r>
-      <w:proofErr w:type="gramEnd"/>
     </w:p>
     <w:p>
       <w:pPr>
@@ -9071,8 +9157,8 @@
             <w:pPr>
               <w:pStyle w:val="PSI-Normal"/>
             </w:pPr>
-            <w:bookmarkStart w:id="67" w:name="colE1KAC1"/>
-            <w:bookmarkEnd w:id="67"/>
+            <w:bookmarkStart w:id="66" w:name="colE1KAC1"/>
+            <w:bookmarkEnd w:id="66"/>
             <w:r>
               <w:t>Entregables</w:t>
             </w:r>
@@ -9093,8 +9179,8 @@
             <w:pPr>
               <w:pStyle w:val="PSI-Normal"/>
             </w:pPr>
-            <w:bookmarkStart w:id="68" w:name="colE5KAC1"/>
-            <w:bookmarkEnd w:id="68"/>
+            <w:bookmarkStart w:id="67" w:name="colE5KAC1"/>
+            <w:bookmarkEnd w:id="67"/>
             <w:r>
               <w:t>Descripción</w:t>
             </w:r>
@@ -9176,13 +9262,13 @@
       <w:pPr>
         <w:pStyle w:val="PSI-Ttulo2"/>
       </w:pPr>
-      <w:bookmarkStart w:id="69" w:name="_Toc165473691"/>
-      <w:bookmarkStart w:id="70" w:name="_Toc178075864"/>
+      <w:bookmarkStart w:id="68" w:name="_Toc165473691"/>
+      <w:bookmarkStart w:id="69" w:name="_Toc178080553"/>
       <w:r>
         <w:t>Ficha: Escenarios por Caso de Uso</w:t>
       </w:r>
+      <w:bookmarkEnd w:id="68"/>
       <w:bookmarkEnd w:id="69"/>
-      <w:bookmarkEnd w:id="70"/>
     </w:p>
     <w:p>
       <w:pPr>
@@ -9440,7 +9526,7 @@
           <w:lang w:val="es-AR"/>
         </w:rPr>
       </w:pPr>
-      <w:bookmarkStart w:id="71" w:name="_Toc165473692"/>
+      <w:bookmarkStart w:id="70" w:name="_Toc165473692"/>
     </w:p>
     <w:p>
       <w:pPr>
@@ -9460,13 +9546,13 @@
       <w:pPr>
         <w:pStyle w:val="PSI-Ttulo2"/>
       </w:pPr>
-      <w:bookmarkStart w:id="72" w:name="_Toc178075865"/>
+      <w:bookmarkStart w:id="71" w:name="_Toc178080554"/>
       <w:r>
         <w:lastRenderedPageBreak/>
         <w:t>Ficha: Resumen de Ciclos de Prueba</w:t>
       </w:r>
+      <w:bookmarkEnd w:id="70"/>
       <w:bookmarkEnd w:id="71"/>
-      <w:bookmarkEnd w:id="72"/>
     </w:p>
     <w:p>
       <w:pPr>
@@ -10227,7 +10313,7 @@
               </wp:anchor>
             </w:drawing>
           </mc:Choice>
-          <mc:Fallback xmlns:w16se="http://schemas.microsoft.com/office/word/2015/wordml/symex" xmlns:w16sdtdh="http://schemas.microsoft.com/office/word/2020/wordml/sdtdatahash" xmlns:w16du="http://schemas.microsoft.com/office/word/2023/wordml/word16du" xmlns:w16="http://schemas.microsoft.com/office/word/2018/wordml" xmlns:w16cid="http://schemas.microsoft.com/office/word/2016/wordml/cid" xmlns:w16cex="http://schemas.microsoft.com/office/word/2018/wordml/cex" xmlns:oel="http://schemas.microsoft.com/office/2019/extlst" xmlns:am3d="http://schemas.microsoft.com/office/drawing/2017/model3d" xmlns:aink="http://schemas.microsoft.com/office/drawing/2016/ink" xmlns:cx8="http://schemas.microsoft.com/office/drawing/2016/5/14/chartex" xmlns:cx7="http://schemas.microsoft.com/office/drawing/2016/5/13/chartex" xmlns:cx6="http://schemas.microsoft.com/office/drawing/2016/5/12/chartex" xmlns:cx5="http://schemas.microsoft.com/office/drawing/2016/5/11/chartex" xmlns:cx4="http://schemas.microsoft.com/office/drawing/2016/5/10/chartex" xmlns:cx3="http://schemas.microsoft.com/office/drawing/2016/5/9/chartex" xmlns:cx2="http://schemas.microsoft.com/office/drawing/2015/10/21/chartex" xmlns:cx1="http://schemas.microsoft.com/office/drawing/2015/9/8/chartex" xmlns:cx="http://schemas.microsoft.com/office/drawing/2014/chartex">
+          <mc:Fallback>
             <w:pict>
               <v:line w14:anchorId="01CD877D" id="Line 22" o:spid="_x0000_s1026" style="position:absolute;z-index:251686912;visibility:visible;mso-wrap-style:square;mso-width-percent:0;mso-height-percent:0;mso-wrap-distance-left:9pt;mso-wrap-distance-top:0;mso-wrap-distance-right:9pt;mso-wrap-distance-bottom:0;mso-position-horizontal:absolute;mso-position-horizontal-relative:text;mso-position-vertical:absolute;mso-position-vertical-relative:text;mso-width-percent:0;mso-height-percent:0;mso-width-relative:page;mso-height-relative:page" from="167.35pt,7.25pt" to="267.75pt,7.25pt" o:gfxdata="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" strokeweight=".26mm">
                 <v:stroke joinstyle="miter"/>
@@ -10312,7 +10398,7 @@
               </wp:anchor>
             </w:drawing>
           </mc:Choice>
-          <mc:Fallback xmlns:w16se="http://schemas.microsoft.com/office/word/2015/wordml/symex" xmlns:w16sdtdh="http://schemas.microsoft.com/office/word/2020/wordml/sdtdatahash" xmlns:w16du="http://schemas.microsoft.com/office/word/2023/wordml/word16du" xmlns:w16="http://schemas.microsoft.com/office/word/2018/wordml" xmlns:w16cid="http://schemas.microsoft.com/office/word/2016/wordml/cid" xmlns:w16cex="http://schemas.microsoft.com/office/word/2018/wordml/cex" xmlns:oel="http://schemas.microsoft.com/office/2019/extlst" xmlns:am3d="http://schemas.microsoft.com/office/drawing/2017/model3d" xmlns:aink="http://schemas.microsoft.com/office/drawing/2016/ink" xmlns:cx8="http://schemas.microsoft.com/office/drawing/2016/5/14/chartex" xmlns:cx7="http://schemas.microsoft.com/office/drawing/2016/5/13/chartex" xmlns:cx6="http://schemas.microsoft.com/office/drawing/2016/5/12/chartex" xmlns:cx5="http://schemas.microsoft.com/office/drawing/2016/5/11/chartex" xmlns:cx4="http://schemas.microsoft.com/office/drawing/2016/5/10/chartex" xmlns:cx3="http://schemas.microsoft.com/office/drawing/2016/5/9/chartex" xmlns:cx2="http://schemas.microsoft.com/office/drawing/2015/10/21/chartex" xmlns:cx1="http://schemas.microsoft.com/office/drawing/2015/9/8/chartex" xmlns:cx="http://schemas.microsoft.com/office/drawing/2014/chartex">
+          <mc:Fallback>
             <w:pict>
               <v:line w14:anchorId="0F25467A" id="Line 23" o:spid="_x0000_s1026" style="position:absolute;z-index:251687936;visibility:visible;mso-wrap-style:square;mso-width-percent:0;mso-height-percent:0;mso-wrap-distance-left:9pt;mso-wrap-distance-top:0;mso-wrap-distance-right:9pt;mso-wrap-distance-bottom:0;mso-position-horizontal:absolute;mso-position-horizontal-relative:text;mso-position-vertical:absolute;mso-position-vertical-relative:text;mso-width-percent:0;mso-height-percent:0;mso-width-relative:page;mso-height-relative:page" from="37.35pt,7.25pt" to="130.5pt,7.25pt" o:gfxdata="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" strokeweight=".26mm">
                 <v:stroke joinstyle="miter"/>
@@ -10397,7 +10483,7 @@
               </wp:anchor>
             </w:drawing>
           </mc:Choice>
-          <mc:Fallback xmlns:w16se="http://schemas.microsoft.com/office/word/2015/wordml/symex" xmlns:w16sdtdh="http://schemas.microsoft.com/office/word/2020/wordml/sdtdatahash" xmlns:w16du="http://schemas.microsoft.com/office/word/2023/wordml/word16du" xmlns:w16="http://schemas.microsoft.com/office/word/2018/wordml" xmlns:w16cid="http://schemas.microsoft.com/office/word/2016/wordml/cid" xmlns:w16cex="http://schemas.microsoft.com/office/word/2018/wordml/cex" xmlns:oel="http://schemas.microsoft.com/office/2019/extlst" xmlns:am3d="http://schemas.microsoft.com/office/drawing/2017/model3d" xmlns:aink="http://schemas.microsoft.com/office/drawing/2016/ink" xmlns:cx8="http://schemas.microsoft.com/office/drawing/2016/5/14/chartex" xmlns:cx7="http://schemas.microsoft.com/office/drawing/2016/5/13/chartex" xmlns:cx6="http://schemas.microsoft.com/office/drawing/2016/5/12/chartex" xmlns:cx5="http://schemas.microsoft.com/office/drawing/2016/5/11/chartex" xmlns:cx4="http://schemas.microsoft.com/office/drawing/2016/5/10/chartex" xmlns:cx3="http://schemas.microsoft.com/office/drawing/2016/5/9/chartex" xmlns:cx2="http://schemas.microsoft.com/office/drawing/2015/10/21/chartex" xmlns:cx1="http://schemas.microsoft.com/office/drawing/2015/9/8/chartex" xmlns:cx="http://schemas.microsoft.com/office/drawing/2014/chartex">
+          <mc:Fallback>
             <w:pict>
               <v:line w14:anchorId="5CF15651" id="Line 24" o:spid="_x0000_s1026" style="position:absolute;z-index:251688960;visibility:visible;mso-wrap-style:square;mso-width-percent:0;mso-height-percent:0;mso-wrap-distance-left:9pt;mso-wrap-distance-top:0;mso-wrap-distance-right:9pt;mso-wrap-distance-bottom:0;mso-position-horizontal:absolute;mso-position-horizontal-relative:text;mso-position-vertical:absolute;mso-position-vertical-relative:text;mso-width-percent:0;mso-height-percent:0;mso-width-relative:page;mso-height-relative:page" from="300.75pt,6.95pt" to="401.15pt,6.95pt" o:gfxdata="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" strokeweight=".26mm">
                 <v:stroke joinstyle="miter"/>
@@ -10452,18 +10538,18 @@
           <w:lang w:val="es-AR"/>
         </w:rPr>
       </w:pPr>
-      <w:bookmarkStart w:id="73" w:name="_Toc165473693"/>
+      <w:bookmarkStart w:id="72" w:name="_Toc165473693"/>
     </w:p>
     <w:p>
       <w:pPr>
         <w:pStyle w:val="PSI-Ttulo2"/>
       </w:pPr>
-      <w:bookmarkStart w:id="74" w:name="_Toc178075866"/>
+      <w:bookmarkStart w:id="73" w:name="_Toc178080555"/>
       <w:r>
         <w:t>Ficha: Matriz de Trazabilidad</w:t>
       </w:r>
+      <w:bookmarkEnd w:id="72"/>
       <w:bookmarkEnd w:id="73"/>
-      <w:bookmarkEnd w:id="74"/>
       <w:r>
         <w:t xml:space="preserve"> </w:t>
       </w:r>
@@ -11088,29 +11174,29 @@
       <w:pPr>
         <w:pStyle w:val="PSI-Ttulo1"/>
       </w:pPr>
-      <w:bookmarkStart w:id="75" w:name="_Toc165473694"/>
-      <w:bookmarkStart w:id="76" w:name="_Toc178075867"/>
+      <w:bookmarkStart w:id="74" w:name="_Toc165473694"/>
+      <w:bookmarkStart w:id="75" w:name="_Toc178080556"/>
       <w:r>
         <w:lastRenderedPageBreak/>
         <w:t>Criterio para el Inicio y Fin del Plan de Pruebas</w:t>
       </w:r>
+      <w:bookmarkEnd w:id="74"/>
       <w:bookmarkEnd w:id="75"/>
+      <w:r>
+        <w:t xml:space="preserve"> </w:t>
+      </w:r>
+    </w:p>
+    <w:p>
+      <w:pPr>
+        <w:pStyle w:val="PSI-Ttulo2"/>
+      </w:pPr>
+      <w:bookmarkStart w:id="76" w:name="_Toc165473695"/>
+      <w:bookmarkStart w:id="77" w:name="_Toc178080557"/>
+      <w:r>
+        <w:t>Criterios de Inicio</w:t>
+      </w:r>
       <w:bookmarkEnd w:id="76"/>
-      <w:r>
-        <w:t xml:space="preserve"> </w:t>
-      </w:r>
-    </w:p>
-    <w:p>
-      <w:pPr>
-        <w:pStyle w:val="PSI-Ttulo2"/>
-      </w:pPr>
-      <w:bookmarkStart w:id="77" w:name="_Toc165473695"/>
-      <w:bookmarkStart w:id="78" w:name="_Toc178075868"/>
-      <w:r>
-        <w:t>Criterios de Inicio</w:t>
-      </w:r>
       <w:bookmarkEnd w:id="77"/>
-      <w:bookmarkEnd w:id="78"/>
     </w:p>
     <w:p>
       <w:pPr>
@@ -11194,13 +11280,49 @@
       <w:pPr>
         <w:pStyle w:val="PSI-Ttulo2"/>
       </w:pPr>
-      <w:bookmarkStart w:id="79" w:name="_Toc165473696"/>
-      <w:bookmarkStart w:id="80" w:name="_Toc178075869"/>
+      <w:bookmarkStart w:id="78" w:name="_Toc165473696"/>
+      <w:bookmarkStart w:id="79" w:name="_Toc178080558"/>
       <w:r>
         <w:t>Criterios de Fin</w:t>
       </w:r>
+      <w:bookmarkEnd w:id="78"/>
       <w:bookmarkEnd w:id="79"/>
+    </w:p>
+    <w:p>
+      <w:pPr>
+        <w:pStyle w:val="PSI-Comentario"/>
+      </w:pPr>
+      <w:r>
+        <w:t>[</w:t>
+      </w:r>
+      <w:r>
+        <w:t>Liste los criterios que se emplearan para determinar si la ejecución del plan de prueba estará completa.</w:t>
+      </w:r>
+      <w:r>
+        <w:t>]</w:t>
+      </w:r>
+    </w:p>
+    <w:p>
+      <w:r>
+        <w:t>Para poder dar por concluido el plan de pruebas será necesario haber ejecutado todos los casos de prueba diseñados, haber corregido todos los errores encontrados durante las pruebas ejecutadas y realizado las pruebas de regresión correspondientes.</w:t>
+      </w:r>
+    </w:p>
+    <w:p>
+      <w:pPr>
+        <w:pStyle w:val="Textoindependiente"/>
+      </w:pPr>
+    </w:p>
+    <w:p>
+      <w:pPr>
+        <w:pStyle w:val="PSI-Ttulo2"/>
+      </w:pPr>
+      <w:bookmarkStart w:id="80" w:name="_Toc165473697"/>
+      <w:bookmarkStart w:id="81" w:name="_Toc178080559"/>
+      <w:r>
+        <w:t>Criterios de Suspensión y Retomo de Actividades</w:t>
+      </w:r>
       <w:bookmarkEnd w:id="80"/>
+      <w:bookmarkEnd w:id="81"/>
     </w:p>
     <w:p>
       <w:pPr>
@@ -11210,48 +11332,12 @@
         <w:t>[</w:t>
       </w:r>
       <w:r>
-        <w:t>Liste los criterios que se emplearan para determinar si la ejecución del plan de prueba estará completa.</w:t>
+        <w:t>Especifique los criterios a implementar para determinarse si las pruebas deben ser suspendidas o ser terminadas prematuramente antes de que el plan se haya ejecutado totalmente y bajo qué criterios pueden ser retomadas.</w:t>
       </w:r>
       <w:r>
         <w:t>]</w:t>
       </w:r>
-    </w:p>
-    <w:p>
-      <w:r>
-        <w:t>Para poder dar por concluido el plan de pruebas será necesario haber ejecutado todos los casos de prueba diseñados, haber corregido todos los errores encontrados durante las pruebas ejecutadas y realizado las pruebas de regresión correspondientes.</w:t>
-      </w:r>
-    </w:p>
-    <w:p>
-      <w:pPr>
-        <w:pStyle w:val="Textoindependiente"/>
-      </w:pPr>
-    </w:p>
-    <w:p>
-      <w:pPr>
-        <w:pStyle w:val="PSI-Ttulo2"/>
-      </w:pPr>
-      <w:bookmarkStart w:id="81" w:name="_Toc165473697"/>
-      <w:bookmarkStart w:id="82" w:name="_Toc178075870"/>
-      <w:r>
-        <w:t>Criterios de Suspensión y Retomo de Actividades</w:t>
-      </w:r>
-      <w:bookmarkEnd w:id="81"/>
-      <w:bookmarkEnd w:id="82"/>
-    </w:p>
-    <w:p>
-      <w:pPr>
-        <w:pStyle w:val="PSI-Comentario"/>
-      </w:pPr>
-      <w:r>
-        <w:t>[</w:t>
-      </w:r>
-      <w:r>
-        <w:t>Especifique los criterios a implementar para determinarse si las pruebas deben ser suspendidas o ser terminadas prematuramente antes de que el plan se haya ejecutado totalmente y bajo qué criterios pueden ser retomadas.</w:t>
-      </w:r>
-      <w:r>
-        <w:t>]</w:t>
-      </w:r>
-      <w:bookmarkStart w:id="83" w:name="_Toc165473698"/>
+      <w:bookmarkStart w:id="82" w:name="_Toc165473698"/>
     </w:p>
     <w:p>
       <w:pPr>
@@ -11439,51 +11525,51 @@
       <w:pPr>
         <w:pStyle w:val="PSI-Ttulo1"/>
       </w:pPr>
-      <w:bookmarkStart w:id="84" w:name="_Toc178075871"/>
+      <w:bookmarkStart w:id="83" w:name="_Toc178080560"/>
       <w:r>
         <w:lastRenderedPageBreak/>
         <w:t>Criterios para el Lanzamiento</w:t>
       </w:r>
+      <w:bookmarkEnd w:id="82"/>
       <w:bookmarkEnd w:id="83"/>
+    </w:p>
+    <w:p>
+      <w:pPr>
+        <w:pStyle w:val="PSI-Ttulo2"/>
+      </w:pPr>
+      <w:bookmarkStart w:id="84" w:name="_Toc165473699"/>
+      <w:bookmarkStart w:id="85" w:name="_Toc178080561"/>
+      <w:r>
+        <w:t>Criterios de Evaluación</w:t>
+      </w:r>
       <w:bookmarkEnd w:id="84"/>
+      <w:bookmarkEnd w:id="85"/>
+      <w:r>
+        <w:t xml:space="preserve"> </w:t>
+      </w:r>
+    </w:p>
+    <w:p>
+      <w:r>
+        <w:t xml:space="preserve">El producto de software solo será lanzado una vez se haya ejecutado con éxito todos los casos de prueba diseñados para probar las funcionalidades principales del </w:t>
+      </w:r>
+      <w:r>
+        <w:t>mismo</w:t>
+      </w:r>
+      <w:r>
+        <w:t>.</w:t>
+      </w:r>
     </w:p>
     <w:p>
       <w:pPr>
         <w:pStyle w:val="PSI-Ttulo2"/>
       </w:pPr>
-      <w:bookmarkStart w:id="85" w:name="_Toc165473699"/>
-      <w:bookmarkStart w:id="86" w:name="_Toc178075872"/>
-      <w:r>
-        <w:t>Criterios de Evaluación</w:t>
-      </w:r>
-      <w:bookmarkEnd w:id="85"/>
+      <w:bookmarkStart w:id="86" w:name="_Toc165473700"/>
+      <w:bookmarkStart w:id="87" w:name="_Toc178080562"/>
+      <w:r>
+        <w:t>Clasificación de los errores</w:t>
+      </w:r>
       <w:bookmarkEnd w:id="86"/>
-      <w:r>
-        <w:t xml:space="preserve"> </w:t>
-      </w:r>
-    </w:p>
-    <w:p>
-      <w:r>
-        <w:t xml:space="preserve">El producto de software solo será lanzado una vez se haya ejecutado con éxito todos los casos de prueba diseñados para probar las funcionalidades principales del </w:t>
-      </w:r>
-      <w:r>
-        <w:t>mismo</w:t>
-      </w:r>
-      <w:r>
-        <w:t>.</w:t>
-      </w:r>
-    </w:p>
-    <w:p>
-      <w:pPr>
-        <w:pStyle w:val="PSI-Ttulo2"/>
-      </w:pPr>
-      <w:bookmarkStart w:id="87" w:name="_Toc165473700"/>
-      <w:bookmarkStart w:id="88" w:name="_Toc178075873"/>
-      <w:r>
-        <w:t>Clasificación de los errores</w:t>
-      </w:r>
       <w:bookmarkEnd w:id="87"/>
-      <w:bookmarkEnd w:id="88"/>
     </w:p>
     <w:p>
       <w:pPr>
@@ -11506,8 +11592,8 @@
       <w:pPr>
         <w:pStyle w:val="Textoindependiente"/>
       </w:pPr>
-      <w:bookmarkStart w:id="89" w:name="EUKAC"/>
-      <w:bookmarkEnd w:id="89"/>
+      <w:bookmarkStart w:id="88" w:name="EUKAC"/>
+      <w:bookmarkEnd w:id="88"/>
     </w:p>
     <w:tbl>
       <w:tblPr>
@@ -11541,13 +11627,13 @@
             <w:pPr>
               <w:pStyle w:val="PSI-Normal"/>
             </w:pPr>
-            <w:bookmarkStart w:id="90" w:name="colEWKAC"/>
+            <w:bookmarkStart w:id="89" w:name="colEWKAC"/>
+            <w:bookmarkEnd w:id="89"/>
+            <w:r>
+              <w:t>Calificación</w:t>
+            </w:r>
+            <w:bookmarkStart w:id="90" w:name="colE1KAC"/>
             <w:bookmarkEnd w:id="90"/>
-            <w:r>
-              <w:t>Calificación</w:t>
-            </w:r>
-            <w:bookmarkStart w:id="91" w:name="colE1KAC"/>
-            <w:bookmarkEnd w:id="91"/>
           </w:p>
         </w:tc>
         <w:tc>
@@ -11569,8 +11655,8 @@
             <w:r>
               <w:t>Definición de gravedad</w:t>
             </w:r>
-            <w:bookmarkStart w:id="92" w:name="colE5KAC"/>
-            <w:bookmarkEnd w:id="92"/>
+            <w:bookmarkStart w:id="91" w:name="colE5KAC"/>
+            <w:bookmarkEnd w:id="91"/>
           </w:p>
         </w:tc>
         <w:tc>
@@ -11743,71 +11829,71 @@
       <w:pPr>
         <w:pStyle w:val="PSI-Ttulo2"/>
       </w:pPr>
-      <w:bookmarkStart w:id="93" w:name="_Toc165473701"/>
+      <w:bookmarkStart w:id="92" w:name="_Toc165473701"/>
     </w:p>
     <w:p>
       <w:pPr>
         <w:pStyle w:val="PSI-Ttulo2"/>
       </w:pPr>
-      <w:bookmarkStart w:id="94" w:name="_Toc178075874"/>
+      <w:bookmarkStart w:id="93" w:name="_Toc178080563"/>
       <w:r>
         <w:t>Resultados de la prueba</w:t>
       </w:r>
+      <w:bookmarkEnd w:id="92"/>
       <w:bookmarkEnd w:id="93"/>
+    </w:p>
+    <w:p>
+      <w:r>
+        <w:t>Se irá completando esta sección a medida que se ejecuten los casos de prueba.</w:t>
+      </w:r>
+    </w:p>
+    <w:p>
+      <w:pPr>
+        <w:pStyle w:val="Textoindependiente"/>
+      </w:pPr>
+    </w:p>
+    <w:p>
+      <w:pPr>
+        <w:pStyle w:val="PSI-Ttulo2"/>
+      </w:pPr>
+      <w:bookmarkStart w:id="94" w:name="_Toc165473702"/>
+      <w:bookmarkStart w:id="95" w:name="_Toc178080564"/>
+      <w:r>
+        <w:t>Reportes del problema, escalada y resolución</w:t>
+      </w:r>
       <w:bookmarkEnd w:id="94"/>
-    </w:p>
-    <w:p>
-      <w:r>
-        <w:t>Se irá completando esta sección a medida que se ejecuten los casos de prueba.</w:t>
-      </w:r>
-    </w:p>
-    <w:p>
-      <w:pPr>
-        <w:pStyle w:val="Textoindependiente"/>
-      </w:pPr>
-    </w:p>
-    <w:p>
-      <w:pPr>
-        <w:pStyle w:val="PSI-Ttulo2"/>
-      </w:pPr>
-      <w:bookmarkStart w:id="95" w:name="_Toc165473702"/>
-      <w:bookmarkStart w:id="96" w:name="_Toc178075875"/>
-      <w:r>
-        <w:t>Reportes del problema, escalada y resolución</w:t>
-      </w:r>
       <w:bookmarkEnd w:id="95"/>
+    </w:p>
+    <w:p>
+      <w:pPr>
+        <w:pStyle w:val="PSI-Comentario"/>
+      </w:pPr>
+      <w:r>
+        <w:t>[</w:t>
+      </w:r>
+      <w:r>
+        <w:t>Defina cómo los problemas de proceso serán divulgados y extendidos y el proceso que se seguirá para alcanzar la resolución.</w:t>
+      </w:r>
+      <w:r>
+        <w:t>]</w:t>
+      </w:r>
+    </w:p>
+    <w:p>
+      <w:pPr>
+        <w:pStyle w:val="Textoindependiente1"/>
+      </w:pPr>
+    </w:p>
+    <w:p>
+      <w:pPr>
+        <w:pStyle w:val="PSI-Ttulo1"/>
+      </w:pPr>
+      <w:bookmarkStart w:id="96" w:name="_Toc165473703"/>
+      <w:bookmarkStart w:id="97" w:name="_Toc178080565"/>
+      <w:r>
+        <w:t>Riesgos</w:t>
+      </w:r>
       <w:bookmarkEnd w:id="96"/>
-    </w:p>
-    <w:p>
-      <w:pPr>
-        <w:pStyle w:val="PSI-Comentario"/>
-      </w:pPr>
-      <w:r>
-        <w:t>[</w:t>
-      </w:r>
-      <w:r>
-        <w:t>Defina cómo los problemas de proceso serán divulgados y extendidos y el proceso que se seguirá para alcanzar la resolución.</w:t>
-      </w:r>
-      <w:r>
-        <w:t>]</w:t>
-      </w:r>
-    </w:p>
-    <w:p>
-      <w:pPr>
-        <w:pStyle w:val="Textoindependiente1"/>
-      </w:pPr>
-    </w:p>
-    <w:p>
-      <w:pPr>
-        <w:pStyle w:val="PSI-Ttulo1"/>
-      </w:pPr>
-      <w:bookmarkStart w:id="97" w:name="_Toc165473703"/>
-      <w:bookmarkStart w:id="98" w:name="_Toc178075876"/>
-      <w:r>
-        <w:t>Riesgos</w:t>
-      </w:r>
       <w:bookmarkEnd w:id="97"/>
-      <w:bookmarkEnd w:id="98"/>
     </w:p>
     <w:p>
       <w:pPr>
@@ -12072,13 +12158,79 @@
       <w:pPr>
         <w:pStyle w:val="PSI-Ttulo1"/>
       </w:pPr>
-      <w:bookmarkStart w:id="99" w:name="_Toc165473704"/>
-      <w:bookmarkStart w:id="100" w:name="_Toc178075877"/>
+      <w:bookmarkStart w:id="98" w:name="_Toc165473704"/>
+      <w:bookmarkStart w:id="99" w:name="_Toc178080566"/>
       <w:r>
         <w:t>Reportes de Problemas y Resolución</w:t>
       </w:r>
+      <w:bookmarkEnd w:id="98"/>
       <w:bookmarkEnd w:id="99"/>
+    </w:p>
+    <w:p>
+      <w:pPr>
+        <w:pStyle w:val="PSI-Comentario"/>
+      </w:pPr>
+      <w:r>
+        <w:t>[</w:t>
+      </w:r>
+      <w:r>
+        <w:t>Especifi</w:t>
+      </w:r>
+      <w:r>
+        <w:t>car</w:t>
+      </w:r>
+      <w:r>
+        <w:t xml:space="preserve"> cómo los problemas de proceso encontrados serán divulgados y extendidos,</w:t>
+      </w:r>
+      <w:r>
+        <w:t xml:space="preserve"> también se debe</w:t>
+      </w:r>
+      <w:r>
+        <w:t xml:space="preserve"> indi</w:t>
+      </w:r>
+      <w:r>
+        <w:t>car</w:t>
+      </w:r>
+      <w:r>
+        <w:t xml:space="preserve"> el proceso que se seguirá para alcanzar la resolución de dichos problemas.</w:t>
+      </w:r>
+      <w:r>
+        <w:t>]</w:t>
+      </w:r>
+    </w:p>
+    <w:p>
+      <w:pPr>
+        <w:pStyle w:val="Textoindependiente1"/>
+      </w:pPr>
+    </w:p>
+    <w:p>
+      <w:pPr>
+        <w:pStyle w:val="Textoindependiente1"/>
+      </w:pPr>
+    </w:p>
+    <w:p>
+      <w:pPr>
+        <w:pStyle w:val="PSI-Ttulo1"/>
+      </w:pPr>
+      <w:bookmarkStart w:id="100" w:name="_Toc165473705"/>
+      <w:bookmarkStart w:id="101" w:name="_Toc178080567"/>
+      <w:r>
+        <w:t>Responsabilidades, Personal y Necesidades de Capacitación</w:t>
+      </w:r>
       <w:bookmarkEnd w:id="100"/>
+      <w:bookmarkEnd w:id="101"/>
+    </w:p>
+    <w:p>
+      <w:pPr>
+        <w:pStyle w:val="PSI-Ttulo2"/>
+      </w:pPr>
+      <w:bookmarkStart w:id="102" w:name="_Toc165473706"/>
+      <w:bookmarkStart w:id="103" w:name="_Toc178080568"/>
+      <w:r>
+        <w:t>Personal y Roles Necesarios</w:t>
+      </w:r>
+      <w:bookmarkEnd w:id="102"/>
+      <w:bookmarkEnd w:id="103"/>
     </w:p>
     <w:p>
       <w:pPr>
@@ -12088,88 +12240,17 @@
         <w:t>[</w:t>
       </w:r>
       <w:r>
-        <w:t>Especifi</w:t>
-      </w:r>
-      <w:r>
-        <w:t>car</w:t>
-      </w:r>
-      <w:r>
-        <w:t xml:space="preserve"> cómo los problemas de proceso encontrados serán divulgados y extendidos,</w:t>
-      </w:r>
-      <w:r>
-        <w:t xml:space="preserve"> también se debe</w:t>
-      </w:r>
-      <w:r>
-        <w:t xml:space="preserve"> indi</w:t>
-      </w:r>
-      <w:r>
-        <w:t>car</w:t>
-      </w:r>
-      <w:r>
-        <w:t xml:space="preserve"> el proceso que se seguirá para alcanzar la resolución de dichos problemas.</w:t>
+        <w:t>Detallar</w:t>
+      </w:r>
+      <w:r>
+        <w:t xml:space="preserve"> los roles requeridos y la cantidad de los mismos, para la realización del plan de pruebas según el esfuerzo necesario para realizar el mismo.</w:t>
+      </w:r>
+      <w:r>
+        <w:t xml:space="preserve"> </w:t>
       </w:r>
       <w:r>
         <w:t>]</w:t>
       </w:r>
-    </w:p>
-    <w:p>
-      <w:pPr>
-        <w:pStyle w:val="Textoindependiente1"/>
-      </w:pPr>
-    </w:p>
-    <w:p>
-      <w:pPr>
-        <w:pStyle w:val="Textoindependiente1"/>
-      </w:pPr>
-    </w:p>
-    <w:p>
-      <w:pPr>
-        <w:pStyle w:val="PSI-Ttulo1"/>
-      </w:pPr>
-      <w:bookmarkStart w:id="101" w:name="_Toc165473705"/>
-      <w:bookmarkStart w:id="102" w:name="_Toc178075878"/>
-      <w:r>
-        <w:t>Responsabilidades, Personal y Necesidades de Capacitación</w:t>
-      </w:r>
-      <w:bookmarkEnd w:id="101"/>
-      <w:bookmarkEnd w:id="102"/>
-    </w:p>
-    <w:p>
-      <w:pPr>
-        <w:pStyle w:val="PSI-Ttulo2"/>
-      </w:pPr>
-      <w:bookmarkStart w:id="103" w:name="_Toc165473706"/>
-      <w:bookmarkStart w:id="104" w:name="_Toc178075879"/>
-      <w:r>
-        <w:t>Personal y Roles Necesarios</w:t>
-      </w:r>
-      <w:bookmarkEnd w:id="103"/>
-      <w:bookmarkEnd w:id="104"/>
-    </w:p>
-    <w:p>
-      <w:pPr>
-        <w:pStyle w:val="PSI-Comentario"/>
-      </w:pPr>
-      <w:r>
-        <w:t>[</w:t>
-      </w:r>
-      <w:r>
-        <w:t>Detallar</w:t>
-      </w:r>
-      <w:r>
-        <w:t xml:space="preserve"> los roles requeridos y la cantidad de los mismos, para la realización del plan de pruebas según el esfuerzo necesario para realizar el mismo</w:t>
-      </w:r>
-      <w:proofErr w:type="gramStart"/>
-      <w:r>
-        <w:t>.</w:t>
-      </w:r>
-      <w:r>
-        <w:t xml:space="preserve"> </w:t>
-      </w:r>
-      <w:r>
-        <w:t>]</w:t>
-      </w:r>
-      <w:proofErr w:type="gramEnd"/>
     </w:p>
     <w:p>
       <w:pPr>
@@ -12481,13 +12562,13 @@
       <w:pPr>
         <w:pStyle w:val="PSI-Ttulo2"/>
       </w:pPr>
-      <w:bookmarkStart w:id="105" w:name="_Toc165473707"/>
-      <w:bookmarkStart w:id="106" w:name="_Toc178075880"/>
+      <w:bookmarkStart w:id="104" w:name="_Toc165473707"/>
+      <w:bookmarkStart w:id="105" w:name="_Toc178080569"/>
       <w:r>
         <w:t>Personal y Necesidades de Capacitación</w:t>
       </w:r>
+      <w:bookmarkEnd w:id="104"/>
       <w:bookmarkEnd w:id="105"/>
-      <w:bookmarkEnd w:id="106"/>
       <w:r>
         <w:t xml:space="preserve"> </w:t>
       </w:r>
@@ -12509,11 +12590,7 @@
         <w:t>,</w:t>
       </w:r>
       <w:r>
-        <w:t xml:space="preserve"> si el personal definido en el punto anterior requiere de alguna capacitación para lograr su objetivo, de ser así especifique que clase de capacitación se le dará y la planificación de la misma</w:t>
-      </w:r>
-      <w:proofErr w:type="gramStart"/>
-      <w:r>
-        <w:t>.</w:t>
+        <w:t xml:space="preserve"> si el personal definido en el punto anterior requiere de alguna capacitación para lograr su objetivo, de ser así especifique que clase de capacitación se le dará y la planificación de la misma.</w:t>
       </w:r>
       <w:r>
         <w:t xml:space="preserve"> </w:t>
@@ -12521,7 +12598,6 @@
       <w:r>
         <w:t>]</w:t>
       </w:r>
-      <w:proofErr w:type="gramEnd"/>
     </w:p>
     <w:sectPr>
       <w:headerReference w:type="default" r:id="rId12"/>
@@ -12537,7 +12613,7 @@
 </file>
 
 <file path=word/endnotes.xml><?xml version="1.0" encoding="utf-8"?>
-<w:endnotes xmlns:wpc="http://schemas.microsoft.com/office/word/2010/wordprocessingCanvas" xmlns:mc="http://schemas.openxmlformats.org/markup-compatibility/2006" xmlns:o="urn:schemas-microsoft-com:office:office" xmlns:r="http://schemas.openxmlformats.org/officeDocument/2006/relationships" xmlns:m="http://schemas.openxmlformats.org/officeDocument/2006/math" xmlns:v="urn:schemas-microsoft-com:vml" xmlns:wp14="http://schemas.microsoft.com/office/word/2010/wordprocessingDrawing" xmlns:wp="http://schemas.openxmlformats.org/drawingml/2006/wordprocessingDrawing" xmlns:w10="urn:schemas-microsoft-com:office:word" xmlns:w="http://schemas.openxmlformats.org/wordprocessingml/2006/main" xmlns:w14="http://schemas.microsoft.com/office/word/2010/wordml" xmlns:w15="http://schemas.microsoft.com/office/word/2012/wordml" xmlns:wpg="http://schemas.microsoft.com/office/word/2010/wordprocessingGroup" xmlns:wpi="http://schemas.microsoft.com/office/word/2010/wordprocessingInk" xmlns:wne="http://schemas.microsoft.com/office/word/2006/wordml" xmlns:wps="http://schemas.microsoft.com/office/word/2010/wordprocessingShape" mc:Ignorable="w14 w15 wp14">
+<w:endnotes xmlns:wpc="http://schemas.microsoft.com/office/word/2010/wordprocessingCanvas" xmlns:cx="http://schemas.microsoft.com/office/drawing/2014/chartex" xmlns:cx1="http://schemas.microsoft.com/office/drawing/2015/9/8/chartex" xmlns:cx2="http://schemas.microsoft.com/office/drawing/2015/10/21/chartex" xmlns:cx3="http://schemas.microsoft.com/office/drawing/2016/5/9/chartex" xmlns:cx4="http://schemas.microsoft.com/office/drawing/2016/5/10/chartex" xmlns:cx5="http://schemas.microsoft.com/office/drawing/2016/5/11/chartex" xmlns:cx6="http://schemas.microsoft.com/office/drawing/2016/5/12/chartex" xmlns:cx7="http://schemas.microsoft.com/office/drawing/2016/5/13/chartex" xmlns:cx8="http://schemas.microsoft.com/office/drawing/2016/5/14/chartex" xmlns:mc="http://schemas.openxmlformats.org/markup-compatibility/2006" xmlns:aink="http://schemas.microsoft.com/office/drawing/2016/ink" xmlns:am3d="http://schemas.microsoft.com/office/drawing/2017/model3d" xmlns:o="urn:schemas-microsoft-com:office:office" xmlns:oel="http://schemas.microsoft.com/office/2019/extlst" xmlns:r="http://schemas.openxmlformats.org/officeDocument/2006/relationships" xmlns:m="http://schemas.openxmlformats.org/officeDocument/2006/math" xmlns:v="urn:schemas-microsoft-com:vml" xmlns:wp14="http://schemas.microsoft.com/office/word/2010/wordprocessingDrawing" xmlns:wp="http://schemas.openxmlformats.org/drawingml/2006/wordprocessingDrawing" xmlns:w10="urn:schemas-microsoft-com:office:word" xmlns:w="http://schemas.openxmlformats.org/wordprocessingml/2006/main" xmlns:w14="http://schemas.microsoft.com/office/word/2010/wordml" xmlns:w15="http://schemas.microsoft.com/office/word/2012/wordml" xmlns:w16cex="http://schemas.microsoft.com/office/word/2018/wordml/cex" xmlns:w16cid="http://schemas.microsoft.com/office/word/2016/wordml/cid" xmlns:w16="http://schemas.microsoft.com/office/word/2018/wordml" xmlns:w16du="http://schemas.microsoft.com/office/word/2023/wordml/word16du" xmlns:w16sdtdh="http://schemas.microsoft.com/office/word/2020/wordml/sdtdatahash" xmlns:w16se="http://schemas.microsoft.com/office/word/2015/wordml/symex" xmlns:wpg="http://schemas.microsoft.com/office/word/2010/wordprocessingGroup" xmlns:wpi="http://schemas.microsoft.com/office/word/2010/wordprocessingInk" xmlns:wne="http://schemas.microsoft.com/office/word/2006/wordml" xmlns:wps="http://schemas.microsoft.com/office/word/2010/wordprocessingShape" mc:Ignorable="w14 w15 w16se w16cid w16 w16cex w16sdtdh w16du wp14">
   <w:endnote w:type="separator" w:id="-1">
     <w:p>
       <w:r>
@@ -12558,7 +12634,7 @@
 </file>
 
 <file path=word/footer1.xml><?xml version="1.0" encoding="utf-8"?>
-<w:ftr xmlns:wpc="http://schemas.microsoft.com/office/word/2010/wordprocessingCanvas" xmlns:mc="http://schemas.openxmlformats.org/markup-compatibility/2006" xmlns:o="urn:schemas-microsoft-com:office:office" xmlns:r="http://schemas.openxmlformats.org/officeDocument/2006/relationships" xmlns:m="http://schemas.openxmlformats.org/officeDocument/2006/math" xmlns:v="urn:schemas-microsoft-com:vml" xmlns:wp14="http://schemas.microsoft.com/office/word/2010/wordprocessingDrawing" xmlns:wp="http://schemas.openxmlformats.org/drawingml/2006/wordprocessingDrawing" xmlns:w10="urn:schemas-microsoft-com:office:word" xmlns:w="http://schemas.openxmlformats.org/wordprocessingml/2006/main" xmlns:w14="http://schemas.microsoft.com/office/word/2010/wordml" xmlns:w15="http://schemas.microsoft.com/office/word/2012/wordml" xmlns:wpg="http://schemas.microsoft.com/office/word/2010/wordprocessingGroup" xmlns:wpi="http://schemas.microsoft.com/office/word/2010/wordprocessingInk" xmlns:wne="http://schemas.microsoft.com/office/word/2006/wordml" xmlns:wps="http://schemas.microsoft.com/office/word/2010/wordprocessingShape" mc:Ignorable="w14 w15 wp14">
+<w:ftr xmlns:wpc="http://schemas.microsoft.com/office/word/2010/wordprocessingCanvas" xmlns:cx="http://schemas.microsoft.com/office/drawing/2014/chartex" xmlns:cx1="http://schemas.microsoft.com/office/drawing/2015/9/8/chartex" xmlns:cx2="http://schemas.microsoft.com/office/drawing/2015/10/21/chartex" xmlns:cx3="http://schemas.microsoft.com/office/drawing/2016/5/9/chartex" xmlns:cx4="http://schemas.microsoft.com/office/drawing/2016/5/10/chartex" xmlns:cx5="http://schemas.microsoft.com/office/drawing/2016/5/11/chartex" xmlns:cx6="http://schemas.microsoft.com/office/drawing/2016/5/12/chartex" xmlns:cx7="http://schemas.microsoft.com/office/drawing/2016/5/13/chartex" xmlns:cx8="http://schemas.microsoft.com/office/drawing/2016/5/14/chartex" xmlns:mc="http://schemas.openxmlformats.org/markup-compatibility/2006" xmlns:aink="http://schemas.microsoft.com/office/drawing/2016/ink" xmlns:am3d="http://schemas.microsoft.com/office/drawing/2017/model3d" xmlns:o="urn:schemas-microsoft-com:office:office" xmlns:oel="http://schemas.microsoft.com/office/2019/extlst" xmlns:r="http://schemas.openxmlformats.org/officeDocument/2006/relationships" xmlns:m="http://schemas.openxmlformats.org/officeDocument/2006/math" xmlns:v="urn:schemas-microsoft-com:vml" xmlns:wp14="http://schemas.microsoft.com/office/word/2010/wordprocessingDrawing" xmlns:wp="http://schemas.openxmlformats.org/drawingml/2006/wordprocessingDrawing" xmlns:w10="urn:schemas-microsoft-com:office:word" xmlns:w="http://schemas.openxmlformats.org/wordprocessingml/2006/main" xmlns:w14="http://schemas.microsoft.com/office/word/2010/wordml" xmlns:w15="http://schemas.microsoft.com/office/word/2012/wordml" xmlns:w16cex="http://schemas.microsoft.com/office/word/2018/wordml/cex" xmlns:w16cid="http://schemas.microsoft.com/office/word/2016/wordml/cid" xmlns:w16="http://schemas.microsoft.com/office/word/2018/wordml" xmlns:w16du="http://schemas.microsoft.com/office/word/2023/wordml/word16du" xmlns:w16sdtdh="http://schemas.microsoft.com/office/word/2020/wordml/sdtdatahash" xmlns:w16se="http://schemas.microsoft.com/office/word/2015/wordml/symex" xmlns:wpg="http://schemas.microsoft.com/office/word/2010/wordprocessingGroup" xmlns:wpi="http://schemas.microsoft.com/office/word/2010/wordprocessingInk" xmlns:wne="http://schemas.microsoft.com/office/word/2006/wordml" xmlns:wps="http://schemas.microsoft.com/office/word/2010/wordprocessingShape" mc:Ignorable="w14 w15 w16se w16cid w16 w16cex w16sdtdh w16du wp14">
   <w:p>
     <w:pPr>
       <w:spacing w:before="0"/>
@@ -12570,7 +12646,6 @@
         <w:dataBinding w:prefixMappings="xmlns:ns0='http://schemas.openxmlformats.org/officeDocument/2006/extended-properties' " w:xpath="/ns0:Properties[1]/ns0:Company[1]" w:storeItemID="{6668398D-A668-4E3E-A5EB-62B293D839F1}"/>
         <w:text/>
       </w:sdtPr>
-      <w:sdtEndPr/>
       <w:sdtContent>
         <w:r>
           <w:t>T-Code</w:t>
@@ -12702,7 +12777,7 @@
             </wp:anchor>
           </w:drawing>
         </mc:Choice>
-        <mc:Fallback xmlns:w16se="http://schemas.microsoft.com/office/word/2015/wordml/symex" xmlns:w16sdtdh="http://schemas.microsoft.com/office/word/2020/wordml/sdtdatahash" xmlns:w16du="http://schemas.microsoft.com/office/word/2023/wordml/word16du" xmlns:w16="http://schemas.microsoft.com/office/word/2018/wordml" xmlns:w16cid="http://schemas.microsoft.com/office/word/2016/wordml/cid" xmlns:w16cex="http://schemas.microsoft.com/office/word/2018/wordml/cex" xmlns:oel="http://schemas.microsoft.com/office/2019/extlst" xmlns:am3d="http://schemas.microsoft.com/office/drawing/2017/model3d" xmlns:aink="http://schemas.microsoft.com/office/drawing/2016/ink" xmlns:cx8="http://schemas.microsoft.com/office/drawing/2016/5/14/chartex" xmlns:cx7="http://schemas.microsoft.com/office/drawing/2016/5/13/chartex" xmlns:cx6="http://schemas.microsoft.com/office/drawing/2016/5/12/chartex" xmlns:cx5="http://schemas.microsoft.com/office/drawing/2016/5/11/chartex" xmlns:cx4="http://schemas.microsoft.com/office/drawing/2016/5/10/chartex" xmlns:cx3="http://schemas.microsoft.com/office/drawing/2016/5/9/chartex" xmlns:cx2="http://schemas.microsoft.com/office/drawing/2015/10/21/chartex" xmlns:cx1="http://schemas.microsoft.com/office/drawing/2015/9/8/chartex" xmlns:cx="http://schemas.microsoft.com/office/drawing/2014/chartex">
+        <mc:Fallback>
           <w:pict>
             <v:group w14:anchorId="7CDAD0A5" id="Group 27" o:spid="_x0000_s1026" style="position:absolute;margin-left:0;margin-top:0;width:593.7pt;height:63.75pt;flip:y;z-index:251676672;mso-width-percent:1000;mso-height-percent:900;mso-position-horizontal:center;mso-position-horizontal-relative:page;mso-position-vertical:bottom;mso-position-vertical-relative:page;mso-width-percent:1000;mso-height-percent:900;mso-height-relative:bottom-margin-area" coordorigin="8,9" coordsize="15823,1439" o:gfxdata="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" o:allowincell="f">
               <v:shapetype id="_x0000_t32" coordsize="21600,21600" o:spt="32" o:oned="t" path="m,l21600,21600e" filled="f">
@@ -12787,7 +12862,7 @@
             </wp:anchor>
           </w:drawing>
         </mc:Choice>
-        <mc:Fallback xmlns:w16se="http://schemas.microsoft.com/office/word/2015/wordml/symex" xmlns:w16sdtdh="http://schemas.microsoft.com/office/word/2020/wordml/sdtdatahash" xmlns:w16du="http://schemas.microsoft.com/office/word/2023/wordml/word16du" xmlns:w16="http://schemas.microsoft.com/office/word/2018/wordml" xmlns:w16cid="http://schemas.microsoft.com/office/word/2016/wordml/cid" xmlns:w16cex="http://schemas.microsoft.com/office/word/2018/wordml/cex" xmlns:oel="http://schemas.microsoft.com/office/2019/extlst" xmlns:am3d="http://schemas.microsoft.com/office/drawing/2017/model3d" xmlns:aink="http://schemas.microsoft.com/office/drawing/2016/ink" xmlns:cx8="http://schemas.microsoft.com/office/drawing/2016/5/14/chartex" xmlns:cx7="http://schemas.microsoft.com/office/drawing/2016/5/13/chartex" xmlns:cx6="http://schemas.microsoft.com/office/drawing/2016/5/12/chartex" xmlns:cx5="http://schemas.microsoft.com/office/drawing/2016/5/11/chartex" xmlns:cx4="http://schemas.microsoft.com/office/drawing/2016/5/10/chartex" xmlns:cx3="http://schemas.microsoft.com/office/drawing/2016/5/9/chartex" xmlns:cx2="http://schemas.microsoft.com/office/drawing/2015/10/21/chartex" xmlns:cx1="http://schemas.microsoft.com/office/drawing/2015/9/8/chartex" xmlns:cx="http://schemas.microsoft.com/office/drawing/2014/chartex">
+        <mc:Fallback>
           <w:pict>
             <v:rect w14:anchorId="017FBC5F" id="Rectangle 26" o:spid="_x0000_s1026" style="position:absolute;margin-left:0;margin-top:0;width:7.15pt;height:62.45pt;z-index:251675648;visibility:visible;mso-wrap-style:square;mso-width-percent:0;mso-height-percent:900;mso-wrap-distance-left:9pt;mso-wrap-distance-top:0;mso-wrap-distance-right:9pt;mso-wrap-distance-bottom:0;mso-position-horizontal:center;mso-position-horizontal-relative:left-margin-area;mso-position-vertical:bottom;mso-position-vertical-relative:page;mso-width-percent:0;mso-height-percent:900;mso-width-relative:page;mso-height-relative:bottom-margin-area;v-text-anchor:top" o:gfxdata="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" fillcolor="#4bacc6 [3208]" strokecolor="#205867 [1608]">
               <w10:wrap anchorx="margin" anchory="page"/>
@@ -12804,7 +12879,6 @@
           <w:docPartUnique/>
         </w:docPartObj>
       </w:sdtPr>
-      <w:sdtEndPr/>
       <w:sdtContent>
         <w:r>
           <w:tab/>
@@ -12947,7 +13021,7 @@
             </wp:anchor>
           </w:drawing>
         </mc:Choice>
-        <mc:Fallback xmlns:w16se="http://schemas.microsoft.com/office/word/2015/wordml/symex" xmlns:w16sdtdh="http://schemas.microsoft.com/office/word/2020/wordml/sdtdatahash" xmlns:w16du="http://schemas.microsoft.com/office/word/2023/wordml/word16du" xmlns:w16="http://schemas.microsoft.com/office/word/2018/wordml" xmlns:w16cid="http://schemas.microsoft.com/office/word/2016/wordml/cid" xmlns:w16cex="http://schemas.microsoft.com/office/word/2018/wordml/cex" xmlns:oel="http://schemas.microsoft.com/office/2019/extlst" xmlns:am3d="http://schemas.microsoft.com/office/drawing/2017/model3d" xmlns:aink="http://schemas.microsoft.com/office/drawing/2016/ink" xmlns:cx8="http://schemas.microsoft.com/office/drawing/2016/5/14/chartex" xmlns:cx7="http://schemas.microsoft.com/office/drawing/2016/5/13/chartex" xmlns:cx6="http://schemas.microsoft.com/office/drawing/2016/5/12/chartex" xmlns:cx5="http://schemas.microsoft.com/office/drawing/2016/5/11/chartex" xmlns:cx4="http://schemas.microsoft.com/office/drawing/2016/5/10/chartex" xmlns:cx3="http://schemas.microsoft.com/office/drawing/2016/5/9/chartex" xmlns:cx2="http://schemas.microsoft.com/office/drawing/2015/10/21/chartex" xmlns:cx1="http://schemas.microsoft.com/office/drawing/2015/9/8/chartex" xmlns:cx="http://schemas.microsoft.com/office/drawing/2014/chartex">
+        <mc:Fallback>
           <w:pict>
             <v:rect w14:anchorId="3D2644E7" id="Rectangle 11" o:spid="_x0000_s1026" style="position:absolute;margin-left:0;margin-top:0;width:7.15pt;height:62.45pt;z-index:251670528;visibility:visible;mso-wrap-style:square;mso-width-percent:0;mso-height-percent:900;mso-wrap-distance-left:9pt;mso-wrap-distance-top:0;mso-wrap-distance-right:9pt;mso-wrap-distance-bottom:0;mso-position-horizontal:center;mso-position-horizontal-relative:right-margin-area;mso-position-vertical:bottom;mso-position-vertical-relative:page;mso-width-percent:0;mso-height-percent:900;mso-width-relative:page;mso-height-relative:bottom-margin-area;v-text-anchor:top" o:gfxdata="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" fillcolor="#4bacc6 [3208]" strokecolor="#205867 [1608]">
               <w10:wrap anchorx="margin" anchory="page"/>
@@ -12964,7 +13038,6 @@
       <w:dataBinding w:prefixMappings="xmlns:ns0='http://purl.org/dc/elements/1.1/' xmlns:ns1='http://schemas.openxmlformats.org/package/2006/metadata/core-properties' " w:xpath="/ns1:coreProperties[1]/ns0:creator[1]" w:storeItemID="{6C3C8BC8-F283-45AE-878A-BAB7291924A1}"/>
       <w:text/>
     </w:sdtPr>
-    <w:sdtEndPr/>
     <w:sdtContent>
       <w:p>
         <w:pPr>
@@ -12980,7 +13053,7 @@
 </file>
 
 <file path=word/footnotes.xml><?xml version="1.0" encoding="utf-8"?>
-<w:footnotes xmlns:wpc="http://schemas.microsoft.com/office/word/2010/wordprocessingCanvas" xmlns:mc="http://schemas.openxmlformats.org/markup-compatibility/2006" xmlns:o="urn:schemas-microsoft-com:office:office" xmlns:r="http://schemas.openxmlformats.org/officeDocument/2006/relationships" xmlns:m="http://schemas.openxmlformats.org/officeDocument/2006/math" xmlns:v="urn:schemas-microsoft-com:vml" xmlns:wp14="http://schemas.microsoft.com/office/word/2010/wordprocessingDrawing" xmlns:wp="http://schemas.openxmlformats.org/drawingml/2006/wordprocessingDrawing" xmlns:w10="urn:schemas-microsoft-com:office:word" xmlns:w="http://schemas.openxmlformats.org/wordprocessingml/2006/main" xmlns:w14="http://schemas.microsoft.com/office/word/2010/wordml" xmlns:w15="http://schemas.microsoft.com/office/word/2012/wordml" xmlns:wpg="http://schemas.microsoft.com/office/word/2010/wordprocessingGroup" xmlns:wpi="http://schemas.microsoft.com/office/word/2010/wordprocessingInk" xmlns:wne="http://schemas.microsoft.com/office/word/2006/wordml" xmlns:wps="http://schemas.microsoft.com/office/word/2010/wordprocessingShape" mc:Ignorable="w14 w15 wp14">
+<w:footnotes xmlns:wpc="http://schemas.microsoft.com/office/word/2010/wordprocessingCanvas" xmlns:cx="http://schemas.microsoft.com/office/drawing/2014/chartex" xmlns:cx1="http://schemas.microsoft.com/office/drawing/2015/9/8/chartex" xmlns:cx2="http://schemas.microsoft.com/office/drawing/2015/10/21/chartex" xmlns:cx3="http://schemas.microsoft.com/office/drawing/2016/5/9/chartex" xmlns:cx4="http://schemas.microsoft.com/office/drawing/2016/5/10/chartex" xmlns:cx5="http://schemas.microsoft.com/office/drawing/2016/5/11/chartex" xmlns:cx6="http://schemas.microsoft.com/office/drawing/2016/5/12/chartex" xmlns:cx7="http://schemas.microsoft.com/office/drawing/2016/5/13/chartex" xmlns:cx8="http://schemas.microsoft.com/office/drawing/2016/5/14/chartex" xmlns:mc="http://schemas.openxmlformats.org/markup-compatibility/2006" xmlns:aink="http://schemas.microsoft.com/office/drawing/2016/ink" xmlns:am3d="http://schemas.microsoft.com/office/drawing/2017/model3d" xmlns:o="urn:schemas-microsoft-com:office:office" xmlns:oel="http://schemas.microsoft.com/office/2019/extlst" xmlns:r="http://schemas.openxmlformats.org/officeDocument/2006/relationships" xmlns:m="http://schemas.openxmlformats.org/officeDocument/2006/math" xmlns:v="urn:schemas-microsoft-com:vml" xmlns:wp14="http://schemas.microsoft.com/office/word/2010/wordprocessingDrawing" xmlns:wp="http://schemas.openxmlformats.org/drawingml/2006/wordprocessingDrawing" xmlns:w10="urn:schemas-microsoft-com:office:word" xmlns:w="http://schemas.openxmlformats.org/wordprocessingml/2006/main" xmlns:w14="http://schemas.microsoft.com/office/word/2010/wordml" xmlns:w15="http://schemas.microsoft.com/office/word/2012/wordml" xmlns:w16cex="http://schemas.microsoft.com/office/word/2018/wordml/cex" xmlns:w16cid="http://schemas.microsoft.com/office/word/2016/wordml/cid" xmlns:w16="http://schemas.microsoft.com/office/word/2018/wordml" xmlns:w16du="http://schemas.microsoft.com/office/word/2023/wordml/word16du" xmlns:w16sdtdh="http://schemas.microsoft.com/office/word/2020/wordml/sdtdatahash" xmlns:w16se="http://schemas.microsoft.com/office/word/2015/wordml/symex" xmlns:wpg="http://schemas.microsoft.com/office/word/2010/wordprocessingGroup" xmlns:wpi="http://schemas.microsoft.com/office/word/2010/wordprocessingInk" xmlns:wne="http://schemas.microsoft.com/office/word/2006/wordml" xmlns:wps="http://schemas.microsoft.com/office/word/2010/wordprocessingShape" mc:Ignorable="w14 w15 w16se w16cid w16 w16cex w16sdtdh w16du wp14">
   <w:footnote w:type="separator" w:id="-1">
     <w:p>
       <w:r>
@@ -13001,7 +13074,7 @@
 </file>
 
 <file path=word/header1.xml><?xml version="1.0" encoding="utf-8"?>
-<w:hdr xmlns:wpc="http://schemas.microsoft.com/office/word/2010/wordprocessingCanvas" xmlns:mc="http://schemas.openxmlformats.org/markup-compatibility/2006" xmlns:o="urn:schemas-microsoft-com:office:office" xmlns:r="http://schemas.openxmlformats.org/officeDocument/2006/relationships" xmlns:m="http://schemas.openxmlformats.org/officeDocument/2006/math" xmlns:v="urn:schemas-microsoft-com:vml" xmlns:wp14="http://schemas.microsoft.com/office/word/2010/wordprocessingDrawing" xmlns:wp="http://schemas.openxmlformats.org/drawingml/2006/wordprocessingDrawing" xmlns:w10="urn:schemas-microsoft-com:office:word" xmlns:w="http://schemas.openxmlformats.org/wordprocessingml/2006/main" xmlns:w14="http://schemas.microsoft.com/office/word/2010/wordml" xmlns:w15="http://schemas.microsoft.com/office/word/2012/wordml" xmlns:wpg="http://schemas.microsoft.com/office/word/2010/wordprocessingGroup" xmlns:wpi="http://schemas.microsoft.com/office/word/2010/wordprocessingInk" xmlns:wne="http://schemas.microsoft.com/office/word/2006/wordml" xmlns:wps="http://schemas.microsoft.com/office/word/2010/wordprocessingShape" mc:Ignorable="w14 w15 wp14">
+<w:hdr xmlns:wpc="http://schemas.microsoft.com/office/word/2010/wordprocessingCanvas" xmlns:cx="http://schemas.microsoft.com/office/drawing/2014/chartex" xmlns:cx1="http://schemas.microsoft.com/office/drawing/2015/9/8/chartex" xmlns:cx2="http://schemas.microsoft.com/office/drawing/2015/10/21/chartex" xmlns:cx3="http://schemas.microsoft.com/office/drawing/2016/5/9/chartex" xmlns:cx4="http://schemas.microsoft.com/office/drawing/2016/5/10/chartex" xmlns:cx5="http://schemas.microsoft.com/office/drawing/2016/5/11/chartex" xmlns:cx6="http://schemas.microsoft.com/office/drawing/2016/5/12/chartex" xmlns:cx7="http://schemas.microsoft.com/office/drawing/2016/5/13/chartex" xmlns:cx8="http://schemas.microsoft.com/office/drawing/2016/5/14/chartex" xmlns:mc="http://schemas.openxmlformats.org/markup-compatibility/2006" xmlns:aink="http://schemas.microsoft.com/office/drawing/2016/ink" xmlns:am3d="http://schemas.microsoft.com/office/drawing/2017/model3d" xmlns:o="urn:schemas-microsoft-com:office:office" xmlns:oel="http://schemas.microsoft.com/office/2019/extlst" xmlns:r="http://schemas.openxmlformats.org/officeDocument/2006/relationships" xmlns:m="http://schemas.openxmlformats.org/officeDocument/2006/math" xmlns:v="urn:schemas-microsoft-com:vml" xmlns:wp14="http://schemas.microsoft.com/office/word/2010/wordprocessingDrawing" xmlns:wp="http://schemas.openxmlformats.org/drawingml/2006/wordprocessingDrawing" xmlns:w10="urn:schemas-microsoft-com:office:word" xmlns:w="http://schemas.openxmlformats.org/wordprocessingml/2006/main" xmlns:w14="http://schemas.microsoft.com/office/word/2010/wordml" xmlns:w15="http://schemas.microsoft.com/office/word/2012/wordml" xmlns:w16cex="http://schemas.microsoft.com/office/word/2018/wordml/cex" xmlns:w16cid="http://schemas.microsoft.com/office/word/2016/wordml/cid" xmlns:w16="http://schemas.microsoft.com/office/word/2018/wordml" xmlns:w16du="http://schemas.microsoft.com/office/word/2023/wordml/word16du" xmlns:w16sdtdh="http://schemas.microsoft.com/office/word/2020/wordml/sdtdatahash" xmlns:w16se="http://schemas.microsoft.com/office/word/2015/wordml/symex" xmlns:wpg="http://schemas.microsoft.com/office/word/2010/wordprocessingGroup" xmlns:wpi="http://schemas.microsoft.com/office/word/2010/wordprocessingInk" xmlns:wne="http://schemas.microsoft.com/office/word/2006/wordml" xmlns:wps="http://schemas.microsoft.com/office/word/2010/wordprocessingShape" mc:Ignorable="w14 w15 w16se w16cid w16 w16cex w16sdtdh w16du wp14">
   <w:sdt>
     <w:sdtPr>
       <w:alias w:val="Título"/>
@@ -13009,7 +13082,6 @@
       <w:dataBinding w:prefixMappings="xmlns:ns0='http://schemas.openxmlformats.org/package/2006/metadata/core-properties' xmlns:ns1='http://purl.org/dc/elements/1.1/'" w:xpath="/ns0:coreProperties[1]/ns1:title[1]" w:storeItemID="{6C3C8BC8-F283-45AE-878A-BAB7291924A1}"/>
       <w:text/>
     </w:sdtPr>
-    <w:sdtEndPr/>
     <w:sdtContent>
       <w:p>
         <w:pPr>
@@ -13147,7 +13219,7 @@
             </wp:anchor>
           </w:drawing>
         </mc:Choice>
-        <mc:Fallback xmlns:w16se="http://schemas.microsoft.com/office/word/2015/wordml/symex" xmlns:w16sdtdh="http://schemas.microsoft.com/office/word/2020/wordml/sdtdatahash" xmlns:w16du="http://schemas.microsoft.com/office/word/2023/wordml/word16du" xmlns:w16="http://schemas.microsoft.com/office/word/2018/wordml" xmlns:w16cid="http://schemas.microsoft.com/office/word/2016/wordml/cid" xmlns:w16cex="http://schemas.microsoft.com/office/word/2018/wordml/cex" xmlns:oel="http://schemas.microsoft.com/office/2019/extlst" xmlns:am3d="http://schemas.microsoft.com/office/drawing/2017/model3d" xmlns:aink="http://schemas.microsoft.com/office/drawing/2016/ink" xmlns:cx8="http://schemas.microsoft.com/office/drawing/2016/5/14/chartex" xmlns:cx7="http://schemas.microsoft.com/office/drawing/2016/5/13/chartex" xmlns:cx6="http://schemas.microsoft.com/office/drawing/2016/5/12/chartex" xmlns:cx5="http://schemas.microsoft.com/office/drawing/2016/5/11/chartex" xmlns:cx4="http://schemas.microsoft.com/office/drawing/2016/5/10/chartex" xmlns:cx3="http://schemas.microsoft.com/office/drawing/2016/5/9/chartex" xmlns:cx2="http://schemas.microsoft.com/office/drawing/2015/10/21/chartex" xmlns:cx1="http://schemas.microsoft.com/office/drawing/2015/9/8/chartex" xmlns:cx="http://schemas.microsoft.com/office/drawing/2014/chartex">
+        <mc:Fallback>
           <w:pict>
             <v:rect w14:anchorId="67D76FAF" id="Rectangle 41" o:spid="_x0000_s1026" style="position:absolute;margin-left:38.9pt;margin-top:0;width:7.15pt;height:62.15pt;z-index:251680768;visibility:visible;mso-wrap-style:square;mso-width-percent:0;mso-height-percent:900;mso-wrap-distance-left:9pt;mso-wrap-distance-top:0;mso-wrap-distance-right:9pt;mso-wrap-distance-bottom:0;mso-position-horizontal:absolute;mso-position-horizontal-relative:left-margin-area;mso-position-vertical:absolute;mso-position-vertical-relative:page;mso-width-percent:0;mso-height-percent:900;mso-width-relative:page;mso-height-relative:bottom-margin-area;v-text-anchor:top" o:gfxdata="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" fillcolor="#4bacc6 [3208]" strokecolor="#205867 [1608]">
               <w10:wrap anchorx="margin" anchory="page"/>
@@ -13226,7 +13298,7 @@
             </wp:anchor>
           </w:drawing>
         </mc:Choice>
-        <mc:Fallback xmlns:w16se="http://schemas.microsoft.com/office/word/2015/wordml/symex" xmlns:w16sdtdh="http://schemas.microsoft.com/office/word/2020/wordml/sdtdatahash" xmlns:w16du="http://schemas.microsoft.com/office/word/2023/wordml/word16du" xmlns:w16="http://schemas.microsoft.com/office/word/2018/wordml" xmlns:w16cid="http://schemas.microsoft.com/office/word/2016/wordml/cid" xmlns:w16cex="http://schemas.microsoft.com/office/word/2018/wordml/cex" xmlns:oel="http://schemas.microsoft.com/office/2019/extlst" xmlns:am3d="http://schemas.microsoft.com/office/drawing/2017/model3d" xmlns:aink="http://schemas.microsoft.com/office/drawing/2016/ink" xmlns:cx8="http://schemas.microsoft.com/office/drawing/2016/5/14/chartex" xmlns:cx7="http://schemas.microsoft.com/office/drawing/2016/5/13/chartex" xmlns:cx6="http://schemas.microsoft.com/office/drawing/2016/5/12/chartex" xmlns:cx5="http://schemas.microsoft.com/office/drawing/2016/5/11/chartex" xmlns:cx4="http://schemas.microsoft.com/office/drawing/2016/5/10/chartex" xmlns:cx3="http://schemas.microsoft.com/office/drawing/2016/5/9/chartex" xmlns:cx2="http://schemas.microsoft.com/office/drawing/2015/10/21/chartex" xmlns:cx1="http://schemas.microsoft.com/office/drawing/2015/9/8/chartex" xmlns:cx="http://schemas.microsoft.com/office/drawing/2014/chartex">
+        <mc:Fallback>
           <w:pict>
             <v:rect w14:anchorId="5FA0F358" id="Rectangle 34" o:spid="_x0000_s1026" style="position:absolute;margin-left:549.2pt;margin-top:0;width:7.15pt;height:62.2pt;z-index:251678720;visibility:visible;mso-wrap-style:square;mso-width-percent:0;mso-height-percent:900;mso-wrap-distance-left:9pt;mso-wrap-distance-top:0;mso-wrap-distance-right:9pt;mso-wrap-distance-bottom:0;mso-position-horizontal:absolute;mso-position-horizontal-relative:left-margin-area;mso-position-vertical:absolute;mso-position-vertical-relative:page;mso-width-percent:0;mso-height-percent:900;mso-width-relative:page;mso-height-relative:bottom-margin-area;v-text-anchor:top" o:gfxdata="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" fillcolor="#4bacc6 [3208]" strokecolor="#205867 [1608]">
               <w10:wrap anchorx="margin" anchory="page"/>
@@ -13360,7 +13432,7 @@
             </wp:anchor>
           </w:drawing>
         </mc:Choice>
-        <mc:Fallback xmlns:w16se="http://schemas.microsoft.com/office/word/2015/wordml/symex" xmlns:w16sdtdh="http://schemas.microsoft.com/office/word/2020/wordml/sdtdatahash" xmlns:w16du="http://schemas.microsoft.com/office/word/2023/wordml/word16du" xmlns:w16="http://schemas.microsoft.com/office/word/2018/wordml" xmlns:w16cid="http://schemas.microsoft.com/office/word/2016/wordml/cid" xmlns:w16cex="http://schemas.microsoft.com/office/word/2018/wordml/cex" xmlns:oel="http://schemas.microsoft.com/office/2019/extlst" xmlns:am3d="http://schemas.microsoft.com/office/drawing/2017/model3d" xmlns:aink="http://schemas.microsoft.com/office/drawing/2016/ink" xmlns:cx8="http://schemas.microsoft.com/office/drawing/2016/5/14/chartex" xmlns:cx7="http://schemas.microsoft.com/office/drawing/2016/5/13/chartex" xmlns:cx6="http://schemas.microsoft.com/office/drawing/2016/5/12/chartex" xmlns:cx5="http://schemas.microsoft.com/office/drawing/2016/5/11/chartex" xmlns:cx4="http://schemas.microsoft.com/office/drawing/2016/5/10/chartex" xmlns:cx3="http://schemas.microsoft.com/office/drawing/2016/5/9/chartex" xmlns:cx2="http://schemas.microsoft.com/office/drawing/2015/10/21/chartex" xmlns:cx1="http://schemas.microsoft.com/office/drawing/2015/9/8/chartex" xmlns:cx="http://schemas.microsoft.com/office/drawing/2014/chartex">
+        <mc:Fallback>
           <w:pict>
             <v:group w14:anchorId="242F7C72" id="Group 35" o:spid="_x0000_s1026" style="position:absolute;margin-left:0;margin-top:0;width:593.5pt;height:64.2pt;z-index:251679744;mso-width-percent:1000;mso-position-horizontal:center;mso-position-horizontal-relative:page;mso-position-vertical:top;mso-position-vertical-relative:page;mso-width-percent:1000;mso-height-relative:top-margin-area" coordorigin="8,9" coordsize="15823,1439" o:gfxdata="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">
               <v:shapetype id="_x0000_t32" coordsize="21600,21600" o:spt="32" o:oned="t" path="m,l21600,21600e" filled="f">
@@ -13382,7 +13454,6 @@
         <w:dataBinding w:prefixMappings="xmlns:ns0='http://schemas.openxmlformats.org/package/2006/metadata/core-properties' xmlns:ns1='http://purl.org/dc/elements/1.1/'" w:xpath="/ns0:coreProperties[1]/ns1:subject[1]" w:storeItemID="{6C3C8BC8-F283-45AE-878A-BAB7291924A1}"/>
         <w:text/>
       </w:sdtPr>
-      <w:sdtEndPr/>
       <w:sdtContent>
         <w:r>
           <w:t xml:space="preserve">Vesta </w:t>
@@ -13466,8 +13537,8 @@
 </file>
 
 <file path=word/numbering.xml><?xml version="1.0" encoding="utf-8"?>
-<w:numbering xmlns:wpc="http://schemas.microsoft.com/office/word/2010/wordprocessingCanvas" xmlns:mc="http://schemas.openxmlformats.org/markup-compatibility/2006" xmlns:o="urn:schemas-microsoft-com:office:office" xmlns:r="http://schemas.openxmlformats.org/officeDocument/2006/relationships" xmlns:m="http://schemas.openxmlformats.org/officeDocument/2006/math" xmlns:v="urn:schemas-microsoft-com:vml" xmlns:wp14="http://schemas.microsoft.com/office/word/2010/wordprocessingDrawing" xmlns:wp="http://schemas.openxmlformats.org/drawingml/2006/wordprocessingDrawing" xmlns:w10="urn:schemas-microsoft-com:office:word" xmlns:w="http://schemas.openxmlformats.org/wordprocessingml/2006/main" xmlns:w14="http://schemas.microsoft.com/office/word/2010/wordml" xmlns:w15="http://schemas.microsoft.com/office/word/2012/wordml" xmlns:wpg="http://schemas.microsoft.com/office/word/2010/wordprocessingGroup" xmlns:wpi="http://schemas.microsoft.com/office/word/2010/wordprocessingInk" xmlns:wne="http://schemas.microsoft.com/office/word/2006/wordml" xmlns:wps="http://schemas.microsoft.com/office/word/2010/wordprocessingShape" mc:Ignorable="w14 w15 wp14">
-  <w:abstractNum w:abstractNumId="0">
+<w:numbering xmlns:wpc="http://schemas.microsoft.com/office/word/2010/wordprocessingCanvas" xmlns:cx="http://schemas.microsoft.com/office/drawing/2014/chartex" xmlns:cx1="http://schemas.microsoft.com/office/drawing/2015/9/8/chartex" xmlns:cx2="http://schemas.microsoft.com/office/drawing/2015/10/21/chartex" xmlns:cx3="http://schemas.microsoft.com/office/drawing/2016/5/9/chartex" xmlns:cx4="http://schemas.microsoft.com/office/drawing/2016/5/10/chartex" xmlns:cx5="http://schemas.microsoft.com/office/drawing/2016/5/11/chartex" xmlns:cx6="http://schemas.microsoft.com/office/drawing/2016/5/12/chartex" xmlns:cx7="http://schemas.microsoft.com/office/drawing/2016/5/13/chartex" xmlns:cx8="http://schemas.microsoft.com/office/drawing/2016/5/14/chartex" xmlns:mc="http://schemas.openxmlformats.org/markup-compatibility/2006" xmlns:aink="http://schemas.microsoft.com/office/drawing/2016/ink" xmlns:am3d="http://schemas.microsoft.com/office/drawing/2017/model3d" xmlns:o="urn:schemas-microsoft-com:office:office" xmlns:oel="http://schemas.microsoft.com/office/2019/extlst" xmlns:r="http://schemas.openxmlformats.org/officeDocument/2006/relationships" xmlns:m="http://schemas.openxmlformats.org/officeDocument/2006/math" xmlns:v="urn:schemas-microsoft-com:vml" xmlns:wp14="http://schemas.microsoft.com/office/word/2010/wordprocessingDrawing" xmlns:wp="http://schemas.openxmlformats.org/drawingml/2006/wordprocessingDrawing" xmlns:w10="urn:schemas-microsoft-com:office:word" xmlns:w="http://schemas.openxmlformats.org/wordprocessingml/2006/main" xmlns:w14="http://schemas.microsoft.com/office/word/2010/wordml" xmlns:w15="http://schemas.microsoft.com/office/word/2012/wordml" xmlns:w16cex="http://schemas.microsoft.com/office/word/2018/wordml/cex" xmlns:w16cid="http://schemas.microsoft.com/office/word/2016/wordml/cid" xmlns:w16="http://schemas.microsoft.com/office/word/2018/wordml" xmlns:w16du="http://schemas.microsoft.com/office/word/2023/wordml/word16du" xmlns:w16sdtdh="http://schemas.microsoft.com/office/word/2020/wordml/sdtdatahash" xmlns:w16se="http://schemas.microsoft.com/office/word/2015/wordml/symex" xmlns:wpg="http://schemas.microsoft.com/office/word/2010/wordprocessingGroup" xmlns:wpi="http://schemas.microsoft.com/office/word/2010/wordprocessingInk" xmlns:wne="http://schemas.microsoft.com/office/word/2006/wordml" xmlns:wps="http://schemas.microsoft.com/office/word/2010/wordprocessingShape" mc:Ignorable="w14 w15 w16se w16cid w16 w16cex w16sdtdh w16du wp14">
+  <w:abstractNum w:abstractNumId="0" w15:restartNumberingAfterBreak="0">
     <w:nsid w:val="07B96EF7"/>
     <w:multiLevelType w:val="hybridMultilevel"/>
     <w:tmpl w:val="7EBA2612"/>
@@ -13580,7 +13651,7 @@
       </w:rPr>
     </w:lvl>
   </w:abstractNum>
-  <w:abstractNum w:abstractNumId="1">
+  <w:abstractNum w:abstractNumId="1" w15:restartNumberingAfterBreak="0">
     <w:nsid w:val="105D6EE2"/>
     <w:multiLevelType w:val="hybridMultilevel"/>
     <w:tmpl w:val="3BFC8AFA"/>
@@ -13693,7 +13764,7 @@
       </w:rPr>
     </w:lvl>
   </w:abstractNum>
-  <w:abstractNum w:abstractNumId="2">
+  <w:abstractNum w:abstractNumId="2" w15:restartNumberingAfterBreak="0">
     <w:nsid w:val="2AFF34AF"/>
     <w:multiLevelType w:val="hybridMultilevel"/>
     <w:tmpl w:val="B91851A0"/>
@@ -13806,7 +13877,7 @@
       </w:rPr>
     </w:lvl>
   </w:abstractNum>
-  <w:abstractNum w:abstractNumId="3">
+  <w:abstractNum w:abstractNumId="3" w15:restartNumberingAfterBreak="0">
     <w:nsid w:val="2EC56CE7"/>
     <w:multiLevelType w:val="hybridMultilevel"/>
     <w:tmpl w:val="72883072"/>
@@ -13919,7 +13990,7 @@
       </w:rPr>
     </w:lvl>
   </w:abstractNum>
-  <w:abstractNum w:abstractNumId="4">
+  <w:abstractNum w:abstractNumId="4" w15:restartNumberingAfterBreak="0">
     <w:nsid w:val="3BEB559D"/>
     <w:multiLevelType w:val="hybridMultilevel"/>
     <w:tmpl w:val="7562A552"/>
@@ -14032,7 +14103,7 @@
       </w:rPr>
     </w:lvl>
   </w:abstractNum>
-  <w:abstractNum w:abstractNumId="5">
+  <w:abstractNum w:abstractNumId="5" w15:restartNumberingAfterBreak="0">
     <w:nsid w:val="411E522A"/>
     <w:multiLevelType w:val="hybridMultilevel"/>
     <w:tmpl w:val="BE9845A2"/>
@@ -14145,7 +14216,7 @@
       </w:rPr>
     </w:lvl>
   </w:abstractNum>
-  <w:abstractNum w:abstractNumId="6">
+  <w:abstractNum w:abstractNumId="6" w15:restartNumberingAfterBreak="0">
     <w:nsid w:val="59EC0D4A"/>
     <w:multiLevelType w:val="hybridMultilevel"/>
     <w:tmpl w:val="2A06B1CE"/>
@@ -14258,7 +14329,7 @@
       </w:rPr>
     </w:lvl>
   </w:abstractNum>
-  <w:abstractNum w:abstractNumId="7">
+  <w:abstractNum w:abstractNumId="7" w15:restartNumberingAfterBreak="0">
     <w:nsid w:val="5C380816"/>
     <w:multiLevelType w:val="hybridMultilevel"/>
     <w:tmpl w:val="D68EBACA"/>
@@ -14371,7 +14442,7 @@
       </w:rPr>
     </w:lvl>
   </w:abstractNum>
-  <w:abstractNum w:abstractNumId="8">
+  <w:abstractNum w:abstractNumId="8" w15:restartNumberingAfterBreak="0">
     <w:nsid w:val="5E0B1D2F"/>
     <w:multiLevelType w:val="hybridMultilevel"/>
     <w:tmpl w:val="27683054"/>
@@ -14484,7 +14555,7 @@
       </w:rPr>
     </w:lvl>
   </w:abstractNum>
-  <w:abstractNum w:abstractNumId="9">
+  <w:abstractNum w:abstractNumId="9" w15:restartNumberingAfterBreak="0">
     <w:nsid w:val="5E9D6F2E"/>
     <w:multiLevelType w:val="hybridMultilevel"/>
     <w:tmpl w:val="2E281326"/>
@@ -14597,7 +14668,7 @@
       </w:rPr>
     </w:lvl>
   </w:abstractNum>
-  <w:abstractNum w:abstractNumId="10">
+  <w:abstractNum w:abstractNumId="10" w15:restartNumberingAfterBreak="0">
     <w:nsid w:val="639B0961"/>
     <w:multiLevelType w:val="hybridMultilevel"/>
     <w:tmpl w:val="D5CA4380"/>
@@ -14710,7 +14781,7 @@
       </w:rPr>
     </w:lvl>
   </w:abstractNum>
-  <w:abstractNum w:abstractNumId="11">
+  <w:abstractNum w:abstractNumId="11" w15:restartNumberingAfterBreak="0">
     <w:nsid w:val="745F437B"/>
     <w:multiLevelType w:val="hybridMultilevel"/>
     <w:tmpl w:val="26724CB2"/>
@@ -14823,7 +14894,7 @@
       </w:rPr>
     </w:lvl>
   </w:abstractNum>
-  <w:abstractNum w:abstractNumId="12">
+  <w:abstractNum w:abstractNumId="12" w15:restartNumberingAfterBreak="0">
     <w:nsid w:val="7A283354"/>
     <w:multiLevelType w:val="hybridMultilevel"/>
     <w:tmpl w:val="D8909CF8"/>
@@ -14936,43 +15007,43 @@
       </w:rPr>
     </w:lvl>
   </w:abstractNum>
-  <w:num w:numId="1">
+  <w:num w:numId="1" w16cid:durableId="2013990077">
     <w:abstractNumId w:val="1"/>
   </w:num>
-  <w:num w:numId="2">
+  <w:num w:numId="2" w16cid:durableId="1099637170">
     <w:abstractNumId w:val="3"/>
   </w:num>
-  <w:num w:numId="3">
+  <w:num w:numId="3" w16cid:durableId="1484934219">
     <w:abstractNumId w:val="7"/>
   </w:num>
-  <w:num w:numId="4">
+  <w:num w:numId="4" w16cid:durableId="1859737132">
     <w:abstractNumId w:val="0"/>
   </w:num>
-  <w:num w:numId="5">
+  <w:num w:numId="5" w16cid:durableId="472017039">
     <w:abstractNumId w:val="4"/>
   </w:num>
-  <w:num w:numId="6">
+  <w:num w:numId="6" w16cid:durableId="1815444212">
     <w:abstractNumId w:val="5"/>
   </w:num>
-  <w:num w:numId="7">
+  <w:num w:numId="7" w16cid:durableId="719524332">
     <w:abstractNumId w:val="9"/>
   </w:num>
-  <w:num w:numId="8">
+  <w:num w:numId="8" w16cid:durableId="1515074880">
     <w:abstractNumId w:val="6"/>
   </w:num>
-  <w:num w:numId="9">
+  <w:num w:numId="9" w16cid:durableId="1560163428">
     <w:abstractNumId w:val="12"/>
   </w:num>
-  <w:num w:numId="10">
+  <w:num w:numId="10" w16cid:durableId="2091848189">
     <w:abstractNumId w:val="8"/>
   </w:num>
-  <w:num w:numId="11">
+  <w:num w:numId="11" w16cid:durableId="1468863651">
     <w:abstractNumId w:val="11"/>
   </w:num>
-  <w:num w:numId="12">
+  <w:num w:numId="12" w16cid:durableId="51196131">
     <w:abstractNumId w:val="2"/>
   </w:num>
-  <w:num w:numId="13">
+  <w:num w:numId="13" w16cid:durableId="266430442">
     <w:abstractNumId w:val="10"/>
   </w:num>
   <w:numIdMacAtCleanup w:val="13"/>
@@ -14980,7 +15051,7 @@
 </file>
 
 <file path=word/styles.xml><?xml version="1.0" encoding="utf-8"?>
-<w:styles xmlns:mc="http://schemas.openxmlformats.org/markup-compatibility/2006" xmlns:r="http://schemas.openxmlformats.org/officeDocument/2006/relationships" xmlns:w="http://schemas.openxmlformats.org/wordprocessingml/2006/main" xmlns:w14="http://schemas.microsoft.com/office/word/2010/wordml" xmlns:w15="http://schemas.microsoft.com/office/word/2012/wordml" mc:Ignorable="w14 w15">
+<w:styles xmlns:mc="http://schemas.openxmlformats.org/markup-compatibility/2006" xmlns:r="http://schemas.openxmlformats.org/officeDocument/2006/relationships" xmlns:w="http://schemas.openxmlformats.org/wordprocessingml/2006/main" xmlns:w14="http://schemas.microsoft.com/office/word/2010/wordml" xmlns:w15="http://schemas.microsoft.com/office/word/2012/wordml" xmlns:w16cex="http://schemas.microsoft.com/office/word/2018/wordml/cex" xmlns:w16cid="http://schemas.microsoft.com/office/word/2016/wordml/cid" xmlns:w16="http://schemas.microsoft.com/office/word/2018/wordml" xmlns:w16du="http://schemas.microsoft.com/office/word/2023/wordml/word16du" xmlns:w16sdtdh="http://schemas.microsoft.com/office/word/2020/wordml/sdtdatahash" xmlns:w16se="http://schemas.microsoft.com/office/word/2015/wordml/symex" mc:Ignorable="w14 w15 w16se w16cid w16 w16cex w16sdtdh w16du">
   <w:docDefaults>
     <w:rPrDefault>
       <w:rPr>
@@ -14997,7 +15068,7 @@
       </w:pPr>
     </w:pPrDefault>
   </w:docDefaults>
-  <w:latentStyles w:defLockedState="0" w:defUIPriority="99" w:defSemiHidden="0" w:defUnhideWhenUsed="0" w:defQFormat="0" w:count="371">
+  <w:latentStyles w:defLockedState="0" w:defUIPriority="99" w:defSemiHidden="0" w:defUnhideWhenUsed="0" w:defQFormat="0" w:count="376">
     <w:lsdException w:name="Normal" w:uiPriority="0" w:qFormat="1"/>
     <w:lsdException w:name="heading 1" w:uiPriority="0" w:qFormat="1"/>
     <w:lsdException w:name="heading 2" w:semiHidden="1" w:uiPriority="0" w:unhideWhenUsed="1" w:qFormat="1"/>
@@ -15369,6 +15440,11 @@
     <w:lsdException w:name="List Table 5 Dark Accent 6" w:uiPriority="50"/>
     <w:lsdException w:name="List Table 6 Colorful Accent 6" w:uiPriority="51"/>
     <w:lsdException w:name="List Table 7 Colorful Accent 6" w:uiPriority="52"/>
+    <w:lsdException w:name="Mention" w:semiHidden="1" w:unhideWhenUsed="1"/>
+    <w:lsdException w:name="Smart Hyperlink" w:semiHidden="1" w:unhideWhenUsed="1"/>
+    <w:lsdException w:name="Hashtag" w:semiHidden="1" w:unhideWhenUsed="1"/>
+    <w:lsdException w:name="Unresolved Mention" w:semiHidden="1" w:unhideWhenUsed="1"/>
+    <w:lsdException w:name="Smart Link" w:semiHidden="1" w:unhideWhenUsed="1"/>
   </w:latentStyles>
   <w:style w:type="paragraph" w:default="1" w:styleId="Normal">
     <w:name w:val="Normal"/>
@@ -15958,7 +16034,7 @@
       <w:u w:val="single"/>
     </w:rPr>
   </w:style>
-  <w:style w:type="paragraph" w:styleId="TtulodeTDC">
+  <w:style w:type="paragraph" w:styleId="TtuloTDC">
     <w:name w:val="TOC Heading"/>
     <w:basedOn w:val="Ttulo1"/>
     <w:next w:val="Normal"/>
@@ -16128,11 +16204,11 @@
     <w:qFormat/>
     <w:rsid w:val="005F60BA"/>
   </w:style>
-  <w:style w:type="paragraph" w:styleId="Puesto">
+  <w:style w:type="paragraph" w:styleId="Ttulo">
     <w:name w:val="Title"/>
     <w:basedOn w:val="Normal"/>
     <w:next w:val="Normal"/>
-    <w:link w:val="PuestoCar"/>
+    <w:link w:val="TtuloCar"/>
     <w:uiPriority w:val="10"/>
     <w:qFormat/>
     <w:rsid w:val="009A3173"/>
@@ -16152,10 +16228,10 @@
       <w:szCs w:val="52"/>
     </w:rPr>
   </w:style>
-  <w:style w:type="character" w:customStyle="1" w:styleId="PuestoCar">
-    <w:name w:val="Puesto Car"/>
+  <w:style w:type="character" w:customStyle="1" w:styleId="TtuloCar">
+    <w:name w:val="Título Car"/>
     <w:basedOn w:val="Fuentedeprrafopredeter"/>
-    <w:link w:val="Puesto"/>
+    <w:link w:val="Ttulo"/>
     <w:uiPriority w:val="10"/>
     <w:rsid w:val="009A3173"/>
     <w:rPr>
@@ -16169,7 +16245,7 @@
   </w:style>
   <w:style w:type="paragraph" w:customStyle="1" w:styleId="PSI-Ttulo">
     <w:name w:val="PSI - Título"/>
-    <w:basedOn w:val="Puesto"/>
+    <w:basedOn w:val="Ttulo"/>
     <w:autoRedefine/>
     <w:qFormat/>
     <w:rsid w:val="009A3173"/>
@@ -16255,7 +16331,6 @@
       <w:spacing w:before="0" w:line="240" w:lineRule="auto"/>
     </w:pPr>
     <w:tblPr>
-      <w:tblInd w:w="0" w:type="dxa"/>
       <w:tblBorders>
         <w:top w:val="single" w:sz="4" w:space="0" w:color="000000" w:themeColor="text1"/>
         <w:left w:val="single" w:sz="4" w:space="0" w:color="000000" w:themeColor="text1"/>
@@ -16264,12 +16339,6 @@
         <w:insideH w:val="single" w:sz="4" w:space="0" w:color="000000" w:themeColor="text1"/>
         <w:insideV w:val="single" w:sz="4" w:space="0" w:color="000000" w:themeColor="text1"/>
       </w:tblBorders>
-      <w:tblCellMar>
-        <w:top w:w="0" w:type="dxa"/>
-        <w:left w:w="108" w:type="dxa"/>
-        <w:bottom w:w="0" w:type="dxa"/>
-        <w:right w:w="108" w:type="dxa"/>
-      </w:tblCellMar>
     </w:tblPr>
   </w:style>
   <w:style w:type="paragraph" w:customStyle="1" w:styleId="InfoBlue">

</xml_diff>

<commit_message>
doc: avance en el plan de pruebas
</commit_message>
<xml_diff>
--- a/2. Etapa de elaboración/Iteración 2/Plan de pruebas/Plan de Pruebas_Vesta Risk Manager_T-Code.docx
+++ b/2. Etapa de elaboración/Iteración 2/Plan de pruebas/Plan de Pruebas_Vesta Risk Manager_T-Code.docx
@@ -123,7 +123,7 @@
                   </wp:anchor>
                 </w:drawing>
               </mc:Choice>
-              <mc:Fallback>
+              <mc:Fallback xmlns="">
                 <w:pict>
                   <v:rect w14:anchorId="18AE9CB5" id="Rectangle 6" o:spid="_x0000_s1026" style="position:absolute;margin-left:0;margin-top:0;width:623.75pt;height:67.45pt;z-index:251660288;visibility:visible;mso-wrap-style:square;mso-width-percent:1050;mso-height-percent:900;mso-wrap-distance-left:9pt;mso-wrap-distance-top:0;mso-wrap-distance-right:9pt;mso-wrap-distance-bottom:0;mso-position-horizontal:center;mso-position-horizontal-relative:page;mso-position-vertical:bottom;mso-position-vertical-relative:page;mso-width-percent:1050;mso-height-percent:900;mso-width-relative:page;mso-height-relative:top-margin-area;v-text-anchor:top" o:gfxdata="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" o:allowincell="f" fillcolor="#4bacc6 [3208]" strokecolor="#31849b [2408]">
                     <w10:wrap anchorx="page" anchory="page"/>
@@ -203,7 +203,7 @@
                   </wp:anchor>
                 </w:drawing>
               </mc:Choice>
-              <mc:Fallback>
+              <mc:Fallback xmlns="">
                 <w:pict>
                   <v:rect w14:anchorId="072609C0" id="Rectangle 9" o:spid="_x0000_s1026" style="position:absolute;margin-left:0;margin-top:0;width:7.15pt;height:882.85pt;z-index:251663360;visibility:visible;mso-wrap-style:square;mso-width-percent:0;mso-height-percent:1050;mso-wrap-distance-left:9pt;mso-wrap-distance-top:0;mso-wrap-distance-right:9pt;mso-wrap-distance-bottom:0;mso-position-horizontal:center;mso-position-horizontal-relative:left-margin-area;mso-position-vertical:center;mso-position-vertical-relative:page;mso-width-percent:0;mso-height-percent:1050;mso-width-relative:page;mso-height-relative:page;v-text-anchor:top" o:gfxdata="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" o:allowincell="f" fillcolor="white [3212]" strokecolor="#31849b [2408]">
                     <w10:wrap anchorx="margin" anchory="page"/>
@@ -283,7 +283,7 @@
                   </wp:anchor>
                 </w:drawing>
               </mc:Choice>
-              <mc:Fallback>
+              <mc:Fallback xmlns="">
                 <w:pict>
                   <v:rect w14:anchorId="0EE045CC" id="Rectangle 8" o:spid="_x0000_s1026" style="position:absolute;margin-left:0;margin-top:0;width:7.15pt;height:882.85pt;z-index:251662336;visibility:visible;mso-wrap-style:square;mso-width-percent:0;mso-height-percent:1050;mso-wrap-distance-left:9pt;mso-wrap-distance-top:0;mso-wrap-distance-right:9pt;mso-wrap-distance-bottom:0;mso-position-horizontal:center;mso-position-horizontal-relative:right-margin-area;mso-position-vertical:center;mso-position-vertical-relative:page;mso-width-percent:0;mso-height-percent:1050;mso-width-relative:page;mso-height-relative:page;v-text-anchor:top" o:gfxdata="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" o:allowincell="f" fillcolor="white [3212]" strokecolor="#31849b [2408]">
                     <w10:wrap anchorx="margin" anchory="page"/>
@@ -363,7 +363,7 @@
                   </wp:anchor>
                 </w:drawing>
               </mc:Choice>
-              <mc:Fallback>
+              <mc:Fallback xmlns="">
                 <w:pict>
                   <v:rect w14:anchorId="12796628" id="Rectangle 7" o:spid="_x0000_s1026" style="position:absolute;margin-left:0;margin-top:0;width:623.75pt;height:67.45pt;z-index:251661312;visibility:visible;mso-wrap-style:square;mso-width-percent:1050;mso-height-percent:900;mso-wrap-distance-left:9pt;mso-wrap-distance-top:0;mso-wrap-distance-right:9pt;mso-wrap-distance-bottom:0;mso-position-horizontal:center;mso-position-horizontal-relative:page;mso-position-vertical:top;mso-position-vertical-relative:top-margin-area;mso-width-percent:1050;mso-height-percent:900;mso-width-relative:page;mso-height-relative:top-margin-area;v-text-anchor:top" o:gfxdata="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" o:allowincell="f" fillcolor="#4bacc6 [3208]" strokecolor="#31849b [2408]">
                     <w10:wrap anchorx="page" anchory="margin"/>
@@ -413,7 +413,7 @@
               <w:rFonts w:asciiTheme="majorHAnsi" w:eastAsiaTheme="majorEastAsia" w:hAnsiTheme="majorHAnsi" w:cstheme="majorBidi"/>
               <w:sz w:val="36"/>
               <w:szCs w:val="36"/>
-              <w:lang w:val="en-US"/>
+              <w:lang w:val="es-AR"/>
             </w:rPr>
           </w:pPr>
           <w:sdt>
@@ -422,7 +422,7 @@
                 <w:rFonts w:asciiTheme="majorHAnsi" w:eastAsiaTheme="majorEastAsia" w:hAnsiTheme="majorHAnsi" w:cstheme="majorBidi"/>
                 <w:sz w:val="36"/>
                 <w:szCs w:val="36"/>
-                <w:lang w:val="en-US"/>
+                <w:lang w:val="es-AR"/>
               </w:rPr>
               <w:alias w:val="Subtítulo"/>
               <w:id w:val="14700077"/>
@@ -435,7 +435,7 @@
                   <w:rFonts w:asciiTheme="majorHAnsi" w:eastAsiaTheme="majorEastAsia" w:hAnsiTheme="majorHAnsi" w:cstheme="majorBidi"/>
                   <w:sz w:val="36"/>
                   <w:szCs w:val="36"/>
-                  <w:lang w:val="en-US"/>
+                  <w:lang w:val="es-AR"/>
                 </w:rPr>
                 <w:t>Vesta Risk Manager</w:t>
               </w:r>
@@ -446,7 +446,7 @@
           <w:pPr>
             <w:pStyle w:val="Sinespaciado"/>
             <w:rPr>
-              <w:lang w:val="en-US"/>
+              <w:lang w:val="es-AR"/>
             </w:rPr>
           </w:pPr>
         </w:p>
@@ -454,7 +454,7 @@
           <w:pPr>
             <w:pStyle w:val="Sinespaciado"/>
             <w:rPr>
-              <w:lang w:val="en-US"/>
+              <w:lang w:val="es-AR"/>
             </w:rPr>
           </w:pPr>
         </w:p>
@@ -462,7 +462,7 @@
           <w:pPr>
             <w:pStyle w:val="Sinespaciado"/>
             <w:rPr>
-              <w:lang w:val="en-US"/>
+              <w:lang w:val="es-AR"/>
             </w:rPr>
           </w:pPr>
         </w:p>
@@ -470,14 +470,14 @@
           <w:pPr>
             <w:pStyle w:val="Sinespaciado"/>
             <w:rPr>
-              <w:lang w:val="en-US"/>
+              <w:lang w:val="es-AR"/>
             </w:rPr>
           </w:pPr>
         </w:p>
         <w:sdt>
           <w:sdtPr>
             <w:rPr>
-              <w:lang w:val="en-US"/>
+              <w:lang w:val="es-AR"/>
             </w:rPr>
             <w:alias w:val="Compañía"/>
             <w:id w:val="3224807"/>
@@ -489,15 +489,23 @@
               <w:pPr>
                 <w:pStyle w:val="Sinespaciado"/>
                 <w:rPr>
-                  <w:lang w:val="en-US"/>
+                  <w:lang w:val="es-AR"/>
                 </w:rPr>
               </w:pPr>
               <w:r>
                 <w:rPr>
-                  <w:lang w:val="en-US"/>
+                  <w:lang w:val="es-AR"/>
                 </w:rPr>
-                <w:t>T-Code</w:t>
+                <w:t>T-</w:t>
               </w:r>
+              <w:proofErr w:type="spellStart"/>
+              <w:r>
+                <w:rPr>
+                  <w:lang w:val="es-AR"/>
+                </w:rPr>
+                <w:t>Code</w:t>
+              </w:r>
+              <w:proofErr w:type="spellEnd"/>
             </w:p>
           </w:sdtContent>
         </w:sdt>
@@ -848,7 +856,7 @@
                   </wp:anchor>
                 </w:drawing>
               </mc:Choice>
-              <mc:Fallback>
+              <mc:Fallback xmlns="">
                 <w:pict>
                   <v:rect w14:anchorId="4D4A8553" id="Rectangle 17" o:spid="_x0000_s1026" style="position:absolute;margin-left:315.7pt;margin-top:-76.25pt;width:195.35pt;height:844.9pt;z-index:-251643904;visibility:visible;mso-wrap-style:square;mso-width-percent:0;mso-height-percent:0;mso-wrap-distance-left:9pt;mso-wrap-distance-top:0;mso-wrap-distance-right:9pt;mso-wrap-distance-bottom:0;mso-position-horizontal:absolute;mso-position-horizontal-relative:margin;mso-position-vertical:absolute;mso-position-vertical-relative:margin;mso-width-percent:0;mso-height-percent:0;mso-width-relative:page;mso-height-relative:page;v-text-anchor:top" o:gfxdata="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" fillcolor="#4bacc6" strokecolor="#31849b [2408]">
                     <w10:wrap type="square" anchorx="margin" anchory="margin"/>
@@ -4569,8 +4577,8 @@
         </w:rPr>
       </w:pPr>
       <w:bookmarkStart w:id="0" w:name="_Toc499347678"/>
-      <w:bookmarkStart w:id="1" w:name="_Toc165473662"/>
-      <w:bookmarkStart w:id="2" w:name="_Toc178080521"/>
+      <w:bookmarkStart w:id="1" w:name="_Toc178080521"/>
+      <w:bookmarkStart w:id="2" w:name="_Toc165473662"/>
       <w:r>
         <w:rPr>
           <w:rFonts w:eastAsia="Times New Roman"/>
@@ -4578,19 +4586,11 @@
         <w:t>Introducción.</w:t>
       </w:r>
       <w:bookmarkEnd w:id="0"/>
-      <w:bookmarkEnd w:id="2"/>
-    </w:p>
-    <w:p>
-      <w:r>
-        <w:t xml:space="preserve">El plan de pruebas define las actividades necesarias para garantizar el correcto funcionamiento del sistema Vesta </w:t>
-      </w:r>
-      <w:proofErr w:type="spellStart"/>
-      <w:r>
-        <w:t>Risk</w:t>
-      </w:r>
-      <w:proofErr w:type="spellEnd"/>
-      <w:r>
-        <w:t xml:space="preserve"> Manager. Se realizarán pruebas unitarias, de integración, de sistema y de validación y verificación.</w:t>
+      <w:bookmarkEnd w:id="1"/>
+    </w:p>
+    <w:p>
+      <w:r>
+        <w:t>El plan de pruebas define las actividades necesarias para garantizar el correcto funcionamiento del sistema Vesta Risk Manager. Se realizarán pruebas unitarias, de integración, de sistema y de validación y verificación.</w:t>
       </w:r>
     </w:p>
     <w:p>
@@ -4740,7 +4740,11 @@
         <w:pStyle w:val="PSI-ComentarioVieta"/>
       </w:pPr>
       <w:r>
-        <w:t>Responsables de realizar la prueba: tanto por parte de la Junta de Protección Social como de la empresa desarrolladora.</w:t>
+        <w:t>Responsables de realizar la prueba: tanto por parte de la Junta de Protección Social como de la empresa desarrolladora</w:t>
+      </w:r>
+      <w:proofErr w:type="gramStart"/>
+      <w:r>
+        <w:t>.</w:t>
       </w:r>
       <w:r>
         <w:t xml:space="preserve"> </w:t>
@@ -4748,6 +4752,7 @@
       <w:r>
         <w:t>]</w:t>
       </w:r>
+      <w:proofErr w:type="gramEnd"/>
     </w:p>
     <w:p>
       <w:pPr>
@@ -4777,7 +4782,7 @@
         <w:lastRenderedPageBreak/>
         <w:t>Antecedentes y Propósito</w:t>
       </w:r>
-      <w:bookmarkEnd w:id="1"/>
+      <w:bookmarkEnd w:id="2"/>
       <w:bookmarkEnd w:id="7"/>
       <w:r>
         <w:t xml:space="preserve"> </w:t>
@@ -4802,11 +4807,20 @@
       <w:pPr>
         <w:pStyle w:val="Textoindependiente"/>
         <w:ind w:left="0"/>
-      </w:pPr>
-      <w:r>
+        <w:rPr>
+          <w:lang w:val="es-AR"/>
+        </w:rPr>
+      </w:pPr>
+      <w:r>
+        <w:rPr>
+          <w:lang w:val="es-AR"/>
+        </w:rPr>
         <w:t>N/A</w:t>
       </w:r>
       <w:r>
+        <w:rPr>
+          <w:lang w:val="es-AR"/>
+        </w:rPr>
         <w:t>.</w:t>
       </w:r>
     </w:p>
@@ -4887,7 +4901,11 @@
         <w:pStyle w:val="PSI-ComentarioVieta"/>
       </w:pPr>
       <w:r>
-        <w:t>Otros.</w:t>
+        <w:t>Otros</w:t>
+      </w:r>
+      <w:proofErr w:type="gramStart"/>
+      <w:r>
+        <w:t>.</w:t>
       </w:r>
       <w:r>
         <w:t xml:space="preserve"> </w:t>
@@ -4895,10 +4913,50 @@
       <w:r>
         <w:t>]</w:t>
       </w:r>
+      <w:proofErr w:type="gramEnd"/>
     </w:p>
     <w:p>
       <w:r>
         <w:t xml:space="preserve">El plan de pruebas es necesario para seleccionar y coordinar todas las actividades necesarias para encontrar y depurar errores en el sistema y así asegurar que se desarrolle un producto de calidad. </w:t>
+      </w:r>
+      <w:r>
+        <w:t>Los objetivos que se pretenden alcanzar con el plan de pruebas son los siguientes:</w:t>
+      </w:r>
+    </w:p>
+    <w:p>
+      <w:pPr>
+        <w:pStyle w:val="Prrafodelista"/>
+        <w:numPr>
+          <w:ilvl w:val="0"/>
+          <w:numId w:val="14"/>
+        </w:numPr>
+      </w:pPr>
+      <w:r>
+        <w:t>Encontrar y depurar la mayor cantidad de errores posibles.</w:t>
+      </w:r>
+    </w:p>
+    <w:p>
+      <w:pPr>
+        <w:pStyle w:val="Prrafodelista"/>
+        <w:numPr>
+          <w:ilvl w:val="0"/>
+          <w:numId w:val="14"/>
+        </w:numPr>
+      </w:pPr>
+      <w:r>
+        <w:t>Supervisar el cumplimiento de las especificaciones de diseño establecidas.</w:t>
+      </w:r>
+    </w:p>
+    <w:p>
+      <w:pPr>
+        <w:pStyle w:val="Prrafodelista"/>
+        <w:numPr>
+          <w:ilvl w:val="0"/>
+          <w:numId w:val="14"/>
+        </w:numPr>
+      </w:pPr>
+      <w:r>
+        <w:t>Supervisar el cumplimiento de los requerimientos de software.</w:t>
       </w:r>
     </w:p>
     <w:p>
@@ -4969,13 +5027,8 @@
         </w:numPr>
       </w:pPr>
       <w:r>
-        <w:t xml:space="preserve">Integración con </w:t>
-      </w:r>
-      <w:proofErr w:type="spellStart"/>
-      <w:r>
-        <w:t>UARGflow</w:t>
-      </w:r>
-      <w:proofErr w:type="spellEnd"/>
+        <w:t>Integración con UARGflow</w:t>
+      </w:r>
       <w:r>
         <w:t>.</w:t>
       </w:r>
@@ -5231,6 +5284,9 @@
     <w:p>
       <w:pPr>
         <w:pStyle w:val="Textoindependiente"/>
+        <w:rPr>
+          <w:lang w:val="es-AR"/>
+        </w:rPr>
       </w:pPr>
     </w:p>
     <w:p>
@@ -5400,7 +5456,15 @@
         <w:t xml:space="preserve"> las pruebas</w:t>
       </w:r>
       <w:r>
-        <w:t>. Para ello se debe describir para cada tipo de prueba las técnicas a emplear, los propósitos de estas,  los cursos de acción a seguir, los recursos necesarios y las fases que estas contienen.</w:t>
+        <w:t xml:space="preserve">. Para ello se debe describir para cada tipo de prueba las técnicas a emplear, los propósitos de </w:t>
+      </w:r>
+      <w:proofErr w:type="gramStart"/>
+      <w:r>
+        <w:t>estas,  los</w:t>
+      </w:r>
+      <w:proofErr w:type="gramEnd"/>
+      <w:r>
+        <w:t xml:space="preserve"> cursos de acción a seguir, los recursos necesarios y las fases que estas contienen.</w:t>
       </w:r>
     </w:p>
     <w:p>
@@ -5408,10 +5472,18 @@
         <w:pStyle w:val="PSI-Comentario"/>
       </w:pPr>
       <w:r>
-        <w:t xml:space="preserve">Entre algunos </w:t>
-      </w:r>
-      <w:r>
-        <w:t xml:space="preserve"> tipos de pruebas tenemos:</w:t>
+        <w:t xml:space="preserve">Entre </w:t>
+      </w:r>
+      <w:proofErr w:type="gramStart"/>
+      <w:r>
+        <w:t xml:space="preserve">algunos </w:t>
+      </w:r>
+      <w:r>
+        <w:t xml:space="preserve"> tipos</w:t>
+      </w:r>
+      <w:proofErr w:type="gramEnd"/>
+      <w:r>
+        <w:t xml:space="preserve"> de pruebas tenemos:</w:t>
       </w:r>
     </w:p>
     <w:p>
@@ -5515,7 +5587,15 @@
         <w:t>Señale cada uno</w:t>
       </w:r>
       <w:r>
-        <w:t xml:space="preserve"> de los tipos de prueba  a emplear en una tabla como la mostrada seguidamente y añada o elimine detalles según corresponda:</w:t>
+        <w:t xml:space="preserve"> de los tipos de </w:t>
+      </w:r>
+      <w:proofErr w:type="gramStart"/>
+      <w:r>
+        <w:t>prueba  a</w:t>
+      </w:r>
+      <w:proofErr w:type="gramEnd"/>
+      <w:r>
+        <w:t xml:space="preserve"> emplear en una tabla como la mostrada seguidamente y añada o elimine detalles según corresponda:</w:t>
       </w:r>
     </w:p>
     <w:p>
@@ -5530,13 +5610,7 @@
     </w:p>
     <w:p>
       <w:r>
-        <w:t>&lt;</w:t>
-      </w:r>
-      <w:r>
-        <w:t>Identificador</w:t>
-      </w:r>
-      <w:r>
-        <w:t xml:space="preserve"> del tipo de prueba&gt;</w:t>
+        <w:t>T-01: Pruebas de función</w:t>
       </w:r>
     </w:p>
     <w:p>
@@ -5609,17 +5683,8 @@
             </w:tcBorders>
           </w:tcPr>
           <w:p>
-            <w:pPr>
-              <w:pStyle w:val="PSI-ComentarioenTabla"/>
-            </w:pPr>
-            <w:r>
-              <w:t>[</w:t>
-            </w:r>
-            <w:r>
-              <w:t>Objetivo del tipo de prueba señalado.</w:t>
-            </w:r>
-            <w:r>
-              <w:t>]</w:t>
+            <w:r>
+              <w:t>El objetivo principal de esta prueba es que el programa realice las funciones especificadas por el cliente en el contrato.</w:t>
             </w:r>
           </w:p>
         </w:tc>
@@ -5657,17 +5722,14 @@
             </w:tcBorders>
           </w:tcPr>
           <w:p>
-            <w:pPr>
-              <w:pStyle w:val="PSI-ComentarioenTabla"/>
-            </w:pPr>
-            <w:r>
-              <w:t>[</w:t>
-            </w:r>
-            <w:r>
-              <w:t>Descripción breve del tipo de prueba.</w:t>
-            </w:r>
-            <w:r>
-              <w:t>]</w:t>
+            <w:r>
+              <w:t xml:space="preserve">En esta prueba se probará que cada </w:t>
+            </w:r>
+            <w:r>
+              <w:t>componente</w:t>
+            </w:r>
+            <w:r>
+              <w:t xml:space="preserve"> realice la función específica para la cual fue diseñado.</w:t>
             </w:r>
           </w:p>
         </w:tc>
@@ -5705,17 +5767,8 @@
             </w:tcBorders>
           </w:tcPr>
           <w:p>
-            <w:pPr>
-              <w:pStyle w:val="PSI-ComentarioenTabla"/>
-            </w:pPr>
-            <w:r>
-              <w:t>[</w:t>
-            </w:r>
-            <w:r>
-              <w:t>Defina el conjunto de procedimientos necesarios para que la prueba se llevada a cabo de manera correcta.</w:t>
-            </w:r>
-            <w:r>
-              <w:t>]</w:t>
+            <w:r>
+              <w:t>Pruebas de caja blanca y de caja negra.</w:t>
             </w:r>
           </w:p>
         </w:tc>
@@ -5753,40 +5806,38 @@
           </w:tcPr>
           <w:p>
             <w:pPr>
-              <w:pStyle w:val="PSI-ComentarioenTabla"/>
-            </w:pPr>
-            <w:r>
-              <w:t>[</w:t>
-            </w:r>
-            <w:r>
-              <w:t>1.Criterios de entrada: inicio de la fase</w:t>
-            </w:r>
-          </w:p>
-          <w:p>
-            <w:pPr>
-              <w:pStyle w:val="PSI-ComentarioenTabla"/>
-            </w:pPr>
-            <w:r>
-              <w:t>2. Fase 1</w:t>
-            </w:r>
-          </w:p>
-          <w:p>
-            <w:pPr>
-              <w:pStyle w:val="PSI-ComentarioenTabla"/>
-            </w:pPr>
-            <w:r>
-              <w:t>3. Fase 2</w:t>
-            </w:r>
-          </w:p>
-          <w:p>
-            <w:pPr>
-              <w:pStyle w:val="PSI-ComentarioenTabla"/>
-            </w:pPr>
-            <w:r>
-              <w:t>4.Criterios de salida: fin de la fase 2</w:t>
-            </w:r>
-            <w:r>
-              <w:t>]</w:t>
+              <w:pStyle w:val="Prrafodelista"/>
+              <w:numPr>
+                <w:ilvl w:val="0"/>
+                <w:numId w:val="17"/>
+              </w:numPr>
+            </w:pPr>
+            <w:r>
+              <w:t>Pruebas unitarias.</w:t>
+            </w:r>
+          </w:p>
+          <w:p>
+            <w:pPr>
+              <w:pStyle w:val="Prrafodelista"/>
+              <w:numPr>
+                <w:ilvl w:val="0"/>
+                <w:numId w:val="17"/>
+              </w:numPr>
+            </w:pPr>
+            <w:r>
+              <w:t>Pruebas de integración.</w:t>
+            </w:r>
+          </w:p>
+          <w:p>
+            <w:pPr>
+              <w:pStyle w:val="Prrafodelista"/>
+              <w:numPr>
+                <w:ilvl w:val="0"/>
+                <w:numId w:val="17"/>
+              </w:numPr>
+            </w:pPr>
+            <w:r>
+              <w:t>Pruebas de validación.</w:t>
             </w:r>
           </w:p>
         </w:tc>
@@ -5809,7 +5860,6 @@
               <w:pStyle w:val="PSI-Normal"/>
             </w:pPr>
             <w:r>
-              <w:lastRenderedPageBreak/>
               <w:t>Entorno de prueba:</w:t>
             </w:r>
           </w:p>
@@ -5824,17 +5874,13 @@
             </w:tcBorders>
           </w:tcPr>
           <w:p>
-            <w:pPr>
-              <w:pStyle w:val="PSI-ComentarioenTabla"/>
-            </w:pPr>
-            <w:r>
-              <w:t>[</w:t>
-            </w:r>
-            <w:r>
-              <w:t>Describa el entorno de prueba, los servicios básicos y configuraciones de la infraestructura requeridos por la prueba.</w:t>
-            </w:r>
-            <w:r>
-              <w:t>]</w:t>
+            <w:proofErr w:type="spellStart"/>
+            <w:r>
+              <w:t>PHPUnit</w:t>
+            </w:r>
+            <w:proofErr w:type="spellEnd"/>
+            <w:r>
+              <w:t xml:space="preserve"> v11</w:t>
             </w:r>
           </w:p>
         </w:tc>
@@ -5857,6 +5903,7 @@
               <w:pStyle w:val="PSI-Normal"/>
             </w:pPr>
             <w:r>
+              <w:lastRenderedPageBreak/>
               <w:t>Hardware:</w:t>
             </w:r>
           </w:p>
@@ -5871,17 +5918,8 @@
             </w:tcBorders>
           </w:tcPr>
           <w:p>
-            <w:pPr>
-              <w:pStyle w:val="PSI-ComentarioenTabla"/>
-            </w:pPr>
-            <w:r>
-              <w:t>[</w:t>
-            </w:r>
-            <w:r>
-              <w:t>Detalle la configuración de hardware de los equipos necesarios.</w:t>
-            </w:r>
-            <w:r>
-              <w:t>]</w:t>
+            <w:r>
+              <w:t>Computadoras personales de los integrantes del grupo.</w:t>
             </w:r>
           </w:p>
         </w:tc>
@@ -5918,17 +5956,8 @@
             </w:tcBorders>
           </w:tcPr>
           <w:p>
-            <w:pPr>
-              <w:pStyle w:val="PSI-ComentarioenTabla"/>
-            </w:pPr>
-            <w:r>
-              <w:t>[</w:t>
-            </w:r>
-            <w:r>
-              <w:t>Señale todos los componentes de software requeridos.</w:t>
-            </w:r>
-            <w:r>
-              <w:t>]</w:t>
+            <w:r>
+              <w:t>Navegador web.</w:t>
             </w:r>
           </w:p>
         </w:tc>
@@ -5951,7 +5980,7 @@
               <w:pStyle w:val="PSI-Normal"/>
             </w:pPr>
             <w:r>
-              <w:t>Configuración:</w:t>
+              <w:t>Criterios de Éxito:</w:t>
             </w:r>
           </w:p>
         </w:tc>
@@ -5965,17 +5994,8 @@
             </w:tcBorders>
           </w:tcPr>
           <w:p>
-            <w:pPr>
-              <w:pStyle w:val="PSI-ComentarioenTabla"/>
-            </w:pPr>
-            <w:r>
-              <w:t>[</w:t>
-            </w:r>
-            <w:r>
-              <w:t>Mencione el conjunto de peculiaridades específicas para la prueba.</w:t>
-            </w:r>
-            <w:r>
-              <w:t>]</w:t>
+            <w:r>
+              <w:t>Todos los componentes de software devuelven la salida esperada. Todos los casos de uso definidos funcionan de la manera especificada en el modelo de casos de uso.</w:t>
             </w:r>
           </w:p>
         </w:tc>
@@ -5998,7 +6018,7 @@
               <w:pStyle w:val="PSI-Normal"/>
             </w:pPr>
             <w:r>
-              <w:t>Criterios de Éxito:</w:t>
+              <w:t>Consideraciones Especiales:</w:t>
             </w:r>
           </w:p>
         </w:tc>
@@ -6012,19 +6032,162 @@
             </w:tcBorders>
           </w:tcPr>
           <w:p>
-            <w:pPr>
-              <w:pStyle w:val="PSI-ComentarioenTabla"/>
-            </w:pPr>
-            <w:r>
-              <w:t>[</w:t>
-            </w:r>
-            <w:r>
-              <w:t>Mencione los aspectos que darán muestra que la prueba funcionará.</w:t>
-            </w:r>
-            <w:r>
-              <w:t>]</w:t>
-            </w:r>
-          </w:p>
+            <w:r>
+              <w:t>A partir de la segunda fase de las pruebas será necesario utilizar un entorno local de bases de datos.</w:t>
+            </w:r>
+          </w:p>
+        </w:tc>
+      </w:tr>
+    </w:tbl>
+    <w:p>
+      <w:pPr>
+        <w:pStyle w:val="InfoBlue"/>
+        <w:ind w:left="735"/>
+      </w:pPr>
+    </w:p>
+    <w:p>
+      <w:pPr>
+        <w:rPr>
+          <w:lang w:val="es-AR"/>
+        </w:rPr>
+      </w:pPr>
+      <w:r>
+        <w:t xml:space="preserve">T-02: Pruebas de datos e integridad de Base de </w:t>
+      </w:r>
+      <w:r>
+        <w:t>Datos</w:t>
+      </w:r>
+    </w:p>
+    <w:tbl>
+      <w:tblPr>
+        <w:tblW w:w="0" w:type="auto"/>
+        <w:jc w:val="right"/>
+        <w:tblLayout w:type="fixed"/>
+        <w:tblCellMar>
+          <w:top w:w="55" w:type="dxa"/>
+          <w:left w:w="55" w:type="dxa"/>
+          <w:bottom w:w="55" w:type="dxa"/>
+          <w:right w:w="55" w:type="dxa"/>
+        </w:tblCellMar>
+        <w:tblLook w:val="0000" w:firstRow="0" w:lastRow="0" w:firstColumn="0" w:lastColumn="0" w:noHBand="0" w:noVBand="0"/>
+      </w:tblPr>
+      <w:tblGrid>
+        <w:gridCol w:w="2039"/>
+        <w:gridCol w:w="6412"/>
+      </w:tblGrid>
+      <w:tr>
+        <w:trPr>
+          <w:tblHeader/>
+          <w:jc w:val="right"/>
+        </w:trPr>
+        <w:tc>
+          <w:tcPr>
+            <w:tcW w:w="2039" w:type="dxa"/>
+            <w:tcBorders>
+              <w:top w:val="single" w:sz="1" w:space="0" w:color="000000"/>
+              <w:left w:val="single" w:sz="1" w:space="0" w:color="000000"/>
+              <w:bottom w:val="single" w:sz="1" w:space="0" w:color="000000"/>
+            </w:tcBorders>
+            <w:shd w:val="clear" w:color="auto" w:fill="E6E6E6"/>
+          </w:tcPr>
+          <w:p>
+            <w:pPr>
+              <w:pStyle w:val="PSI-Normal"/>
+            </w:pPr>
+            <w:r>
+              <w:t>Objetivo:</w:t>
+            </w:r>
+          </w:p>
+        </w:tc>
+        <w:tc>
+          <w:tcPr>
+            <w:tcW w:w="6412" w:type="dxa"/>
+            <w:tcBorders>
+              <w:top w:val="single" w:sz="1" w:space="0" w:color="000000"/>
+              <w:left w:val="single" w:sz="1" w:space="0" w:color="000000"/>
+              <w:bottom w:val="single" w:sz="1" w:space="0" w:color="000000"/>
+              <w:right w:val="single" w:sz="1" w:space="0" w:color="000000"/>
+            </w:tcBorders>
+          </w:tcPr>
+          <w:p>
+            <w:r>
+              <w:t>Buscar errores al momento en el que varios usuarios realizan modificaciones sobre el mismo conjunto de datos.</w:t>
+            </w:r>
+          </w:p>
+        </w:tc>
+      </w:tr>
+      <w:tr>
+        <w:trPr>
+          <w:trHeight w:val="451"/>
+          <w:jc w:val="right"/>
+        </w:trPr>
+        <w:tc>
+          <w:tcPr>
+            <w:tcW w:w="2039" w:type="dxa"/>
+            <w:tcBorders>
+              <w:left w:val="single" w:sz="1" w:space="0" w:color="000000"/>
+              <w:bottom w:val="single" w:sz="1" w:space="0" w:color="000000"/>
+            </w:tcBorders>
+            <w:shd w:val="clear" w:color="auto" w:fill="E6E6E6"/>
+          </w:tcPr>
+          <w:p>
+            <w:pPr>
+              <w:pStyle w:val="PSI-Normal"/>
+            </w:pPr>
+            <w:r>
+              <w:t xml:space="preserve">Descripción: </w:t>
+            </w:r>
+          </w:p>
+        </w:tc>
+        <w:tc>
+          <w:tcPr>
+            <w:tcW w:w="6412" w:type="dxa"/>
+            <w:tcBorders>
+              <w:left w:val="single" w:sz="1" w:space="0" w:color="000000"/>
+              <w:bottom w:val="single" w:sz="1" w:space="0" w:color="000000"/>
+              <w:right w:val="single" w:sz="1" w:space="0" w:color="000000"/>
+            </w:tcBorders>
+          </w:tcPr>
+          <w:p>
+            <w:r>
+              <w:t>En esta prueba se probará que la base de datos mantenga la integridad de los datos cuando múltiples usuarios acceden a los mismos datos de la Base de Datos del sistema.</w:t>
+            </w:r>
+          </w:p>
+        </w:tc>
+      </w:tr>
+      <w:tr>
+        <w:trPr>
+          <w:trHeight w:val="451"/>
+          <w:jc w:val="right"/>
+        </w:trPr>
+        <w:tc>
+          <w:tcPr>
+            <w:tcW w:w="2039" w:type="dxa"/>
+            <w:tcBorders>
+              <w:left w:val="single" w:sz="1" w:space="0" w:color="000000"/>
+              <w:bottom w:val="single" w:sz="1" w:space="0" w:color="000000"/>
+            </w:tcBorders>
+            <w:shd w:val="clear" w:color="auto" w:fill="E6E6E6"/>
+          </w:tcPr>
+          <w:p>
+            <w:pPr>
+              <w:pStyle w:val="PSI-Normal"/>
+            </w:pPr>
+            <w:r>
+              <w:t>Técnicas:</w:t>
+            </w:r>
+          </w:p>
+        </w:tc>
+        <w:tc>
+          <w:tcPr>
+            <w:tcW w:w="6412" w:type="dxa"/>
+            <w:tcBorders>
+              <w:left w:val="single" w:sz="1" w:space="0" w:color="000000"/>
+              <w:bottom w:val="single" w:sz="1" w:space="0" w:color="000000"/>
+              <w:right w:val="single" w:sz="1" w:space="0" w:color="000000"/>
+            </w:tcBorders>
+          </w:tcPr>
+          <w:p/>
         </w:tc>
       </w:tr>
       <w:tr>
@@ -6045,6 +6208,154 @@
               <w:pStyle w:val="PSI-Normal"/>
             </w:pPr>
             <w:r>
+              <w:t>Entorno de prueba:</w:t>
+            </w:r>
+          </w:p>
+        </w:tc>
+        <w:tc>
+          <w:tcPr>
+            <w:tcW w:w="6412" w:type="dxa"/>
+            <w:tcBorders>
+              <w:left w:val="single" w:sz="1" w:space="0" w:color="000000"/>
+              <w:bottom w:val="single" w:sz="1" w:space="0" w:color="000000"/>
+              <w:right w:val="single" w:sz="1" w:space="0" w:color="000000"/>
+            </w:tcBorders>
+          </w:tcPr>
+          <w:p/>
+        </w:tc>
+      </w:tr>
+      <w:tr>
+        <w:trPr>
+          <w:jc w:val="right"/>
+        </w:trPr>
+        <w:tc>
+          <w:tcPr>
+            <w:tcW w:w="2039" w:type="dxa"/>
+            <w:tcBorders>
+              <w:left w:val="single" w:sz="1" w:space="0" w:color="000000"/>
+              <w:bottom w:val="single" w:sz="1" w:space="0" w:color="000000"/>
+            </w:tcBorders>
+            <w:shd w:val="clear" w:color="auto" w:fill="E6E6E6"/>
+          </w:tcPr>
+          <w:p>
+            <w:pPr>
+              <w:pStyle w:val="PSI-Normal"/>
+            </w:pPr>
+            <w:r>
+              <w:t>Hardware:</w:t>
+            </w:r>
+          </w:p>
+        </w:tc>
+        <w:tc>
+          <w:tcPr>
+            <w:tcW w:w="6412" w:type="dxa"/>
+            <w:tcBorders>
+              <w:left w:val="single" w:sz="1" w:space="0" w:color="000000"/>
+              <w:bottom w:val="single" w:sz="1" w:space="0" w:color="000000"/>
+              <w:right w:val="single" w:sz="1" w:space="0" w:color="000000"/>
+            </w:tcBorders>
+          </w:tcPr>
+          <w:p>
+            <w:r>
+              <w:t>Computadoras personales de los integrantes del grupo.</w:t>
+            </w:r>
+          </w:p>
+        </w:tc>
+      </w:tr>
+      <w:tr>
+        <w:trPr>
+          <w:jc w:val="right"/>
+        </w:trPr>
+        <w:tc>
+          <w:tcPr>
+            <w:tcW w:w="2039" w:type="dxa"/>
+            <w:tcBorders>
+              <w:left w:val="single" w:sz="1" w:space="0" w:color="000000"/>
+              <w:bottom w:val="single" w:sz="1" w:space="0" w:color="000000"/>
+            </w:tcBorders>
+            <w:shd w:val="clear" w:color="auto" w:fill="E6E6E6"/>
+          </w:tcPr>
+          <w:p>
+            <w:pPr>
+              <w:pStyle w:val="PSI-Normal"/>
+            </w:pPr>
+            <w:r>
+              <w:t>Software:</w:t>
+            </w:r>
+          </w:p>
+        </w:tc>
+        <w:tc>
+          <w:tcPr>
+            <w:tcW w:w="6412" w:type="dxa"/>
+            <w:tcBorders>
+              <w:left w:val="single" w:sz="1" w:space="0" w:color="000000"/>
+              <w:bottom w:val="single" w:sz="1" w:space="0" w:color="000000"/>
+              <w:right w:val="single" w:sz="1" w:space="0" w:color="000000"/>
+            </w:tcBorders>
+          </w:tcPr>
+          <w:p>
+            <w:r>
+              <w:t>Navegador web.</w:t>
+            </w:r>
+          </w:p>
+        </w:tc>
+      </w:tr>
+      <w:tr>
+        <w:trPr>
+          <w:jc w:val="right"/>
+        </w:trPr>
+        <w:tc>
+          <w:tcPr>
+            <w:tcW w:w="2039" w:type="dxa"/>
+            <w:tcBorders>
+              <w:left w:val="single" w:sz="1" w:space="0" w:color="000000"/>
+              <w:bottom w:val="single" w:sz="1" w:space="0" w:color="000000"/>
+            </w:tcBorders>
+            <w:shd w:val="clear" w:color="auto" w:fill="E6E6E6"/>
+          </w:tcPr>
+          <w:p>
+            <w:pPr>
+              <w:pStyle w:val="PSI-Normal"/>
+            </w:pPr>
+            <w:r>
+              <w:t>Criterios de Éxito:</w:t>
+            </w:r>
+          </w:p>
+        </w:tc>
+        <w:tc>
+          <w:tcPr>
+            <w:tcW w:w="6412" w:type="dxa"/>
+            <w:tcBorders>
+              <w:left w:val="single" w:sz="1" w:space="0" w:color="000000"/>
+              <w:bottom w:val="single" w:sz="1" w:space="0" w:color="000000"/>
+              <w:right w:val="single" w:sz="1" w:space="0" w:color="000000"/>
+            </w:tcBorders>
+          </w:tcPr>
+          <w:p>
+            <w:r>
+              <w:t>El sistema maneja correctamente la concurrencia sin comprometer la integridad de los datos en la base de datos.</w:t>
+            </w:r>
+          </w:p>
+        </w:tc>
+      </w:tr>
+      <w:tr>
+        <w:trPr>
+          <w:jc w:val="right"/>
+        </w:trPr>
+        <w:tc>
+          <w:tcPr>
+            <w:tcW w:w="2039" w:type="dxa"/>
+            <w:tcBorders>
+              <w:left w:val="single" w:sz="1" w:space="0" w:color="000000"/>
+              <w:bottom w:val="single" w:sz="1" w:space="0" w:color="000000"/>
+            </w:tcBorders>
+            <w:shd w:val="clear" w:color="auto" w:fill="E6E6E6"/>
+          </w:tcPr>
+          <w:p>
+            <w:pPr>
+              <w:pStyle w:val="PSI-Normal"/>
+            </w:pPr>
+            <w:r>
               <w:t>Consideraciones Especiales:</w:t>
             </w:r>
           </w:p>
@@ -6059,20 +6370,11 @@
             </w:tcBorders>
           </w:tcPr>
           <w:p>
-            <w:pPr>
-              <w:pStyle w:val="PSI-ComentarioenTabla"/>
-            </w:pPr>
-            <w:r>
-              <w:t>[</w:t>
-            </w:r>
-            <w:r>
-              <w:t>La prueba puede requerir características especiales, de ser así señale las en este apartado las mismas</w:t>
-            </w:r>
-            <w:r>
-              <w:t>.</w:t>
-            </w:r>
-            <w:r>
-              <w:t>]</w:t>
+            <w:r>
+              <w:t>Sera</w:t>
+            </w:r>
+            <w:r>
+              <w:t xml:space="preserve"> necesario utilizar un entorno local de bases de datos.</w:t>
             </w:r>
           </w:p>
         </w:tc>
@@ -6080,14 +6382,13 @@
     </w:tbl>
     <w:p>
       <w:pPr>
-        <w:pStyle w:val="InfoBlue"/>
-        <w:ind w:left="735"/>
-      </w:pPr>
-    </w:p>
-    <w:p>
-      <w:pPr>
         <w:pStyle w:val="PSI-Comentario"/>
       </w:pPr>
+    </w:p>
+    <w:p>
+      <w:pPr>
+        <w:pStyle w:val="PSI-Comentario"/>
+      </w:pPr>
       <w:r>
         <w:t>Diagrama.</w:t>
       </w:r>
@@ -6100,7 +6401,11 @@
         <w:t>De ser necesario para una mejor comprensión realice los diagramas necesarios que ilustren la estrategia de la prueba, como puede ser u</w:t>
       </w:r>
       <w:r>
-        <w:t>n diagrama de red, entre otros.</w:t>
+        <w:t>n diagrama de red, entre otros</w:t>
+      </w:r>
+      <w:proofErr w:type="gramStart"/>
+      <w:r>
+        <w:t>.</w:t>
       </w:r>
       <w:r>
         <w:t xml:space="preserve"> </w:t>
@@ -6108,6 +6413,7 @@
       <w:r>
         <w:t>]</w:t>
       </w:r>
+      <w:proofErr w:type="gramEnd"/>
     </w:p>
     <w:p>
       <w:pPr>
@@ -6121,6 +6427,7 @@
       <w:bookmarkStart w:id="26" w:name="_Toc165473672"/>
       <w:bookmarkStart w:id="27" w:name="_Toc178080534"/>
       <w:r>
+        <w:lastRenderedPageBreak/>
         <w:t>Herramientas para las Pruebas</w:t>
       </w:r>
       <w:bookmarkEnd w:id="26"/>
@@ -6176,7 +6483,15 @@
         <w:br/>
       </w:r>
       <w:r>
-        <w:t>Herramienta_1: se trata de una herramienta de utilidades  que puede utilizarse para la instalación, configuración y resolución de problemas de las entidades emisoras.</w:t>
+        <w:t xml:space="preserve">Herramienta_1: se trata de una herramienta de </w:t>
+      </w:r>
+      <w:proofErr w:type="gramStart"/>
+      <w:r>
+        <w:t>utilidades  que</w:t>
+      </w:r>
+      <w:proofErr w:type="gramEnd"/>
+      <w:r>
+        <w:t xml:space="preserve"> puede utilizarse para la instalación, configuración y resolución de problemas de las entidades emisoras.</w:t>
       </w:r>
       <w:r>
         <w:br/>
@@ -6187,7 +6502,11 @@
         <w:pStyle w:val="PSI-ComentarioVieta"/>
       </w:pPr>
       <w:r>
-        <w:t>Herramienta_2: se usa para restaurar y hacer copias de seguridad de archivos.</w:t>
+        <w:t>Herramienta_2: se usa para restaurar y hacer copias de seguridad de archivos</w:t>
+      </w:r>
+      <w:proofErr w:type="gramStart"/>
+      <w:r>
+        <w:t>.</w:t>
       </w:r>
       <w:r>
         <w:t xml:space="preserve"> </w:t>
@@ -6195,6 +6514,7 @@
       <w:r>
         <w:t>]</w:t>
       </w:r>
+      <w:proofErr w:type="gramEnd"/>
     </w:p>
     <w:p>
       <w:pPr>
@@ -6298,9 +6618,11 @@
             </w:tcBorders>
           </w:tcPr>
           <w:p>
-            <w:pPr>
-              <w:pStyle w:val="PSI-ComentarioenTabla"/>
-            </w:pPr>
+            <w:proofErr w:type="spellStart"/>
+            <w:r>
+              <w:t>PHPUnit</w:t>
+            </w:r>
+            <w:proofErr w:type="spellEnd"/>
           </w:p>
         </w:tc>
         <w:tc>
@@ -6313,9 +6635,9 @@
             </w:tcBorders>
           </w:tcPr>
           <w:p>
-            <w:pPr>
-              <w:pStyle w:val="PSI-ComentarioenTabla"/>
-            </w:pPr>
+            <w:r>
+              <w:t>V11</w:t>
+            </w:r>
           </w:p>
         </w:tc>
         <w:tc>
@@ -6329,9 +6651,46 @@
             </w:tcBorders>
           </w:tcPr>
           <w:p>
-            <w:pPr>
-              <w:pStyle w:val="PSI-ComentarioenTabla"/>
-            </w:pPr>
+            <w:proofErr w:type="spellStart"/>
+            <w:r>
+              <w:t>PHPUnit</w:t>
+            </w:r>
+            <w:proofErr w:type="spellEnd"/>
+            <w:r>
+              <w:t xml:space="preserve"> es un </w:t>
+            </w:r>
+            <w:proofErr w:type="spellStart"/>
+            <w:r>
+              <w:t>framework</w:t>
+            </w:r>
+            <w:proofErr w:type="spellEnd"/>
+            <w:r>
+              <w:t xml:space="preserve"> de pruebas orientado a programadores para PHP. Es una instancia de la arquitectura </w:t>
+            </w:r>
+            <w:proofErr w:type="spellStart"/>
+            <w:r>
+              <w:t>xUnit</w:t>
+            </w:r>
+            <w:proofErr w:type="spellEnd"/>
+            <w:r>
+              <w:t xml:space="preserve"> para </w:t>
+            </w:r>
+            <w:proofErr w:type="spellStart"/>
+            <w:r>
+              <w:t>frameworks</w:t>
+            </w:r>
+            <w:proofErr w:type="spellEnd"/>
+            <w:r>
+              <w:t xml:space="preserve"> de pruebas unitarias. </w:t>
+            </w:r>
+            <w:proofErr w:type="spellStart"/>
+            <w:r>
+              <w:t>PHPUnit</w:t>
+            </w:r>
+            <w:proofErr w:type="spellEnd"/>
+            <w:r>
+              <w:t> es una opción popular para probar código PHP porque es fácil de usar y está bien documentado. Proporciona una amplia gama de funciones, incluidas afirmaciones, accesorios de prueba y conjuntos de pruebas.</w:t>
+            </w:r>
           </w:p>
         </w:tc>
       </w:tr>
@@ -6345,7 +6704,6 @@
       <w:bookmarkStart w:id="30" w:name="_Toc165473674"/>
       <w:bookmarkStart w:id="31" w:name="_Toc178080536"/>
       <w:r>
-        <w:lastRenderedPageBreak/>
         <w:t>Herramientas de Soporte y Productividad</w:t>
       </w:r>
       <w:bookmarkEnd w:id="30"/>
@@ -6390,7 +6748,11 @@
         <w:t>Herramienta_2</w:t>
       </w:r>
       <w:r>
-        <w:t>: se utiliza para comprobar la coherencia de la base de datos.</w:t>
+        <w:t>: se utiliza para comprobar la coherencia de la base de datos</w:t>
+      </w:r>
+      <w:proofErr w:type="gramStart"/>
+      <w:r>
+        <w:t>.</w:t>
       </w:r>
       <w:r>
         <w:t xml:space="preserve"> </w:t>
@@ -6398,6 +6760,7 @@
       <w:r>
         <w:t>]</w:t>
       </w:r>
+      <w:proofErr w:type="gramEnd"/>
     </w:p>
     <w:p>
       <w:pPr>
@@ -6583,6 +6946,7 @@
       <w:bookmarkStart w:id="32" w:name="_Toc165473675"/>
       <w:bookmarkStart w:id="33" w:name="_Toc178080537"/>
       <w:r>
+        <w:lastRenderedPageBreak/>
         <w:t>Secuencias de Comandos Personalizadas (Script de Pruebas)</w:t>
       </w:r>
       <w:bookmarkEnd w:id="32"/>
@@ -6616,6 +6980,9 @@
     <w:p>
       <w:pPr>
         <w:pStyle w:val="Textoindependiente"/>
+        <w:rPr>
+          <w:lang w:val="es-AR"/>
+        </w:rPr>
       </w:pPr>
     </w:p>
     <w:p>
@@ -6644,7 +7011,11 @@
         <w:t>Señale cada uno de los dispositivos</w:t>
       </w:r>
       <w:r>
-        <w:t xml:space="preserve"> físicos que comprenden el sistema de computación a utilizar para la realización del conjunto de pruebas. Lo más recomendable que el sistema simule el ambiente de producción.</w:t>
+        <w:t xml:space="preserve"> físicos que comprenden el sistema de computación a utilizar para la realización del conjunto de pruebas. Lo más recomendable que el sistema simule el ambiente de producción</w:t>
+      </w:r>
+      <w:proofErr w:type="gramStart"/>
+      <w:r>
+        <w:t>.</w:t>
       </w:r>
       <w:r>
         <w:t xml:space="preserve"> </w:t>
@@ -6652,6 +7023,7 @@
       <w:r>
         <w:t>]</w:t>
       </w:r>
+      <w:proofErr w:type="gramEnd"/>
     </w:p>
     <w:p>
       <w:pPr>
@@ -6819,8 +7191,13 @@
       <w:r>
         <w:t>[</w:t>
       </w:r>
-      <w:r>
-        <w:t>Las  configuraciones del ambiente de Prueba deben ser provistas y soportadas por este proyecto.</w:t>
+      <w:proofErr w:type="gramStart"/>
+      <w:r>
+        <w:t>Las  configuraciones</w:t>
+      </w:r>
+      <w:proofErr w:type="gramEnd"/>
+      <w:r>
+        <w:t xml:space="preserve"> del ambiente de Prueba deben ser provistas y soportadas por este proyecto.</w:t>
       </w:r>
       <w:r>
         <w:t>]</w:t>
@@ -8270,6 +8647,9 @@
     <w:p>
       <w:pPr>
         <w:pStyle w:val="Textoindependiente"/>
+        <w:rPr>
+          <w:lang w:val="es-AR"/>
+        </w:rPr>
       </w:pPr>
     </w:p>
     <w:p>
@@ -8305,6 +8685,9 @@
     <w:p>
       <w:pPr>
         <w:pStyle w:val="Textoindependiente"/>
+        <w:rPr>
+          <w:lang w:val="es-AR"/>
+        </w:rPr>
       </w:pPr>
     </w:p>
     <w:p>
@@ -8340,6 +8723,9 @@
     <w:p>
       <w:pPr>
         <w:pStyle w:val="Textoindependiente"/>
+        <w:rPr>
+          <w:lang w:val="es-AR"/>
+        </w:rPr>
       </w:pPr>
     </w:p>
     <w:p>
@@ -8369,7 +8755,14 @@
         <w:rPr>
           <w:lang w:val="es-ES_tradnl"/>
         </w:rPr>
-        <w:t>Liste las características a ser evaluadas.</w:t>
+        <w:t>Liste las características a ser evaluadas</w:t>
+      </w:r>
+      <w:proofErr w:type="gramStart"/>
+      <w:r>
+        <w:rPr>
+          <w:lang w:val="es-ES_tradnl"/>
+        </w:rPr>
+        <w:t>.</w:t>
       </w:r>
       <w:r>
         <w:t xml:space="preserve"> </w:t>
@@ -8377,10 +8770,14 @@
       <w:r>
         <w:t>]</w:t>
       </w:r>
+      <w:proofErr w:type="gramEnd"/>
     </w:p>
     <w:p>
       <w:pPr>
         <w:pStyle w:val="Textoindependiente"/>
+        <w:rPr>
+          <w:lang w:val="es-AR"/>
+        </w:rPr>
       </w:pPr>
     </w:p>
     <w:tbl>
@@ -8726,6 +9123,9 @@
     <w:p>
       <w:pPr>
         <w:pStyle w:val="Textoindependiente"/>
+        <w:rPr>
+          <w:lang w:val="es-AR"/>
+        </w:rPr>
       </w:pPr>
     </w:p>
     <w:p>
@@ -8761,6 +9161,9 @@
     <w:p>
       <w:pPr>
         <w:pStyle w:val="Textoindependiente"/>
+        <w:rPr>
+          <w:lang w:val="es-AR"/>
+        </w:rPr>
       </w:pPr>
     </w:p>
     <w:p>
@@ -8788,7 +9191,14 @@
         <w:rPr>
           <w:lang w:val="es-ES_tradnl"/>
         </w:rPr>
-        <w:t>Liste los casos de uso a ser evaluadas.</w:t>
+        <w:t>Liste los casos de uso a ser evaluadas</w:t>
+      </w:r>
+      <w:proofErr w:type="gramStart"/>
+      <w:r>
+        <w:rPr>
+          <w:lang w:val="es-ES_tradnl"/>
+        </w:rPr>
+        <w:t>.</w:t>
       </w:r>
       <w:r>
         <w:t xml:space="preserve"> </w:t>
@@ -8796,6 +9206,7 @@
       <w:r>
         <w:t>]</w:t>
       </w:r>
+      <w:proofErr w:type="gramEnd"/>
     </w:p>
     <w:tbl>
       <w:tblPr>
@@ -9042,7 +9453,15 @@
         <w:t>[</w:t>
       </w:r>
       <w:r>
-        <w:t>Para una mejor comprensión realice los diagramas necesarios que ilustren el flujo de trabajo  a seguir por el grupo de pruebas en el desarrollo y ejecución del plan de pruebas. Este diagrama puede ser representado de diversas formas dependiendo del proyecto, este puede ser un diagrama de Gantt, un listado de tareas, etc.</w:t>
+        <w:t xml:space="preserve">Para una mejor comprensión realice los diagramas necesarios que ilustren el flujo de </w:t>
+      </w:r>
+      <w:proofErr w:type="gramStart"/>
+      <w:r>
+        <w:t>trabajo  a</w:t>
+      </w:r>
+      <w:proofErr w:type="gramEnd"/>
+      <w:r>
+        <w:t xml:space="preserve"> seguir por el grupo de pruebas en el desarrollo y ejecución del plan de pruebas. Este diagrama puede ser representado de diversas formas dependiendo del proyecto, este puede ser un diagrama de Gantt, un listado de tareas, etc.</w:t>
       </w:r>
     </w:p>
     <w:p>
@@ -9050,7 +9469,11 @@
         <w:pStyle w:val="PSI-Comentario"/>
       </w:pPr>
       <w:r>
-        <w:t>De acuerdo con la naturaleza del proyecto, proporcionar un resumen que explique el proceso que su equipo utiliza para manejar el planeamiento detallado de la tarea y proporcionar una referencia adonde se encuentran los detalles, si es apropiado.</w:t>
+        <w:t>De acuerdo con la naturaleza del proyecto, proporcionar un resumen que explique el proceso que su equipo utiliza para manejar el planeamiento detallado de la tarea y proporcionar una referencia adonde se encuentran los detalles, si es apropiado</w:t>
+      </w:r>
+      <w:proofErr w:type="gramStart"/>
+      <w:r>
+        <w:t>.</w:t>
       </w:r>
       <w:r>
         <w:t xml:space="preserve"> </w:t>
@@ -9058,6 +9481,7 @@
       <w:r>
         <w:t>]</w:t>
       </w:r>
+      <w:proofErr w:type="gramEnd"/>
     </w:p>
     <w:p>
       <w:pPr>
@@ -9112,11 +9536,16 @@
         <w:t>[</w:t>
       </w:r>
       <w:r>
-        <w:t xml:space="preserve">Especifique en esta sección, los entregables que serán producto de las pruebas a realizar, los cuales serán distribuidos y utilizados por los   involucrados en el desarrollo del sistema para brindarles información relevante de los resultados obtenidos y de los avances logrados. </w:t>
+        <w:t>Especifique en esta sección, los entregables que serán producto de las pruebas a realizar, los cuales serán distribuidos y utilizados por los   involucrados en el desarrollo del sistema para brindarles información relevante de los resultados obtenidos y de los avances logrados</w:t>
+      </w:r>
+      <w:proofErr w:type="gramStart"/>
+      <w:r>
+        <w:t xml:space="preserve">. </w:t>
       </w:r>
       <w:r>
         <w:t>]</w:t>
       </w:r>
+      <w:proofErr w:type="gramEnd"/>
     </w:p>
     <w:p>
       <w:pPr>
@@ -9207,12 +9636,14 @@
             <w:r>
               <w:t>[</w:t>
             </w:r>
+            <w:proofErr w:type="gramStart"/>
             <w:r>
               <w:t xml:space="preserve">Nombre </w:t>
             </w:r>
             <w:r>
               <w:t>]</w:t>
             </w:r>
+            <w:proofErr w:type="gramEnd"/>
           </w:p>
         </w:tc>
         <w:tc>
@@ -9239,11 +9670,16 @@
               <w:t>[</w:t>
             </w:r>
             <w:r>
-              <w:t>Proporcione una breve reseña de la forma y del contenido del entregable</w:t>
+              <w:t xml:space="preserve">Proporcione una breve reseña de la forma y del contenido del </w:t>
+            </w:r>
+            <w:proofErr w:type="gramStart"/>
+            <w:r>
+              <w:t>entregable</w:t>
             </w:r>
             <w:r>
               <w:t xml:space="preserve"> ]</w:t>
             </w:r>
+            <w:proofErr w:type="gramEnd"/>
           </w:p>
         </w:tc>
       </w:tr>
@@ -9251,11 +9687,17 @@
     <w:p>
       <w:pPr>
         <w:pStyle w:val="Textoindependiente"/>
+        <w:rPr>
+          <w:lang w:val="es-AR"/>
+        </w:rPr>
       </w:pPr>
     </w:p>
     <w:p>
       <w:pPr>
         <w:pStyle w:val="Textoindependiente"/>
+        <w:rPr>
+          <w:lang w:val="es-AR"/>
+        </w:rPr>
       </w:pPr>
     </w:p>
     <w:p>
@@ -9562,16 +10004,28 @@
     <w:p>
       <w:pPr>
         <w:pStyle w:val="Textoindependiente"/>
-      </w:pPr>
-      <w:r>
+        <w:rPr>
+          <w:lang w:val="es-AR"/>
+        </w:rPr>
+      </w:pPr>
+      <w:r>
+        <w:rPr>
+          <w:lang w:val="es-AR"/>
+        </w:rPr>
         <w:t xml:space="preserve">ID del Proyecto/ Nombre: </w:t>
       </w:r>
     </w:p>
     <w:p>
       <w:pPr>
         <w:pStyle w:val="Textoindependiente"/>
-      </w:pPr>
-      <w:r>
+        <w:rPr>
+          <w:lang w:val="es-AR"/>
+        </w:rPr>
+      </w:pPr>
+      <w:r>
+        <w:rPr>
+          <w:lang w:val="es-AR"/>
+        </w:rPr>
         <w:t xml:space="preserve">ID del Ciclo de Prueba: </w:t>
       </w:r>
     </w:p>
@@ -9580,37 +10034,48 @@
         <w:pStyle w:val="Textoindependiente"/>
         <w:rPr>
           <w:sz w:val="22"/>
+          <w:lang w:val="es-AR"/>
         </w:rPr>
       </w:pPr>
       <w:r>
+        <w:rPr>
+          <w:lang w:val="es-AR"/>
+        </w:rPr>
         <w:t>Fechas para el Ciclo de Prueba: Desde:</w:t>
       </w:r>
       <w:r>
         <w:rPr>
           <w:sz w:val="22"/>
           <w:u w:val="single"/>
+          <w:lang w:val="es-AR"/>
         </w:rPr>
         <w:t xml:space="preserve">                    </w:t>
       </w:r>
       <w:r>
         <w:rPr>
           <w:sz w:val="22"/>
+          <w:lang w:val="es-AR"/>
         </w:rPr>
         <w:t xml:space="preserve">  </w:t>
       </w:r>
       <w:r>
+        <w:rPr>
+          <w:lang w:val="es-AR"/>
+        </w:rPr>
         <w:t>Hasta:</w:t>
       </w:r>
       <w:r>
         <w:rPr>
           <w:sz w:val="22"/>
           <w:u w:val="single"/>
+          <w:lang w:val="es-AR"/>
         </w:rPr>
         <w:t xml:space="preserve">                  </w:t>
       </w:r>
       <w:r>
         <w:rPr>
           <w:sz w:val="22"/>
+          <w:lang w:val="es-AR"/>
         </w:rPr>
         <w:t xml:space="preserve"> </w:t>
       </w:r>
@@ -10208,21 +10673,36 @@
     <w:p>
       <w:pPr>
         <w:pStyle w:val="Textoindependiente"/>
-      </w:pPr>
-      <w:r>
+        <w:rPr>
+          <w:lang w:val="es-AR"/>
+        </w:rPr>
+      </w:pPr>
+      <w:r>
+        <w:rPr>
+          <w:lang w:val="es-AR"/>
+        </w:rPr>
         <w:t>Resultados/Observaciones para el Ciclo de Prueba:</w:t>
       </w:r>
     </w:p>
     <w:p>
       <w:pPr>
         <w:pStyle w:val="Textoindependiente"/>
+        <w:rPr>
+          <w:lang w:val="es-AR"/>
+        </w:rPr>
       </w:pPr>
     </w:p>
     <w:p>
       <w:pPr>
         <w:pStyle w:val="Textoindependiente"/>
-      </w:pPr>
-      <w:r>
+        <w:rPr>
+          <w:lang w:val="es-AR"/>
+        </w:rPr>
+      </w:pPr>
+      <w:r>
+        <w:rPr>
+          <w:lang w:val="es-AR"/>
+        </w:rPr>
         <w:t xml:space="preserve">Aprobado Ciclo de Prueba por: </w:t>
       </w:r>
     </w:p>
@@ -10313,7 +10793,7 @@
               </wp:anchor>
             </w:drawing>
           </mc:Choice>
-          <mc:Fallback>
+          <mc:Fallback xmlns="">
             <w:pict>
               <v:line w14:anchorId="01CD877D" id="Line 22" o:spid="_x0000_s1026" style="position:absolute;z-index:251686912;visibility:visible;mso-wrap-style:square;mso-width-percent:0;mso-height-percent:0;mso-wrap-distance-left:9pt;mso-wrap-distance-top:0;mso-wrap-distance-right:9pt;mso-wrap-distance-bottom:0;mso-position-horizontal:absolute;mso-position-horizontal-relative:text;mso-position-vertical:absolute;mso-position-vertical-relative:text;mso-width-percent:0;mso-height-percent:0;mso-width-relative:page;mso-height-relative:page" from="167.35pt,7.25pt" to="267.75pt,7.25pt" o:gfxdata="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" strokeweight=".26mm">
                 <v:stroke joinstyle="miter"/>
@@ -10398,7 +10878,7 @@
               </wp:anchor>
             </w:drawing>
           </mc:Choice>
-          <mc:Fallback>
+          <mc:Fallback xmlns="">
             <w:pict>
               <v:line w14:anchorId="0F25467A" id="Line 23" o:spid="_x0000_s1026" style="position:absolute;z-index:251687936;visibility:visible;mso-wrap-style:square;mso-width-percent:0;mso-height-percent:0;mso-wrap-distance-left:9pt;mso-wrap-distance-top:0;mso-wrap-distance-right:9pt;mso-wrap-distance-bottom:0;mso-position-horizontal:absolute;mso-position-horizontal-relative:text;mso-position-vertical:absolute;mso-position-vertical-relative:text;mso-width-percent:0;mso-height-percent:0;mso-width-relative:page;mso-height-relative:page" from="37.35pt,7.25pt" to="130.5pt,7.25pt" o:gfxdata="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" strokeweight=".26mm">
                 <v:stroke joinstyle="miter"/>
@@ -10483,7 +10963,7 @@
               </wp:anchor>
             </w:drawing>
           </mc:Choice>
-          <mc:Fallback>
+          <mc:Fallback xmlns="">
             <w:pict>
               <v:line w14:anchorId="5CF15651" id="Line 24" o:spid="_x0000_s1026" style="position:absolute;z-index:251688960;visibility:visible;mso-wrap-style:square;mso-width-percent:0;mso-height-percent:0;mso-wrap-distance-left:9pt;mso-wrap-distance-top:0;mso-wrap-distance-right:9pt;mso-wrap-distance-bottom:0;mso-position-horizontal:absolute;mso-position-horizontal-relative:text;mso-position-vertical:absolute;mso-position-vertical-relative:text;mso-width-percent:0;mso-height-percent:0;mso-width-relative:page;mso-height-relative:page" from="300.75pt,6.95pt" to="401.15pt,6.95pt" o:gfxdata="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" strokeweight=".26mm">
                 <v:stroke joinstyle="miter"/>
@@ -10530,14 +11010,17 @@
     <w:p>
       <w:pPr>
         <w:pStyle w:val="Textoindependiente"/>
-      </w:pPr>
-    </w:p>
-    <w:p>
-      <w:pPr>
         <w:rPr>
           <w:lang w:val="es-AR"/>
         </w:rPr>
       </w:pPr>
+    </w:p>
+    <w:p>
+      <w:pPr>
+        <w:rPr>
+          <w:lang w:val="es-AR"/>
+        </w:rPr>
+      </w:pPr>
       <w:bookmarkStart w:id="72" w:name="_Toc165473693"/>
     </w:p>
     <w:p>
@@ -10557,6 +11040,9 @@
     <w:p>
       <w:pPr>
         <w:pStyle w:val="Textoindependiente"/>
+        <w:rPr>
+          <w:lang w:val="es-AR"/>
+        </w:rPr>
       </w:pPr>
     </w:p>
     <w:tbl>
@@ -11274,6 +11760,9 @@
     <w:p>
       <w:pPr>
         <w:pStyle w:val="Textoindependiente"/>
+        <w:rPr>
+          <w:lang w:val="es-AR"/>
+        </w:rPr>
       </w:pPr>
     </w:p>
     <w:p>
@@ -11310,6 +11799,9 @@
     <w:p>
       <w:pPr>
         <w:pStyle w:val="Textoindependiente"/>
+        <w:rPr>
+          <w:lang w:val="es-AR"/>
+        </w:rPr>
       </w:pPr>
     </w:p>
     <w:p>
@@ -11591,6 +12083,9 @@
     <w:p>
       <w:pPr>
         <w:pStyle w:val="Textoindependiente"/>
+        <w:rPr>
+          <w:lang w:val="es-AR"/>
+        </w:rPr>
       </w:pPr>
       <w:bookmarkStart w:id="88" w:name="EUKAC"/>
       <w:bookmarkEnd w:id="88"/>
@@ -11823,6 +12318,9 @@
     <w:p>
       <w:pPr>
         <w:pStyle w:val="Textoindependiente"/>
+        <w:rPr>
+          <w:lang w:val="es-AR"/>
+        </w:rPr>
       </w:pPr>
     </w:p>
     <w:p>
@@ -11850,6 +12348,9 @@
     <w:p>
       <w:pPr>
         <w:pStyle w:val="Textoindependiente"/>
+        <w:rPr>
+          <w:lang w:val="es-AR"/>
+        </w:rPr>
       </w:pPr>
     </w:p>
     <w:p>
@@ -11915,7 +12416,15 @@
         <w:t xml:space="preserve"> plan de pruebas, e identificar </w:t>
       </w:r>
       <w:r>
-        <w:t>las estrategias de la mitigación, contingencia y  el impacto que pueden generarse por cada riesgo. Para detalles muy específicos emple</w:t>
+        <w:t xml:space="preserve">las estrategias de la mitigación, contingencia </w:t>
+      </w:r>
+      <w:proofErr w:type="gramStart"/>
+      <w:r>
+        <w:t>y  el</w:t>
+      </w:r>
+      <w:proofErr w:type="gramEnd"/>
+      <w:r>
+        <w:t xml:space="preserve"> impacto que pueden generarse por cada riesgo. Para detalles muy específicos emple</w:t>
       </w:r>
       <w:r>
         <w:t>ar</w:t>
@@ -11927,7 +12436,15 @@
         <w:t>ando</w:t>
       </w:r>
       <w:r>
-        <w:t xml:space="preserve"> aquí  solo los riesgos a manera general.</w:t>
+        <w:t xml:space="preserve"> </w:t>
+      </w:r>
+      <w:proofErr w:type="gramStart"/>
+      <w:r>
+        <w:t>aquí  solo</w:t>
+      </w:r>
+      <w:proofErr w:type="gramEnd"/>
+      <w:r>
+        <w:t xml:space="preserve"> los riesgos a manera general.</w:t>
       </w:r>
     </w:p>
     <w:p>
@@ -12243,7 +12760,11 @@
         <w:t>Detallar</w:t>
       </w:r>
       <w:r>
-        <w:t xml:space="preserve"> los roles requeridos y la cantidad de los mismos, para la realización del plan de pruebas según el esfuerzo necesario para realizar el mismo.</w:t>
+        <w:t xml:space="preserve"> los roles requeridos y la cantidad de los mismos, para la realización del plan de pruebas según el esfuerzo necesario para realizar el mismo</w:t>
+      </w:r>
+      <w:proofErr w:type="gramStart"/>
+      <w:r>
+        <w:t>.</w:t>
       </w:r>
       <w:r>
         <w:t xml:space="preserve"> </w:t>
@@ -12251,10 +12772,14 @@
       <w:r>
         <w:t>]</w:t>
       </w:r>
+      <w:proofErr w:type="gramEnd"/>
     </w:p>
     <w:p>
       <w:pPr>
         <w:pStyle w:val="Textoindependiente"/>
+        <w:rPr>
+          <w:lang w:val="es-AR"/>
+        </w:rPr>
       </w:pPr>
     </w:p>
     <w:tbl>
@@ -12584,7 +13109,15 @@
         <w:t>Especificar</w:t>
       </w:r>
       <w:r>
-        <w:t xml:space="preserve"> en  esta sección de ser necesario</w:t>
+        <w:t xml:space="preserve"> </w:t>
+      </w:r>
+      <w:proofErr w:type="gramStart"/>
+      <w:r>
+        <w:t>en  esta</w:t>
+      </w:r>
+      <w:proofErr w:type="gramEnd"/>
+      <w:r>
+        <w:t xml:space="preserve"> sección de ser necesario</w:t>
       </w:r>
       <w:r>
         <w:t>,</w:t>
@@ -12777,7 +13310,7 @@
             </wp:anchor>
           </w:drawing>
         </mc:Choice>
-        <mc:Fallback>
+        <mc:Fallback xmlns="">
           <w:pict>
             <v:group w14:anchorId="7CDAD0A5" id="Group 27" o:spid="_x0000_s1026" style="position:absolute;margin-left:0;margin-top:0;width:593.7pt;height:63.75pt;flip:y;z-index:251676672;mso-width-percent:1000;mso-height-percent:900;mso-position-horizontal:center;mso-position-horizontal-relative:page;mso-position-vertical:bottom;mso-position-vertical-relative:page;mso-width-percent:1000;mso-height-percent:900;mso-height-relative:bottom-margin-area" coordorigin="8,9" coordsize="15823,1439" o:gfxdata="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" o:allowincell="f">
               <v:shapetype id="_x0000_t32" coordsize="21600,21600" o:spt="32" o:oned="t" path="m,l21600,21600e" filled="f">
@@ -12862,7 +13395,7 @@
             </wp:anchor>
           </w:drawing>
         </mc:Choice>
-        <mc:Fallback>
+        <mc:Fallback xmlns="">
           <w:pict>
             <v:rect w14:anchorId="017FBC5F" id="Rectangle 26" o:spid="_x0000_s1026" style="position:absolute;margin-left:0;margin-top:0;width:7.15pt;height:62.45pt;z-index:251675648;visibility:visible;mso-wrap-style:square;mso-width-percent:0;mso-height-percent:900;mso-wrap-distance-left:9pt;mso-wrap-distance-top:0;mso-wrap-distance-right:9pt;mso-wrap-distance-bottom:0;mso-position-horizontal:center;mso-position-horizontal-relative:left-margin-area;mso-position-vertical:bottom;mso-position-vertical-relative:page;mso-width-percent:0;mso-height-percent:900;mso-width-relative:page;mso-height-relative:bottom-margin-area;v-text-anchor:top" o:gfxdata="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" fillcolor="#4bacc6 [3208]" strokecolor="#205867 [1608]">
               <w10:wrap anchorx="margin" anchory="page"/>
@@ -13021,7 +13554,7 @@
             </wp:anchor>
           </w:drawing>
         </mc:Choice>
-        <mc:Fallback>
+        <mc:Fallback xmlns="">
           <w:pict>
             <v:rect w14:anchorId="3D2644E7" id="Rectangle 11" o:spid="_x0000_s1026" style="position:absolute;margin-left:0;margin-top:0;width:7.15pt;height:62.45pt;z-index:251670528;visibility:visible;mso-wrap-style:square;mso-width-percent:0;mso-height-percent:900;mso-wrap-distance-left:9pt;mso-wrap-distance-top:0;mso-wrap-distance-right:9pt;mso-wrap-distance-bottom:0;mso-position-horizontal:center;mso-position-horizontal-relative:right-margin-area;mso-position-vertical:bottom;mso-position-vertical-relative:page;mso-width-percent:0;mso-height-percent:900;mso-width-relative:page;mso-height-relative:bottom-margin-area;v-text-anchor:top" o:gfxdata="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" fillcolor="#4bacc6 [3208]" strokecolor="#205867 [1608]">
               <w10:wrap anchorx="margin" anchory="page"/>
@@ -13219,7 +13752,7 @@
             </wp:anchor>
           </w:drawing>
         </mc:Choice>
-        <mc:Fallback>
+        <mc:Fallback xmlns="">
           <w:pict>
             <v:rect w14:anchorId="67D76FAF" id="Rectangle 41" o:spid="_x0000_s1026" style="position:absolute;margin-left:38.9pt;margin-top:0;width:7.15pt;height:62.15pt;z-index:251680768;visibility:visible;mso-wrap-style:square;mso-width-percent:0;mso-height-percent:900;mso-wrap-distance-left:9pt;mso-wrap-distance-top:0;mso-wrap-distance-right:9pt;mso-wrap-distance-bottom:0;mso-position-horizontal:absolute;mso-position-horizontal-relative:left-margin-area;mso-position-vertical:absolute;mso-position-vertical-relative:page;mso-width-percent:0;mso-height-percent:900;mso-width-relative:page;mso-height-relative:bottom-margin-area;v-text-anchor:top" o:gfxdata="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" fillcolor="#4bacc6 [3208]" strokecolor="#205867 [1608]">
               <w10:wrap anchorx="margin" anchory="page"/>
@@ -13298,7 +13831,7 @@
             </wp:anchor>
           </w:drawing>
         </mc:Choice>
-        <mc:Fallback>
+        <mc:Fallback xmlns="">
           <w:pict>
             <v:rect w14:anchorId="5FA0F358" id="Rectangle 34" o:spid="_x0000_s1026" style="position:absolute;margin-left:549.2pt;margin-top:0;width:7.15pt;height:62.2pt;z-index:251678720;visibility:visible;mso-wrap-style:square;mso-width-percent:0;mso-height-percent:900;mso-wrap-distance-left:9pt;mso-wrap-distance-top:0;mso-wrap-distance-right:9pt;mso-wrap-distance-bottom:0;mso-position-horizontal:absolute;mso-position-horizontal-relative:left-margin-area;mso-position-vertical:absolute;mso-position-vertical-relative:page;mso-width-percent:0;mso-height-percent:900;mso-width-relative:page;mso-height-relative:bottom-margin-area;v-text-anchor:top" o:gfxdata="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" fillcolor="#4bacc6 [3208]" strokecolor="#205867 [1608]">
               <w10:wrap anchorx="margin" anchory="page"/>
@@ -13432,7 +13965,7 @@
             </wp:anchor>
           </w:drawing>
         </mc:Choice>
-        <mc:Fallback>
+        <mc:Fallback xmlns="">
           <w:pict>
             <v:group w14:anchorId="242F7C72" id="Group 35" o:spid="_x0000_s1026" style="position:absolute;margin-left:0;margin-top:0;width:593.5pt;height:64.2pt;z-index:251679744;mso-width-percent:1000;mso-position-horizontal:center;mso-position-horizontal-relative:page;mso-position-vertical:top;mso-position-vertical-relative:page;mso-width-percent:1000;mso-height-relative:top-margin-area" coordorigin="8,9" coordsize="15823,1439" o:gfxdata="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">
               <v:shapetype id="_x0000_t32" coordsize="21600,21600" o:spt="32" o:oned="t" path="m,l21600,21600e" filled="f">
@@ -13456,15 +13989,7 @@
       </w:sdtPr>
       <w:sdtContent>
         <w:r>
-          <w:t xml:space="preserve">Vesta </w:t>
-        </w:r>
-        <w:proofErr w:type="spellStart"/>
-        <w:r>
-          <w:t>Risk</w:t>
-        </w:r>
-        <w:proofErr w:type="spellEnd"/>
-        <w:r>
-          <w:t xml:space="preserve"> Manager</w:t>
+          <w:t>Vesta Risk Manager</w:t>
         </w:r>
       </w:sdtContent>
     </w:sdt>
@@ -13652,9 +14177,9 @@
     </w:lvl>
   </w:abstractNum>
   <w:abstractNum w:abstractNumId="1" w15:restartNumberingAfterBreak="0">
-    <w:nsid w:val="105D6EE2"/>
+    <w:nsid w:val="0F55530E"/>
     <w:multiLevelType w:val="hybridMultilevel"/>
-    <w:tmpl w:val="3BFC8AFA"/>
+    <w:tmpl w:val="335A71B6"/>
     <w:lvl w:ilvl="0" w:tplc="2C0A0001">
       <w:start w:val="1"/>
       <w:numFmt w:val="bullet"/>
@@ -13765,9 +14290,9 @@
     </w:lvl>
   </w:abstractNum>
   <w:abstractNum w:abstractNumId="2" w15:restartNumberingAfterBreak="0">
-    <w:nsid w:val="2AFF34AF"/>
+    <w:nsid w:val="105D6EE2"/>
     <w:multiLevelType w:val="hybridMultilevel"/>
-    <w:tmpl w:val="B91851A0"/>
+    <w:tmpl w:val="3BFC8AFA"/>
     <w:lvl w:ilvl="0" w:tplc="2C0A0001">
       <w:start w:val="1"/>
       <w:numFmt w:val="bullet"/>
@@ -13878,9 +14403,9 @@
     </w:lvl>
   </w:abstractNum>
   <w:abstractNum w:abstractNumId="3" w15:restartNumberingAfterBreak="0">
-    <w:nsid w:val="2EC56CE7"/>
+    <w:nsid w:val="2AFF34AF"/>
     <w:multiLevelType w:val="hybridMultilevel"/>
-    <w:tmpl w:val="72883072"/>
+    <w:tmpl w:val="B91851A0"/>
     <w:lvl w:ilvl="0" w:tplc="2C0A0001">
       <w:start w:val="1"/>
       <w:numFmt w:val="bullet"/>
@@ -13991,9 +14516,95 @@
     </w:lvl>
   </w:abstractNum>
   <w:abstractNum w:abstractNumId="4" w15:restartNumberingAfterBreak="0">
-    <w:nsid w:val="3BEB559D"/>
+    <w:nsid w:val="2E0F269A"/>
     <w:multiLevelType w:val="hybridMultilevel"/>
-    <w:tmpl w:val="7562A552"/>
+    <w:tmpl w:val="D140053A"/>
+    <w:lvl w:ilvl="0" w:tplc="01F68E4A">
+      <w:start w:val="1"/>
+      <w:numFmt w:val="decimal"/>
+      <w:lvlText w:val="%1."/>
+      <w:lvlJc w:val="left"/>
+      <w:pPr>
+        <w:ind w:left="714" w:hanging="360"/>
+      </w:pPr>
+    </w:lvl>
+    <w:lvl w:ilvl="1" w:tplc="2C0A0019" w:tentative="1">
+      <w:start w:val="1"/>
+      <w:numFmt w:val="lowerLetter"/>
+      <w:lvlText w:val="%2."/>
+      <w:lvlJc w:val="left"/>
+      <w:pPr>
+        <w:ind w:left="1434" w:hanging="360"/>
+      </w:pPr>
+    </w:lvl>
+    <w:lvl w:ilvl="2" w:tplc="2C0A001B" w:tentative="1">
+      <w:start w:val="1"/>
+      <w:numFmt w:val="lowerRoman"/>
+      <w:lvlText w:val="%3."/>
+      <w:lvlJc w:val="right"/>
+      <w:pPr>
+        <w:ind w:left="2154" w:hanging="180"/>
+      </w:pPr>
+    </w:lvl>
+    <w:lvl w:ilvl="3" w:tplc="2C0A000F" w:tentative="1">
+      <w:start w:val="1"/>
+      <w:numFmt w:val="decimal"/>
+      <w:lvlText w:val="%4."/>
+      <w:lvlJc w:val="left"/>
+      <w:pPr>
+        <w:ind w:left="2874" w:hanging="360"/>
+      </w:pPr>
+    </w:lvl>
+    <w:lvl w:ilvl="4" w:tplc="2C0A0019" w:tentative="1">
+      <w:start w:val="1"/>
+      <w:numFmt w:val="lowerLetter"/>
+      <w:lvlText w:val="%5."/>
+      <w:lvlJc w:val="left"/>
+      <w:pPr>
+        <w:ind w:left="3594" w:hanging="360"/>
+      </w:pPr>
+    </w:lvl>
+    <w:lvl w:ilvl="5" w:tplc="2C0A001B" w:tentative="1">
+      <w:start w:val="1"/>
+      <w:numFmt w:val="lowerRoman"/>
+      <w:lvlText w:val="%6."/>
+      <w:lvlJc w:val="right"/>
+      <w:pPr>
+        <w:ind w:left="4314" w:hanging="180"/>
+      </w:pPr>
+    </w:lvl>
+    <w:lvl w:ilvl="6" w:tplc="2C0A000F" w:tentative="1">
+      <w:start w:val="1"/>
+      <w:numFmt w:val="decimal"/>
+      <w:lvlText w:val="%7."/>
+      <w:lvlJc w:val="left"/>
+      <w:pPr>
+        <w:ind w:left="5034" w:hanging="360"/>
+      </w:pPr>
+    </w:lvl>
+    <w:lvl w:ilvl="7" w:tplc="2C0A0019" w:tentative="1">
+      <w:start w:val="1"/>
+      <w:numFmt w:val="lowerLetter"/>
+      <w:lvlText w:val="%8."/>
+      <w:lvlJc w:val="left"/>
+      <w:pPr>
+        <w:ind w:left="5754" w:hanging="360"/>
+      </w:pPr>
+    </w:lvl>
+    <w:lvl w:ilvl="8" w:tplc="2C0A001B" w:tentative="1">
+      <w:start w:val="1"/>
+      <w:numFmt w:val="lowerRoman"/>
+      <w:lvlText w:val="%9."/>
+      <w:lvlJc w:val="right"/>
+      <w:pPr>
+        <w:ind w:left="6474" w:hanging="180"/>
+      </w:pPr>
+    </w:lvl>
+  </w:abstractNum>
+  <w:abstractNum w:abstractNumId="5" w15:restartNumberingAfterBreak="0">
+    <w:nsid w:val="2EC56CE7"/>
+    <w:multiLevelType w:val="hybridMultilevel"/>
+    <w:tmpl w:val="72883072"/>
     <w:lvl w:ilvl="0" w:tplc="2C0A0001">
       <w:start w:val="1"/>
       <w:numFmt w:val="bullet"/>
@@ -14103,10 +14714,10 @@
       </w:rPr>
     </w:lvl>
   </w:abstractNum>
-  <w:abstractNum w:abstractNumId="5" w15:restartNumberingAfterBreak="0">
-    <w:nsid w:val="411E522A"/>
+  <w:abstractNum w:abstractNumId="6" w15:restartNumberingAfterBreak="0">
+    <w:nsid w:val="3BEB559D"/>
     <w:multiLevelType w:val="hybridMultilevel"/>
-    <w:tmpl w:val="BE9845A2"/>
+    <w:tmpl w:val="7562A552"/>
     <w:lvl w:ilvl="0" w:tplc="2C0A0001">
       <w:start w:val="1"/>
       <w:numFmt w:val="bullet"/>
@@ -14216,10 +14827,10 @@
       </w:rPr>
     </w:lvl>
   </w:abstractNum>
-  <w:abstractNum w:abstractNumId="6" w15:restartNumberingAfterBreak="0">
-    <w:nsid w:val="59EC0D4A"/>
+  <w:abstractNum w:abstractNumId="7" w15:restartNumberingAfterBreak="0">
+    <w:nsid w:val="411E522A"/>
     <w:multiLevelType w:val="hybridMultilevel"/>
-    <w:tmpl w:val="2A06B1CE"/>
+    <w:tmpl w:val="BE9845A2"/>
     <w:lvl w:ilvl="0" w:tplc="2C0A0001">
       <w:start w:val="1"/>
       <w:numFmt w:val="bullet"/>
@@ -14329,10 +14940,123 @@
       </w:rPr>
     </w:lvl>
   </w:abstractNum>
-  <w:abstractNum w:abstractNumId="7" w15:restartNumberingAfterBreak="0">
-    <w:nsid w:val="5C380816"/>
+  <w:abstractNum w:abstractNumId="8" w15:restartNumberingAfterBreak="0">
+    <w:nsid w:val="48330C71"/>
     <w:multiLevelType w:val="hybridMultilevel"/>
-    <w:tmpl w:val="D68EBACA"/>
+    <w:tmpl w:val="B4E89EC8"/>
+    <w:lvl w:ilvl="0" w:tplc="01F68E4A">
+      <w:start w:val="1"/>
+      <w:numFmt w:val="decimal"/>
+      <w:lvlText w:val="%1."/>
+      <w:lvlJc w:val="left"/>
+      <w:pPr>
+        <w:ind w:left="720" w:hanging="360"/>
+      </w:pPr>
+      <w:rPr>
+        <w:rFonts w:hint="default"/>
+      </w:rPr>
+    </w:lvl>
+    <w:lvl w:ilvl="1" w:tplc="FFFFFFFF" w:tentative="1">
+      <w:start w:val="1"/>
+      <w:numFmt w:val="bullet"/>
+      <w:lvlText w:val="o"/>
+      <w:lvlJc w:val="left"/>
+      <w:pPr>
+        <w:ind w:left="1440" w:hanging="360"/>
+      </w:pPr>
+      <w:rPr>
+        <w:rFonts w:ascii="Courier New" w:hAnsi="Courier New" w:cs="Courier New" w:hint="default"/>
+      </w:rPr>
+    </w:lvl>
+    <w:lvl w:ilvl="2" w:tplc="FFFFFFFF" w:tentative="1">
+      <w:start w:val="1"/>
+      <w:numFmt w:val="bullet"/>
+      <w:lvlText w:val=""/>
+      <w:lvlJc w:val="left"/>
+      <w:pPr>
+        <w:ind w:left="2160" w:hanging="360"/>
+      </w:pPr>
+      <w:rPr>
+        <w:rFonts w:ascii="Wingdings" w:hAnsi="Wingdings" w:hint="default"/>
+      </w:rPr>
+    </w:lvl>
+    <w:lvl w:ilvl="3" w:tplc="FFFFFFFF" w:tentative="1">
+      <w:start w:val="1"/>
+      <w:numFmt w:val="bullet"/>
+      <w:lvlText w:val=""/>
+      <w:lvlJc w:val="left"/>
+      <w:pPr>
+        <w:ind w:left="2880" w:hanging="360"/>
+      </w:pPr>
+      <w:rPr>
+        <w:rFonts w:ascii="Symbol" w:hAnsi="Symbol" w:hint="default"/>
+      </w:rPr>
+    </w:lvl>
+    <w:lvl w:ilvl="4" w:tplc="FFFFFFFF" w:tentative="1">
+      <w:start w:val="1"/>
+      <w:numFmt w:val="bullet"/>
+      <w:lvlText w:val="o"/>
+      <w:lvlJc w:val="left"/>
+      <w:pPr>
+        <w:ind w:left="3600" w:hanging="360"/>
+      </w:pPr>
+      <w:rPr>
+        <w:rFonts w:ascii="Courier New" w:hAnsi="Courier New" w:cs="Courier New" w:hint="default"/>
+      </w:rPr>
+    </w:lvl>
+    <w:lvl w:ilvl="5" w:tplc="FFFFFFFF" w:tentative="1">
+      <w:start w:val="1"/>
+      <w:numFmt w:val="bullet"/>
+      <w:lvlText w:val=""/>
+      <w:lvlJc w:val="left"/>
+      <w:pPr>
+        <w:ind w:left="4320" w:hanging="360"/>
+      </w:pPr>
+      <w:rPr>
+        <w:rFonts w:ascii="Wingdings" w:hAnsi="Wingdings" w:hint="default"/>
+      </w:rPr>
+    </w:lvl>
+    <w:lvl w:ilvl="6" w:tplc="FFFFFFFF" w:tentative="1">
+      <w:start w:val="1"/>
+      <w:numFmt w:val="bullet"/>
+      <w:lvlText w:val=""/>
+      <w:lvlJc w:val="left"/>
+      <w:pPr>
+        <w:ind w:left="5040" w:hanging="360"/>
+      </w:pPr>
+      <w:rPr>
+        <w:rFonts w:ascii="Symbol" w:hAnsi="Symbol" w:hint="default"/>
+      </w:rPr>
+    </w:lvl>
+    <w:lvl w:ilvl="7" w:tplc="FFFFFFFF" w:tentative="1">
+      <w:start w:val="1"/>
+      <w:numFmt w:val="bullet"/>
+      <w:lvlText w:val="o"/>
+      <w:lvlJc w:val="left"/>
+      <w:pPr>
+        <w:ind w:left="5760" w:hanging="360"/>
+      </w:pPr>
+      <w:rPr>
+        <w:rFonts w:ascii="Courier New" w:hAnsi="Courier New" w:cs="Courier New" w:hint="default"/>
+      </w:rPr>
+    </w:lvl>
+    <w:lvl w:ilvl="8" w:tplc="FFFFFFFF" w:tentative="1">
+      <w:start w:val="1"/>
+      <w:numFmt w:val="bullet"/>
+      <w:lvlText w:val=""/>
+      <w:lvlJc w:val="left"/>
+      <w:pPr>
+        <w:ind w:left="6480" w:hanging="360"/>
+      </w:pPr>
+      <w:rPr>
+        <w:rFonts w:ascii="Wingdings" w:hAnsi="Wingdings" w:hint="default"/>
+      </w:rPr>
+    </w:lvl>
+  </w:abstractNum>
+  <w:abstractNum w:abstractNumId="9" w15:restartNumberingAfterBreak="0">
+    <w:nsid w:val="59EC0D4A"/>
+    <w:multiLevelType w:val="hybridMultilevel"/>
+    <w:tmpl w:val="2A06B1CE"/>
     <w:lvl w:ilvl="0" w:tplc="2C0A0001">
       <w:start w:val="1"/>
       <w:numFmt w:val="bullet"/>
@@ -14442,10 +15166,10 @@
       </w:rPr>
     </w:lvl>
   </w:abstractNum>
-  <w:abstractNum w:abstractNumId="8" w15:restartNumberingAfterBreak="0">
-    <w:nsid w:val="5E0B1D2F"/>
+  <w:abstractNum w:abstractNumId="10" w15:restartNumberingAfterBreak="0">
+    <w:nsid w:val="5C380816"/>
     <w:multiLevelType w:val="hybridMultilevel"/>
-    <w:tmpl w:val="27683054"/>
+    <w:tmpl w:val="D68EBACA"/>
     <w:lvl w:ilvl="0" w:tplc="2C0A0001">
       <w:start w:val="1"/>
       <w:numFmt w:val="bullet"/>
@@ -14555,10 +15279,10 @@
       </w:rPr>
     </w:lvl>
   </w:abstractNum>
-  <w:abstractNum w:abstractNumId="9" w15:restartNumberingAfterBreak="0">
-    <w:nsid w:val="5E9D6F2E"/>
+  <w:abstractNum w:abstractNumId="11" w15:restartNumberingAfterBreak="0">
+    <w:nsid w:val="5E0B1D2F"/>
     <w:multiLevelType w:val="hybridMultilevel"/>
-    <w:tmpl w:val="2E281326"/>
+    <w:tmpl w:val="27683054"/>
     <w:lvl w:ilvl="0" w:tplc="2C0A0001">
       <w:start w:val="1"/>
       <w:numFmt w:val="bullet"/>
@@ -14668,7 +15392,120 @@
       </w:rPr>
     </w:lvl>
   </w:abstractNum>
-  <w:abstractNum w:abstractNumId="10" w15:restartNumberingAfterBreak="0">
+  <w:abstractNum w:abstractNumId="12" w15:restartNumberingAfterBreak="0">
+    <w:nsid w:val="5E9D6F2E"/>
+    <w:multiLevelType w:val="hybridMultilevel"/>
+    <w:tmpl w:val="2E281326"/>
+    <w:lvl w:ilvl="0" w:tplc="2C0A0001">
+      <w:start w:val="1"/>
+      <w:numFmt w:val="bullet"/>
+      <w:lvlText w:val=""/>
+      <w:lvlJc w:val="left"/>
+      <w:pPr>
+        <w:ind w:left="720" w:hanging="360"/>
+      </w:pPr>
+      <w:rPr>
+        <w:rFonts w:ascii="Symbol" w:hAnsi="Symbol" w:hint="default"/>
+      </w:rPr>
+    </w:lvl>
+    <w:lvl w:ilvl="1" w:tplc="2C0A0003" w:tentative="1">
+      <w:start w:val="1"/>
+      <w:numFmt w:val="bullet"/>
+      <w:lvlText w:val="o"/>
+      <w:lvlJc w:val="left"/>
+      <w:pPr>
+        <w:ind w:left="1440" w:hanging="360"/>
+      </w:pPr>
+      <w:rPr>
+        <w:rFonts w:ascii="Courier New" w:hAnsi="Courier New" w:cs="Courier New" w:hint="default"/>
+      </w:rPr>
+    </w:lvl>
+    <w:lvl w:ilvl="2" w:tplc="2C0A0005" w:tentative="1">
+      <w:start w:val="1"/>
+      <w:numFmt w:val="bullet"/>
+      <w:lvlText w:val=""/>
+      <w:lvlJc w:val="left"/>
+      <w:pPr>
+        <w:ind w:left="2160" w:hanging="360"/>
+      </w:pPr>
+      <w:rPr>
+        <w:rFonts w:ascii="Wingdings" w:hAnsi="Wingdings" w:hint="default"/>
+      </w:rPr>
+    </w:lvl>
+    <w:lvl w:ilvl="3" w:tplc="2C0A0001" w:tentative="1">
+      <w:start w:val="1"/>
+      <w:numFmt w:val="bullet"/>
+      <w:lvlText w:val=""/>
+      <w:lvlJc w:val="left"/>
+      <w:pPr>
+        <w:ind w:left="2880" w:hanging="360"/>
+      </w:pPr>
+      <w:rPr>
+        <w:rFonts w:ascii="Symbol" w:hAnsi="Symbol" w:hint="default"/>
+      </w:rPr>
+    </w:lvl>
+    <w:lvl w:ilvl="4" w:tplc="2C0A0003" w:tentative="1">
+      <w:start w:val="1"/>
+      <w:numFmt w:val="bullet"/>
+      <w:lvlText w:val="o"/>
+      <w:lvlJc w:val="left"/>
+      <w:pPr>
+        <w:ind w:left="3600" w:hanging="360"/>
+      </w:pPr>
+      <w:rPr>
+        <w:rFonts w:ascii="Courier New" w:hAnsi="Courier New" w:cs="Courier New" w:hint="default"/>
+      </w:rPr>
+    </w:lvl>
+    <w:lvl w:ilvl="5" w:tplc="2C0A0005" w:tentative="1">
+      <w:start w:val="1"/>
+      <w:numFmt w:val="bullet"/>
+      <w:lvlText w:val=""/>
+      <w:lvlJc w:val="left"/>
+      <w:pPr>
+        <w:ind w:left="4320" w:hanging="360"/>
+      </w:pPr>
+      <w:rPr>
+        <w:rFonts w:ascii="Wingdings" w:hAnsi="Wingdings" w:hint="default"/>
+      </w:rPr>
+    </w:lvl>
+    <w:lvl w:ilvl="6" w:tplc="2C0A0001" w:tentative="1">
+      <w:start w:val="1"/>
+      <w:numFmt w:val="bullet"/>
+      <w:lvlText w:val=""/>
+      <w:lvlJc w:val="left"/>
+      <w:pPr>
+        <w:ind w:left="5040" w:hanging="360"/>
+      </w:pPr>
+      <w:rPr>
+        <w:rFonts w:ascii="Symbol" w:hAnsi="Symbol" w:hint="default"/>
+      </w:rPr>
+    </w:lvl>
+    <w:lvl w:ilvl="7" w:tplc="2C0A0003" w:tentative="1">
+      <w:start w:val="1"/>
+      <w:numFmt w:val="bullet"/>
+      <w:lvlText w:val="o"/>
+      <w:lvlJc w:val="left"/>
+      <w:pPr>
+        <w:ind w:left="5760" w:hanging="360"/>
+      </w:pPr>
+      <w:rPr>
+        <w:rFonts w:ascii="Courier New" w:hAnsi="Courier New" w:cs="Courier New" w:hint="default"/>
+      </w:rPr>
+    </w:lvl>
+    <w:lvl w:ilvl="8" w:tplc="2C0A0005" w:tentative="1">
+      <w:start w:val="1"/>
+      <w:numFmt w:val="bullet"/>
+      <w:lvlText w:val=""/>
+      <w:lvlJc w:val="left"/>
+      <w:pPr>
+        <w:ind w:left="6480" w:hanging="360"/>
+      </w:pPr>
+      <w:rPr>
+        <w:rFonts w:ascii="Wingdings" w:hAnsi="Wingdings" w:hint="default"/>
+      </w:rPr>
+    </w:lvl>
+  </w:abstractNum>
+  <w:abstractNum w:abstractNumId="13" w15:restartNumberingAfterBreak="0">
     <w:nsid w:val="639B0961"/>
     <w:multiLevelType w:val="hybridMultilevel"/>
     <w:tmpl w:val="D5CA4380"/>
@@ -14781,10 +15618,10 @@
       </w:rPr>
     </w:lvl>
   </w:abstractNum>
-  <w:abstractNum w:abstractNumId="11" w15:restartNumberingAfterBreak="0">
-    <w:nsid w:val="745F437B"/>
+  <w:abstractNum w:abstractNumId="14" w15:restartNumberingAfterBreak="0">
+    <w:nsid w:val="6CD73BCE"/>
     <w:multiLevelType w:val="hybridMultilevel"/>
-    <w:tmpl w:val="26724CB2"/>
+    <w:tmpl w:val="0E262E1E"/>
     <w:lvl w:ilvl="0" w:tplc="2C0A0001">
       <w:start w:val="1"/>
       <w:numFmt w:val="bullet"/>
@@ -14894,10 +15731,10 @@
       </w:rPr>
     </w:lvl>
   </w:abstractNum>
-  <w:abstractNum w:abstractNumId="12" w15:restartNumberingAfterBreak="0">
-    <w:nsid w:val="7A283354"/>
+  <w:abstractNum w:abstractNumId="15" w15:restartNumberingAfterBreak="0">
+    <w:nsid w:val="745F437B"/>
     <w:multiLevelType w:val="hybridMultilevel"/>
-    <w:tmpl w:val="D8909CF8"/>
+    <w:tmpl w:val="26724CB2"/>
     <w:lvl w:ilvl="0" w:tplc="2C0A0001">
       <w:start w:val="1"/>
       <w:numFmt w:val="bullet"/>
@@ -15007,44 +15844,175 @@
       </w:rPr>
     </w:lvl>
   </w:abstractNum>
+  <w:abstractNum w:abstractNumId="16" w15:restartNumberingAfterBreak="0">
+    <w:nsid w:val="7A283354"/>
+    <w:multiLevelType w:val="hybridMultilevel"/>
+    <w:tmpl w:val="D8909CF8"/>
+    <w:lvl w:ilvl="0" w:tplc="2C0A0001">
+      <w:start w:val="1"/>
+      <w:numFmt w:val="bullet"/>
+      <w:lvlText w:val=""/>
+      <w:lvlJc w:val="left"/>
+      <w:pPr>
+        <w:ind w:left="720" w:hanging="360"/>
+      </w:pPr>
+      <w:rPr>
+        <w:rFonts w:ascii="Symbol" w:hAnsi="Symbol" w:hint="default"/>
+      </w:rPr>
+    </w:lvl>
+    <w:lvl w:ilvl="1" w:tplc="2C0A0003" w:tentative="1">
+      <w:start w:val="1"/>
+      <w:numFmt w:val="bullet"/>
+      <w:lvlText w:val="o"/>
+      <w:lvlJc w:val="left"/>
+      <w:pPr>
+        <w:ind w:left="1440" w:hanging="360"/>
+      </w:pPr>
+      <w:rPr>
+        <w:rFonts w:ascii="Courier New" w:hAnsi="Courier New" w:cs="Courier New" w:hint="default"/>
+      </w:rPr>
+    </w:lvl>
+    <w:lvl w:ilvl="2" w:tplc="2C0A0005" w:tentative="1">
+      <w:start w:val="1"/>
+      <w:numFmt w:val="bullet"/>
+      <w:lvlText w:val=""/>
+      <w:lvlJc w:val="left"/>
+      <w:pPr>
+        <w:ind w:left="2160" w:hanging="360"/>
+      </w:pPr>
+      <w:rPr>
+        <w:rFonts w:ascii="Wingdings" w:hAnsi="Wingdings" w:hint="default"/>
+      </w:rPr>
+    </w:lvl>
+    <w:lvl w:ilvl="3" w:tplc="2C0A0001" w:tentative="1">
+      <w:start w:val="1"/>
+      <w:numFmt w:val="bullet"/>
+      <w:lvlText w:val=""/>
+      <w:lvlJc w:val="left"/>
+      <w:pPr>
+        <w:ind w:left="2880" w:hanging="360"/>
+      </w:pPr>
+      <w:rPr>
+        <w:rFonts w:ascii="Symbol" w:hAnsi="Symbol" w:hint="default"/>
+      </w:rPr>
+    </w:lvl>
+    <w:lvl w:ilvl="4" w:tplc="2C0A0003" w:tentative="1">
+      <w:start w:val="1"/>
+      <w:numFmt w:val="bullet"/>
+      <w:lvlText w:val="o"/>
+      <w:lvlJc w:val="left"/>
+      <w:pPr>
+        <w:ind w:left="3600" w:hanging="360"/>
+      </w:pPr>
+      <w:rPr>
+        <w:rFonts w:ascii="Courier New" w:hAnsi="Courier New" w:cs="Courier New" w:hint="default"/>
+      </w:rPr>
+    </w:lvl>
+    <w:lvl w:ilvl="5" w:tplc="2C0A0005" w:tentative="1">
+      <w:start w:val="1"/>
+      <w:numFmt w:val="bullet"/>
+      <w:lvlText w:val=""/>
+      <w:lvlJc w:val="left"/>
+      <w:pPr>
+        <w:ind w:left="4320" w:hanging="360"/>
+      </w:pPr>
+      <w:rPr>
+        <w:rFonts w:ascii="Wingdings" w:hAnsi="Wingdings" w:hint="default"/>
+      </w:rPr>
+    </w:lvl>
+    <w:lvl w:ilvl="6" w:tplc="2C0A0001" w:tentative="1">
+      <w:start w:val="1"/>
+      <w:numFmt w:val="bullet"/>
+      <w:lvlText w:val=""/>
+      <w:lvlJc w:val="left"/>
+      <w:pPr>
+        <w:ind w:left="5040" w:hanging="360"/>
+      </w:pPr>
+      <w:rPr>
+        <w:rFonts w:ascii="Symbol" w:hAnsi="Symbol" w:hint="default"/>
+      </w:rPr>
+    </w:lvl>
+    <w:lvl w:ilvl="7" w:tplc="2C0A0003" w:tentative="1">
+      <w:start w:val="1"/>
+      <w:numFmt w:val="bullet"/>
+      <w:lvlText w:val="o"/>
+      <w:lvlJc w:val="left"/>
+      <w:pPr>
+        <w:ind w:left="5760" w:hanging="360"/>
+      </w:pPr>
+      <w:rPr>
+        <w:rFonts w:ascii="Courier New" w:hAnsi="Courier New" w:cs="Courier New" w:hint="default"/>
+      </w:rPr>
+    </w:lvl>
+    <w:lvl w:ilvl="8" w:tplc="2C0A0005" w:tentative="1">
+      <w:start w:val="1"/>
+      <w:numFmt w:val="bullet"/>
+      <w:lvlText w:val=""/>
+      <w:lvlJc w:val="left"/>
+      <w:pPr>
+        <w:ind w:left="6480" w:hanging="360"/>
+      </w:pPr>
+      <w:rPr>
+        <w:rFonts w:ascii="Wingdings" w:hAnsi="Wingdings" w:hint="default"/>
+      </w:rPr>
+    </w:lvl>
+  </w:abstractNum>
   <w:num w:numId="1" w16cid:durableId="2013990077">
-    <w:abstractNumId w:val="1"/>
+    <w:abstractNumId w:val="2"/>
   </w:num>
   <w:num w:numId="2" w16cid:durableId="1099637170">
-    <w:abstractNumId w:val="3"/>
+    <w:abstractNumId w:val="5"/>
   </w:num>
   <w:num w:numId="3" w16cid:durableId="1484934219">
-    <w:abstractNumId w:val="7"/>
+    <w:abstractNumId w:val="10"/>
   </w:num>
   <w:num w:numId="4" w16cid:durableId="1859737132">
     <w:abstractNumId w:val="0"/>
   </w:num>
   <w:num w:numId="5" w16cid:durableId="472017039">
+    <w:abstractNumId w:val="6"/>
+  </w:num>
+  <w:num w:numId="6" w16cid:durableId="1815444212">
+    <w:abstractNumId w:val="7"/>
+  </w:num>
+  <w:num w:numId="7" w16cid:durableId="719524332">
+    <w:abstractNumId w:val="12"/>
+  </w:num>
+  <w:num w:numId="8" w16cid:durableId="1515074880">
+    <w:abstractNumId w:val="9"/>
+  </w:num>
+  <w:num w:numId="9" w16cid:durableId="1560163428">
+    <w:abstractNumId w:val="16"/>
+  </w:num>
+  <w:num w:numId="10" w16cid:durableId="2091848189">
+    <w:abstractNumId w:val="11"/>
+  </w:num>
+  <w:num w:numId="11" w16cid:durableId="1468863651">
+    <w:abstractNumId w:val="15"/>
+  </w:num>
+  <w:num w:numId="12" w16cid:durableId="51196131">
+    <w:abstractNumId w:val="3"/>
+  </w:num>
+  <w:num w:numId="13" w16cid:durableId="266430442">
+    <w:abstractNumId w:val="13"/>
+  </w:num>
+  <w:num w:numId="14" w16cid:durableId="1646423416">
+    <w:abstractNumId w:val="14"/>
+  </w:num>
+  <w:num w:numId="15" w16cid:durableId="939994022">
     <w:abstractNumId w:val="4"/>
   </w:num>
-  <w:num w:numId="6" w16cid:durableId="1815444212">
-    <w:abstractNumId w:val="5"/>
+  <w:num w:numId="16" w16cid:durableId="1494293752">
+    <w:abstractNumId w:val="1"/>
   </w:num>
-  <w:num w:numId="7" w16cid:durableId="719524332">
-    <w:abstractNumId w:val="9"/>
-  </w:num>
-  <w:num w:numId="8" w16cid:durableId="1515074880">
-    <w:abstractNumId w:val="6"/>
-  </w:num>
-  <w:num w:numId="9" w16cid:durableId="1560163428">
-    <w:abstractNumId w:val="12"/>
-  </w:num>
-  <w:num w:numId="10" w16cid:durableId="2091848189">
+  <w:num w:numId="17" w16cid:durableId="1819954860">
     <w:abstractNumId w:val="8"/>
   </w:num>
-  <w:num w:numId="11" w16cid:durableId="1468863651">
-    <w:abstractNumId w:val="11"/>
-  </w:num>
-  <w:num w:numId="12" w16cid:durableId="51196131">
-    <w:abstractNumId w:val="2"/>
-  </w:num>
-  <w:num w:numId="13" w16cid:durableId="266430442">
-    <w:abstractNumId w:val="10"/>
+  <w:num w:numId="18" w16cid:durableId="561596968">
+    <w:abstractNumId w:val="8"/>
+    <w:lvlOverride w:ilvl="0">
+      <w:startOverride w:val="1"/>
+    </w:lvlOverride>
   </w:num>
   <w:numIdMacAtCleanup w:val="13"/>
 </w:numbering>
@@ -15646,7 +16614,6 @@
   <w:style w:type="character" w:default="1" w:styleId="Fuentedeprrafopredeter">
     <w:name w:val="Default Paragraph Font"/>
     <w:uiPriority w:val="1"/>
-    <w:semiHidden/>
     <w:unhideWhenUsed/>
   </w:style>
   <w:style w:type="table" w:default="1" w:styleId="Tablanormal">
@@ -15675,7 +16642,7 @@
     <w:basedOn w:val="Normal"/>
     <w:autoRedefine/>
     <w:qFormat/>
-    <w:rsid w:val="000F2543"/>
+    <w:rsid w:val="00B42A96"/>
     <w:pPr>
       <w:tabs>
         <w:tab w:val="left" w:pos="0"/>
@@ -15693,8 +16660,9 @@
     <w:basedOn w:val="PSI-Comentario"/>
     <w:autoRedefine/>
     <w:qFormat/>
-    <w:rsid w:val="00581D90"/>
+    <w:rsid w:val="005213E1"/>
     <w:pPr>
+      <w:ind w:firstLine="0"/>
       <w:jc w:val="left"/>
     </w:pPr>
   </w:style>

</xml_diff>

<commit_message>
Doc: Se subio el excel para los casos de prueba del plan de pruebas
</commit_message>
<xml_diff>
--- a/2. Etapa de elaboración/Iteración 2/Plan de pruebas/Plan de Pruebas_Vesta Risk Manager_T-Code.docx
+++ b/2. Etapa de elaboración/Iteración 2/Plan de pruebas/Plan de Pruebas_Vesta Risk Manager_T-Code.docx
@@ -4642,49 +4642,13 @@
       <w:pPr>
         <w:pStyle w:val="PSI-Ttulo2"/>
       </w:pPr>
-      <w:bookmarkStart w:id="6" w:name="_Toc165473663"/>
-      <w:bookmarkStart w:id="7" w:name="_Toc178080525"/>
-      <w:r>
-        <w:t>Antecedentes</w:t>
+      <w:bookmarkStart w:id="6" w:name="_Toc165473664"/>
+      <w:bookmarkStart w:id="7" w:name="_Toc178080526"/>
+      <w:r>
+        <w:t>Propósito de la Evaluación</w:t>
       </w:r>
       <w:bookmarkEnd w:id="6"/>
       <w:bookmarkEnd w:id="7"/>
-      <w:r>
-        <w:t xml:space="preserve"> </w:t>
-      </w:r>
-    </w:p>
-    <w:p>
-      <w:pPr>
-        <w:pStyle w:val="Textoindependiente"/>
-        <w:ind w:left="0"/>
-        <w:rPr>
-          <w:lang w:val="es-AR"/>
-        </w:rPr>
-      </w:pPr>
-      <w:r>
-        <w:rPr>
-          <w:lang w:val="es-AR"/>
-        </w:rPr>
-        <w:t>N/A</w:t>
-      </w:r>
-      <w:r>
-        <w:rPr>
-          <w:lang w:val="es-AR"/>
-        </w:rPr>
-        <w:t>.</w:t>
-      </w:r>
-    </w:p>
-    <w:p>
-      <w:pPr>
-        <w:pStyle w:val="PSI-Ttulo2"/>
-      </w:pPr>
-      <w:bookmarkStart w:id="8" w:name="_Toc165473664"/>
-      <w:bookmarkStart w:id="9" w:name="_Toc178080526"/>
-      <w:r>
-        <w:t>Propósito de la Evaluación</w:t>
-      </w:r>
-      <w:bookmarkEnd w:id="8"/>
-      <w:bookmarkEnd w:id="9"/>
     </w:p>
     <w:p>
       <w:r>
@@ -4746,16 +4710,16 @@
           <w:lang w:val="es-ES_tradnl"/>
         </w:rPr>
       </w:pPr>
-      <w:bookmarkStart w:id="10" w:name="_Toc165473665"/>
-      <w:bookmarkStart w:id="11" w:name="_Toc178080527"/>
+      <w:bookmarkStart w:id="8" w:name="_Toc165473665"/>
+      <w:bookmarkStart w:id="9" w:name="_Toc178080527"/>
       <w:r>
         <w:rPr>
           <w:lang w:val="es-ES_tradnl"/>
         </w:rPr>
         <w:t>Motivadores de la prueba</w:t>
       </w:r>
-      <w:bookmarkEnd w:id="10"/>
-      <w:bookmarkEnd w:id="11"/>
+      <w:bookmarkEnd w:id="8"/>
+      <w:bookmarkEnd w:id="9"/>
     </w:p>
     <w:p>
       <w:r>
@@ -4828,13 +4792,13 @@
       <w:pPr>
         <w:pStyle w:val="PSI-Ttulo1"/>
       </w:pPr>
-      <w:bookmarkStart w:id="12" w:name="_Toc165473666"/>
-      <w:bookmarkStart w:id="13" w:name="_Toc178080528"/>
+      <w:bookmarkStart w:id="10" w:name="_Toc165473666"/>
+      <w:bookmarkStart w:id="11" w:name="_Toc178080528"/>
       <w:r>
         <w:t>Objetos a ser Evaluados</w:t>
       </w:r>
-      <w:bookmarkEnd w:id="12"/>
-      <w:bookmarkEnd w:id="13"/>
+      <w:bookmarkEnd w:id="10"/>
+      <w:bookmarkEnd w:id="11"/>
       <w:r>
         <w:t xml:space="preserve"> </w:t>
       </w:r>
@@ -4865,41 +4829,41 @@
         </w:numPr>
       </w:pPr>
       <w:r>
+        <w:t>Componentes del sistema.</w:t>
+      </w:r>
+    </w:p>
+    <w:p>
+      <w:pPr>
+        <w:pStyle w:val="InfoBlue"/>
+      </w:pPr>
+    </w:p>
+    <w:p>
+      <w:pPr>
+        <w:pStyle w:val="PSI-Ttulo1"/>
+      </w:pPr>
+      <w:bookmarkStart w:id="12" w:name="_Toc165473667"/>
+      <w:bookmarkStart w:id="13" w:name="_Toc178080529"/>
+      <w:r>
         <w:lastRenderedPageBreak/>
-        <w:t>Componentes del sistema.</w:t>
-      </w:r>
-    </w:p>
-    <w:p>
-      <w:pPr>
-        <w:pStyle w:val="InfoBlue"/>
-      </w:pPr>
-    </w:p>
-    <w:p>
-      <w:pPr>
-        <w:pStyle w:val="PSI-Ttulo1"/>
-      </w:pPr>
-      <w:bookmarkStart w:id="14" w:name="_Toc165473667"/>
-      <w:bookmarkStart w:id="15" w:name="_Toc178080529"/>
-      <w:r>
         <w:t>Ámbito de las Pruebas</w:t>
+      </w:r>
+      <w:bookmarkEnd w:id="12"/>
+      <w:bookmarkEnd w:id="13"/>
+      <w:r>
+        <w:t xml:space="preserve"> </w:t>
+      </w:r>
+    </w:p>
+    <w:p>
+      <w:pPr>
+        <w:pStyle w:val="PSI-Ttulo2"/>
+      </w:pPr>
+      <w:bookmarkStart w:id="14" w:name="_Toc165473668"/>
+      <w:bookmarkStart w:id="15" w:name="_Toc178080530"/>
+      <w:r>
+        <w:t>Dentro del Ámbito</w:t>
       </w:r>
       <w:bookmarkEnd w:id="14"/>
       <w:bookmarkEnd w:id="15"/>
-      <w:r>
-        <w:t xml:space="preserve"> </w:t>
-      </w:r>
-    </w:p>
-    <w:p>
-      <w:pPr>
-        <w:pStyle w:val="PSI-Ttulo2"/>
-      </w:pPr>
-      <w:bookmarkStart w:id="16" w:name="_Toc165473668"/>
-      <w:bookmarkStart w:id="17" w:name="_Toc178080530"/>
-      <w:r>
-        <w:t>Dentro del Ámbito</w:t>
-      </w:r>
-      <w:bookmarkEnd w:id="16"/>
-      <w:bookmarkEnd w:id="17"/>
     </w:p>
     <w:p>
       <w:r>
@@ -4983,47 +4947,47 @@
       <w:pPr>
         <w:pStyle w:val="PSI-Ttulo2"/>
       </w:pPr>
-      <w:bookmarkStart w:id="18" w:name="_Toc165473669"/>
-      <w:bookmarkStart w:id="19" w:name="_Toc178080531"/>
+      <w:bookmarkStart w:id="16" w:name="_Toc165473669"/>
+      <w:bookmarkStart w:id="17" w:name="_Toc178080531"/>
       <w:r>
         <w:t>Fuera del Ámbito</w:t>
+      </w:r>
+      <w:bookmarkEnd w:id="16"/>
+      <w:bookmarkEnd w:id="17"/>
+      <w:r>
+        <w:t xml:space="preserve"> </w:t>
+      </w:r>
+    </w:p>
+    <w:p>
+      <w:r>
+        <w:t xml:space="preserve">Las pruebas </w:t>
+      </w:r>
+      <w:r>
+        <w:t>de sistemas quedaran afuera de este plan ya que son complicadas de realizar</w:t>
+      </w:r>
+      <w:r>
+        <w:t xml:space="preserve"> y</w:t>
+      </w:r>
+      <w:r>
+        <w:t xml:space="preserve"> el sistema no va a tener que integrarse con otro sistema de software </w:t>
+      </w:r>
+    </w:p>
+    <w:p>
+      <w:pPr>
+        <w:pStyle w:val="PSI-Ttulo1"/>
+      </w:pPr>
+      <w:bookmarkStart w:id="18" w:name="_Toc165473670"/>
+    </w:p>
+    <w:p>
+      <w:pPr>
+        <w:pStyle w:val="PSI-Ttulo1"/>
+      </w:pPr>
+      <w:bookmarkStart w:id="19" w:name="_Toc178080532"/>
+      <w:r>
+        <w:t>Lista de Ideas de las Pruebas</w:t>
       </w:r>
       <w:bookmarkEnd w:id="18"/>
       <w:bookmarkEnd w:id="19"/>
-      <w:r>
-        <w:t xml:space="preserve"> </w:t>
-      </w:r>
-    </w:p>
-    <w:p>
-      <w:r>
-        <w:t xml:space="preserve">Las pruebas </w:t>
-      </w:r>
-      <w:r>
-        <w:t>de sistemas quedaran afuera de este plan ya que son complicadas de realizar</w:t>
-      </w:r>
-      <w:r>
-        <w:t xml:space="preserve"> y</w:t>
-      </w:r>
-      <w:r>
-        <w:t xml:space="preserve"> el sistema no va a tener que integrarse con otro sistema de software </w:t>
-      </w:r>
-    </w:p>
-    <w:p>
-      <w:pPr>
-        <w:pStyle w:val="PSI-Ttulo1"/>
-      </w:pPr>
-      <w:bookmarkStart w:id="20" w:name="_Toc165473670"/>
-    </w:p>
-    <w:p>
-      <w:pPr>
-        <w:pStyle w:val="PSI-Ttulo1"/>
-      </w:pPr>
-      <w:bookmarkStart w:id="21" w:name="_Toc178080532"/>
-      <w:r>
-        <w:t>Lista de Ideas de las Pruebas</w:t>
-      </w:r>
-      <w:bookmarkEnd w:id="20"/>
-      <w:bookmarkEnd w:id="21"/>
       <w:r>
         <w:t xml:space="preserve"> </w:t>
       </w:r>
@@ -5146,14 +5110,13 @@
       <w:pPr>
         <w:pStyle w:val="PSI-Ttulo1"/>
       </w:pPr>
-      <w:bookmarkStart w:id="22" w:name="_Toc165473671"/>
-      <w:bookmarkStart w:id="23" w:name="_Toc178080533"/>
-      <w:r>
-        <w:lastRenderedPageBreak/>
+      <w:bookmarkStart w:id="20" w:name="_Toc165473671"/>
+      <w:bookmarkStart w:id="21" w:name="_Toc178080533"/>
+      <w:r>
         <w:t>Enfoque de las Pruebas</w:t>
       </w:r>
-      <w:bookmarkEnd w:id="22"/>
-      <w:bookmarkEnd w:id="23"/>
+      <w:bookmarkEnd w:id="20"/>
+      <w:bookmarkEnd w:id="21"/>
     </w:p>
     <w:p>
       <w:r>
@@ -5175,6 +5138,7 @@
         <w:rPr>
           <w:lang w:val="es-ES_tradnl"/>
         </w:rPr>
+        <w:lastRenderedPageBreak/>
         <w:t xml:space="preserve"> </w:t>
       </w:r>
     </w:p>
@@ -5821,7 +5785,6 @@
               <w:pStyle w:val="PSI-Normal"/>
             </w:pPr>
             <w:r>
-              <w:lastRenderedPageBreak/>
               <w:t>Software:</w:t>
             </w:r>
           </w:p>
@@ -5860,6 +5823,7 @@
               <w:pStyle w:val="PSI-Normal"/>
             </w:pPr>
             <w:r>
+              <w:lastRenderedPageBreak/>
               <w:t>Criterios de Éxito:</w:t>
             </w:r>
           </w:p>
@@ -5928,30 +5892,25 @@
       <w:pPr>
         <w:pStyle w:val="PSI-Ttulo1"/>
       </w:pPr>
-      <w:bookmarkStart w:id="24" w:name="_Toc165473672"/>
-      <w:bookmarkStart w:id="25" w:name="_Toc178080534"/>
+      <w:bookmarkStart w:id="22" w:name="_Toc165473672"/>
+      <w:bookmarkStart w:id="23" w:name="_Toc178080534"/>
       <w:r>
         <w:t>Herramientas para las Pruebas</w:t>
+      </w:r>
+      <w:bookmarkEnd w:id="22"/>
+      <w:bookmarkEnd w:id="23"/>
+    </w:p>
+    <w:p>
+      <w:pPr>
+        <w:pStyle w:val="PSI-Ttulo2"/>
+      </w:pPr>
+      <w:bookmarkStart w:id="24" w:name="_Toc165473673"/>
+      <w:bookmarkStart w:id="25" w:name="_Toc178080535"/>
+      <w:r>
+        <w:t>Software</w:t>
       </w:r>
       <w:bookmarkEnd w:id="24"/>
       <w:bookmarkEnd w:id="25"/>
-    </w:p>
-    <w:p>
-      <w:pPr>
-        <w:pStyle w:val="PSI-Comentario"/>
-      </w:pPr>
-    </w:p>
-    <w:p>
-      <w:pPr>
-        <w:pStyle w:val="PSI-Ttulo2"/>
-      </w:pPr>
-      <w:bookmarkStart w:id="26" w:name="_Toc165473673"/>
-      <w:bookmarkStart w:id="27" w:name="_Toc178080535"/>
-      <w:r>
-        <w:t>Software</w:t>
-      </w:r>
-      <w:bookmarkEnd w:id="26"/>
-      <w:bookmarkEnd w:id="27"/>
     </w:p>
     <w:p>
       <w:pPr>
@@ -6099,20 +6058,19 @@
       <w:pPr>
         <w:pStyle w:val="PSI-Ttulo2"/>
       </w:pPr>
-      <w:bookmarkStart w:id="28" w:name="_Toc165473674"/>
-      <w:bookmarkStart w:id="29" w:name="_Toc178080536"/>
+      <w:bookmarkStart w:id="26" w:name="_Toc165473674"/>
+      <w:bookmarkStart w:id="27" w:name="_Toc178080536"/>
       <w:r>
         <w:t>Herramientas de Soporte y Productividad</w:t>
       </w:r>
-      <w:bookmarkEnd w:id="28"/>
-      <w:bookmarkEnd w:id="29"/>
+      <w:bookmarkEnd w:id="26"/>
+      <w:bookmarkEnd w:id="27"/>
     </w:p>
     <w:p>
       <w:r>
         <w:t>No se definieron hasta el momento.</w:t>
       </w:r>
     </w:p>
-    <w:p/>
     <w:tbl>
       <w:tblPr>
         <w:tblW w:w="8364" w:type="dxa"/>
@@ -6285,14 +6243,13 @@
       <w:pPr>
         <w:pStyle w:val="PSI-Ttulo2"/>
       </w:pPr>
-      <w:bookmarkStart w:id="30" w:name="_Toc165473675"/>
-      <w:bookmarkStart w:id="31" w:name="_Toc178080537"/>
-      <w:r>
-        <w:lastRenderedPageBreak/>
+      <w:bookmarkStart w:id="28" w:name="_Toc165473675"/>
+      <w:bookmarkStart w:id="29" w:name="_Toc178080537"/>
+      <w:r>
         <w:t>Secuencias de Comandos Personalizadas (Script de Pruebas)</w:t>
       </w:r>
-      <w:bookmarkEnd w:id="30"/>
-      <w:bookmarkEnd w:id="31"/>
+      <w:bookmarkEnd w:id="28"/>
+      <w:bookmarkEnd w:id="29"/>
     </w:p>
     <w:p>
       <w:r>
@@ -6311,13 +6268,14 @@
       <w:pPr>
         <w:pStyle w:val="PSI-Ttulo2"/>
       </w:pPr>
-      <w:bookmarkStart w:id="32" w:name="_Toc165473676"/>
-      <w:bookmarkStart w:id="33" w:name="_Toc178080538"/>
-      <w:r>
+      <w:bookmarkStart w:id="30" w:name="_Toc165473676"/>
+      <w:bookmarkStart w:id="31" w:name="_Toc178080538"/>
+      <w:r>
+        <w:lastRenderedPageBreak/>
         <w:t>Hardware</w:t>
       </w:r>
-      <w:bookmarkEnd w:id="32"/>
-      <w:bookmarkEnd w:id="33"/>
+      <w:bookmarkEnd w:id="30"/>
+      <w:bookmarkEnd w:id="31"/>
     </w:p>
     <w:p>
       <w:pPr>
@@ -6470,9 +6428,9 @@
       <w:pPr>
         <w:pStyle w:val="PSI-Ttulo2"/>
       </w:pPr>
-      <w:bookmarkStart w:id="34" w:name="_Toc165473677"/>
-    </w:p>
-    <w:bookmarkEnd w:id="34"/>
+      <w:bookmarkStart w:id="32" w:name="_Toc165473677"/>
+    </w:p>
+    <w:bookmarkEnd w:id="32"/>
     <w:p>
       <w:pPr>
         <w:pStyle w:val="InfoBlue"/>
@@ -6488,7 +6446,7 @@
           <w:lang w:val="es-AR"/>
         </w:rPr>
       </w:pPr>
-      <w:bookmarkStart w:id="35" w:name="_Toc165473678"/>
+      <w:bookmarkStart w:id="33" w:name="_Toc165473678"/>
       <w:r>
         <w:br w:type="page"/>
       </w:r>
@@ -6497,13 +6455,13 @@
       <w:pPr>
         <w:pStyle w:val="PSI-Ttulo1"/>
       </w:pPr>
-      <w:bookmarkStart w:id="36" w:name="_Toc178080540"/>
+      <w:bookmarkStart w:id="34" w:name="_Toc178080540"/>
       <w:r>
         <w:lastRenderedPageBreak/>
         <w:t>Casos de Prueba</w:t>
       </w:r>
-      <w:bookmarkEnd w:id="35"/>
-      <w:bookmarkEnd w:id="36"/>
+      <w:bookmarkEnd w:id="33"/>
+      <w:bookmarkEnd w:id="34"/>
     </w:p>
     <w:p>
       <w:r>
@@ -6526,7 +6484,7 @@
           <w:lang w:val="es-AR"/>
         </w:rPr>
       </w:pPr>
-      <w:bookmarkStart w:id="37" w:name="_Toc165473679"/>
+      <w:bookmarkStart w:id="35" w:name="_Toc165473679"/>
       <w:r>
         <w:br w:type="page"/>
       </w:r>
@@ -6540,27 +6498,27 @@
       <w:pPr>
         <w:pStyle w:val="PSI-Ttulo1"/>
       </w:pPr>
-      <w:bookmarkStart w:id="38" w:name="_Toc178080541"/>
+      <w:bookmarkStart w:id="36" w:name="_Toc178080541"/>
       <w:r>
         <w:t>Prioridades</w:t>
+      </w:r>
+      <w:bookmarkEnd w:id="35"/>
+      <w:bookmarkEnd w:id="36"/>
+      <w:r>
+        <w:t xml:space="preserve"> </w:t>
+      </w:r>
+    </w:p>
+    <w:p>
+      <w:pPr>
+        <w:pStyle w:val="PSI-Ttulo2"/>
+      </w:pPr>
+      <w:bookmarkStart w:id="37" w:name="_Toc165473680"/>
+      <w:bookmarkStart w:id="38" w:name="_Toc178080542"/>
+      <w:r>
+        <w:t>Casos de Prueba por Características de Prioridad</w:t>
       </w:r>
       <w:bookmarkEnd w:id="37"/>
       <w:bookmarkEnd w:id="38"/>
-      <w:r>
-        <w:t xml:space="preserve"> </w:t>
-      </w:r>
-    </w:p>
-    <w:p>
-      <w:pPr>
-        <w:pStyle w:val="PSI-Ttulo2"/>
-      </w:pPr>
-      <w:bookmarkStart w:id="39" w:name="_Toc165473680"/>
-      <w:bookmarkStart w:id="40" w:name="_Toc178080542"/>
-      <w:r>
-        <w:t>Casos de Prueba por Características de Prioridad</w:t>
-      </w:r>
-      <w:bookmarkEnd w:id="39"/>
-      <w:bookmarkEnd w:id="40"/>
     </w:p>
     <w:p>
       <w:pPr>
@@ -6587,9 +6545,9 @@
             <w:tcW w:w="1438" w:type="dxa"/>
           </w:tcPr>
           <w:p>
-            <w:bookmarkStart w:id="41" w:name="byusecase"/>
-            <w:bookmarkStart w:id="42" w:name="_Toc165473684"/>
-            <w:bookmarkEnd w:id="41"/>
+            <w:bookmarkStart w:id="39" w:name="byusecase"/>
+            <w:bookmarkStart w:id="40" w:name="_Toc165473684"/>
+            <w:bookmarkEnd w:id="39"/>
             <w:r>
               <w:t>Esenciales</w:t>
             </w:r>
@@ -6855,12 +6813,12 @@
       <w:pPr>
         <w:pStyle w:val="PSI-Ttulo2"/>
       </w:pPr>
-      <w:bookmarkStart w:id="43" w:name="_Toc178080546"/>
+      <w:bookmarkStart w:id="41" w:name="_Toc178080546"/>
       <w:r>
         <w:t>Casos de Pruebas por Prioridad de Caso de Uso</w:t>
       </w:r>
-      <w:bookmarkEnd w:id="42"/>
-      <w:bookmarkEnd w:id="43"/>
+      <w:bookmarkEnd w:id="40"/>
+      <w:bookmarkEnd w:id="41"/>
     </w:p>
     <w:p>
       <w:pPr>
@@ -7098,13 +7056,13 @@
       <w:pPr>
         <w:pStyle w:val="PSI-Ttulo2"/>
       </w:pPr>
-      <w:bookmarkStart w:id="44" w:name="_Toc165473688"/>
-      <w:bookmarkStart w:id="45" w:name="_Toc178080550"/>
+      <w:bookmarkStart w:id="42" w:name="_Toc165473688"/>
+      <w:bookmarkStart w:id="43" w:name="_Toc178080550"/>
       <w:r>
         <w:t>Flujos de Trabajo de Pruebas</w:t>
       </w:r>
-      <w:bookmarkEnd w:id="44"/>
-      <w:bookmarkEnd w:id="45"/>
+      <w:bookmarkEnd w:id="42"/>
+      <w:bookmarkEnd w:id="43"/>
     </w:p>
     <w:p>
       <w:r>
@@ -7286,25 +7244,25 @@
       <w:pPr>
         <w:pStyle w:val="PSI-Ttulo1"/>
       </w:pPr>
-      <w:bookmarkStart w:id="46" w:name="_Toc165473689"/>
-      <w:bookmarkStart w:id="47" w:name="_Toc178080551"/>
+      <w:bookmarkStart w:id="44" w:name="_Toc165473689"/>
+      <w:bookmarkStart w:id="45" w:name="_Toc178080551"/>
       <w:r>
         <w:t>Entregables</w:t>
+      </w:r>
+      <w:bookmarkEnd w:id="44"/>
+      <w:bookmarkEnd w:id="45"/>
+    </w:p>
+    <w:p>
+      <w:pPr>
+        <w:pStyle w:val="PSI-Ttulo2"/>
+      </w:pPr>
+      <w:bookmarkStart w:id="46" w:name="_Toc165473690"/>
+      <w:bookmarkStart w:id="47" w:name="_Toc178080552"/>
+      <w:r>
+        <w:t>Lista de Entregables de Pruebas</w:t>
       </w:r>
       <w:bookmarkEnd w:id="46"/>
       <w:bookmarkEnd w:id="47"/>
-    </w:p>
-    <w:p>
-      <w:pPr>
-        <w:pStyle w:val="PSI-Ttulo2"/>
-      </w:pPr>
-      <w:bookmarkStart w:id="48" w:name="_Toc165473690"/>
-      <w:bookmarkStart w:id="49" w:name="_Toc178080552"/>
-      <w:r>
-        <w:t>Lista de Entregables de Pruebas</w:t>
-      </w:r>
-      <w:bookmarkEnd w:id="48"/>
-      <w:bookmarkEnd w:id="49"/>
       <w:r>
         <w:t xml:space="preserve"> </w:t>
       </w:r>
@@ -7348,8 +7306,8 @@
             <w:pPr>
               <w:pStyle w:val="PSI-Normal"/>
             </w:pPr>
-            <w:bookmarkStart w:id="50" w:name="colE1KAC1"/>
-            <w:bookmarkEnd w:id="50"/>
+            <w:bookmarkStart w:id="48" w:name="colE1KAC1"/>
+            <w:bookmarkEnd w:id="48"/>
             <w:r>
               <w:t>Entregables</w:t>
             </w:r>
@@ -7370,8 +7328,8 @@
             <w:pPr>
               <w:pStyle w:val="PSI-Normal"/>
             </w:pPr>
-            <w:bookmarkStart w:id="51" w:name="colE5KAC1"/>
-            <w:bookmarkEnd w:id="51"/>
+            <w:bookmarkStart w:id="49" w:name="colE5KAC1"/>
+            <w:bookmarkEnd w:id="49"/>
             <w:r>
               <w:t>Descripción</w:t>
             </w:r>
@@ -7447,13 +7405,13 @@
       <w:pPr>
         <w:pStyle w:val="PSI-Ttulo2"/>
       </w:pPr>
-      <w:bookmarkStart w:id="52" w:name="_Toc165473691"/>
-      <w:bookmarkStart w:id="53" w:name="_Toc178080553"/>
+      <w:bookmarkStart w:id="50" w:name="_Toc165473691"/>
+      <w:bookmarkStart w:id="51" w:name="_Toc178080553"/>
       <w:r>
         <w:t>Escenarios por Caso de Uso</w:t>
       </w:r>
-      <w:bookmarkEnd w:id="52"/>
-      <w:bookmarkEnd w:id="53"/>
+      <w:bookmarkEnd w:id="50"/>
+      <w:bookmarkEnd w:id="51"/>
     </w:p>
     <w:p>
       <w:r>
@@ -7478,7 +7436,7 @@
           <w:lang w:val="es-AR"/>
         </w:rPr>
       </w:pPr>
-      <w:bookmarkStart w:id="54" w:name="_Toc165473692"/>
+      <w:bookmarkStart w:id="52" w:name="_Toc165473692"/>
     </w:p>
     <w:p>
       <w:pPr>
@@ -7498,13 +7456,13 @@
       <w:pPr>
         <w:pStyle w:val="PSI-Ttulo2"/>
       </w:pPr>
-      <w:bookmarkStart w:id="55" w:name="_Toc178080554"/>
+      <w:bookmarkStart w:id="53" w:name="_Toc178080554"/>
       <w:r>
         <w:lastRenderedPageBreak/>
         <w:t>Ficha: Resumen de Ciclos de Prueba</w:t>
       </w:r>
-      <w:bookmarkEnd w:id="54"/>
-      <w:bookmarkEnd w:id="55"/>
+      <w:bookmarkEnd w:id="52"/>
+      <w:bookmarkEnd w:id="53"/>
     </w:p>
     <w:p>
       <w:r>
@@ -8530,18 +8488,18 @@
           <w:lang w:val="es-AR"/>
         </w:rPr>
       </w:pPr>
-      <w:bookmarkStart w:id="56" w:name="_Toc165473693"/>
+      <w:bookmarkStart w:id="54" w:name="_Toc165473693"/>
     </w:p>
     <w:p>
       <w:pPr>
         <w:pStyle w:val="PSI-Ttulo2"/>
       </w:pPr>
-      <w:bookmarkStart w:id="57" w:name="_Toc178080555"/>
+      <w:bookmarkStart w:id="55" w:name="_Toc178080555"/>
       <w:r>
         <w:t>Ficha: Matriz de Trazabilidad</w:t>
       </w:r>
-      <w:bookmarkEnd w:id="56"/>
-      <w:bookmarkEnd w:id="57"/>
+      <w:bookmarkEnd w:id="54"/>
+      <w:bookmarkEnd w:id="55"/>
       <w:r>
         <w:t xml:space="preserve"> </w:t>
       </w:r>
@@ -9160,29 +9118,29 @@
       <w:pPr>
         <w:pStyle w:val="PSI-Ttulo1"/>
       </w:pPr>
-      <w:bookmarkStart w:id="58" w:name="_Toc165473694"/>
-      <w:bookmarkStart w:id="59" w:name="_Toc178080556"/>
+      <w:bookmarkStart w:id="56" w:name="_Toc165473694"/>
+      <w:bookmarkStart w:id="57" w:name="_Toc178080556"/>
       <w:r>
         <w:lastRenderedPageBreak/>
         <w:t>Criterio para el Inicio y Fin del Plan de Pruebas</w:t>
       </w:r>
+      <w:bookmarkEnd w:id="56"/>
+      <w:bookmarkEnd w:id="57"/>
+      <w:r>
+        <w:t xml:space="preserve"> </w:t>
+      </w:r>
+    </w:p>
+    <w:p>
+      <w:pPr>
+        <w:pStyle w:val="PSI-Ttulo2"/>
+      </w:pPr>
+      <w:bookmarkStart w:id="58" w:name="_Toc165473695"/>
+      <w:bookmarkStart w:id="59" w:name="_Toc178080557"/>
+      <w:r>
+        <w:t>Criterios de Inicio</w:t>
+      </w:r>
       <w:bookmarkEnd w:id="58"/>
       <w:bookmarkEnd w:id="59"/>
-      <w:r>
-        <w:t xml:space="preserve"> </w:t>
-      </w:r>
-    </w:p>
-    <w:p>
-      <w:pPr>
-        <w:pStyle w:val="PSI-Ttulo2"/>
-      </w:pPr>
-      <w:bookmarkStart w:id="60" w:name="_Toc165473695"/>
-      <w:bookmarkStart w:id="61" w:name="_Toc178080557"/>
-      <w:r>
-        <w:t>Criterios de Inicio</w:t>
-      </w:r>
-      <w:bookmarkEnd w:id="60"/>
-      <w:bookmarkEnd w:id="61"/>
     </w:p>
     <w:p>
       <w:r>
@@ -9225,13 +9183,13 @@
       <w:pPr>
         <w:pStyle w:val="PSI-Ttulo2"/>
       </w:pPr>
-      <w:bookmarkStart w:id="62" w:name="_Toc165473696"/>
-      <w:bookmarkStart w:id="63" w:name="_Toc178080558"/>
+      <w:bookmarkStart w:id="60" w:name="_Toc165473696"/>
+      <w:bookmarkStart w:id="61" w:name="_Toc178080558"/>
       <w:r>
         <w:t>Criterios de Fin</w:t>
       </w:r>
-      <w:bookmarkEnd w:id="62"/>
-      <w:bookmarkEnd w:id="63"/>
+      <w:bookmarkEnd w:id="60"/>
+      <w:bookmarkEnd w:id="61"/>
     </w:p>
     <w:p>
       <w:r>
@@ -9250,13 +9208,13 @@
       <w:pPr>
         <w:pStyle w:val="PSI-Ttulo2"/>
       </w:pPr>
-      <w:bookmarkStart w:id="64" w:name="_Toc165473697"/>
-      <w:bookmarkStart w:id="65" w:name="_Toc178080559"/>
+      <w:bookmarkStart w:id="62" w:name="_Toc165473697"/>
+      <w:bookmarkStart w:id="63" w:name="_Toc178080559"/>
       <w:r>
         <w:t>Criterios de Suspensión y Retomo de Actividades</w:t>
       </w:r>
-      <w:bookmarkEnd w:id="64"/>
-      <w:bookmarkEnd w:id="65"/>
+      <w:bookmarkEnd w:id="62"/>
+      <w:bookmarkEnd w:id="63"/>
     </w:p>
     <w:p>
       <w:pPr>
@@ -9264,7 +9222,7 @@
           <w:lang w:val="es-AR"/>
         </w:rPr>
       </w:pPr>
-      <w:bookmarkStart w:id="66" w:name="_Toc165473698"/>
+      <w:bookmarkStart w:id="64" w:name="_Toc165473698"/>
       <w:r>
         <w:rPr>
           <w:lang w:val="es-AR"/>
@@ -9444,51 +9402,51 @@
       <w:pPr>
         <w:pStyle w:val="PSI-Ttulo1"/>
       </w:pPr>
-      <w:bookmarkStart w:id="67" w:name="_Toc178080560"/>
+      <w:bookmarkStart w:id="65" w:name="_Toc178080560"/>
       <w:r>
         <w:lastRenderedPageBreak/>
         <w:t>Criterios para el Lanzamiento</w:t>
       </w:r>
+      <w:bookmarkEnd w:id="64"/>
+      <w:bookmarkEnd w:id="65"/>
+    </w:p>
+    <w:p>
+      <w:pPr>
+        <w:pStyle w:val="PSI-Ttulo2"/>
+      </w:pPr>
+      <w:bookmarkStart w:id="66" w:name="_Toc165473699"/>
+      <w:bookmarkStart w:id="67" w:name="_Toc178080561"/>
+      <w:r>
+        <w:t>Criterios de Evaluación</w:t>
+      </w:r>
       <w:bookmarkEnd w:id="66"/>
       <w:bookmarkEnd w:id="67"/>
+      <w:r>
+        <w:t xml:space="preserve"> </w:t>
+      </w:r>
+    </w:p>
+    <w:p>
+      <w:r>
+        <w:t xml:space="preserve">El producto de software solo será lanzado una vez se haya ejecutado con éxito todos los casos de prueba diseñados para probar las funcionalidades principales del </w:t>
+      </w:r>
+      <w:r>
+        <w:t>mismo</w:t>
+      </w:r>
+      <w:r>
+        <w:t>.</w:t>
+      </w:r>
     </w:p>
     <w:p>
       <w:pPr>
         <w:pStyle w:val="PSI-Ttulo2"/>
       </w:pPr>
-      <w:bookmarkStart w:id="68" w:name="_Toc165473699"/>
-      <w:bookmarkStart w:id="69" w:name="_Toc178080561"/>
-      <w:r>
-        <w:t>Criterios de Evaluación</w:t>
+      <w:bookmarkStart w:id="68" w:name="_Toc165473700"/>
+      <w:bookmarkStart w:id="69" w:name="_Toc178080562"/>
+      <w:r>
+        <w:t>Clasificación de los errores</w:t>
       </w:r>
       <w:bookmarkEnd w:id="68"/>
       <w:bookmarkEnd w:id="69"/>
-      <w:r>
-        <w:t xml:space="preserve"> </w:t>
-      </w:r>
-    </w:p>
-    <w:p>
-      <w:r>
-        <w:t xml:space="preserve">El producto de software solo será lanzado una vez se haya ejecutado con éxito todos los casos de prueba diseñados para probar las funcionalidades principales del </w:t>
-      </w:r>
-      <w:r>
-        <w:t>mismo</w:t>
-      </w:r>
-      <w:r>
-        <w:t>.</w:t>
-      </w:r>
-    </w:p>
-    <w:p>
-      <w:pPr>
-        <w:pStyle w:val="PSI-Ttulo2"/>
-      </w:pPr>
-      <w:bookmarkStart w:id="70" w:name="_Toc165473700"/>
-      <w:bookmarkStart w:id="71" w:name="_Toc178080562"/>
-      <w:r>
-        <w:t>Clasificación de los errores</w:t>
-      </w:r>
-      <w:bookmarkEnd w:id="70"/>
-      <w:bookmarkEnd w:id="71"/>
     </w:p>
     <w:p>
       <w:pPr>
@@ -9503,8 +9461,8 @@
           <w:lang w:val="es-AR"/>
         </w:rPr>
       </w:pPr>
-      <w:bookmarkStart w:id="72" w:name="EUKAC"/>
-      <w:bookmarkEnd w:id="72"/>
+      <w:bookmarkStart w:id="70" w:name="EUKAC"/>
+      <w:bookmarkEnd w:id="70"/>
     </w:p>
     <w:tbl>
       <w:tblPr>
@@ -9538,13 +9496,13 @@
             <w:pPr>
               <w:pStyle w:val="PSI-Normal"/>
             </w:pPr>
-            <w:bookmarkStart w:id="73" w:name="colEWKAC"/>
-            <w:bookmarkEnd w:id="73"/>
+            <w:bookmarkStart w:id="71" w:name="colEWKAC"/>
+            <w:bookmarkEnd w:id="71"/>
             <w:r>
               <w:t>Calificación</w:t>
             </w:r>
-            <w:bookmarkStart w:id="74" w:name="colE1KAC"/>
-            <w:bookmarkEnd w:id="74"/>
+            <w:bookmarkStart w:id="72" w:name="colE1KAC"/>
+            <w:bookmarkEnd w:id="72"/>
           </w:p>
         </w:tc>
         <w:tc>
@@ -9566,8 +9524,8 @@
             <w:r>
               <w:t>Definición de gravedad</w:t>
             </w:r>
-            <w:bookmarkStart w:id="75" w:name="colE5KAC"/>
-            <w:bookmarkEnd w:id="75"/>
+            <w:bookmarkStart w:id="73" w:name="colE5KAC"/>
+            <w:bookmarkEnd w:id="73"/>
           </w:p>
         </w:tc>
         <w:tc>
@@ -9743,18 +9701,18 @@
       <w:pPr>
         <w:pStyle w:val="PSI-Ttulo2"/>
       </w:pPr>
-      <w:bookmarkStart w:id="76" w:name="_Toc165473701"/>
+      <w:bookmarkStart w:id="74" w:name="_Toc165473701"/>
     </w:p>
     <w:p>
       <w:pPr>
         <w:pStyle w:val="PSI-Ttulo2"/>
       </w:pPr>
-      <w:bookmarkStart w:id="77" w:name="_Toc178080563"/>
+      <w:bookmarkStart w:id="75" w:name="_Toc178080563"/>
       <w:r>
         <w:t>Resultados de la prueba</w:t>
       </w:r>
-      <w:bookmarkEnd w:id="76"/>
-      <w:bookmarkEnd w:id="77"/>
+      <w:bookmarkEnd w:id="74"/>
+      <w:bookmarkEnd w:id="75"/>
     </w:p>
     <w:p>
       <w:r>
@@ -9773,68 +9731,41 @@
       <w:pPr>
         <w:pStyle w:val="PSI-Ttulo2"/>
       </w:pPr>
-      <w:bookmarkStart w:id="78" w:name="_Toc165473702"/>
-      <w:bookmarkStart w:id="79" w:name="_Toc178080564"/>
+      <w:bookmarkStart w:id="76" w:name="_Toc165473702"/>
+      <w:bookmarkStart w:id="77" w:name="_Toc178080564"/>
       <w:r>
         <w:t>Reportes del problema, escalada y resolución</w:t>
+      </w:r>
+      <w:bookmarkEnd w:id="76"/>
+      <w:bookmarkEnd w:id="77"/>
+    </w:p>
+    <w:p>
+      <w:r>
+        <w:t xml:space="preserve">Durante la ejecución de un caso de prueba, si el tester encuentra un error, </w:t>
+      </w:r>
+      <w:r>
+        <w:t xml:space="preserve">lo registrará dentro del documento del caso de prueba ejecutado, y </w:t>
+      </w:r>
+      <w:r>
+        <w:t>lo reportará al equipo a través de WhatsApp o Discord. Los miembros del equipo no involucrados en la ejecución del caso de prueba se encargarán de corregir el error. Una vez corregido el error, el tester volverá a ejecutar el caso de prueba original y realizará pruebas de regresión para asegurar que la corrección no haya introducido errores en otras funcionalidades del sistema.</w:t>
+      </w:r>
+    </w:p>
+    <w:p>
+      <w:pPr>
+        <w:pStyle w:val="Textoindependiente1"/>
+      </w:pPr>
+    </w:p>
+    <w:p>
+      <w:pPr>
+        <w:pStyle w:val="PSI-Ttulo1"/>
+      </w:pPr>
+      <w:bookmarkStart w:id="78" w:name="_Toc165473703"/>
+      <w:bookmarkStart w:id="79" w:name="_Toc178080565"/>
+      <w:r>
+        <w:t>Riesgos</w:t>
       </w:r>
       <w:bookmarkEnd w:id="78"/>
       <w:bookmarkEnd w:id="79"/>
-    </w:p>
-    <w:p>
-      <w:pPr>
-        <w:pStyle w:val="Textoindependiente1"/>
-        <w:rPr>
-          <w:rFonts w:asciiTheme="minorHAnsi" w:eastAsiaTheme="minorHAnsi" w:hAnsiTheme="minorHAnsi" w:cstheme="minorBidi"/>
-          <w:sz w:val="22"/>
-          <w:szCs w:val="22"/>
-          <w:lang w:val="es-ES" w:eastAsia="en-US" w:bidi="ar-SA"/>
-        </w:rPr>
-      </w:pPr>
-      <w:r>
-        <w:rPr>
-          <w:rFonts w:asciiTheme="minorHAnsi" w:eastAsiaTheme="minorHAnsi" w:hAnsiTheme="minorHAnsi" w:cstheme="minorBidi"/>
-          <w:sz w:val="22"/>
-          <w:szCs w:val="22"/>
-          <w:lang w:val="es-ES" w:eastAsia="en-US" w:bidi="ar-SA"/>
-        </w:rPr>
-        <w:t xml:space="preserve">Durante la ejecución de un caso de prueba, si el tester encuentra un error, </w:t>
-      </w:r>
-      <w:r>
-        <w:rPr>
-          <w:rFonts w:asciiTheme="minorHAnsi" w:eastAsiaTheme="minorHAnsi" w:hAnsiTheme="minorHAnsi" w:cstheme="minorBidi"/>
-          <w:sz w:val="22"/>
-          <w:szCs w:val="22"/>
-          <w:lang w:val="es-ES" w:eastAsia="en-US" w:bidi="ar-SA"/>
-        </w:rPr>
-        <w:t xml:space="preserve">lo registrará dentro del documento del caso de prueba ejecutado, y </w:t>
-      </w:r>
-      <w:r>
-        <w:rPr>
-          <w:rFonts w:asciiTheme="minorHAnsi" w:eastAsiaTheme="minorHAnsi" w:hAnsiTheme="minorHAnsi" w:cstheme="minorBidi"/>
-          <w:sz w:val="22"/>
-          <w:szCs w:val="22"/>
-          <w:lang w:val="es-ES" w:eastAsia="en-US" w:bidi="ar-SA"/>
-        </w:rPr>
-        <w:t>lo reportará al equipo a través de WhatsApp o Discord. Los miembros del equipo no involucrados en la ejecución del caso de prueba se encargarán de corregir el error. Una vez corregido el error, el tester volverá a ejecutar el caso de prueba original y realizará pruebas de regresión para asegurar que la corrección no haya introducido errores en otras funcionalidades del sistema.</w:t>
-      </w:r>
-    </w:p>
-    <w:p>
-      <w:pPr>
-        <w:pStyle w:val="Textoindependiente1"/>
-      </w:pPr>
-    </w:p>
-    <w:p>
-      <w:pPr>
-        <w:pStyle w:val="PSI-Ttulo1"/>
-      </w:pPr>
-      <w:bookmarkStart w:id="80" w:name="_Toc165473703"/>
-      <w:bookmarkStart w:id="81" w:name="_Toc178080565"/>
-      <w:r>
-        <w:t>Riesgos</w:t>
-      </w:r>
-      <w:bookmarkEnd w:id="80"/>
-      <w:bookmarkEnd w:id="81"/>
     </w:p>
     <w:p/>
     <w:tbl>
@@ -10033,7 +9964,11 @@
               <w:t>Realizar pruebas unitarias, integración y de validación</w:t>
             </w:r>
             <w:r>
-              <w:t xml:space="preserve"> en la aplicación a desarrollar.</w:t>
+              <w:t xml:space="preserve"> en la </w:t>
+            </w:r>
+            <w:r>
+              <w:lastRenderedPageBreak/>
+              <w:t>aplicación a desarrollar.</w:t>
             </w:r>
           </w:p>
         </w:tc>
@@ -10054,6 +9989,7 @@
               </w:rPr>
             </w:pPr>
             <w:r>
+              <w:lastRenderedPageBreak/>
               <w:t>Dificultad para descubrir errores del sistema.</w:t>
             </w:r>
           </w:p>
@@ -10074,25 +10010,25 @@
       <w:pPr>
         <w:pStyle w:val="PSI-Ttulo1"/>
       </w:pPr>
-      <w:bookmarkStart w:id="82" w:name="_Toc165473705"/>
-      <w:bookmarkStart w:id="83" w:name="_Toc178080567"/>
+      <w:bookmarkStart w:id="80" w:name="_Toc165473705"/>
+      <w:bookmarkStart w:id="81" w:name="_Toc178080567"/>
       <w:r>
         <w:t>Responsabilidades, Personal y Necesidades de Capacitación</w:t>
+      </w:r>
+      <w:bookmarkEnd w:id="80"/>
+      <w:bookmarkEnd w:id="81"/>
+    </w:p>
+    <w:p>
+      <w:pPr>
+        <w:pStyle w:val="PSI-Ttulo2"/>
+      </w:pPr>
+      <w:bookmarkStart w:id="82" w:name="_Toc165473706"/>
+      <w:bookmarkStart w:id="83" w:name="_Toc178080568"/>
+      <w:r>
+        <w:t>Personal y Roles Necesarios</w:t>
       </w:r>
       <w:bookmarkEnd w:id="82"/>
       <w:bookmarkEnd w:id="83"/>
-    </w:p>
-    <w:p>
-      <w:pPr>
-        <w:pStyle w:val="PSI-Ttulo2"/>
-      </w:pPr>
-      <w:bookmarkStart w:id="84" w:name="_Toc165473706"/>
-      <w:bookmarkStart w:id="85" w:name="_Toc178080568"/>
-      <w:r>
-        <w:t>Personal y Roles Necesarios</w:t>
-      </w:r>
-      <w:bookmarkEnd w:id="84"/>
-      <w:bookmarkEnd w:id="85"/>
     </w:p>
     <w:p>
       <w:pPr>
@@ -14225,6 +14161,7 @@
   <w:style w:type="character" w:default="1" w:styleId="Fuentedeprrafopredeter">
     <w:name w:val="Default Paragraph Font"/>
     <w:uiPriority w:val="1"/>
+    <w:semiHidden/>
     <w:unhideWhenUsed/>
   </w:style>
   <w:style w:type="table" w:default="1" w:styleId="Tablanormal">

</xml_diff>

<commit_message>
Doc: agregue mi hw en el plan de pruebas
</commit_message>
<xml_diff>
--- a/2. Etapa de elaboración/Iteración 2/Plan de pruebas/Plan de Pruebas_Vesta Risk Manager_T-Code.docx
+++ b/2. Etapa de elaboración/Iteración 2/Plan de pruebas/Plan de Pruebas_Vesta Risk Manager_T-Code.docx
@@ -1,6 +1,6 @@
 
 <file path=word/document.xml><?xml version="1.0" encoding="utf-8"?>
-<w:document xmlns:wpc="http://schemas.microsoft.com/office/word/2010/wordprocessingCanvas" xmlns:cx="http://schemas.microsoft.com/office/drawing/2014/chartex" xmlns:cx1="http://schemas.microsoft.com/office/drawing/2015/9/8/chartex" xmlns:cx2="http://schemas.microsoft.com/office/drawing/2015/10/21/chartex" xmlns:cx3="http://schemas.microsoft.com/office/drawing/2016/5/9/chartex" xmlns:cx4="http://schemas.microsoft.com/office/drawing/2016/5/10/chartex" xmlns:cx5="http://schemas.microsoft.com/office/drawing/2016/5/11/chartex" xmlns:cx6="http://schemas.microsoft.com/office/drawing/2016/5/12/chartex" xmlns:cx7="http://schemas.microsoft.com/office/drawing/2016/5/13/chartex" xmlns:cx8="http://schemas.microsoft.com/office/drawing/2016/5/14/chartex" xmlns:mc="http://schemas.openxmlformats.org/markup-compatibility/2006" xmlns:aink="http://schemas.microsoft.com/office/drawing/2016/ink" xmlns:am3d="http://schemas.microsoft.com/office/drawing/2017/model3d" xmlns:o="urn:schemas-microsoft-com:office:office" xmlns:oel="http://schemas.microsoft.com/office/2019/extlst" xmlns:r="http://schemas.openxmlformats.org/officeDocument/2006/relationships" xmlns:m="http://schemas.openxmlformats.org/officeDocument/2006/math" xmlns:v="urn:schemas-microsoft-com:vml" xmlns:wp14="http://schemas.microsoft.com/office/word/2010/wordprocessingDrawing" xmlns:wp="http://schemas.openxmlformats.org/drawingml/2006/wordprocessingDrawing" xmlns:w10="urn:schemas-microsoft-com:office:word" xmlns:w="http://schemas.openxmlformats.org/wordprocessingml/2006/main" xmlns:w14="http://schemas.microsoft.com/office/word/2010/wordml" xmlns:w15="http://schemas.microsoft.com/office/word/2012/wordml" xmlns:w16cex="http://schemas.microsoft.com/office/word/2018/wordml/cex" xmlns:w16cid="http://schemas.microsoft.com/office/word/2016/wordml/cid" xmlns:w16="http://schemas.microsoft.com/office/word/2018/wordml" xmlns:w16du="http://schemas.microsoft.com/office/word/2023/wordml/word16du" xmlns:w16sdtdh="http://schemas.microsoft.com/office/word/2020/wordml/sdtdatahash" xmlns:w16se="http://schemas.microsoft.com/office/word/2015/wordml/symex" xmlns:wpg="http://schemas.microsoft.com/office/word/2010/wordprocessingGroup" xmlns:wpi="http://schemas.microsoft.com/office/word/2010/wordprocessingInk" xmlns:wne="http://schemas.microsoft.com/office/word/2006/wordml" xmlns:wps="http://schemas.microsoft.com/office/word/2010/wordprocessingShape" mc:Ignorable="w14 w15 w16se w16cid w16 w16cex w16sdtdh w16du wp14">
+<w:document xmlns:wpc="http://schemas.microsoft.com/office/word/2010/wordprocessingCanvas" xmlns:mc="http://schemas.openxmlformats.org/markup-compatibility/2006" xmlns:o="urn:schemas-microsoft-com:office:office" xmlns:r="http://schemas.openxmlformats.org/officeDocument/2006/relationships" xmlns:m="http://schemas.openxmlformats.org/officeDocument/2006/math" xmlns:v="urn:schemas-microsoft-com:vml" xmlns:wp14="http://schemas.microsoft.com/office/word/2010/wordprocessingDrawing" xmlns:wp="http://schemas.openxmlformats.org/drawingml/2006/wordprocessingDrawing" xmlns:w10="urn:schemas-microsoft-com:office:word" xmlns:w="http://schemas.openxmlformats.org/wordprocessingml/2006/main" xmlns:w14="http://schemas.microsoft.com/office/word/2010/wordml" xmlns:w15="http://schemas.microsoft.com/office/word/2012/wordml" xmlns:wpg="http://schemas.microsoft.com/office/word/2010/wordprocessingGroup" xmlns:wpi="http://schemas.microsoft.com/office/word/2010/wordprocessingInk" xmlns:wne="http://schemas.microsoft.com/office/word/2006/wordml" xmlns:wps="http://schemas.microsoft.com/office/word/2010/wordprocessingShape" mc:Ignorable="w14 w15 wp14">
   <w:body>
     <w:sdt>
       <w:sdtPr>
@@ -123,7 +123,7 @@
                   </wp:anchor>
                 </w:drawing>
               </mc:Choice>
-              <mc:Fallback>
+              <mc:Fallback xmlns:w16se="http://schemas.microsoft.com/office/word/2015/wordml/symex" xmlns:w16sdtdh="http://schemas.microsoft.com/office/word/2020/wordml/sdtdatahash" xmlns:w16du="http://schemas.microsoft.com/office/word/2023/wordml/word16du" xmlns:w16="http://schemas.microsoft.com/office/word/2018/wordml" xmlns:w16cid="http://schemas.microsoft.com/office/word/2016/wordml/cid" xmlns:w16cex="http://schemas.microsoft.com/office/word/2018/wordml/cex" xmlns:oel="http://schemas.microsoft.com/office/2019/extlst" xmlns:am3d="http://schemas.microsoft.com/office/drawing/2017/model3d" xmlns:aink="http://schemas.microsoft.com/office/drawing/2016/ink" xmlns:cx8="http://schemas.microsoft.com/office/drawing/2016/5/14/chartex" xmlns:cx7="http://schemas.microsoft.com/office/drawing/2016/5/13/chartex" xmlns:cx6="http://schemas.microsoft.com/office/drawing/2016/5/12/chartex" xmlns:cx5="http://schemas.microsoft.com/office/drawing/2016/5/11/chartex" xmlns:cx4="http://schemas.microsoft.com/office/drawing/2016/5/10/chartex" xmlns:cx3="http://schemas.microsoft.com/office/drawing/2016/5/9/chartex" xmlns:cx2="http://schemas.microsoft.com/office/drawing/2015/10/21/chartex" xmlns:cx1="http://schemas.microsoft.com/office/drawing/2015/9/8/chartex" xmlns:cx="http://schemas.microsoft.com/office/drawing/2014/chartex">
                 <w:pict>
                   <v:rect w14:anchorId="18AE9CB5" id="Rectangle 6" o:spid="_x0000_s1026" style="position:absolute;margin-left:0;margin-top:0;width:623.75pt;height:67.45pt;z-index:251660288;visibility:visible;mso-wrap-style:square;mso-width-percent:1050;mso-height-percent:900;mso-wrap-distance-left:9pt;mso-wrap-distance-top:0;mso-wrap-distance-right:9pt;mso-wrap-distance-bottom:0;mso-position-horizontal:center;mso-position-horizontal-relative:page;mso-position-vertical:bottom;mso-position-vertical-relative:page;mso-width-percent:1050;mso-height-percent:900;mso-width-relative:page;mso-height-relative:top-margin-area;v-text-anchor:top" o:gfxdata="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" o:allowincell="f" fillcolor="#4bacc6 [3208]" strokecolor="#31849b [2408]">
                     <w10:wrap anchorx="page" anchory="page"/>
@@ -203,7 +203,7 @@
                   </wp:anchor>
                 </w:drawing>
               </mc:Choice>
-              <mc:Fallback>
+              <mc:Fallback xmlns:w16se="http://schemas.microsoft.com/office/word/2015/wordml/symex" xmlns:w16sdtdh="http://schemas.microsoft.com/office/word/2020/wordml/sdtdatahash" xmlns:w16du="http://schemas.microsoft.com/office/word/2023/wordml/word16du" xmlns:w16="http://schemas.microsoft.com/office/word/2018/wordml" xmlns:w16cid="http://schemas.microsoft.com/office/word/2016/wordml/cid" xmlns:w16cex="http://schemas.microsoft.com/office/word/2018/wordml/cex" xmlns:oel="http://schemas.microsoft.com/office/2019/extlst" xmlns:am3d="http://schemas.microsoft.com/office/drawing/2017/model3d" xmlns:aink="http://schemas.microsoft.com/office/drawing/2016/ink" xmlns:cx8="http://schemas.microsoft.com/office/drawing/2016/5/14/chartex" xmlns:cx7="http://schemas.microsoft.com/office/drawing/2016/5/13/chartex" xmlns:cx6="http://schemas.microsoft.com/office/drawing/2016/5/12/chartex" xmlns:cx5="http://schemas.microsoft.com/office/drawing/2016/5/11/chartex" xmlns:cx4="http://schemas.microsoft.com/office/drawing/2016/5/10/chartex" xmlns:cx3="http://schemas.microsoft.com/office/drawing/2016/5/9/chartex" xmlns:cx2="http://schemas.microsoft.com/office/drawing/2015/10/21/chartex" xmlns:cx1="http://schemas.microsoft.com/office/drawing/2015/9/8/chartex" xmlns:cx="http://schemas.microsoft.com/office/drawing/2014/chartex">
                 <w:pict>
                   <v:rect w14:anchorId="072609C0" id="Rectangle 9" o:spid="_x0000_s1026" style="position:absolute;margin-left:0;margin-top:0;width:7.15pt;height:882.85pt;z-index:251663360;visibility:visible;mso-wrap-style:square;mso-width-percent:0;mso-height-percent:1050;mso-wrap-distance-left:9pt;mso-wrap-distance-top:0;mso-wrap-distance-right:9pt;mso-wrap-distance-bottom:0;mso-position-horizontal:center;mso-position-horizontal-relative:left-margin-area;mso-position-vertical:center;mso-position-vertical-relative:page;mso-width-percent:0;mso-height-percent:1050;mso-width-relative:page;mso-height-relative:page;v-text-anchor:top" o:gfxdata="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" o:allowincell="f" fillcolor="white [3212]" strokecolor="#31849b [2408]">
                     <w10:wrap anchorx="margin" anchory="page"/>
@@ -283,7 +283,7 @@
                   </wp:anchor>
                 </w:drawing>
               </mc:Choice>
-              <mc:Fallback>
+              <mc:Fallback xmlns:w16se="http://schemas.microsoft.com/office/word/2015/wordml/symex" xmlns:w16sdtdh="http://schemas.microsoft.com/office/word/2020/wordml/sdtdatahash" xmlns:w16du="http://schemas.microsoft.com/office/word/2023/wordml/word16du" xmlns:w16="http://schemas.microsoft.com/office/word/2018/wordml" xmlns:w16cid="http://schemas.microsoft.com/office/word/2016/wordml/cid" xmlns:w16cex="http://schemas.microsoft.com/office/word/2018/wordml/cex" xmlns:oel="http://schemas.microsoft.com/office/2019/extlst" xmlns:am3d="http://schemas.microsoft.com/office/drawing/2017/model3d" xmlns:aink="http://schemas.microsoft.com/office/drawing/2016/ink" xmlns:cx8="http://schemas.microsoft.com/office/drawing/2016/5/14/chartex" xmlns:cx7="http://schemas.microsoft.com/office/drawing/2016/5/13/chartex" xmlns:cx6="http://schemas.microsoft.com/office/drawing/2016/5/12/chartex" xmlns:cx5="http://schemas.microsoft.com/office/drawing/2016/5/11/chartex" xmlns:cx4="http://schemas.microsoft.com/office/drawing/2016/5/10/chartex" xmlns:cx3="http://schemas.microsoft.com/office/drawing/2016/5/9/chartex" xmlns:cx2="http://schemas.microsoft.com/office/drawing/2015/10/21/chartex" xmlns:cx1="http://schemas.microsoft.com/office/drawing/2015/9/8/chartex" xmlns:cx="http://schemas.microsoft.com/office/drawing/2014/chartex">
                 <w:pict>
                   <v:rect w14:anchorId="0EE045CC" id="Rectangle 8" o:spid="_x0000_s1026" style="position:absolute;margin-left:0;margin-top:0;width:7.15pt;height:882.85pt;z-index:251662336;visibility:visible;mso-wrap-style:square;mso-width-percent:0;mso-height-percent:1050;mso-wrap-distance-left:9pt;mso-wrap-distance-top:0;mso-wrap-distance-right:9pt;mso-wrap-distance-bottom:0;mso-position-horizontal:center;mso-position-horizontal-relative:right-margin-area;mso-position-vertical:center;mso-position-vertical-relative:page;mso-width-percent:0;mso-height-percent:1050;mso-width-relative:page;mso-height-relative:page;v-text-anchor:top" o:gfxdata="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" o:allowincell="f" fillcolor="white [3212]" strokecolor="#31849b [2408]">
                     <w10:wrap anchorx="margin" anchory="page"/>
@@ -363,7 +363,7 @@
                   </wp:anchor>
                 </w:drawing>
               </mc:Choice>
-              <mc:Fallback>
+              <mc:Fallback xmlns:w16se="http://schemas.microsoft.com/office/word/2015/wordml/symex" xmlns:w16sdtdh="http://schemas.microsoft.com/office/word/2020/wordml/sdtdatahash" xmlns:w16du="http://schemas.microsoft.com/office/word/2023/wordml/word16du" xmlns:w16="http://schemas.microsoft.com/office/word/2018/wordml" xmlns:w16cid="http://schemas.microsoft.com/office/word/2016/wordml/cid" xmlns:w16cex="http://schemas.microsoft.com/office/word/2018/wordml/cex" xmlns:oel="http://schemas.microsoft.com/office/2019/extlst" xmlns:am3d="http://schemas.microsoft.com/office/drawing/2017/model3d" xmlns:aink="http://schemas.microsoft.com/office/drawing/2016/ink" xmlns:cx8="http://schemas.microsoft.com/office/drawing/2016/5/14/chartex" xmlns:cx7="http://schemas.microsoft.com/office/drawing/2016/5/13/chartex" xmlns:cx6="http://schemas.microsoft.com/office/drawing/2016/5/12/chartex" xmlns:cx5="http://schemas.microsoft.com/office/drawing/2016/5/11/chartex" xmlns:cx4="http://schemas.microsoft.com/office/drawing/2016/5/10/chartex" xmlns:cx3="http://schemas.microsoft.com/office/drawing/2016/5/9/chartex" xmlns:cx2="http://schemas.microsoft.com/office/drawing/2015/10/21/chartex" xmlns:cx1="http://schemas.microsoft.com/office/drawing/2015/9/8/chartex" xmlns:cx="http://schemas.microsoft.com/office/drawing/2014/chartex">
                 <w:pict>
                   <v:rect w14:anchorId="12796628" id="Rectangle 7" o:spid="_x0000_s1026" style="position:absolute;margin-left:0;margin-top:0;width:623.75pt;height:67.45pt;z-index:251661312;visibility:visible;mso-wrap-style:square;mso-width-percent:1050;mso-height-percent:900;mso-wrap-distance-left:9pt;mso-wrap-distance-top:0;mso-wrap-distance-right:9pt;mso-wrap-distance-bottom:0;mso-position-horizontal:center;mso-position-horizontal-relative:page;mso-position-vertical:top;mso-position-vertical-relative:top-margin-area;mso-width-percent:1050;mso-height-percent:900;mso-width-relative:page;mso-height-relative:top-margin-area;v-text-anchor:top" o:gfxdata="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" o:allowincell="f" fillcolor="#4bacc6 [3208]" strokecolor="#31849b [2408]">
                     <w10:wrap anchorx="page" anchory="margin"/>
@@ -385,6 +385,7 @@
             <w:dataBinding w:prefixMappings="xmlns:ns0='http://schemas.openxmlformats.org/package/2006/metadata/core-properties' xmlns:ns1='http://purl.org/dc/elements/1.1/'" w:xpath="/ns0:coreProperties[1]/ns1:title[1]" w:storeItemID="{6C3C8BC8-F283-45AE-878A-BAB7291924A1}"/>
             <w:text/>
           </w:sdtPr>
+          <w:sdtEndPr/>
           <w:sdtContent>
             <w:p>
               <w:pPr>
@@ -429,6 +430,7 @@
               <w:dataBinding w:prefixMappings="xmlns:ns0='http://schemas.openxmlformats.org/package/2006/metadata/core-properties' xmlns:ns1='http://purl.org/dc/elements/1.1/'" w:xpath="/ns0:coreProperties[1]/ns1:subject[1]" w:storeItemID="{6C3C8BC8-F283-45AE-878A-BAB7291924A1}"/>
               <w:text/>
             </w:sdtPr>
+            <w:sdtEndPr/>
             <w:sdtContent>
               <w:r>
                 <w:rPr>
@@ -484,6 +486,7 @@
             <w:dataBinding w:prefixMappings="xmlns:ns0='http://schemas.openxmlformats.org/officeDocument/2006/extended-properties' " w:xpath="/ns0:Properties[1]/ns0:Company[1]" w:storeItemID="{6668398D-A668-4E3E-A5EB-62B293D839F1}"/>
             <w:text/>
           </w:sdtPr>
+          <w:sdtEndPr/>
           <w:sdtContent>
             <w:p>
               <w:pPr>
@@ -508,6 +511,7 @@
             <w:dataBinding w:prefixMappings="xmlns:ns0='http://schemas.openxmlformats.org/package/2006/metadata/core-properties' xmlns:ns1='http://purl.org/dc/elements/1.1/'" w:xpath="/ns0:coreProperties[1]/ns1:creator[1]" w:storeItemID="{6C3C8BC8-F283-45AE-878A-BAB7291924A1}"/>
             <w:text/>
           </w:sdtPr>
+          <w:sdtEndPr/>
           <w:sdtContent>
             <w:p>
               <w:pPr>
@@ -743,7 +747,7 @@
                   </wp:anchor>
                 </w:drawing>
               </mc:Choice>
-              <mc:Fallback>
+              <mc:Fallback xmlns:w16se="http://schemas.microsoft.com/office/word/2015/wordml/symex" xmlns:w16sdtdh="http://schemas.microsoft.com/office/word/2020/wordml/sdtdatahash" xmlns:w16du="http://schemas.microsoft.com/office/word/2023/wordml/word16du" xmlns:w16="http://schemas.microsoft.com/office/word/2018/wordml" xmlns:w16cid="http://schemas.microsoft.com/office/word/2016/wordml/cid" xmlns:w16cex="http://schemas.microsoft.com/office/word/2018/wordml/cex" xmlns:oel="http://schemas.microsoft.com/office/2019/extlst" xmlns:am3d="http://schemas.microsoft.com/office/drawing/2017/model3d" xmlns:aink="http://schemas.microsoft.com/office/drawing/2016/ink" xmlns:cx8="http://schemas.microsoft.com/office/drawing/2016/5/14/chartex" xmlns:cx7="http://schemas.microsoft.com/office/drawing/2016/5/13/chartex" xmlns:cx6="http://schemas.microsoft.com/office/drawing/2016/5/12/chartex" xmlns:cx5="http://schemas.microsoft.com/office/drawing/2016/5/11/chartex" xmlns:cx4="http://schemas.microsoft.com/office/drawing/2016/5/10/chartex" xmlns:cx3="http://schemas.microsoft.com/office/drawing/2016/5/9/chartex" xmlns:cx2="http://schemas.microsoft.com/office/drawing/2015/10/21/chartex" xmlns:cx1="http://schemas.microsoft.com/office/drawing/2015/9/8/chartex" xmlns:cx="http://schemas.microsoft.com/office/drawing/2014/chartex">
                 <w:pict>
                   <v:shapetype w14:anchorId="62B497AA" id="_x0000_t202" coordsize="21600,21600" o:spt="202" path="m,l,21600r21600,l21600,xe">
                     <v:stroke joinstyle="miter"/>
@@ -848,7 +852,7 @@
                   </wp:anchor>
                 </w:drawing>
               </mc:Choice>
-              <mc:Fallback>
+              <mc:Fallback xmlns:w16se="http://schemas.microsoft.com/office/word/2015/wordml/symex" xmlns:w16sdtdh="http://schemas.microsoft.com/office/word/2020/wordml/sdtdatahash" xmlns:w16du="http://schemas.microsoft.com/office/word/2023/wordml/word16du" xmlns:w16="http://schemas.microsoft.com/office/word/2018/wordml" xmlns:w16cid="http://schemas.microsoft.com/office/word/2016/wordml/cid" xmlns:w16cex="http://schemas.microsoft.com/office/word/2018/wordml/cex" xmlns:oel="http://schemas.microsoft.com/office/2019/extlst" xmlns:am3d="http://schemas.microsoft.com/office/drawing/2017/model3d" xmlns:aink="http://schemas.microsoft.com/office/drawing/2016/ink" xmlns:cx8="http://schemas.microsoft.com/office/drawing/2016/5/14/chartex" xmlns:cx7="http://schemas.microsoft.com/office/drawing/2016/5/13/chartex" xmlns:cx6="http://schemas.microsoft.com/office/drawing/2016/5/12/chartex" xmlns:cx5="http://schemas.microsoft.com/office/drawing/2016/5/11/chartex" xmlns:cx4="http://schemas.microsoft.com/office/drawing/2016/5/10/chartex" xmlns:cx3="http://schemas.microsoft.com/office/drawing/2016/5/9/chartex" xmlns:cx2="http://schemas.microsoft.com/office/drawing/2015/10/21/chartex" xmlns:cx1="http://schemas.microsoft.com/office/drawing/2015/9/8/chartex" xmlns:cx="http://schemas.microsoft.com/office/drawing/2014/chartex">
                 <w:pict>
                   <v:rect w14:anchorId="4D4A8553" id="Rectangle 17" o:spid="_x0000_s1026" style="position:absolute;margin-left:315.7pt;margin-top:-76.25pt;width:195.35pt;height:844.9pt;z-index:-251643904;visibility:visible;mso-wrap-style:square;mso-width-percent:0;mso-height-percent:0;mso-wrap-distance-left:9pt;mso-wrap-distance-top:0;mso-wrap-distance-right:9pt;mso-wrap-distance-bottom:0;mso-position-horizontal:absolute;mso-position-horizontal-relative:margin;mso-position-vertical:absolute;mso-position-vertical-relative:margin;mso-width-percent:0;mso-height-percent:0;mso-width-relative:page;mso-height-relative:page;v-text-anchor:top" o:gfxdata="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" fillcolor="#4bacc6" strokecolor="#31849b [2408]">
                     <w10:wrap type="square" anchorx="margin" anchory="margin"/>
@@ -942,10 +946,11 @@
           <w:docPartUnique/>
         </w:docPartObj>
       </w:sdtPr>
+      <w:sdtEndPr/>
       <w:sdtContent>
         <w:p>
           <w:pPr>
-            <w:pStyle w:val="TtuloTDC"/>
+            <w:pStyle w:val="TtulodeTDC"/>
           </w:pPr>
           <w:r>
             <w:t>Tabla de contenido</w:t>
@@ -4547,6 +4552,7 @@
         <w:dataBinding w:prefixMappings="xmlns:ns0='http://purl.org/dc/elements/1.1/' xmlns:ns1='http://schemas.openxmlformats.org/package/2006/metadata/core-properties' " w:xpath="/ns1:coreProperties[1]/ns0:title[1]" w:storeItemID="{6C3C8BC8-F283-45AE-878A-BAB7291924A1}"/>
         <w:text/>
       </w:sdtPr>
+      <w:sdtEndPr/>
       <w:sdtContent>
         <w:p>
           <w:pPr>
@@ -6372,12 +6378,78 @@
             <w:tcBorders>
               <w:top w:val="single" w:sz="2" w:space="0" w:color="000000"/>
               <w:left w:val="single" w:sz="1" w:space="0" w:color="000000"/>
+              <w:bottom w:val="single" w:sz="2" w:space="0" w:color="000000"/>
+            </w:tcBorders>
+          </w:tcPr>
+          <w:p>
+            <w:r>
+              <w:t>Notebook HP</w:t>
+            </w:r>
+          </w:p>
+        </w:tc>
+        <w:tc>
+          <w:tcPr>
+            <w:tcW w:w="1815" w:type="dxa"/>
+            <w:tcBorders>
+              <w:top w:val="single" w:sz="2" w:space="0" w:color="000000"/>
+              <w:left w:val="single" w:sz="1" w:space="0" w:color="000000"/>
+              <w:bottom w:val="single" w:sz="2" w:space="0" w:color="000000"/>
+            </w:tcBorders>
+          </w:tcPr>
+          <w:p>
+            <w:r>
+              <w:t>1</w:t>
+            </w:r>
+          </w:p>
+        </w:tc>
+        <w:tc>
+          <w:tcPr>
+            <w:tcW w:w="4235" w:type="dxa"/>
+            <w:tcBorders>
+              <w:top w:val="single" w:sz="2" w:space="0" w:color="000000"/>
+              <w:left w:val="single" w:sz="1" w:space="0" w:color="000000"/>
+              <w:bottom w:val="single" w:sz="2" w:space="0" w:color="000000"/>
+              <w:right w:val="single" w:sz="1" w:space="0" w:color="000000"/>
+            </w:tcBorders>
+          </w:tcPr>
+          <w:p>
+            <w:r>
+              <w:t>Procesador Intel core i3 2 GHz</w:t>
+            </w:r>
+            <w:r>
+              <w:t>.</w:t>
+            </w:r>
+          </w:p>
+          <w:p>
+            <w:r>
+              <w:t>Memoria RAM</w:t>
+            </w:r>
+            <w:r>
+              <w:t xml:space="preserve"> 8GB</w:t>
+            </w:r>
+            <w:r>
+              <w:t>.</w:t>
+            </w:r>
+          </w:p>
+        </w:tc>
+      </w:tr>
+      <w:tr>
+        <w:trPr>
+          <w:cantSplit/>
+          <w:tblHeader/>
+        </w:trPr>
+        <w:tc>
+          <w:tcPr>
+            <w:tcW w:w="2790" w:type="dxa"/>
+            <w:tcBorders>
+              <w:top w:val="single" w:sz="2" w:space="0" w:color="000000"/>
+              <w:left w:val="single" w:sz="1" w:space="0" w:color="000000"/>
               <w:bottom w:val="single" w:sz="1" w:space="0" w:color="000000"/>
             </w:tcBorders>
           </w:tcPr>
           <w:p>
             <w:r>
-              <w:t>Notebook HP</w:t>
+              <w:t>Notebook DELL</w:t>
             </w:r>
           </w:p>
         </w:tc>
@@ -6408,12 +6480,12 @@
           </w:tcPr>
           <w:p>
             <w:r>
-              <w:t>Procesador Intel core i3 2 GHz</w:t>
-            </w:r>
-          </w:p>
-          <w:p>
-            <w:r>
-              <w:t>Memoria ram 8GB</w:t>
+              <w:t>Procesador Intel core i7  2.30 GHz.</w:t>
+            </w:r>
+          </w:p>
+          <w:p>
+            <w:r>
+              <w:t>Memoria RAM 16GB.</w:t>
             </w:r>
           </w:p>
         </w:tc>
@@ -6430,11 +6502,13 @@
       </w:pPr>
       <w:bookmarkStart w:id="32" w:name="_Toc165473677"/>
     </w:p>
-    <w:bookmarkEnd w:id="32"/>
     <w:p>
       <w:pPr>
         <w:pStyle w:val="InfoBlue"/>
       </w:pPr>
+      <w:bookmarkStart w:id="33" w:name="_GoBack"/>
+      <w:bookmarkEnd w:id="32"/>
+      <w:bookmarkEnd w:id="33"/>
     </w:p>
     <w:p>
       <w:pPr>
@@ -6446,7 +6520,7 @@
           <w:lang w:val="es-AR"/>
         </w:rPr>
       </w:pPr>
-      <w:bookmarkStart w:id="33" w:name="_Toc165473678"/>
+      <w:bookmarkStart w:id="34" w:name="_Toc165473678"/>
       <w:r>
         <w:br w:type="page"/>
       </w:r>
@@ -6455,13 +6529,13 @@
       <w:pPr>
         <w:pStyle w:val="PSI-Ttulo1"/>
       </w:pPr>
-      <w:bookmarkStart w:id="34" w:name="_Toc178080540"/>
+      <w:bookmarkStart w:id="35" w:name="_Toc178080540"/>
       <w:r>
         <w:lastRenderedPageBreak/>
         <w:t>Casos de Prueba</w:t>
       </w:r>
-      <w:bookmarkEnd w:id="33"/>
       <w:bookmarkEnd w:id="34"/>
+      <w:bookmarkEnd w:id="35"/>
     </w:p>
     <w:p>
       <w:r>
@@ -6484,7 +6558,7 @@
           <w:lang w:val="es-AR"/>
         </w:rPr>
       </w:pPr>
-      <w:bookmarkStart w:id="35" w:name="_Toc165473679"/>
+      <w:bookmarkStart w:id="36" w:name="_Toc165473679"/>
       <w:r>
         <w:br w:type="page"/>
       </w:r>
@@ -6498,12 +6572,12 @@
       <w:pPr>
         <w:pStyle w:val="PSI-Ttulo1"/>
       </w:pPr>
-      <w:bookmarkStart w:id="36" w:name="_Toc178080541"/>
+      <w:bookmarkStart w:id="37" w:name="_Toc178080541"/>
       <w:r>
         <w:t>Prioridades</w:t>
       </w:r>
-      <w:bookmarkEnd w:id="35"/>
       <w:bookmarkEnd w:id="36"/>
+      <w:bookmarkEnd w:id="37"/>
       <w:r>
         <w:t xml:space="preserve"> </w:t>
       </w:r>
@@ -6512,13 +6586,13 @@
       <w:pPr>
         <w:pStyle w:val="PSI-Ttulo2"/>
       </w:pPr>
-      <w:bookmarkStart w:id="37" w:name="_Toc165473680"/>
-      <w:bookmarkStart w:id="38" w:name="_Toc178080542"/>
+      <w:bookmarkStart w:id="38" w:name="_Toc165473680"/>
+      <w:bookmarkStart w:id="39" w:name="_Toc178080542"/>
       <w:r>
         <w:t>Casos de Prueba por Características de Prioridad</w:t>
       </w:r>
-      <w:bookmarkEnd w:id="37"/>
       <w:bookmarkEnd w:id="38"/>
+      <w:bookmarkEnd w:id="39"/>
     </w:p>
     <w:p>
       <w:pPr>
@@ -6545,9 +6619,9 @@
             <w:tcW w:w="1438" w:type="dxa"/>
           </w:tcPr>
           <w:p>
-            <w:bookmarkStart w:id="39" w:name="byusecase"/>
-            <w:bookmarkStart w:id="40" w:name="_Toc165473684"/>
-            <w:bookmarkEnd w:id="39"/>
+            <w:bookmarkStart w:id="40" w:name="byusecase"/>
+            <w:bookmarkStart w:id="41" w:name="_Toc165473684"/>
+            <w:bookmarkEnd w:id="40"/>
             <w:r>
               <w:t>Esenciales</w:t>
             </w:r>
@@ -6813,12 +6887,12 @@
       <w:pPr>
         <w:pStyle w:val="PSI-Ttulo2"/>
       </w:pPr>
-      <w:bookmarkStart w:id="41" w:name="_Toc178080546"/>
+      <w:bookmarkStart w:id="42" w:name="_Toc178080546"/>
       <w:r>
         <w:t>Casos de Pruebas por Prioridad de Caso de Uso</w:t>
       </w:r>
-      <w:bookmarkEnd w:id="40"/>
       <w:bookmarkEnd w:id="41"/>
+      <w:bookmarkEnd w:id="42"/>
     </w:p>
     <w:p>
       <w:pPr>
@@ -7056,13 +7130,13 @@
       <w:pPr>
         <w:pStyle w:val="PSI-Ttulo2"/>
       </w:pPr>
-      <w:bookmarkStart w:id="42" w:name="_Toc165473688"/>
-      <w:bookmarkStart w:id="43" w:name="_Toc178080550"/>
+      <w:bookmarkStart w:id="43" w:name="_Toc165473688"/>
+      <w:bookmarkStart w:id="44" w:name="_Toc178080550"/>
       <w:r>
         <w:t>Flujos de Trabajo de Pruebas</w:t>
       </w:r>
-      <w:bookmarkEnd w:id="42"/>
       <w:bookmarkEnd w:id="43"/>
+      <w:bookmarkEnd w:id="44"/>
     </w:p>
     <w:p>
       <w:r>
@@ -7244,25 +7318,25 @@
       <w:pPr>
         <w:pStyle w:val="PSI-Ttulo1"/>
       </w:pPr>
-      <w:bookmarkStart w:id="44" w:name="_Toc165473689"/>
-      <w:bookmarkStart w:id="45" w:name="_Toc178080551"/>
+      <w:bookmarkStart w:id="45" w:name="_Toc165473689"/>
+      <w:bookmarkStart w:id="46" w:name="_Toc178080551"/>
       <w:r>
         <w:t>Entregables</w:t>
       </w:r>
-      <w:bookmarkEnd w:id="44"/>
       <w:bookmarkEnd w:id="45"/>
+      <w:bookmarkEnd w:id="46"/>
     </w:p>
     <w:p>
       <w:pPr>
         <w:pStyle w:val="PSI-Ttulo2"/>
       </w:pPr>
-      <w:bookmarkStart w:id="46" w:name="_Toc165473690"/>
-      <w:bookmarkStart w:id="47" w:name="_Toc178080552"/>
+      <w:bookmarkStart w:id="47" w:name="_Toc165473690"/>
+      <w:bookmarkStart w:id="48" w:name="_Toc178080552"/>
       <w:r>
         <w:t>Lista de Entregables de Pruebas</w:t>
       </w:r>
-      <w:bookmarkEnd w:id="46"/>
       <w:bookmarkEnd w:id="47"/>
+      <w:bookmarkEnd w:id="48"/>
       <w:r>
         <w:t xml:space="preserve"> </w:t>
       </w:r>
@@ -7306,8 +7380,8 @@
             <w:pPr>
               <w:pStyle w:val="PSI-Normal"/>
             </w:pPr>
-            <w:bookmarkStart w:id="48" w:name="colE1KAC1"/>
-            <w:bookmarkEnd w:id="48"/>
+            <w:bookmarkStart w:id="49" w:name="colE1KAC1"/>
+            <w:bookmarkEnd w:id="49"/>
             <w:r>
               <w:t>Entregables</w:t>
             </w:r>
@@ -7328,8 +7402,8 @@
             <w:pPr>
               <w:pStyle w:val="PSI-Normal"/>
             </w:pPr>
-            <w:bookmarkStart w:id="49" w:name="colE5KAC1"/>
-            <w:bookmarkEnd w:id="49"/>
+            <w:bookmarkStart w:id="50" w:name="colE5KAC1"/>
+            <w:bookmarkEnd w:id="50"/>
             <w:r>
               <w:t>Descripción</w:t>
             </w:r>
@@ -7405,13 +7479,13 @@
       <w:pPr>
         <w:pStyle w:val="PSI-Ttulo2"/>
       </w:pPr>
-      <w:bookmarkStart w:id="50" w:name="_Toc165473691"/>
-      <w:bookmarkStart w:id="51" w:name="_Toc178080553"/>
+      <w:bookmarkStart w:id="51" w:name="_Toc165473691"/>
+      <w:bookmarkStart w:id="52" w:name="_Toc178080553"/>
       <w:r>
         <w:t>Escenarios por Caso de Uso</w:t>
       </w:r>
-      <w:bookmarkEnd w:id="50"/>
       <w:bookmarkEnd w:id="51"/>
+      <w:bookmarkEnd w:id="52"/>
     </w:p>
     <w:p>
       <w:r>
@@ -7436,7 +7510,7 @@
           <w:lang w:val="es-AR"/>
         </w:rPr>
       </w:pPr>
-      <w:bookmarkStart w:id="52" w:name="_Toc165473692"/>
+      <w:bookmarkStart w:id="53" w:name="_Toc165473692"/>
     </w:p>
     <w:p>
       <w:pPr>
@@ -7456,13 +7530,13 @@
       <w:pPr>
         <w:pStyle w:val="PSI-Ttulo2"/>
       </w:pPr>
-      <w:bookmarkStart w:id="53" w:name="_Toc178080554"/>
+      <w:bookmarkStart w:id="54" w:name="_Toc178080554"/>
       <w:r>
         <w:lastRenderedPageBreak/>
         <w:t>Ficha: Resumen de Ciclos de Prueba</w:t>
       </w:r>
-      <w:bookmarkEnd w:id="52"/>
       <w:bookmarkEnd w:id="53"/>
+      <w:bookmarkEnd w:id="54"/>
     </w:p>
     <w:p>
       <w:r>
@@ -8260,7 +8334,7 @@
               </wp:anchor>
             </w:drawing>
           </mc:Choice>
-          <mc:Fallback>
+          <mc:Fallback xmlns:w16se="http://schemas.microsoft.com/office/word/2015/wordml/symex" xmlns:w16sdtdh="http://schemas.microsoft.com/office/word/2020/wordml/sdtdatahash" xmlns:w16du="http://schemas.microsoft.com/office/word/2023/wordml/word16du" xmlns:w16="http://schemas.microsoft.com/office/word/2018/wordml" xmlns:w16cid="http://schemas.microsoft.com/office/word/2016/wordml/cid" xmlns:w16cex="http://schemas.microsoft.com/office/word/2018/wordml/cex" xmlns:oel="http://schemas.microsoft.com/office/2019/extlst" xmlns:am3d="http://schemas.microsoft.com/office/drawing/2017/model3d" xmlns:aink="http://schemas.microsoft.com/office/drawing/2016/ink" xmlns:cx8="http://schemas.microsoft.com/office/drawing/2016/5/14/chartex" xmlns:cx7="http://schemas.microsoft.com/office/drawing/2016/5/13/chartex" xmlns:cx6="http://schemas.microsoft.com/office/drawing/2016/5/12/chartex" xmlns:cx5="http://schemas.microsoft.com/office/drawing/2016/5/11/chartex" xmlns:cx4="http://schemas.microsoft.com/office/drawing/2016/5/10/chartex" xmlns:cx3="http://schemas.microsoft.com/office/drawing/2016/5/9/chartex" xmlns:cx2="http://schemas.microsoft.com/office/drawing/2015/10/21/chartex" xmlns:cx1="http://schemas.microsoft.com/office/drawing/2015/9/8/chartex" xmlns:cx="http://schemas.microsoft.com/office/drawing/2014/chartex">
             <w:pict>
               <v:line w14:anchorId="01CD877D" id="Line 22" o:spid="_x0000_s1026" style="position:absolute;z-index:251686912;visibility:visible;mso-wrap-style:square;mso-width-percent:0;mso-height-percent:0;mso-wrap-distance-left:9pt;mso-wrap-distance-top:0;mso-wrap-distance-right:9pt;mso-wrap-distance-bottom:0;mso-position-horizontal:absolute;mso-position-horizontal-relative:text;mso-position-vertical:absolute;mso-position-vertical-relative:text;mso-width-percent:0;mso-height-percent:0;mso-width-relative:page;mso-height-relative:page" from="167.35pt,7.25pt" to="267.75pt,7.25pt" o:gfxdata="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" strokeweight=".26mm">
                 <v:stroke joinstyle="miter"/>
@@ -8345,7 +8419,7 @@
               </wp:anchor>
             </w:drawing>
           </mc:Choice>
-          <mc:Fallback>
+          <mc:Fallback xmlns:w16se="http://schemas.microsoft.com/office/word/2015/wordml/symex" xmlns:w16sdtdh="http://schemas.microsoft.com/office/word/2020/wordml/sdtdatahash" xmlns:w16du="http://schemas.microsoft.com/office/word/2023/wordml/word16du" xmlns:w16="http://schemas.microsoft.com/office/word/2018/wordml" xmlns:w16cid="http://schemas.microsoft.com/office/word/2016/wordml/cid" xmlns:w16cex="http://schemas.microsoft.com/office/word/2018/wordml/cex" xmlns:oel="http://schemas.microsoft.com/office/2019/extlst" xmlns:am3d="http://schemas.microsoft.com/office/drawing/2017/model3d" xmlns:aink="http://schemas.microsoft.com/office/drawing/2016/ink" xmlns:cx8="http://schemas.microsoft.com/office/drawing/2016/5/14/chartex" xmlns:cx7="http://schemas.microsoft.com/office/drawing/2016/5/13/chartex" xmlns:cx6="http://schemas.microsoft.com/office/drawing/2016/5/12/chartex" xmlns:cx5="http://schemas.microsoft.com/office/drawing/2016/5/11/chartex" xmlns:cx4="http://schemas.microsoft.com/office/drawing/2016/5/10/chartex" xmlns:cx3="http://schemas.microsoft.com/office/drawing/2016/5/9/chartex" xmlns:cx2="http://schemas.microsoft.com/office/drawing/2015/10/21/chartex" xmlns:cx1="http://schemas.microsoft.com/office/drawing/2015/9/8/chartex" xmlns:cx="http://schemas.microsoft.com/office/drawing/2014/chartex">
             <w:pict>
               <v:line w14:anchorId="0F25467A" id="Line 23" o:spid="_x0000_s1026" style="position:absolute;z-index:251687936;visibility:visible;mso-wrap-style:square;mso-width-percent:0;mso-height-percent:0;mso-wrap-distance-left:9pt;mso-wrap-distance-top:0;mso-wrap-distance-right:9pt;mso-wrap-distance-bottom:0;mso-position-horizontal:absolute;mso-position-horizontal-relative:text;mso-position-vertical:absolute;mso-position-vertical-relative:text;mso-width-percent:0;mso-height-percent:0;mso-width-relative:page;mso-height-relative:page" from="37.35pt,7.25pt" to="130.5pt,7.25pt" o:gfxdata="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" strokeweight=".26mm">
                 <v:stroke joinstyle="miter"/>
@@ -8430,7 +8504,7 @@
               </wp:anchor>
             </w:drawing>
           </mc:Choice>
-          <mc:Fallback>
+          <mc:Fallback xmlns:w16se="http://schemas.microsoft.com/office/word/2015/wordml/symex" xmlns:w16sdtdh="http://schemas.microsoft.com/office/word/2020/wordml/sdtdatahash" xmlns:w16du="http://schemas.microsoft.com/office/word/2023/wordml/word16du" xmlns:w16="http://schemas.microsoft.com/office/word/2018/wordml" xmlns:w16cid="http://schemas.microsoft.com/office/word/2016/wordml/cid" xmlns:w16cex="http://schemas.microsoft.com/office/word/2018/wordml/cex" xmlns:oel="http://schemas.microsoft.com/office/2019/extlst" xmlns:am3d="http://schemas.microsoft.com/office/drawing/2017/model3d" xmlns:aink="http://schemas.microsoft.com/office/drawing/2016/ink" xmlns:cx8="http://schemas.microsoft.com/office/drawing/2016/5/14/chartex" xmlns:cx7="http://schemas.microsoft.com/office/drawing/2016/5/13/chartex" xmlns:cx6="http://schemas.microsoft.com/office/drawing/2016/5/12/chartex" xmlns:cx5="http://schemas.microsoft.com/office/drawing/2016/5/11/chartex" xmlns:cx4="http://schemas.microsoft.com/office/drawing/2016/5/10/chartex" xmlns:cx3="http://schemas.microsoft.com/office/drawing/2016/5/9/chartex" xmlns:cx2="http://schemas.microsoft.com/office/drawing/2015/10/21/chartex" xmlns:cx1="http://schemas.microsoft.com/office/drawing/2015/9/8/chartex" xmlns:cx="http://schemas.microsoft.com/office/drawing/2014/chartex">
             <w:pict>
               <v:line w14:anchorId="5CF15651" id="Line 24" o:spid="_x0000_s1026" style="position:absolute;z-index:251688960;visibility:visible;mso-wrap-style:square;mso-width-percent:0;mso-height-percent:0;mso-wrap-distance-left:9pt;mso-wrap-distance-top:0;mso-wrap-distance-right:9pt;mso-wrap-distance-bottom:0;mso-position-horizontal:absolute;mso-position-horizontal-relative:text;mso-position-vertical:absolute;mso-position-vertical-relative:text;mso-width-percent:0;mso-height-percent:0;mso-width-relative:page;mso-height-relative:page" from="300.75pt,6.95pt" to="401.15pt,6.95pt" o:gfxdata="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" strokeweight=".26mm">
                 <v:stroke joinstyle="miter"/>
@@ -8488,18 +8562,18 @@
           <w:lang w:val="es-AR"/>
         </w:rPr>
       </w:pPr>
-      <w:bookmarkStart w:id="54" w:name="_Toc165473693"/>
+      <w:bookmarkStart w:id="55" w:name="_Toc165473693"/>
     </w:p>
     <w:p>
       <w:pPr>
         <w:pStyle w:val="PSI-Ttulo2"/>
       </w:pPr>
-      <w:bookmarkStart w:id="55" w:name="_Toc178080555"/>
+      <w:bookmarkStart w:id="56" w:name="_Toc178080555"/>
       <w:r>
         <w:t>Ficha: Matriz de Trazabilidad</w:t>
       </w:r>
-      <w:bookmarkEnd w:id="54"/>
       <w:bookmarkEnd w:id="55"/>
+      <w:bookmarkEnd w:id="56"/>
       <w:r>
         <w:t xml:space="preserve"> </w:t>
       </w:r>
@@ -9118,14 +9192,14 @@
       <w:pPr>
         <w:pStyle w:val="PSI-Ttulo1"/>
       </w:pPr>
-      <w:bookmarkStart w:id="56" w:name="_Toc165473694"/>
-      <w:bookmarkStart w:id="57" w:name="_Toc178080556"/>
+      <w:bookmarkStart w:id="57" w:name="_Toc165473694"/>
+      <w:bookmarkStart w:id="58" w:name="_Toc178080556"/>
       <w:r>
         <w:lastRenderedPageBreak/>
         <w:t>Criterio para el Inicio y Fin del Plan de Pruebas</w:t>
       </w:r>
-      <w:bookmarkEnd w:id="56"/>
       <w:bookmarkEnd w:id="57"/>
+      <w:bookmarkEnd w:id="58"/>
       <w:r>
         <w:t xml:space="preserve"> </w:t>
       </w:r>
@@ -9134,13 +9208,13 @@
       <w:pPr>
         <w:pStyle w:val="PSI-Ttulo2"/>
       </w:pPr>
-      <w:bookmarkStart w:id="58" w:name="_Toc165473695"/>
-      <w:bookmarkStart w:id="59" w:name="_Toc178080557"/>
+      <w:bookmarkStart w:id="59" w:name="_Toc165473695"/>
+      <w:bookmarkStart w:id="60" w:name="_Toc178080557"/>
       <w:r>
         <w:t>Criterios de Inicio</w:t>
       </w:r>
-      <w:bookmarkEnd w:id="58"/>
       <w:bookmarkEnd w:id="59"/>
+      <w:bookmarkEnd w:id="60"/>
     </w:p>
     <w:p>
       <w:r>
@@ -9183,13 +9257,13 @@
       <w:pPr>
         <w:pStyle w:val="PSI-Ttulo2"/>
       </w:pPr>
-      <w:bookmarkStart w:id="60" w:name="_Toc165473696"/>
-      <w:bookmarkStart w:id="61" w:name="_Toc178080558"/>
+      <w:bookmarkStart w:id="61" w:name="_Toc165473696"/>
+      <w:bookmarkStart w:id="62" w:name="_Toc178080558"/>
       <w:r>
         <w:t>Criterios de Fin</w:t>
       </w:r>
-      <w:bookmarkEnd w:id="60"/>
       <w:bookmarkEnd w:id="61"/>
+      <w:bookmarkEnd w:id="62"/>
     </w:p>
     <w:p>
       <w:r>
@@ -9208,13 +9282,13 @@
       <w:pPr>
         <w:pStyle w:val="PSI-Ttulo2"/>
       </w:pPr>
-      <w:bookmarkStart w:id="62" w:name="_Toc165473697"/>
-      <w:bookmarkStart w:id="63" w:name="_Toc178080559"/>
+      <w:bookmarkStart w:id="63" w:name="_Toc165473697"/>
+      <w:bookmarkStart w:id="64" w:name="_Toc178080559"/>
       <w:r>
         <w:t>Criterios de Suspensión y Retomo de Actividades</w:t>
       </w:r>
-      <w:bookmarkEnd w:id="62"/>
       <w:bookmarkEnd w:id="63"/>
+      <w:bookmarkEnd w:id="64"/>
     </w:p>
     <w:p>
       <w:pPr>
@@ -9222,7 +9296,7 @@
           <w:lang w:val="es-AR"/>
         </w:rPr>
       </w:pPr>
-      <w:bookmarkStart w:id="64" w:name="_Toc165473698"/>
+      <w:bookmarkStart w:id="65" w:name="_Toc165473698"/>
       <w:r>
         <w:rPr>
           <w:lang w:val="es-AR"/>
@@ -9402,25 +9476,25 @@
       <w:pPr>
         <w:pStyle w:val="PSI-Ttulo1"/>
       </w:pPr>
-      <w:bookmarkStart w:id="65" w:name="_Toc178080560"/>
+      <w:bookmarkStart w:id="66" w:name="_Toc178080560"/>
       <w:r>
         <w:lastRenderedPageBreak/>
         <w:t>Criterios para el Lanzamiento</w:t>
       </w:r>
-      <w:bookmarkEnd w:id="64"/>
       <w:bookmarkEnd w:id="65"/>
+      <w:bookmarkEnd w:id="66"/>
     </w:p>
     <w:p>
       <w:pPr>
         <w:pStyle w:val="PSI-Ttulo2"/>
       </w:pPr>
-      <w:bookmarkStart w:id="66" w:name="_Toc165473699"/>
-      <w:bookmarkStart w:id="67" w:name="_Toc178080561"/>
+      <w:bookmarkStart w:id="67" w:name="_Toc165473699"/>
+      <w:bookmarkStart w:id="68" w:name="_Toc178080561"/>
       <w:r>
         <w:t>Criterios de Evaluación</w:t>
       </w:r>
-      <w:bookmarkEnd w:id="66"/>
       <w:bookmarkEnd w:id="67"/>
+      <w:bookmarkEnd w:id="68"/>
       <w:r>
         <w:t xml:space="preserve"> </w:t>
       </w:r>
@@ -9440,13 +9514,13 @@
       <w:pPr>
         <w:pStyle w:val="PSI-Ttulo2"/>
       </w:pPr>
-      <w:bookmarkStart w:id="68" w:name="_Toc165473700"/>
-      <w:bookmarkStart w:id="69" w:name="_Toc178080562"/>
+      <w:bookmarkStart w:id="69" w:name="_Toc165473700"/>
+      <w:bookmarkStart w:id="70" w:name="_Toc178080562"/>
       <w:r>
         <w:t>Clasificación de los errores</w:t>
       </w:r>
-      <w:bookmarkEnd w:id="68"/>
       <w:bookmarkEnd w:id="69"/>
+      <w:bookmarkEnd w:id="70"/>
     </w:p>
     <w:p>
       <w:pPr>
@@ -9461,8 +9535,8 @@
           <w:lang w:val="es-AR"/>
         </w:rPr>
       </w:pPr>
-      <w:bookmarkStart w:id="70" w:name="EUKAC"/>
-      <w:bookmarkEnd w:id="70"/>
+      <w:bookmarkStart w:id="71" w:name="EUKAC"/>
+      <w:bookmarkEnd w:id="71"/>
     </w:p>
     <w:tbl>
       <w:tblPr>
@@ -9496,13 +9570,13 @@
             <w:pPr>
               <w:pStyle w:val="PSI-Normal"/>
             </w:pPr>
-            <w:bookmarkStart w:id="71" w:name="colEWKAC"/>
-            <w:bookmarkEnd w:id="71"/>
+            <w:bookmarkStart w:id="72" w:name="colEWKAC"/>
+            <w:bookmarkEnd w:id="72"/>
             <w:r>
               <w:t>Calificación</w:t>
             </w:r>
-            <w:bookmarkStart w:id="72" w:name="colE1KAC"/>
-            <w:bookmarkEnd w:id="72"/>
+            <w:bookmarkStart w:id="73" w:name="colE1KAC"/>
+            <w:bookmarkEnd w:id="73"/>
           </w:p>
         </w:tc>
         <w:tc>
@@ -9524,8 +9598,8 @@
             <w:r>
               <w:t>Definición de gravedad</w:t>
             </w:r>
-            <w:bookmarkStart w:id="73" w:name="colE5KAC"/>
-            <w:bookmarkEnd w:id="73"/>
+            <w:bookmarkStart w:id="74" w:name="colE5KAC"/>
+            <w:bookmarkEnd w:id="74"/>
           </w:p>
         </w:tc>
         <w:tc>
@@ -9701,18 +9775,18 @@
       <w:pPr>
         <w:pStyle w:val="PSI-Ttulo2"/>
       </w:pPr>
-      <w:bookmarkStart w:id="74" w:name="_Toc165473701"/>
+      <w:bookmarkStart w:id="75" w:name="_Toc165473701"/>
     </w:p>
     <w:p>
       <w:pPr>
         <w:pStyle w:val="PSI-Ttulo2"/>
       </w:pPr>
-      <w:bookmarkStart w:id="75" w:name="_Toc178080563"/>
+      <w:bookmarkStart w:id="76" w:name="_Toc178080563"/>
       <w:r>
         <w:t>Resultados de la prueba</w:t>
       </w:r>
-      <w:bookmarkEnd w:id="74"/>
       <w:bookmarkEnd w:id="75"/>
+      <w:bookmarkEnd w:id="76"/>
     </w:p>
     <w:p>
       <w:r>
@@ -9731,13 +9805,13 @@
       <w:pPr>
         <w:pStyle w:val="PSI-Ttulo2"/>
       </w:pPr>
-      <w:bookmarkStart w:id="76" w:name="_Toc165473702"/>
-      <w:bookmarkStart w:id="77" w:name="_Toc178080564"/>
+      <w:bookmarkStart w:id="77" w:name="_Toc165473702"/>
+      <w:bookmarkStart w:id="78" w:name="_Toc178080564"/>
       <w:r>
         <w:t>Reportes del problema, escalada y resolución</w:t>
       </w:r>
-      <w:bookmarkEnd w:id="76"/>
       <w:bookmarkEnd w:id="77"/>
+      <w:bookmarkEnd w:id="78"/>
     </w:p>
     <w:p>
       <w:r>
@@ -9759,13 +9833,13 @@
       <w:pPr>
         <w:pStyle w:val="PSI-Ttulo1"/>
       </w:pPr>
-      <w:bookmarkStart w:id="78" w:name="_Toc165473703"/>
-      <w:bookmarkStart w:id="79" w:name="_Toc178080565"/>
+      <w:bookmarkStart w:id="79" w:name="_Toc165473703"/>
+      <w:bookmarkStart w:id="80" w:name="_Toc178080565"/>
       <w:r>
         <w:t>Riesgos</w:t>
       </w:r>
-      <w:bookmarkEnd w:id="78"/>
       <w:bookmarkEnd w:id="79"/>
+      <w:bookmarkEnd w:id="80"/>
     </w:p>
     <w:p/>
     <w:tbl>
@@ -10010,25 +10084,25 @@
       <w:pPr>
         <w:pStyle w:val="PSI-Ttulo1"/>
       </w:pPr>
-      <w:bookmarkStart w:id="80" w:name="_Toc165473705"/>
-      <w:bookmarkStart w:id="81" w:name="_Toc178080567"/>
+      <w:bookmarkStart w:id="81" w:name="_Toc165473705"/>
+      <w:bookmarkStart w:id="82" w:name="_Toc178080567"/>
       <w:r>
         <w:t>Responsabilidades, Personal y Necesidades de Capacitación</w:t>
       </w:r>
-      <w:bookmarkEnd w:id="80"/>
       <w:bookmarkEnd w:id="81"/>
+      <w:bookmarkEnd w:id="82"/>
     </w:p>
     <w:p>
       <w:pPr>
         <w:pStyle w:val="PSI-Ttulo2"/>
       </w:pPr>
-      <w:bookmarkStart w:id="82" w:name="_Toc165473706"/>
-      <w:bookmarkStart w:id="83" w:name="_Toc178080568"/>
+      <w:bookmarkStart w:id="83" w:name="_Toc165473706"/>
+      <w:bookmarkStart w:id="84" w:name="_Toc178080568"/>
       <w:r>
         <w:t>Personal y Roles Necesarios</w:t>
       </w:r>
-      <w:bookmarkEnd w:id="82"/>
       <w:bookmarkEnd w:id="83"/>
+      <w:bookmarkEnd w:id="84"/>
     </w:p>
     <w:p>
       <w:pPr>
@@ -10345,7 +10419,7 @@
 </file>
 
 <file path=word/endnotes.xml><?xml version="1.0" encoding="utf-8"?>
-<w:endnotes xmlns:wpc="http://schemas.microsoft.com/office/word/2010/wordprocessingCanvas" xmlns:cx="http://schemas.microsoft.com/office/drawing/2014/chartex" xmlns:cx1="http://schemas.microsoft.com/office/drawing/2015/9/8/chartex" xmlns:cx2="http://schemas.microsoft.com/office/drawing/2015/10/21/chartex" xmlns:cx3="http://schemas.microsoft.com/office/drawing/2016/5/9/chartex" xmlns:cx4="http://schemas.microsoft.com/office/drawing/2016/5/10/chartex" xmlns:cx5="http://schemas.microsoft.com/office/drawing/2016/5/11/chartex" xmlns:cx6="http://schemas.microsoft.com/office/drawing/2016/5/12/chartex" xmlns:cx7="http://schemas.microsoft.com/office/drawing/2016/5/13/chartex" xmlns:cx8="http://schemas.microsoft.com/office/drawing/2016/5/14/chartex" xmlns:mc="http://schemas.openxmlformats.org/markup-compatibility/2006" xmlns:aink="http://schemas.microsoft.com/office/drawing/2016/ink" xmlns:am3d="http://schemas.microsoft.com/office/drawing/2017/model3d" xmlns:o="urn:schemas-microsoft-com:office:office" xmlns:oel="http://schemas.microsoft.com/office/2019/extlst" xmlns:r="http://schemas.openxmlformats.org/officeDocument/2006/relationships" xmlns:m="http://schemas.openxmlformats.org/officeDocument/2006/math" xmlns:v="urn:schemas-microsoft-com:vml" xmlns:wp14="http://schemas.microsoft.com/office/word/2010/wordprocessingDrawing" xmlns:wp="http://schemas.openxmlformats.org/drawingml/2006/wordprocessingDrawing" xmlns:w10="urn:schemas-microsoft-com:office:word" xmlns:w="http://schemas.openxmlformats.org/wordprocessingml/2006/main" xmlns:w14="http://schemas.microsoft.com/office/word/2010/wordml" xmlns:w15="http://schemas.microsoft.com/office/word/2012/wordml" xmlns:w16cex="http://schemas.microsoft.com/office/word/2018/wordml/cex" xmlns:w16cid="http://schemas.microsoft.com/office/word/2016/wordml/cid" xmlns:w16="http://schemas.microsoft.com/office/word/2018/wordml" xmlns:w16du="http://schemas.microsoft.com/office/word/2023/wordml/word16du" xmlns:w16sdtdh="http://schemas.microsoft.com/office/word/2020/wordml/sdtdatahash" xmlns:w16se="http://schemas.microsoft.com/office/word/2015/wordml/symex" xmlns:wpg="http://schemas.microsoft.com/office/word/2010/wordprocessingGroup" xmlns:wpi="http://schemas.microsoft.com/office/word/2010/wordprocessingInk" xmlns:wne="http://schemas.microsoft.com/office/word/2006/wordml" xmlns:wps="http://schemas.microsoft.com/office/word/2010/wordprocessingShape" mc:Ignorable="w14 w15 w16se w16cid w16 w16cex w16sdtdh w16du wp14">
+<w:endnotes xmlns:wpc="http://schemas.microsoft.com/office/word/2010/wordprocessingCanvas" xmlns:mc="http://schemas.openxmlformats.org/markup-compatibility/2006" xmlns:o="urn:schemas-microsoft-com:office:office" xmlns:r="http://schemas.openxmlformats.org/officeDocument/2006/relationships" xmlns:m="http://schemas.openxmlformats.org/officeDocument/2006/math" xmlns:v="urn:schemas-microsoft-com:vml" xmlns:wp14="http://schemas.microsoft.com/office/word/2010/wordprocessingDrawing" xmlns:wp="http://schemas.openxmlformats.org/drawingml/2006/wordprocessingDrawing" xmlns:w10="urn:schemas-microsoft-com:office:word" xmlns:w="http://schemas.openxmlformats.org/wordprocessingml/2006/main" xmlns:w14="http://schemas.microsoft.com/office/word/2010/wordml" xmlns:w15="http://schemas.microsoft.com/office/word/2012/wordml" xmlns:wpg="http://schemas.microsoft.com/office/word/2010/wordprocessingGroup" xmlns:wpi="http://schemas.microsoft.com/office/word/2010/wordprocessingInk" xmlns:wne="http://schemas.microsoft.com/office/word/2006/wordml" xmlns:wps="http://schemas.microsoft.com/office/word/2010/wordprocessingShape" mc:Ignorable="w14 w15 wp14">
   <w:endnote w:type="separator" w:id="-1">
     <w:p>
       <w:r>
@@ -10366,7 +10440,7 @@
 </file>
 
 <file path=word/footer1.xml><?xml version="1.0" encoding="utf-8"?>
-<w:ftr xmlns:wpc="http://schemas.microsoft.com/office/word/2010/wordprocessingCanvas" xmlns:cx="http://schemas.microsoft.com/office/drawing/2014/chartex" xmlns:cx1="http://schemas.microsoft.com/office/drawing/2015/9/8/chartex" xmlns:cx2="http://schemas.microsoft.com/office/drawing/2015/10/21/chartex" xmlns:cx3="http://schemas.microsoft.com/office/drawing/2016/5/9/chartex" xmlns:cx4="http://schemas.microsoft.com/office/drawing/2016/5/10/chartex" xmlns:cx5="http://schemas.microsoft.com/office/drawing/2016/5/11/chartex" xmlns:cx6="http://schemas.microsoft.com/office/drawing/2016/5/12/chartex" xmlns:cx7="http://schemas.microsoft.com/office/drawing/2016/5/13/chartex" xmlns:cx8="http://schemas.microsoft.com/office/drawing/2016/5/14/chartex" xmlns:mc="http://schemas.openxmlformats.org/markup-compatibility/2006" xmlns:aink="http://schemas.microsoft.com/office/drawing/2016/ink" xmlns:am3d="http://schemas.microsoft.com/office/drawing/2017/model3d" xmlns:o="urn:schemas-microsoft-com:office:office" xmlns:oel="http://schemas.microsoft.com/office/2019/extlst" xmlns:r="http://schemas.openxmlformats.org/officeDocument/2006/relationships" xmlns:m="http://schemas.openxmlformats.org/officeDocument/2006/math" xmlns:v="urn:schemas-microsoft-com:vml" xmlns:wp14="http://schemas.microsoft.com/office/word/2010/wordprocessingDrawing" xmlns:wp="http://schemas.openxmlformats.org/drawingml/2006/wordprocessingDrawing" xmlns:w10="urn:schemas-microsoft-com:office:word" xmlns:w="http://schemas.openxmlformats.org/wordprocessingml/2006/main" xmlns:w14="http://schemas.microsoft.com/office/word/2010/wordml" xmlns:w15="http://schemas.microsoft.com/office/word/2012/wordml" xmlns:w16cex="http://schemas.microsoft.com/office/word/2018/wordml/cex" xmlns:w16cid="http://schemas.microsoft.com/office/word/2016/wordml/cid" xmlns:w16="http://schemas.microsoft.com/office/word/2018/wordml" xmlns:w16du="http://schemas.microsoft.com/office/word/2023/wordml/word16du" xmlns:w16sdtdh="http://schemas.microsoft.com/office/word/2020/wordml/sdtdatahash" xmlns:w16se="http://schemas.microsoft.com/office/word/2015/wordml/symex" xmlns:wpg="http://schemas.microsoft.com/office/word/2010/wordprocessingGroup" xmlns:wpi="http://schemas.microsoft.com/office/word/2010/wordprocessingInk" xmlns:wne="http://schemas.microsoft.com/office/word/2006/wordml" xmlns:wps="http://schemas.microsoft.com/office/word/2010/wordprocessingShape" mc:Ignorable="w14 w15 w16se w16cid w16 w16cex w16sdtdh w16du wp14">
+<w:ftr xmlns:wpc="http://schemas.microsoft.com/office/word/2010/wordprocessingCanvas" xmlns:mc="http://schemas.openxmlformats.org/markup-compatibility/2006" xmlns:o="urn:schemas-microsoft-com:office:office" xmlns:r="http://schemas.openxmlformats.org/officeDocument/2006/relationships" xmlns:m="http://schemas.openxmlformats.org/officeDocument/2006/math" xmlns:v="urn:schemas-microsoft-com:vml" xmlns:wp14="http://schemas.microsoft.com/office/word/2010/wordprocessingDrawing" xmlns:wp="http://schemas.openxmlformats.org/drawingml/2006/wordprocessingDrawing" xmlns:w10="urn:schemas-microsoft-com:office:word" xmlns:w="http://schemas.openxmlformats.org/wordprocessingml/2006/main" xmlns:w14="http://schemas.microsoft.com/office/word/2010/wordml" xmlns:w15="http://schemas.microsoft.com/office/word/2012/wordml" xmlns:wpg="http://schemas.microsoft.com/office/word/2010/wordprocessingGroup" xmlns:wpi="http://schemas.microsoft.com/office/word/2010/wordprocessingInk" xmlns:wne="http://schemas.microsoft.com/office/word/2006/wordml" xmlns:wps="http://schemas.microsoft.com/office/word/2010/wordprocessingShape" mc:Ignorable="w14 w15 wp14">
   <w:p>
     <w:pPr>
       <w:spacing w:before="0"/>
@@ -10378,6 +10452,7 @@
         <w:dataBinding w:prefixMappings="xmlns:ns0='http://schemas.openxmlformats.org/officeDocument/2006/extended-properties' " w:xpath="/ns0:Properties[1]/ns0:Company[1]" w:storeItemID="{6668398D-A668-4E3E-A5EB-62B293D839F1}"/>
         <w:text/>
       </w:sdtPr>
+      <w:sdtEndPr/>
       <w:sdtContent>
         <w:r>
           <w:t>T-Code</w:t>
@@ -10509,7 +10584,7 @@
             </wp:anchor>
           </w:drawing>
         </mc:Choice>
-        <mc:Fallback>
+        <mc:Fallback xmlns:w16se="http://schemas.microsoft.com/office/word/2015/wordml/symex" xmlns:w16sdtdh="http://schemas.microsoft.com/office/word/2020/wordml/sdtdatahash" xmlns:w16du="http://schemas.microsoft.com/office/word/2023/wordml/word16du" xmlns:w16="http://schemas.microsoft.com/office/word/2018/wordml" xmlns:w16cid="http://schemas.microsoft.com/office/word/2016/wordml/cid" xmlns:w16cex="http://schemas.microsoft.com/office/word/2018/wordml/cex" xmlns:oel="http://schemas.microsoft.com/office/2019/extlst" xmlns:am3d="http://schemas.microsoft.com/office/drawing/2017/model3d" xmlns:aink="http://schemas.microsoft.com/office/drawing/2016/ink" xmlns:cx8="http://schemas.microsoft.com/office/drawing/2016/5/14/chartex" xmlns:cx7="http://schemas.microsoft.com/office/drawing/2016/5/13/chartex" xmlns:cx6="http://schemas.microsoft.com/office/drawing/2016/5/12/chartex" xmlns:cx5="http://schemas.microsoft.com/office/drawing/2016/5/11/chartex" xmlns:cx4="http://schemas.microsoft.com/office/drawing/2016/5/10/chartex" xmlns:cx3="http://schemas.microsoft.com/office/drawing/2016/5/9/chartex" xmlns:cx2="http://schemas.microsoft.com/office/drawing/2015/10/21/chartex" xmlns:cx1="http://schemas.microsoft.com/office/drawing/2015/9/8/chartex" xmlns:cx="http://schemas.microsoft.com/office/drawing/2014/chartex">
           <w:pict>
             <v:group w14:anchorId="7CDAD0A5" id="Group 27" o:spid="_x0000_s1026" style="position:absolute;margin-left:0;margin-top:0;width:593.7pt;height:63.75pt;flip:y;z-index:251676672;mso-width-percent:1000;mso-height-percent:900;mso-position-horizontal:center;mso-position-horizontal-relative:page;mso-position-vertical:bottom;mso-position-vertical-relative:page;mso-width-percent:1000;mso-height-percent:900;mso-height-relative:bottom-margin-area" coordorigin="8,9" coordsize="15823,1439" o:gfxdata="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" o:allowincell="f">
               <v:shapetype id="_x0000_t32" coordsize="21600,21600" o:spt="32" o:oned="t" path="m,l21600,21600e" filled="f">
@@ -10594,7 +10669,7 @@
             </wp:anchor>
           </w:drawing>
         </mc:Choice>
-        <mc:Fallback>
+        <mc:Fallback xmlns:w16se="http://schemas.microsoft.com/office/word/2015/wordml/symex" xmlns:w16sdtdh="http://schemas.microsoft.com/office/word/2020/wordml/sdtdatahash" xmlns:w16du="http://schemas.microsoft.com/office/word/2023/wordml/word16du" xmlns:w16="http://schemas.microsoft.com/office/word/2018/wordml" xmlns:w16cid="http://schemas.microsoft.com/office/word/2016/wordml/cid" xmlns:w16cex="http://schemas.microsoft.com/office/word/2018/wordml/cex" xmlns:oel="http://schemas.microsoft.com/office/2019/extlst" xmlns:am3d="http://schemas.microsoft.com/office/drawing/2017/model3d" xmlns:aink="http://schemas.microsoft.com/office/drawing/2016/ink" xmlns:cx8="http://schemas.microsoft.com/office/drawing/2016/5/14/chartex" xmlns:cx7="http://schemas.microsoft.com/office/drawing/2016/5/13/chartex" xmlns:cx6="http://schemas.microsoft.com/office/drawing/2016/5/12/chartex" xmlns:cx5="http://schemas.microsoft.com/office/drawing/2016/5/11/chartex" xmlns:cx4="http://schemas.microsoft.com/office/drawing/2016/5/10/chartex" xmlns:cx3="http://schemas.microsoft.com/office/drawing/2016/5/9/chartex" xmlns:cx2="http://schemas.microsoft.com/office/drawing/2015/10/21/chartex" xmlns:cx1="http://schemas.microsoft.com/office/drawing/2015/9/8/chartex" xmlns:cx="http://schemas.microsoft.com/office/drawing/2014/chartex">
           <w:pict>
             <v:rect w14:anchorId="017FBC5F" id="Rectangle 26" o:spid="_x0000_s1026" style="position:absolute;margin-left:0;margin-top:0;width:7.15pt;height:62.45pt;z-index:251675648;visibility:visible;mso-wrap-style:square;mso-width-percent:0;mso-height-percent:900;mso-wrap-distance-left:9pt;mso-wrap-distance-top:0;mso-wrap-distance-right:9pt;mso-wrap-distance-bottom:0;mso-position-horizontal:center;mso-position-horizontal-relative:left-margin-area;mso-position-vertical:bottom;mso-position-vertical-relative:page;mso-width-percent:0;mso-height-percent:900;mso-width-relative:page;mso-height-relative:bottom-margin-area;v-text-anchor:top" o:gfxdata="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" fillcolor="#4bacc6 [3208]" strokecolor="#205867 [1608]">
               <w10:wrap anchorx="margin" anchory="page"/>
@@ -10611,6 +10686,7 @@
           <w:docPartUnique/>
         </w:docPartObj>
       </w:sdtPr>
+      <w:sdtEndPr/>
       <w:sdtContent>
         <w:r>
           <w:tab/>
@@ -10655,7 +10731,7 @@
           <w:rPr>
             <w:noProof/>
           </w:rPr>
-          <w:t>19</w:t>
+          <w:t>9</w:t>
         </w:r>
         <w:r>
           <w:fldChar w:fldCharType="end"/>
@@ -10676,7 +10752,7 @@
           <w:rPr>
             <w:noProof/>
           </w:rPr>
-          <w:t>19</w:t>
+          <w:t>16</w:t>
         </w:r>
         <w:r>
           <w:fldChar w:fldCharType="end"/>
@@ -10753,7 +10829,7 @@
             </wp:anchor>
           </w:drawing>
         </mc:Choice>
-        <mc:Fallback>
+        <mc:Fallback xmlns:w16se="http://schemas.microsoft.com/office/word/2015/wordml/symex" xmlns:w16sdtdh="http://schemas.microsoft.com/office/word/2020/wordml/sdtdatahash" xmlns:w16du="http://schemas.microsoft.com/office/word/2023/wordml/word16du" xmlns:w16="http://schemas.microsoft.com/office/word/2018/wordml" xmlns:w16cid="http://schemas.microsoft.com/office/word/2016/wordml/cid" xmlns:w16cex="http://schemas.microsoft.com/office/word/2018/wordml/cex" xmlns:oel="http://schemas.microsoft.com/office/2019/extlst" xmlns:am3d="http://schemas.microsoft.com/office/drawing/2017/model3d" xmlns:aink="http://schemas.microsoft.com/office/drawing/2016/ink" xmlns:cx8="http://schemas.microsoft.com/office/drawing/2016/5/14/chartex" xmlns:cx7="http://schemas.microsoft.com/office/drawing/2016/5/13/chartex" xmlns:cx6="http://schemas.microsoft.com/office/drawing/2016/5/12/chartex" xmlns:cx5="http://schemas.microsoft.com/office/drawing/2016/5/11/chartex" xmlns:cx4="http://schemas.microsoft.com/office/drawing/2016/5/10/chartex" xmlns:cx3="http://schemas.microsoft.com/office/drawing/2016/5/9/chartex" xmlns:cx2="http://schemas.microsoft.com/office/drawing/2015/10/21/chartex" xmlns:cx1="http://schemas.microsoft.com/office/drawing/2015/9/8/chartex" xmlns:cx="http://schemas.microsoft.com/office/drawing/2014/chartex">
           <w:pict>
             <v:rect w14:anchorId="3D2644E7" id="Rectangle 11" o:spid="_x0000_s1026" style="position:absolute;margin-left:0;margin-top:0;width:7.15pt;height:62.45pt;z-index:251670528;visibility:visible;mso-wrap-style:square;mso-width-percent:0;mso-height-percent:900;mso-wrap-distance-left:9pt;mso-wrap-distance-top:0;mso-wrap-distance-right:9pt;mso-wrap-distance-bottom:0;mso-position-horizontal:center;mso-position-horizontal-relative:right-margin-area;mso-position-vertical:bottom;mso-position-vertical-relative:page;mso-width-percent:0;mso-height-percent:900;mso-width-relative:page;mso-height-relative:bottom-margin-area;v-text-anchor:top" o:gfxdata="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" fillcolor="#4bacc6 [3208]" strokecolor="#205867 [1608]">
               <w10:wrap anchorx="margin" anchory="page"/>
@@ -10770,6 +10846,7 @@
       <w:dataBinding w:prefixMappings="xmlns:ns0='http://purl.org/dc/elements/1.1/' xmlns:ns1='http://schemas.openxmlformats.org/package/2006/metadata/core-properties' " w:xpath="/ns1:coreProperties[1]/ns0:creator[1]" w:storeItemID="{6C3C8BC8-F283-45AE-878A-BAB7291924A1}"/>
       <w:text/>
     </w:sdtPr>
+    <w:sdtEndPr/>
     <w:sdtContent>
       <w:p>
         <w:pPr>
@@ -10785,7 +10862,7 @@
 </file>
 
 <file path=word/footnotes.xml><?xml version="1.0" encoding="utf-8"?>
-<w:footnotes xmlns:wpc="http://schemas.microsoft.com/office/word/2010/wordprocessingCanvas" xmlns:cx="http://schemas.microsoft.com/office/drawing/2014/chartex" xmlns:cx1="http://schemas.microsoft.com/office/drawing/2015/9/8/chartex" xmlns:cx2="http://schemas.microsoft.com/office/drawing/2015/10/21/chartex" xmlns:cx3="http://schemas.microsoft.com/office/drawing/2016/5/9/chartex" xmlns:cx4="http://schemas.microsoft.com/office/drawing/2016/5/10/chartex" xmlns:cx5="http://schemas.microsoft.com/office/drawing/2016/5/11/chartex" xmlns:cx6="http://schemas.microsoft.com/office/drawing/2016/5/12/chartex" xmlns:cx7="http://schemas.microsoft.com/office/drawing/2016/5/13/chartex" xmlns:cx8="http://schemas.microsoft.com/office/drawing/2016/5/14/chartex" xmlns:mc="http://schemas.openxmlformats.org/markup-compatibility/2006" xmlns:aink="http://schemas.microsoft.com/office/drawing/2016/ink" xmlns:am3d="http://schemas.microsoft.com/office/drawing/2017/model3d" xmlns:o="urn:schemas-microsoft-com:office:office" xmlns:oel="http://schemas.microsoft.com/office/2019/extlst" xmlns:r="http://schemas.openxmlformats.org/officeDocument/2006/relationships" xmlns:m="http://schemas.openxmlformats.org/officeDocument/2006/math" xmlns:v="urn:schemas-microsoft-com:vml" xmlns:wp14="http://schemas.microsoft.com/office/word/2010/wordprocessingDrawing" xmlns:wp="http://schemas.openxmlformats.org/drawingml/2006/wordprocessingDrawing" xmlns:w10="urn:schemas-microsoft-com:office:word" xmlns:w="http://schemas.openxmlformats.org/wordprocessingml/2006/main" xmlns:w14="http://schemas.microsoft.com/office/word/2010/wordml" xmlns:w15="http://schemas.microsoft.com/office/word/2012/wordml" xmlns:w16cex="http://schemas.microsoft.com/office/word/2018/wordml/cex" xmlns:w16cid="http://schemas.microsoft.com/office/word/2016/wordml/cid" xmlns:w16="http://schemas.microsoft.com/office/word/2018/wordml" xmlns:w16du="http://schemas.microsoft.com/office/word/2023/wordml/word16du" xmlns:w16sdtdh="http://schemas.microsoft.com/office/word/2020/wordml/sdtdatahash" xmlns:w16se="http://schemas.microsoft.com/office/word/2015/wordml/symex" xmlns:wpg="http://schemas.microsoft.com/office/word/2010/wordprocessingGroup" xmlns:wpi="http://schemas.microsoft.com/office/word/2010/wordprocessingInk" xmlns:wne="http://schemas.microsoft.com/office/word/2006/wordml" xmlns:wps="http://schemas.microsoft.com/office/word/2010/wordprocessingShape" mc:Ignorable="w14 w15 w16se w16cid w16 w16cex w16sdtdh w16du wp14">
+<w:footnotes xmlns:wpc="http://schemas.microsoft.com/office/word/2010/wordprocessingCanvas" xmlns:mc="http://schemas.openxmlformats.org/markup-compatibility/2006" xmlns:o="urn:schemas-microsoft-com:office:office" xmlns:r="http://schemas.openxmlformats.org/officeDocument/2006/relationships" xmlns:m="http://schemas.openxmlformats.org/officeDocument/2006/math" xmlns:v="urn:schemas-microsoft-com:vml" xmlns:wp14="http://schemas.microsoft.com/office/word/2010/wordprocessingDrawing" xmlns:wp="http://schemas.openxmlformats.org/drawingml/2006/wordprocessingDrawing" xmlns:w10="urn:schemas-microsoft-com:office:word" xmlns:w="http://schemas.openxmlformats.org/wordprocessingml/2006/main" xmlns:w14="http://schemas.microsoft.com/office/word/2010/wordml" xmlns:w15="http://schemas.microsoft.com/office/word/2012/wordml" xmlns:wpg="http://schemas.microsoft.com/office/word/2010/wordprocessingGroup" xmlns:wpi="http://schemas.microsoft.com/office/word/2010/wordprocessingInk" xmlns:wne="http://schemas.microsoft.com/office/word/2006/wordml" xmlns:wps="http://schemas.microsoft.com/office/word/2010/wordprocessingShape" mc:Ignorable="w14 w15 wp14">
   <w:footnote w:type="separator" w:id="-1">
     <w:p>
       <w:r>
@@ -10806,7 +10883,7 @@
 </file>
 
 <file path=word/header1.xml><?xml version="1.0" encoding="utf-8"?>
-<w:hdr xmlns:wpc="http://schemas.microsoft.com/office/word/2010/wordprocessingCanvas" xmlns:cx="http://schemas.microsoft.com/office/drawing/2014/chartex" xmlns:cx1="http://schemas.microsoft.com/office/drawing/2015/9/8/chartex" xmlns:cx2="http://schemas.microsoft.com/office/drawing/2015/10/21/chartex" xmlns:cx3="http://schemas.microsoft.com/office/drawing/2016/5/9/chartex" xmlns:cx4="http://schemas.microsoft.com/office/drawing/2016/5/10/chartex" xmlns:cx5="http://schemas.microsoft.com/office/drawing/2016/5/11/chartex" xmlns:cx6="http://schemas.microsoft.com/office/drawing/2016/5/12/chartex" xmlns:cx7="http://schemas.microsoft.com/office/drawing/2016/5/13/chartex" xmlns:cx8="http://schemas.microsoft.com/office/drawing/2016/5/14/chartex" xmlns:mc="http://schemas.openxmlformats.org/markup-compatibility/2006" xmlns:aink="http://schemas.microsoft.com/office/drawing/2016/ink" xmlns:am3d="http://schemas.microsoft.com/office/drawing/2017/model3d" xmlns:o="urn:schemas-microsoft-com:office:office" xmlns:oel="http://schemas.microsoft.com/office/2019/extlst" xmlns:r="http://schemas.openxmlformats.org/officeDocument/2006/relationships" xmlns:m="http://schemas.openxmlformats.org/officeDocument/2006/math" xmlns:v="urn:schemas-microsoft-com:vml" xmlns:wp14="http://schemas.microsoft.com/office/word/2010/wordprocessingDrawing" xmlns:wp="http://schemas.openxmlformats.org/drawingml/2006/wordprocessingDrawing" xmlns:w10="urn:schemas-microsoft-com:office:word" xmlns:w="http://schemas.openxmlformats.org/wordprocessingml/2006/main" xmlns:w14="http://schemas.microsoft.com/office/word/2010/wordml" xmlns:w15="http://schemas.microsoft.com/office/word/2012/wordml" xmlns:w16cex="http://schemas.microsoft.com/office/word/2018/wordml/cex" xmlns:w16cid="http://schemas.microsoft.com/office/word/2016/wordml/cid" xmlns:w16="http://schemas.microsoft.com/office/word/2018/wordml" xmlns:w16du="http://schemas.microsoft.com/office/word/2023/wordml/word16du" xmlns:w16sdtdh="http://schemas.microsoft.com/office/word/2020/wordml/sdtdatahash" xmlns:w16se="http://schemas.microsoft.com/office/word/2015/wordml/symex" xmlns:wpg="http://schemas.microsoft.com/office/word/2010/wordprocessingGroup" xmlns:wpi="http://schemas.microsoft.com/office/word/2010/wordprocessingInk" xmlns:wne="http://schemas.microsoft.com/office/word/2006/wordml" xmlns:wps="http://schemas.microsoft.com/office/word/2010/wordprocessingShape" mc:Ignorable="w14 w15 w16se w16cid w16 w16cex w16sdtdh w16du wp14">
+<w:hdr xmlns:wpc="http://schemas.microsoft.com/office/word/2010/wordprocessingCanvas" xmlns:mc="http://schemas.openxmlformats.org/markup-compatibility/2006" xmlns:o="urn:schemas-microsoft-com:office:office" xmlns:r="http://schemas.openxmlformats.org/officeDocument/2006/relationships" xmlns:m="http://schemas.openxmlformats.org/officeDocument/2006/math" xmlns:v="urn:schemas-microsoft-com:vml" xmlns:wp14="http://schemas.microsoft.com/office/word/2010/wordprocessingDrawing" xmlns:wp="http://schemas.openxmlformats.org/drawingml/2006/wordprocessingDrawing" xmlns:w10="urn:schemas-microsoft-com:office:word" xmlns:w="http://schemas.openxmlformats.org/wordprocessingml/2006/main" xmlns:w14="http://schemas.microsoft.com/office/word/2010/wordml" xmlns:w15="http://schemas.microsoft.com/office/word/2012/wordml" xmlns:wpg="http://schemas.microsoft.com/office/word/2010/wordprocessingGroup" xmlns:wpi="http://schemas.microsoft.com/office/word/2010/wordprocessingInk" xmlns:wne="http://schemas.microsoft.com/office/word/2006/wordml" xmlns:wps="http://schemas.microsoft.com/office/word/2010/wordprocessingShape" mc:Ignorable="w14 w15 wp14">
   <w:sdt>
     <w:sdtPr>
       <w:alias w:val="Título"/>
@@ -10814,6 +10891,7 @@
       <w:dataBinding w:prefixMappings="xmlns:ns0='http://schemas.openxmlformats.org/package/2006/metadata/core-properties' xmlns:ns1='http://purl.org/dc/elements/1.1/'" w:xpath="/ns0:coreProperties[1]/ns1:title[1]" w:storeItemID="{6C3C8BC8-F283-45AE-878A-BAB7291924A1}"/>
       <w:text/>
     </w:sdtPr>
+    <w:sdtEndPr/>
     <w:sdtContent>
       <w:p>
         <w:pPr>
@@ -10951,7 +11029,7 @@
             </wp:anchor>
           </w:drawing>
         </mc:Choice>
-        <mc:Fallback>
+        <mc:Fallback xmlns:w16se="http://schemas.microsoft.com/office/word/2015/wordml/symex" xmlns:w16sdtdh="http://schemas.microsoft.com/office/word/2020/wordml/sdtdatahash" xmlns:w16du="http://schemas.microsoft.com/office/word/2023/wordml/word16du" xmlns:w16="http://schemas.microsoft.com/office/word/2018/wordml" xmlns:w16cid="http://schemas.microsoft.com/office/word/2016/wordml/cid" xmlns:w16cex="http://schemas.microsoft.com/office/word/2018/wordml/cex" xmlns:oel="http://schemas.microsoft.com/office/2019/extlst" xmlns:am3d="http://schemas.microsoft.com/office/drawing/2017/model3d" xmlns:aink="http://schemas.microsoft.com/office/drawing/2016/ink" xmlns:cx8="http://schemas.microsoft.com/office/drawing/2016/5/14/chartex" xmlns:cx7="http://schemas.microsoft.com/office/drawing/2016/5/13/chartex" xmlns:cx6="http://schemas.microsoft.com/office/drawing/2016/5/12/chartex" xmlns:cx5="http://schemas.microsoft.com/office/drawing/2016/5/11/chartex" xmlns:cx4="http://schemas.microsoft.com/office/drawing/2016/5/10/chartex" xmlns:cx3="http://schemas.microsoft.com/office/drawing/2016/5/9/chartex" xmlns:cx2="http://schemas.microsoft.com/office/drawing/2015/10/21/chartex" xmlns:cx1="http://schemas.microsoft.com/office/drawing/2015/9/8/chartex" xmlns:cx="http://schemas.microsoft.com/office/drawing/2014/chartex">
           <w:pict>
             <v:rect w14:anchorId="67D76FAF" id="Rectangle 41" o:spid="_x0000_s1026" style="position:absolute;margin-left:38.9pt;margin-top:0;width:7.15pt;height:62.15pt;z-index:251680768;visibility:visible;mso-wrap-style:square;mso-width-percent:0;mso-height-percent:900;mso-wrap-distance-left:9pt;mso-wrap-distance-top:0;mso-wrap-distance-right:9pt;mso-wrap-distance-bottom:0;mso-position-horizontal:absolute;mso-position-horizontal-relative:left-margin-area;mso-position-vertical:absolute;mso-position-vertical-relative:page;mso-width-percent:0;mso-height-percent:900;mso-width-relative:page;mso-height-relative:bottom-margin-area;v-text-anchor:top" o:gfxdata="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" fillcolor="#4bacc6 [3208]" strokecolor="#205867 [1608]">
               <w10:wrap anchorx="margin" anchory="page"/>
@@ -11030,7 +11108,7 @@
             </wp:anchor>
           </w:drawing>
         </mc:Choice>
-        <mc:Fallback>
+        <mc:Fallback xmlns:w16se="http://schemas.microsoft.com/office/word/2015/wordml/symex" xmlns:w16sdtdh="http://schemas.microsoft.com/office/word/2020/wordml/sdtdatahash" xmlns:w16du="http://schemas.microsoft.com/office/word/2023/wordml/word16du" xmlns:w16="http://schemas.microsoft.com/office/word/2018/wordml" xmlns:w16cid="http://schemas.microsoft.com/office/word/2016/wordml/cid" xmlns:w16cex="http://schemas.microsoft.com/office/word/2018/wordml/cex" xmlns:oel="http://schemas.microsoft.com/office/2019/extlst" xmlns:am3d="http://schemas.microsoft.com/office/drawing/2017/model3d" xmlns:aink="http://schemas.microsoft.com/office/drawing/2016/ink" xmlns:cx8="http://schemas.microsoft.com/office/drawing/2016/5/14/chartex" xmlns:cx7="http://schemas.microsoft.com/office/drawing/2016/5/13/chartex" xmlns:cx6="http://schemas.microsoft.com/office/drawing/2016/5/12/chartex" xmlns:cx5="http://schemas.microsoft.com/office/drawing/2016/5/11/chartex" xmlns:cx4="http://schemas.microsoft.com/office/drawing/2016/5/10/chartex" xmlns:cx3="http://schemas.microsoft.com/office/drawing/2016/5/9/chartex" xmlns:cx2="http://schemas.microsoft.com/office/drawing/2015/10/21/chartex" xmlns:cx1="http://schemas.microsoft.com/office/drawing/2015/9/8/chartex" xmlns:cx="http://schemas.microsoft.com/office/drawing/2014/chartex">
           <w:pict>
             <v:rect w14:anchorId="5FA0F358" id="Rectangle 34" o:spid="_x0000_s1026" style="position:absolute;margin-left:549.2pt;margin-top:0;width:7.15pt;height:62.2pt;z-index:251678720;visibility:visible;mso-wrap-style:square;mso-width-percent:0;mso-height-percent:900;mso-wrap-distance-left:9pt;mso-wrap-distance-top:0;mso-wrap-distance-right:9pt;mso-wrap-distance-bottom:0;mso-position-horizontal:absolute;mso-position-horizontal-relative:left-margin-area;mso-position-vertical:absolute;mso-position-vertical-relative:page;mso-width-percent:0;mso-height-percent:900;mso-width-relative:page;mso-height-relative:bottom-margin-area;v-text-anchor:top" o:gfxdata="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" fillcolor="#4bacc6 [3208]" strokecolor="#205867 [1608]">
               <w10:wrap anchorx="margin" anchory="page"/>
@@ -11164,7 +11242,7 @@
             </wp:anchor>
           </w:drawing>
         </mc:Choice>
-        <mc:Fallback>
+        <mc:Fallback xmlns:w16se="http://schemas.microsoft.com/office/word/2015/wordml/symex" xmlns:w16sdtdh="http://schemas.microsoft.com/office/word/2020/wordml/sdtdatahash" xmlns:w16du="http://schemas.microsoft.com/office/word/2023/wordml/word16du" xmlns:w16="http://schemas.microsoft.com/office/word/2018/wordml" xmlns:w16cid="http://schemas.microsoft.com/office/word/2016/wordml/cid" xmlns:w16cex="http://schemas.microsoft.com/office/word/2018/wordml/cex" xmlns:oel="http://schemas.microsoft.com/office/2019/extlst" xmlns:am3d="http://schemas.microsoft.com/office/drawing/2017/model3d" xmlns:aink="http://schemas.microsoft.com/office/drawing/2016/ink" xmlns:cx8="http://schemas.microsoft.com/office/drawing/2016/5/14/chartex" xmlns:cx7="http://schemas.microsoft.com/office/drawing/2016/5/13/chartex" xmlns:cx6="http://schemas.microsoft.com/office/drawing/2016/5/12/chartex" xmlns:cx5="http://schemas.microsoft.com/office/drawing/2016/5/11/chartex" xmlns:cx4="http://schemas.microsoft.com/office/drawing/2016/5/10/chartex" xmlns:cx3="http://schemas.microsoft.com/office/drawing/2016/5/9/chartex" xmlns:cx2="http://schemas.microsoft.com/office/drawing/2015/10/21/chartex" xmlns:cx1="http://schemas.microsoft.com/office/drawing/2015/9/8/chartex" xmlns:cx="http://schemas.microsoft.com/office/drawing/2014/chartex">
           <w:pict>
             <v:group w14:anchorId="242F7C72" id="Group 35" o:spid="_x0000_s1026" style="position:absolute;margin-left:0;margin-top:0;width:593.5pt;height:64.2pt;z-index:251679744;mso-width-percent:1000;mso-position-horizontal:center;mso-position-horizontal-relative:page;mso-position-vertical:top;mso-position-vertical-relative:page;mso-width-percent:1000;mso-height-relative:top-margin-area" coordorigin="8,9" coordsize="15823,1439" o:gfxdata="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">
               <v:shapetype id="_x0000_t32" coordsize="21600,21600" o:spt="32" o:oned="t" path="m,l21600,21600e" filled="f">
@@ -11186,6 +11264,7 @@
         <w:dataBinding w:prefixMappings="xmlns:ns0='http://schemas.openxmlformats.org/package/2006/metadata/core-properties' xmlns:ns1='http://purl.org/dc/elements/1.1/'" w:xpath="/ns0:coreProperties[1]/ns1:subject[1]" w:storeItemID="{6C3C8BC8-F283-45AE-878A-BAB7291924A1}"/>
         <w:text/>
       </w:sdtPr>
+      <w:sdtEndPr/>
       <w:sdtContent>
         <w:r>
           <w:t>Vesta Risk Manager</w:t>
@@ -11261,8 +11340,8 @@
 </file>
 
 <file path=word/numbering.xml><?xml version="1.0" encoding="utf-8"?>
-<w:numbering xmlns:wpc="http://schemas.microsoft.com/office/word/2010/wordprocessingCanvas" xmlns:cx="http://schemas.microsoft.com/office/drawing/2014/chartex" xmlns:cx1="http://schemas.microsoft.com/office/drawing/2015/9/8/chartex" xmlns:cx2="http://schemas.microsoft.com/office/drawing/2015/10/21/chartex" xmlns:cx3="http://schemas.microsoft.com/office/drawing/2016/5/9/chartex" xmlns:cx4="http://schemas.microsoft.com/office/drawing/2016/5/10/chartex" xmlns:cx5="http://schemas.microsoft.com/office/drawing/2016/5/11/chartex" xmlns:cx6="http://schemas.microsoft.com/office/drawing/2016/5/12/chartex" xmlns:cx7="http://schemas.microsoft.com/office/drawing/2016/5/13/chartex" xmlns:cx8="http://schemas.microsoft.com/office/drawing/2016/5/14/chartex" xmlns:mc="http://schemas.openxmlformats.org/markup-compatibility/2006" xmlns:aink="http://schemas.microsoft.com/office/drawing/2016/ink" xmlns:am3d="http://schemas.microsoft.com/office/drawing/2017/model3d" xmlns:o="urn:schemas-microsoft-com:office:office" xmlns:oel="http://schemas.microsoft.com/office/2019/extlst" xmlns:r="http://schemas.openxmlformats.org/officeDocument/2006/relationships" xmlns:m="http://schemas.openxmlformats.org/officeDocument/2006/math" xmlns:v="urn:schemas-microsoft-com:vml" xmlns:wp14="http://schemas.microsoft.com/office/word/2010/wordprocessingDrawing" xmlns:wp="http://schemas.openxmlformats.org/drawingml/2006/wordprocessingDrawing" xmlns:w10="urn:schemas-microsoft-com:office:word" xmlns:w="http://schemas.openxmlformats.org/wordprocessingml/2006/main" xmlns:w14="http://schemas.microsoft.com/office/word/2010/wordml" xmlns:w15="http://schemas.microsoft.com/office/word/2012/wordml" xmlns:w16cex="http://schemas.microsoft.com/office/word/2018/wordml/cex" xmlns:w16cid="http://schemas.microsoft.com/office/word/2016/wordml/cid" xmlns:w16="http://schemas.microsoft.com/office/word/2018/wordml" xmlns:w16du="http://schemas.microsoft.com/office/word/2023/wordml/word16du" xmlns:w16sdtdh="http://schemas.microsoft.com/office/word/2020/wordml/sdtdatahash" xmlns:w16se="http://schemas.microsoft.com/office/word/2015/wordml/symex" xmlns:wpg="http://schemas.microsoft.com/office/word/2010/wordprocessingGroup" xmlns:wpi="http://schemas.microsoft.com/office/word/2010/wordprocessingInk" xmlns:wne="http://schemas.microsoft.com/office/word/2006/wordml" xmlns:wps="http://schemas.microsoft.com/office/word/2010/wordprocessingShape" mc:Ignorable="w14 w15 w16se w16cid w16 w16cex w16sdtdh w16du wp14">
-  <w:abstractNum w:abstractNumId="0" w15:restartNumberingAfterBreak="0">
+<w:numbering xmlns:wpc="http://schemas.microsoft.com/office/word/2010/wordprocessingCanvas" xmlns:mc="http://schemas.openxmlformats.org/markup-compatibility/2006" xmlns:o="urn:schemas-microsoft-com:office:office" xmlns:r="http://schemas.openxmlformats.org/officeDocument/2006/relationships" xmlns:m="http://schemas.openxmlformats.org/officeDocument/2006/math" xmlns:v="urn:schemas-microsoft-com:vml" xmlns:wp14="http://schemas.microsoft.com/office/word/2010/wordprocessingDrawing" xmlns:wp="http://schemas.openxmlformats.org/drawingml/2006/wordprocessingDrawing" xmlns:w10="urn:schemas-microsoft-com:office:word" xmlns:w="http://schemas.openxmlformats.org/wordprocessingml/2006/main" xmlns:w14="http://schemas.microsoft.com/office/word/2010/wordml" xmlns:w15="http://schemas.microsoft.com/office/word/2012/wordml" xmlns:wpg="http://schemas.microsoft.com/office/word/2010/wordprocessingGroup" xmlns:wpi="http://schemas.microsoft.com/office/word/2010/wordprocessingInk" xmlns:wne="http://schemas.microsoft.com/office/word/2006/wordml" xmlns:wps="http://schemas.microsoft.com/office/word/2010/wordprocessingShape" mc:Ignorable="w14 w15 wp14">
+  <w:abstractNum w:abstractNumId="0">
     <w:nsid w:val="070F01DD"/>
     <w:multiLevelType w:val="hybridMultilevel"/>
     <w:tmpl w:val="DC2651AA"/>
@@ -11375,7 +11454,7 @@
       </w:rPr>
     </w:lvl>
   </w:abstractNum>
-  <w:abstractNum w:abstractNumId="1" w15:restartNumberingAfterBreak="0">
+  <w:abstractNum w:abstractNumId="1">
     <w:nsid w:val="07B96EF7"/>
     <w:multiLevelType w:val="hybridMultilevel"/>
     <w:tmpl w:val="7EBA2612"/>
@@ -11488,7 +11567,7 @@
       </w:rPr>
     </w:lvl>
   </w:abstractNum>
-  <w:abstractNum w:abstractNumId="2" w15:restartNumberingAfterBreak="0">
+  <w:abstractNum w:abstractNumId="2">
     <w:nsid w:val="0F55530E"/>
     <w:multiLevelType w:val="hybridMultilevel"/>
     <w:tmpl w:val="335A71B6"/>
@@ -11601,7 +11680,7 @@
       </w:rPr>
     </w:lvl>
   </w:abstractNum>
-  <w:abstractNum w:abstractNumId="3" w15:restartNumberingAfterBreak="0">
+  <w:abstractNum w:abstractNumId="3">
     <w:nsid w:val="105D6EE2"/>
     <w:multiLevelType w:val="hybridMultilevel"/>
     <w:tmpl w:val="3BFC8AFA"/>
@@ -11714,7 +11793,7 @@
       </w:rPr>
     </w:lvl>
   </w:abstractNum>
-  <w:abstractNum w:abstractNumId="4" w15:restartNumberingAfterBreak="0">
+  <w:abstractNum w:abstractNumId="4">
     <w:nsid w:val="19FA3D18"/>
     <w:multiLevelType w:val="hybridMultilevel"/>
     <w:tmpl w:val="26085C34"/>
@@ -11827,7 +11906,7 @@
       </w:rPr>
     </w:lvl>
   </w:abstractNum>
-  <w:abstractNum w:abstractNumId="5" w15:restartNumberingAfterBreak="0">
+  <w:abstractNum w:abstractNumId="5">
     <w:nsid w:val="2AFF34AF"/>
     <w:multiLevelType w:val="hybridMultilevel"/>
     <w:tmpl w:val="B91851A0"/>
@@ -11940,7 +12019,7 @@
       </w:rPr>
     </w:lvl>
   </w:abstractNum>
-  <w:abstractNum w:abstractNumId="6" w15:restartNumberingAfterBreak="0">
+  <w:abstractNum w:abstractNumId="6">
     <w:nsid w:val="2E0F269A"/>
     <w:multiLevelType w:val="hybridMultilevel"/>
     <w:tmpl w:val="D140053A"/>
@@ -12026,7 +12105,7 @@
       </w:pPr>
     </w:lvl>
   </w:abstractNum>
-  <w:abstractNum w:abstractNumId="7" w15:restartNumberingAfterBreak="0">
+  <w:abstractNum w:abstractNumId="7">
     <w:nsid w:val="2EC56CE7"/>
     <w:multiLevelType w:val="hybridMultilevel"/>
     <w:tmpl w:val="72883072"/>
@@ -12139,7 +12218,7 @@
       </w:rPr>
     </w:lvl>
   </w:abstractNum>
-  <w:abstractNum w:abstractNumId="8" w15:restartNumberingAfterBreak="0">
+  <w:abstractNum w:abstractNumId="8">
     <w:nsid w:val="3A646064"/>
     <w:multiLevelType w:val="hybridMultilevel"/>
     <w:tmpl w:val="6BF893E4"/>
@@ -12252,7 +12331,7 @@
       </w:rPr>
     </w:lvl>
   </w:abstractNum>
-  <w:abstractNum w:abstractNumId="9" w15:restartNumberingAfterBreak="0">
+  <w:abstractNum w:abstractNumId="9">
     <w:nsid w:val="3BEB559D"/>
     <w:multiLevelType w:val="hybridMultilevel"/>
     <w:tmpl w:val="7562A552"/>
@@ -12365,7 +12444,7 @@
       </w:rPr>
     </w:lvl>
   </w:abstractNum>
-  <w:abstractNum w:abstractNumId="10" w15:restartNumberingAfterBreak="0">
+  <w:abstractNum w:abstractNumId="10">
     <w:nsid w:val="411E522A"/>
     <w:multiLevelType w:val="hybridMultilevel"/>
     <w:tmpl w:val="BE9845A2"/>
@@ -12478,7 +12557,7 @@
       </w:rPr>
     </w:lvl>
   </w:abstractNum>
-  <w:abstractNum w:abstractNumId="11" w15:restartNumberingAfterBreak="0">
+  <w:abstractNum w:abstractNumId="11">
     <w:nsid w:val="48330C71"/>
     <w:multiLevelType w:val="hybridMultilevel"/>
     <w:tmpl w:val="B4E89EC8"/>
@@ -12591,7 +12670,7 @@
       </w:rPr>
     </w:lvl>
   </w:abstractNum>
-  <w:abstractNum w:abstractNumId="12" w15:restartNumberingAfterBreak="0">
+  <w:abstractNum w:abstractNumId="12">
     <w:nsid w:val="59EC0D4A"/>
     <w:multiLevelType w:val="hybridMultilevel"/>
     <w:tmpl w:val="2A06B1CE"/>
@@ -12704,7 +12783,7 @@
       </w:rPr>
     </w:lvl>
   </w:abstractNum>
-  <w:abstractNum w:abstractNumId="13" w15:restartNumberingAfterBreak="0">
+  <w:abstractNum w:abstractNumId="13">
     <w:nsid w:val="5C380816"/>
     <w:multiLevelType w:val="hybridMultilevel"/>
     <w:tmpl w:val="D68EBACA"/>
@@ -12817,7 +12896,7 @@
       </w:rPr>
     </w:lvl>
   </w:abstractNum>
-  <w:abstractNum w:abstractNumId="14" w15:restartNumberingAfterBreak="0">
+  <w:abstractNum w:abstractNumId="14">
     <w:nsid w:val="5E0B1D2F"/>
     <w:multiLevelType w:val="hybridMultilevel"/>
     <w:tmpl w:val="28081EE4"/>
@@ -12930,7 +13009,7 @@
       </w:rPr>
     </w:lvl>
   </w:abstractNum>
-  <w:abstractNum w:abstractNumId="15" w15:restartNumberingAfterBreak="0">
+  <w:abstractNum w:abstractNumId="15">
     <w:nsid w:val="5E9D6F2E"/>
     <w:multiLevelType w:val="hybridMultilevel"/>
     <w:tmpl w:val="2E281326"/>
@@ -13043,7 +13122,7 @@
       </w:rPr>
     </w:lvl>
   </w:abstractNum>
-  <w:abstractNum w:abstractNumId="16" w15:restartNumberingAfterBreak="0">
+  <w:abstractNum w:abstractNumId="16">
     <w:nsid w:val="639B0961"/>
     <w:multiLevelType w:val="hybridMultilevel"/>
     <w:tmpl w:val="D5CA4380"/>
@@ -13156,7 +13235,7 @@
       </w:rPr>
     </w:lvl>
   </w:abstractNum>
-  <w:abstractNum w:abstractNumId="17" w15:restartNumberingAfterBreak="0">
+  <w:abstractNum w:abstractNumId="17">
     <w:nsid w:val="6CD73BCE"/>
     <w:multiLevelType w:val="hybridMultilevel"/>
     <w:tmpl w:val="0E262E1E"/>
@@ -13269,7 +13348,7 @@
       </w:rPr>
     </w:lvl>
   </w:abstractNum>
-  <w:abstractNum w:abstractNumId="18" w15:restartNumberingAfterBreak="0">
+  <w:abstractNum w:abstractNumId="18">
     <w:nsid w:val="745F437B"/>
     <w:multiLevelType w:val="hybridMultilevel"/>
     <w:tmpl w:val="26724CB2"/>
@@ -13382,7 +13461,7 @@
       </w:rPr>
     </w:lvl>
   </w:abstractNum>
-  <w:abstractNum w:abstractNumId="19" w15:restartNumberingAfterBreak="0">
+  <w:abstractNum w:abstractNumId="19">
     <w:nsid w:val="7A283354"/>
     <w:multiLevelType w:val="hybridMultilevel"/>
     <w:tmpl w:val="D8909CF8"/>
@@ -13495,70 +13574,70 @@
       </w:rPr>
     </w:lvl>
   </w:abstractNum>
-  <w:num w:numId="1" w16cid:durableId="2013990077">
+  <w:num w:numId="1">
     <w:abstractNumId w:val="3"/>
   </w:num>
-  <w:num w:numId="2" w16cid:durableId="1099637170">
+  <w:num w:numId="2">
     <w:abstractNumId w:val="7"/>
   </w:num>
-  <w:num w:numId="3" w16cid:durableId="1484934219">
+  <w:num w:numId="3">
     <w:abstractNumId w:val="13"/>
   </w:num>
-  <w:num w:numId="4" w16cid:durableId="1859737132">
+  <w:num w:numId="4">
     <w:abstractNumId w:val="1"/>
   </w:num>
-  <w:num w:numId="5" w16cid:durableId="472017039">
+  <w:num w:numId="5">
     <w:abstractNumId w:val="9"/>
   </w:num>
-  <w:num w:numId="6" w16cid:durableId="1815444212">
+  <w:num w:numId="6">
     <w:abstractNumId w:val="10"/>
   </w:num>
-  <w:num w:numId="7" w16cid:durableId="719524332">
+  <w:num w:numId="7">
     <w:abstractNumId w:val="15"/>
   </w:num>
-  <w:num w:numId="8" w16cid:durableId="1515074880">
+  <w:num w:numId="8">
     <w:abstractNumId w:val="12"/>
   </w:num>
-  <w:num w:numId="9" w16cid:durableId="1560163428">
+  <w:num w:numId="9">
     <w:abstractNumId w:val="19"/>
   </w:num>
-  <w:num w:numId="10" w16cid:durableId="2091848189">
+  <w:num w:numId="10">
     <w:abstractNumId w:val="14"/>
   </w:num>
-  <w:num w:numId="11" w16cid:durableId="1468863651">
+  <w:num w:numId="11">
     <w:abstractNumId w:val="18"/>
   </w:num>
-  <w:num w:numId="12" w16cid:durableId="51196131">
+  <w:num w:numId="12">
     <w:abstractNumId w:val="5"/>
   </w:num>
-  <w:num w:numId="13" w16cid:durableId="266430442">
+  <w:num w:numId="13">
     <w:abstractNumId w:val="16"/>
   </w:num>
-  <w:num w:numId="14" w16cid:durableId="1646423416">
+  <w:num w:numId="14">
     <w:abstractNumId w:val="17"/>
   </w:num>
-  <w:num w:numId="15" w16cid:durableId="939994022">
+  <w:num w:numId="15">
     <w:abstractNumId w:val="6"/>
   </w:num>
-  <w:num w:numId="16" w16cid:durableId="1494293752">
+  <w:num w:numId="16">
     <w:abstractNumId w:val="2"/>
   </w:num>
-  <w:num w:numId="17" w16cid:durableId="1819954860">
+  <w:num w:numId="17">
     <w:abstractNumId w:val="11"/>
   </w:num>
-  <w:num w:numId="18" w16cid:durableId="561596968">
+  <w:num w:numId="18">
     <w:abstractNumId w:val="11"/>
     <w:lvlOverride w:ilvl="0">
       <w:startOverride w:val="1"/>
     </w:lvlOverride>
   </w:num>
-  <w:num w:numId="19" w16cid:durableId="1270115425">
+  <w:num w:numId="19">
     <w:abstractNumId w:val="0"/>
   </w:num>
-  <w:num w:numId="20" w16cid:durableId="760640646">
+  <w:num w:numId="20">
     <w:abstractNumId w:val="4"/>
   </w:num>
-  <w:num w:numId="21" w16cid:durableId="904493465">
+  <w:num w:numId="21">
     <w:abstractNumId w:val="8"/>
   </w:num>
   <w:numIdMacAtCleanup w:val="13"/>
@@ -13566,7 +13645,7 @@
 </file>
 
 <file path=word/styles.xml><?xml version="1.0" encoding="utf-8"?>
-<w:styles xmlns:mc="http://schemas.openxmlformats.org/markup-compatibility/2006" xmlns:r="http://schemas.openxmlformats.org/officeDocument/2006/relationships" xmlns:w="http://schemas.openxmlformats.org/wordprocessingml/2006/main" xmlns:w14="http://schemas.microsoft.com/office/word/2010/wordml" xmlns:w15="http://schemas.microsoft.com/office/word/2012/wordml" xmlns:w16cex="http://schemas.microsoft.com/office/word/2018/wordml/cex" xmlns:w16cid="http://schemas.microsoft.com/office/word/2016/wordml/cid" xmlns:w16="http://schemas.microsoft.com/office/word/2018/wordml" xmlns:w16du="http://schemas.microsoft.com/office/word/2023/wordml/word16du" xmlns:w16sdtdh="http://schemas.microsoft.com/office/word/2020/wordml/sdtdatahash" xmlns:w16se="http://schemas.microsoft.com/office/word/2015/wordml/symex" mc:Ignorable="w14 w15 w16se w16cid w16 w16cex w16sdtdh w16du">
+<w:styles xmlns:mc="http://schemas.openxmlformats.org/markup-compatibility/2006" xmlns:r="http://schemas.openxmlformats.org/officeDocument/2006/relationships" xmlns:w="http://schemas.openxmlformats.org/wordprocessingml/2006/main" xmlns:w14="http://schemas.microsoft.com/office/word/2010/wordml" xmlns:w15="http://schemas.microsoft.com/office/word/2012/wordml" mc:Ignorable="w14 w15">
   <w:docDefaults>
     <w:rPrDefault>
       <w:rPr>
@@ -13583,7 +13662,7 @@
       </w:pPr>
     </w:pPrDefault>
   </w:docDefaults>
-  <w:latentStyles w:defLockedState="0" w:defUIPriority="99" w:defSemiHidden="0" w:defUnhideWhenUsed="0" w:defQFormat="0" w:count="376">
+  <w:latentStyles w:defLockedState="0" w:defUIPriority="99" w:defSemiHidden="0" w:defUnhideWhenUsed="0" w:defQFormat="0" w:count="371">
     <w:lsdException w:name="Normal" w:uiPriority="0" w:qFormat="1"/>
     <w:lsdException w:name="heading 1" w:uiPriority="0" w:qFormat="1"/>
     <w:lsdException w:name="heading 2" w:semiHidden="1" w:uiPriority="0" w:unhideWhenUsed="1" w:qFormat="1"/>
@@ -13955,11 +14034,6 @@
     <w:lsdException w:name="List Table 5 Dark Accent 6" w:uiPriority="50"/>
     <w:lsdException w:name="List Table 6 Colorful Accent 6" w:uiPriority="51"/>
     <w:lsdException w:name="List Table 7 Colorful Accent 6" w:uiPriority="52"/>
-    <w:lsdException w:name="Mention" w:semiHidden="1" w:unhideWhenUsed="1"/>
-    <w:lsdException w:name="Smart Hyperlink" w:semiHidden="1" w:unhideWhenUsed="1"/>
-    <w:lsdException w:name="Hashtag" w:semiHidden="1" w:unhideWhenUsed="1"/>
-    <w:lsdException w:name="Unresolved Mention" w:semiHidden="1" w:unhideWhenUsed="1"/>
-    <w:lsdException w:name="Smart Link" w:semiHidden="1" w:unhideWhenUsed="1"/>
   </w:latentStyles>
   <w:style w:type="paragraph" w:default="1" w:styleId="Normal">
     <w:name w:val="Normal"/>
@@ -14550,7 +14624,7 @@
       <w:u w:val="single"/>
     </w:rPr>
   </w:style>
-  <w:style w:type="paragraph" w:styleId="TtuloTDC">
+  <w:style w:type="paragraph" w:styleId="TtulodeTDC">
     <w:name w:val="TOC Heading"/>
     <w:basedOn w:val="Ttulo1"/>
     <w:next w:val="Normal"/>
@@ -14720,11 +14794,11 @@
     <w:qFormat/>
     <w:rsid w:val="005F60BA"/>
   </w:style>
-  <w:style w:type="paragraph" w:styleId="Ttulo">
+  <w:style w:type="paragraph" w:styleId="Puesto">
     <w:name w:val="Title"/>
     <w:basedOn w:val="Normal"/>
     <w:next w:val="Normal"/>
-    <w:link w:val="TtuloCar"/>
+    <w:link w:val="PuestoCar"/>
     <w:uiPriority w:val="10"/>
     <w:qFormat/>
     <w:rsid w:val="009A3173"/>
@@ -14744,10 +14818,10 @@
       <w:szCs w:val="52"/>
     </w:rPr>
   </w:style>
-  <w:style w:type="character" w:customStyle="1" w:styleId="TtuloCar">
-    <w:name w:val="Título Car"/>
+  <w:style w:type="character" w:customStyle="1" w:styleId="PuestoCar">
+    <w:name w:val="Puesto Car"/>
     <w:basedOn w:val="Fuentedeprrafopredeter"/>
-    <w:link w:val="Ttulo"/>
+    <w:link w:val="Puesto"/>
     <w:uiPriority w:val="10"/>
     <w:rsid w:val="009A3173"/>
     <w:rPr>
@@ -14761,7 +14835,7 @@
   </w:style>
   <w:style w:type="paragraph" w:customStyle="1" w:styleId="PSI-Ttulo">
     <w:name w:val="PSI - Título"/>
-    <w:basedOn w:val="Ttulo"/>
+    <w:basedOn w:val="Puesto"/>
     <w:autoRedefine/>
     <w:qFormat/>
     <w:rsid w:val="009A3173"/>
@@ -14847,6 +14921,7 @@
       <w:spacing w:before="0" w:line="240" w:lineRule="auto"/>
     </w:pPr>
     <w:tblPr>
+      <w:tblInd w:w="0" w:type="dxa"/>
       <w:tblBorders>
         <w:top w:val="single" w:sz="4" w:space="0" w:color="000000" w:themeColor="text1"/>
         <w:left w:val="single" w:sz="4" w:space="0" w:color="000000" w:themeColor="text1"/>
@@ -14855,6 +14930,12 @@
         <w:insideH w:val="single" w:sz="4" w:space="0" w:color="000000" w:themeColor="text1"/>
         <w:insideV w:val="single" w:sz="4" w:space="0" w:color="000000" w:themeColor="text1"/>
       </w:tblBorders>
+      <w:tblCellMar>
+        <w:top w:w="0" w:type="dxa"/>
+        <w:left w:w="108" w:type="dxa"/>
+        <w:bottom w:w="0" w:type="dxa"/>
+        <w:right w:w="108" w:type="dxa"/>
+      </w:tblCellMar>
     </w:tblPr>
   </w:style>
   <w:style w:type="paragraph" w:customStyle="1" w:styleId="InfoBlue">
@@ -15298,7 +15379,7 @@
 </file>
 
 <file path=customXml/itemProps2.xml><?xml version="1.0" encoding="utf-8"?>
-<ds:datastoreItem xmlns:ds="http://schemas.openxmlformats.org/officeDocument/2006/customXml" ds:itemID="{336AAF66-FAE5-437C-B437-3BF7EFCBDA38}">
+<ds:datastoreItem xmlns:ds="http://schemas.openxmlformats.org/officeDocument/2006/customXml" ds:itemID="{851CAB00-42C8-4EF9-900C-E962C781A345}">
   <ds:schemaRefs>
     <ds:schemaRef ds:uri="http://schemas.openxmlformats.org/officeDocument/2006/bibliography"/>
   </ds:schemaRefs>

</xml_diff>

<commit_message>
Doc: cambie el nombre del archivo de casos de prueba
</commit_message>
<xml_diff>
--- a/2. Etapa de elaboración/Iteración 2/Plan de pruebas/Plan de Pruebas_Vesta Risk Manager_T-Code.docx
+++ b/2. Etapa de elaboración/Iteración 2/Plan de pruebas/Plan de Pruebas_Vesta Risk Manager_T-Code.docx
@@ -3777,8 +3777,8 @@
         </w:rPr>
       </w:pPr>
       <w:bookmarkStart w:id="0" w:name="_Toc499347678"/>
-      <w:bookmarkStart w:id="1" w:name="_Toc165473662"/>
-      <w:bookmarkStart w:id="2" w:name="_Toc179239964"/>
+      <w:bookmarkStart w:id="1" w:name="_Toc179239964"/>
+      <w:bookmarkStart w:id="2" w:name="_Toc165473662"/>
       <w:r>
         <w:rPr>
           <w:rFonts w:eastAsia="Times New Roman"/>
@@ -3786,7 +3786,7 @@
         <w:t>Introducción.</w:t>
       </w:r>
       <w:bookmarkEnd w:id="0"/>
-      <w:bookmarkEnd w:id="2"/>
+      <w:bookmarkEnd w:id="1"/>
     </w:p>
     <w:p>
       <w:r>
@@ -3840,7 +3840,7 @@
       <w:r>
         <w:t>Antecedentes y Propósito</w:t>
       </w:r>
-      <w:bookmarkEnd w:id="1"/>
+      <w:bookmarkEnd w:id="2"/>
       <w:bookmarkEnd w:id="5"/>
       <w:r>
         <w:t xml:space="preserve"> </w:t>
@@ -5682,7 +5682,15 @@
           </w:tcPr>
           <w:p>
             <w:r>
-              <w:t>Procesador Intel core i7  2.30 GHz.</w:t>
+              <w:t>Procesador Intel core i</w:t>
+            </w:r>
+            <w:proofErr w:type="gramStart"/>
+            <w:r>
+              <w:t>7  2.30</w:t>
+            </w:r>
+            <w:proofErr w:type="gramEnd"/>
+            <w:r>
+              <w:t xml:space="preserve"> GHz.</w:t>
             </w:r>
           </w:p>
           <w:p>
@@ -5739,15 +5747,7 @@
           </w:tcPr>
           <w:p>
             <w:r>
-              <w:t xml:space="preserve">Procesador Intel </w:t>
-            </w:r>
-            <w:proofErr w:type="spellStart"/>
-            <w:r>
-              <w:t>core</w:t>
-            </w:r>
-            <w:proofErr w:type="spellEnd"/>
-            <w:r>
-              <w:t xml:space="preserve"> i5 2.40 GHz.</w:t>
+              <w:t>Procesador Intel core i5 2.40 GHz.</w:t>
             </w:r>
           </w:p>
           <w:p>
@@ -5807,7 +5807,38 @@
         <w:t xml:space="preserve">Se irá completando con </w:t>
       </w:r>
       <w:r>
-        <w:t xml:space="preserve">el documento denominado “Casos_de_prueba.xls” </w:t>
+        <w:t>el documento denominado “Casos</w:t>
+      </w:r>
+      <w:r>
+        <w:t xml:space="preserve"> </w:t>
+      </w:r>
+      <w:r>
+        <w:t>de</w:t>
+      </w:r>
+      <w:r>
+        <w:t xml:space="preserve"> </w:t>
+      </w:r>
+      <w:proofErr w:type="spellStart"/>
+      <w:r>
+        <w:t>prueba</w:t>
+      </w:r>
+      <w:r>
+        <w:t>_Vesta</w:t>
+      </w:r>
+      <w:proofErr w:type="spellEnd"/>
+      <w:r>
+        <w:t xml:space="preserve"> </w:t>
+      </w:r>
+      <w:proofErr w:type="spellStart"/>
+      <w:r>
+        <w:t>Risk</w:t>
+      </w:r>
+      <w:proofErr w:type="spellEnd"/>
+      <w:r>
+        <w:t xml:space="preserve"> Manager_T-Code</w:t>
+      </w:r>
+      <w:r>
+        <w:t xml:space="preserve">.xls” </w:t>
       </w:r>
       <w:r>
         <w:t>cuando se inicie la etapa de pruebas del sistema.</w:t>

</xml_diff>

<commit_message>
doc: modifica prioridades del plan de pruebas
</commit_message>
<xml_diff>
--- a/2. Etapa de elaboración/Iteración 2/Plan de pruebas/Plan de Pruebas_Vesta Risk Manager_T-Code.docx
+++ b/2. Etapa de elaboración/Iteración 2/Plan de pruebas/Plan de Pruebas_Vesta Risk Manager_T-Code.docx
@@ -5827,15 +5827,7 @@
       </w:r>
       <w:proofErr w:type="spellEnd"/>
       <w:r>
-        <w:t xml:space="preserve"> </w:t>
-      </w:r>
-      <w:proofErr w:type="spellStart"/>
-      <w:r>
-        <w:t>Risk</w:t>
-      </w:r>
-      <w:proofErr w:type="spellEnd"/>
-      <w:r>
-        <w:t xml:space="preserve"> Manager_T-Code</w:t>
+        <w:t xml:space="preserve"> Risk Manager_T-Code</w:t>
       </w:r>
       <w:r>
         <w:t xml:space="preserve">.xls” </w:t>
@@ -5942,7 +5934,13 @@
               </w:numPr>
             </w:pPr>
             <w:r>
-              <w:t>Probar control de</w:t>
+              <w:t xml:space="preserve">Probar </w:t>
+            </w:r>
+            <w:r>
+              <w:t>administración</w:t>
+            </w:r>
+            <w:r>
+              <w:t xml:space="preserve"> de</w:t>
             </w:r>
             <w:r>
               <w:t xml:space="preserve"> acceso al sistema.</w:t>
@@ -5975,7 +5973,13 @@
               <w:t>Probar c</w:t>
             </w:r>
             <w:r>
-              <w:t>reación de proyectos</w:t>
+              <w:t>reación</w:t>
+            </w:r>
+            <w:r>
+              <w:t xml:space="preserve"> y modificación</w:t>
+            </w:r>
+            <w:r>
+              <w:t xml:space="preserve"> de proyectos</w:t>
             </w:r>
             <w:r>
               <w:t xml:space="preserve"> y asignación de participantes.</w:t>
@@ -5990,7 +5994,19 @@
               </w:numPr>
             </w:pPr>
             <w:r>
-              <w:t>Probar añadir riesgos a la lista de riesgos de un proyecto.</w:t>
+              <w:t>Probar añadir</w:t>
+            </w:r>
+            <w:r>
+              <w:t>, eliminar y modificar</w:t>
+            </w:r>
+            <w:r>
+              <w:t xml:space="preserve"> riesgos </w:t>
+            </w:r>
+            <w:r>
+              <w:t>de</w:t>
+            </w:r>
+            <w:r>
+              <w:t xml:space="preserve"> la lista de riesgos de un proyecto.</w:t>
             </w:r>
           </w:p>
           <w:p>
@@ -6002,7 +6018,7 @@
               </w:numPr>
             </w:pPr>
             <w:r>
-              <w:t>Probar modificar riesgos.</w:t>
+              <w:t>Probar evaluar riesgos.</w:t>
             </w:r>
           </w:p>
           <w:p>
@@ -6014,18 +6030,6 @@
               </w:numPr>
             </w:pPr>
             <w:r>
-              <w:t>Probar evaluar riesgos.</w:t>
-            </w:r>
-          </w:p>
-          <w:p>
-            <w:pPr>
-              <w:pStyle w:val="Prrafodelista"/>
-              <w:numPr>
-                <w:ilvl w:val="0"/>
-                <w:numId w:val="5"/>
-              </w:numPr>
-            </w:pPr>
-            <w:r>
               <w:t>Probar planificación de riesgos.</w:t>
             </w:r>
           </w:p>
@@ -6055,7 +6059,10 @@
               </w:numPr>
             </w:pPr>
             <w:r>
-              <w:t>Probar listar riesgos prioritarios.</w:t>
+              <w:t xml:space="preserve">Probar </w:t>
+            </w:r>
+            <w:r>
+              <w:t>cambios de estado de los riesgos.</w:t>
             </w:r>
           </w:p>
           <w:p>
@@ -6067,7 +6074,7 @@
               </w:numPr>
             </w:pPr>
             <w:r>
-              <w:t>Probar modificar información de proyectos.</w:t>
+              <w:t>Probar generar informes.</w:t>
             </w:r>
           </w:p>
           <w:p>
@@ -6079,43 +6086,7 @@
               </w:numPr>
             </w:pPr>
             <w:r>
-              <w:t>Probar modificar categorías de riesgos.</w:t>
-            </w:r>
-          </w:p>
-          <w:p>
-            <w:pPr>
-              <w:pStyle w:val="Prrafodelista"/>
-              <w:numPr>
-                <w:ilvl w:val="0"/>
-                <w:numId w:val="6"/>
-              </w:numPr>
-            </w:pPr>
-            <w:r>
-              <w:t>Probar programación de futuras evaluaciones.</w:t>
-            </w:r>
-          </w:p>
-          <w:p>
-            <w:pPr>
-              <w:pStyle w:val="Prrafodelista"/>
-              <w:numPr>
-                <w:ilvl w:val="0"/>
-                <w:numId w:val="6"/>
-              </w:numPr>
-            </w:pPr>
-            <w:r>
-              <w:t>Probar marcar evaluaciones y planificación pendiente.</w:t>
-            </w:r>
-          </w:p>
-          <w:p>
-            <w:pPr>
-              <w:pStyle w:val="Prrafodelista"/>
-              <w:numPr>
-                <w:ilvl w:val="0"/>
-                <w:numId w:val="6"/>
-              </w:numPr>
-            </w:pPr>
-            <w:r>
-              <w:t>Probar generar informes.</w:t>
+              <w:t>Probar crear y modificar categorías</w:t>
             </w:r>
           </w:p>
         </w:tc>
@@ -6145,18 +6116,6 @@
             </w:pPr>
             <w:r>
               <w:t>Probar generación de resúmenes y gráficos estadísticos.</w:t>
-            </w:r>
-          </w:p>
-          <w:p>
-            <w:pPr>
-              <w:pStyle w:val="Prrafodelista"/>
-              <w:numPr>
-                <w:ilvl w:val="0"/>
-                <w:numId w:val="7"/>
-              </w:numPr>
-            </w:pPr>
-            <w:r>
-              <w:t>Probar presentación de la evolución de los riegos.</w:t>
             </w:r>
           </w:p>
           <w:p>

</xml_diff>